<commit_message>
revisions to text and reformatting lit cited
</commit_message>
<xml_diff>
--- a/Current Draft/Ungulate paper main document_revised from reviews_May2017.docx
+++ b/Current Draft/Ungulate paper main document_revised from reviews_May2017.docx
@@ -1455,7 +1455,10 @@
         <w:t xml:space="preserve"> of </w:t>
       </w:r>
       <w:r>
-        <w:t>non-native deer and feral pigs</w:t>
+        <w:t>non-native deer and</w:t>
+      </w:r>
+      <w:r>
+        <w:t xml:space="preserve"> pigs</w:t>
       </w:r>
       <w:r>
         <w:t xml:space="preserve"> on seedling survival, seed dispersal, and </w:t>
@@ -1719,13 +1722,7 @@
         <w:t xml:space="preserve">still </w:t>
       </w:r>
       <w:r>
-        <w:t>dominated these sites</w:t>
-      </w:r>
-      <w:r>
-        <w:t xml:space="preserve">, with Meiogyne cylindrocarpa, </w:t>
-      </w:r>
-      <w:r>
-        <w:t xml:space="preserve">. However, </w:t>
+        <w:t xml:space="preserve">dominated these sites. However, </w:t>
       </w:r>
       <w:r>
         <w:t xml:space="preserve">the relative abundances of vegetation </w:t>
@@ -1743,37 +1740,25 @@
         <w:fldChar w:fldCharType="separate"/>
       </w:r>
       <w:r>
-        <w:t>{Stone:1970wj, Fosberg:1960hg}</w:t>
+        <w:t>[30,31]</w:t>
       </w:r>
       <w:r>
         <w:fldChar w:fldCharType="end"/>
       </w:r>
       <w:r>
-        <w:t>. This, and especially the</w:t>
-      </w:r>
-      <w:r>
-        <w:t xml:space="preserve"> absence of native avifauna </w:t>
-      </w:r>
-      <w:r>
-        <w:t>amongst a</w:t>
-      </w:r>
-      <w:r>
-        <w:t xml:space="preserve"> mixture of </w:t>
-      </w:r>
-      <w:r>
-        <w:t xml:space="preserve">other non-native plants, insects, and mammals </w:t>
+        <w:t xml:space="preserve">. This, and especially the absence of native avifauna amongst a mixture of other non-native plants, insects, and mammals </w:t>
       </w:r>
       <w:r>
         <w:fldChar w:fldCharType="begin" w:fldLock="1"/>
       </w:r>
       <w:r>
-        <w:instrText xml:space="preserve"> ADDIN PAPERS2_CITATIONS &lt;citation&gt;&lt;uuid&gt;ADA0915B-839C-4599-A4A3-65F9BFC1C126&lt;/uuid&gt;&lt;priority&gt;0&lt;/priority&gt;&lt;publications&gt;&lt;publication&gt;&lt;publication_date&gt;99199800000000000000200000&lt;/publication_date&gt;&lt;subtype&gt;400&lt;/subtype&gt;&lt;title&gt;The role of introduced species in the degradation of island ecosystems: a case history of Guam&lt;/title&gt;&lt;type&gt;400&lt;/type&gt;&lt;uuid&gt;7efc07c0-2519-4b2b-93fd-39451a7b241a&lt;/uuid&gt;&lt;authors&gt;&lt;author&gt;&lt;lastName&gt;Fritts&lt;/lastName&gt;&lt;firstName&gt;T&lt;/firstName&gt;&lt;middleNames&gt;H&lt;/middleNames&gt;&lt;/author&gt;&lt;author&gt;&lt;lastName&gt;Rodda&lt;/lastName&gt;&lt;firstName&gt;G&lt;/firstName&gt;&lt;middleNames&gt;H&lt;/middleNames&gt;&lt;/author&gt;&lt;/authors&gt;&lt;editors /&gt;&lt;translators /&gt;&lt;photographers /&gt;&lt;livfe_id /&gt;&lt;citekey&gt;Fritts:1998vw&lt;/citekey&gt;&lt;subtitle p4:nil="true" xmlns:p4="http://www.w3.org/2001/XMLSchema-instance" /&gt;&lt;submission_date&gt;99000000000000000000000000&lt;/submission_date&gt;&lt;revision_date&gt;99000000000000000000000000&lt;/revision_date&gt;&lt;accepted_date&gt;99000000000000000000000000&lt;/accepted_date&gt;&lt;is_bundle&gt;0&lt;/is_bundle&gt;&lt;bundle&gt;&lt;type&gt;-100&lt;/type&gt;&lt;subtype&gt;-100&lt;/subtype&gt;&lt;livfeID /&gt;&lt;citekey&gt;:0va&lt;/citekey&gt;&lt;title&gt;Annual review of Ecology and Systematics&lt;/title&gt;&lt;/bundle&gt;&lt;url&gt;http://www.jstor.org/stable/221704&lt;/url&gt;&lt;/publication&gt;&lt;/publications&gt;&lt;cites /&gt;&lt;/citation&gt;</w:instrText>
+        <w:instrText xml:space="preserve"> ADDIN PAPERS2_CITATIONS &lt;citation&gt;&lt;uuid&gt;ADA0915B-839C-4599-A4A3-65F9BFC1C126&lt;/uuid&gt;&lt;priority&gt;0&lt;/priority&gt;&lt;publications&gt;&lt;publication&gt;&lt;publication_date&gt;99199800000000000000200000&lt;/publication_date&gt;&lt;subtype&gt;400&lt;/subtype&gt;&lt;title&gt;The role of introduced species in the degradation of island ecosystems: a case history of Guam&lt;/title&gt;&lt;type&gt;400&lt;/type&gt;&lt;uuid&gt;7efc07c0-2519-4b2b-93fd-39451a7b241a&lt;/uuid&gt;&lt;authors&gt;&lt;author&gt;&lt;lastName&gt;Fritts&lt;/lastName&gt;&lt;firstName&gt;T&lt;/firstName&gt;&lt;middleNames&gt;H&lt;/middleNames&gt;&lt;/author&gt;&lt;author&gt;&lt;lastName&gt;Rodda&lt;/lastName&gt;&lt;firstName&gt;G&lt;/firstName&gt;&lt;middleNames&gt;H&lt;/middleNames&gt;&lt;/author&gt;&lt;/authors&gt;&lt;editors /&gt;&lt;translators /&gt;&lt;photographers /&gt;&lt;livfe_id /&gt;&lt;citekey&gt;Fritts:1998vw&lt;/citekey&gt;&lt;subtitle p4:nil="true" xmlns:p4="http://www.w3.org/2001/XMLSchema-instance" /&gt;&lt;submission_date /&gt;&lt;revision_date /&gt;&lt;accepted_date /&gt;&lt;is_bundle&gt;0&lt;/is_bundle&gt;&lt;bundle&gt;&lt;type&gt;-100&lt;/type&gt;&lt;subtype&gt;-100&lt;/subtype&gt;&lt;livfeID /&gt;&lt;citekey&gt;:0va&lt;/citekey&gt;&lt;title&gt;Annual review of Ecology and Systematics&lt;/title&gt;&lt;/bundle&gt;&lt;url&gt;http://www.jstor.org/stable/221704&lt;/url&gt;&lt;/publication&gt;&lt;/publications&gt;&lt;cites /&gt;&lt;/citation&gt;</w:instrText>
       </w:r>
       <w:r>
         <w:fldChar w:fldCharType="separate"/>
       </w:r>
       <w:r>
-        <w:t>{Fritts:1998vw}</w:t>
+        <w:t>[23]</w:t>
       </w:r>
       <w:r>
         <w:fldChar w:fldCharType="end"/>
@@ -1804,7 +1789,6 @@
         <w:spacing w:line="480" w:lineRule="auto"/>
       </w:pPr>
       <w:r>
-        <w:lastRenderedPageBreak/>
         <w:tab/>
         <w:t xml:space="preserve">To assess ungulate effects on seedling </w:t>
       </w:r>
@@ -1818,7 +1802,11 @@
         <w:t xml:space="preserve"> eight selected</w:t>
       </w:r>
       <w:r>
-        <w:t xml:space="preserve"> karst forest sites in northern Guam. At each site, we erected a 1.8-m tall chicken-wire fence around one plot, and left the adjacent plot unfenced, allowing ungulate access. The fenced and unfenced plots were placed so that individual pairs had similar canopy cover, rockiness, and forest structure. Each seedling plot covered an area of about 3.5 m x 5.5 m.</w:t>
+        <w:t xml:space="preserve"> karst forest sites in northern Guam. At each site, we erected a 1.8-m tall chicken-wire fence </w:t>
+      </w:r>
+      <w:r>
+        <w:lastRenderedPageBreak/>
+        <w:t>around one plot, and left the adjacent plot unfenced, allowing ungulate access. The fenced and unfenced plots were placed so that individual pairs had similar canopy cover, rockiness, and forest structure. Each seedling plot covered an area of about 3.5 m x 5.5 m.</w:t>
       </w:r>
       <w:r>
         <w:t xml:space="preserve"> Since the plots were adjacent, very little differed between them in canopy composition and cover. In addition, we consciously avoided large gaps in canopy cover or depressions in the substrate to ensure that fencing was the main difference between each pair.</w:t>
@@ -2026,7 +2014,25 @@
         <w:t xml:space="preserve">. </w:t>
       </w:r>
       <w:r>
-        <w:t>All are common components of Guam’s limestone karst forests, although the non-native C. papaya tends to favor edges, and P. mariannensis is less common than the other</w:t>
+        <w:t xml:space="preserve">All are common components of Guam’s limestone karst forests, although the non-native </w:t>
+      </w:r>
+      <w:r>
+        <w:rPr>
+          <w:i/>
+        </w:rPr>
+        <w:t>C. papaya</w:t>
+      </w:r>
+      <w:r>
+        <w:t xml:space="preserve"> tends to favor edges, and </w:t>
+      </w:r>
+      <w:r>
+        <w:rPr>
+          <w:i/>
+        </w:rPr>
+        <w:t>P. mariannensis</w:t>
+      </w:r>
+      <w:r>
+        <w:t xml:space="preserve"> is less common than the other</w:t>
       </w:r>
       <w:r>
         <w:t xml:space="preserve"> species. </w:t>
@@ -2053,16 +2059,28 @@
         <w:t xml:space="preserve"> from at least five trees and at least four different sites to minimize maternal effects and effects of local adaptation. </w:t>
       </w:r>
       <w:r>
-        <w:t xml:space="preserve">The date of seed collection and subsequent out-planting was staggered by species due primarily to differences in fruiting phenology. </w:t>
-      </w:r>
-      <w:r>
-        <w:t xml:space="preserve">Seeds were planted on the island from which they were collected under </w:t>
+        <w:t>The date of seed collection and subsequent out-planting was st</w:t>
+      </w:r>
+      <w:r>
+        <w:t>aggered by species due</w:t>
+      </w:r>
+      <w:r>
+        <w:t xml:space="preserve"> to differences in fruiting phenology. </w:t>
+      </w:r>
+      <w:r>
+        <w:t xml:space="preserve">Seeds were planted under </w:t>
       </w:r>
       <w:r>
         <w:t>60%</w:t>
       </w:r>
       <w:r>
-        <w:t xml:space="preserve"> shadecloth at a nursery in Guam, and allowed to grow in these conditions until they had fully rooted and grown their first true leaves. </w:t>
+        <w:t xml:space="preserve"> </w:t>
+      </w:r>
+      <w:r>
+        <w:t>shadecloth at a nursery in Guam</w:t>
+      </w:r>
+      <w:r>
+        <w:t xml:space="preserve"> and allowed to grow in these conditions until they had fully rooted and grown their first true leaves. </w:t>
       </w:r>
       <w:r>
         <w:t>At this point, t</w:t>
@@ -2125,95 +2143,95 @@
         <w:t xml:space="preserve"> </w:t>
       </w:r>
       <w:r>
-        <w:t xml:space="preserve">were planted in </w:t>
+        <w:t>were planted in each treatment at each site</w:t>
+      </w:r>
+      <w:r>
+        <w:t xml:space="preserve">, except for </w:t>
+      </w:r>
+      <w:r>
+        <w:rPr>
+          <w:i/>
+          <w:iCs/>
+        </w:rPr>
+        <w:t>O</w:t>
+      </w:r>
+      <w:r>
+        <w:rPr>
+          <w:i/>
+          <w:iCs/>
+        </w:rPr>
+        <w:t>. oppositifolia</w:t>
+      </w:r>
+      <w:r>
+        <w:t>,</w:t>
+      </w:r>
+      <w:r>
+        <w:t xml:space="preserve"> a tree with large fruits and seeds,</w:t>
+      </w:r>
+      <w:r>
+        <w:t xml:space="preserve"> which had only </w:t>
+      </w:r>
+      <w:r>
+        <w:t>nine</w:t>
+      </w:r>
+      <w:r>
+        <w:t xml:space="preserve"> seedlings </w:t>
+      </w:r>
+      <w:r>
+        <w:t xml:space="preserve">planted </w:t>
+      </w:r>
+      <w:r>
+        <w:t xml:space="preserve">per treatment. </w:t>
+      </w:r>
+      <w:r>
+        <w:t>The seedlings planted during drier months (</w:t>
+      </w:r>
+      <w:r>
+        <w:rPr>
+          <w:i/>
+          <w:iCs/>
+        </w:rPr>
+        <w:t>C. papaya, M. citrifolia</w:t>
+      </w:r>
+      <w:r>
+        <w:rPr>
+          <w:i/>
+          <w:iCs/>
+        </w:rPr>
+        <w:t xml:space="preserve">, </w:t>
+      </w:r>
+      <w:r>
+        <w:t>and</w:t>
+      </w:r>
+      <w:r>
+        <w:rPr>
+          <w:i/>
+          <w:iCs/>
+        </w:rPr>
+        <w:t xml:space="preserve"> O</w:t>
+      </w:r>
+      <w:r>
+        <w:rPr>
+          <w:i/>
+          <w:iCs/>
+        </w:rPr>
+        <w:t>. oppositifolia</w:t>
+      </w:r>
+      <w:r>
+        <w:t>) were watered about every other day</w:t>
+      </w:r>
+      <w:r>
+        <w:t xml:space="preserve"> </w:t>
+      </w:r>
+      <w:r>
+        <w:t xml:space="preserve">during </w:t>
+      </w:r>
+      <w:r>
+        <w:t xml:space="preserve">the first </w:t>
       </w:r>
       <w:r>
         <w:lastRenderedPageBreak/>
-        <w:t>each treatment at each site</w:t>
-      </w:r>
-      <w:r>
-        <w:t xml:space="preserve">, except for </w:t>
-      </w:r>
-      <w:r>
-        <w:rPr>
-          <w:i/>
-          <w:iCs/>
-        </w:rPr>
-        <w:t>O</w:t>
-      </w:r>
-      <w:r>
-        <w:rPr>
-          <w:i/>
-          <w:iCs/>
-        </w:rPr>
-        <w:t>. oppositifolia</w:t>
-      </w:r>
-      <w:r>
-        <w:t>,</w:t>
-      </w:r>
-      <w:r>
-        <w:t xml:space="preserve"> a tree with large fruits and seeds,</w:t>
-      </w:r>
-      <w:r>
-        <w:t xml:space="preserve"> which had only </w:t>
-      </w:r>
-      <w:r>
-        <w:t>nine</w:t>
-      </w:r>
-      <w:r>
-        <w:t xml:space="preserve"> seedlings </w:t>
-      </w:r>
-      <w:r>
-        <w:t xml:space="preserve">planted </w:t>
-      </w:r>
-      <w:r>
-        <w:t xml:space="preserve">per treatment. </w:t>
-      </w:r>
-      <w:r>
-        <w:t>The seedlings planted during drier months (</w:t>
-      </w:r>
-      <w:r>
-        <w:rPr>
-          <w:i/>
-          <w:iCs/>
-        </w:rPr>
-        <w:t>C. papaya, M. citrifolia</w:t>
-      </w:r>
-      <w:r>
-        <w:rPr>
-          <w:i/>
-          <w:iCs/>
-        </w:rPr>
-        <w:t xml:space="preserve">, </w:t>
-      </w:r>
-      <w:r>
-        <w:t>and</w:t>
-      </w:r>
-      <w:r>
-        <w:rPr>
-          <w:i/>
-          <w:iCs/>
-        </w:rPr>
-        <w:t xml:space="preserve"> O</w:t>
-      </w:r>
-      <w:r>
-        <w:rPr>
-          <w:i/>
-          <w:iCs/>
-        </w:rPr>
-        <w:t>. oppositifolia</w:t>
-      </w:r>
-      <w:r>
-        <w:t>) were watered about every other day</w:t>
-      </w:r>
-      <w:r>
-        <w:t xml:space="preserve"> </w:t>
-      </w:r>
-      <w:r>
-        <w:t xml:space="preserve">during </w:t>
-      </w:r>
-      <w:r>
-        <w:t xml:space="preserve">the first few weeks </w:t>
+        <w:t xml:space="preserve">few weeks </w:t>
       </w:r>
       <w:r>
         <w:t>following</w:t>
@@ -2271,6 +2289,9 @@
       </w:r>
       <w:r>
         <w:t xml:space="preserve">. </w:t>
+      </w:r>
+      <w:r>
+        <w:t xml:space="preserve">Mortality was not significantly different for seedlings that had been in seedling plots for a longer time, so final counts were used even though some seedlings had been in the ground for longer (see mixed model results in Results). </w:t>
       </w:r>
     </w:p>
     <w:p>
@@ -2330,7 +2351,7 @@
         <w:fldChar w:fldCharType="separate"/>
       </w:r>
       <w:r>
-        <w:t>[31]</w:t>
+        <w:t>[32]</w:t>
       </w:r>
       <w:r>
         <w:fldChar w:fldCharType="end"/>
@@ -2360,7 +2381,7 @@
         <w:fldChar w:fldCharType="separate"/>
       </w:r>
       <w:r>
-        <w:t>[32]</w:t>
+        <w:t>[33]</w:t>
       </w:r>
       <w:r>
         <w:fldChar w:fldCharType="end"/>
@@ -2695,181 +2716,169 @@
         <w:ind w:firstLine="720"/>
       </w:pPr>
       <w:r>
-        <w:t>Actual</w:t>
-      </w:r>
-      <w:r>
-        <w:t xml:space="preserve"> ungulate densities in any habitat in Guam is unknown and has rarely ever been attempted because common methods such as spotlighting</w:t>
-      </w:r>
-      <w:r>
-        <w:t>, visual counts on transects, and aerial counts</w:t>
+        <w:t>S</w:t>
+      </w:r>
+      <w:r>
+        <w:t>cats from pigs</w:t>
+      </w:r>
+      <w:r>
+        <w:rPr>
+          <w:i/>
+          <w:iCs/>
+        </w:rPr>
+        <w:t xml:space="preserve"> </w:t>
+      </w:r>
+      <w:r>
+        <w:t xml:space="preserve">and </w:t>
+      </w:r>
+      <w:r>
+        <w:rPr>
+          <w:iCs/>
+        </w:rPr>
+        <w:t>deer</w:t>
+      </w:r>
+      <w:r>
+        <w:t xml:space="preserve"> </w:t>
+      </w:r>
+      <w:r>
+        <w:t>were counted</w:t>
+      </w:r>
+      <w:r>
+        <w:t xml:space="preserve"> along the vegetation transects</w:t>
+      </w:r>
+      <w:r>
+        <w:t xml:space="preserve"> described above</w:t>
+      </w:r>
+      <w:r>
+        <w:t>.</w:t>
+      </w:r>
+      <w:r>
+        <w:t xml:space="preserve"> To detect a range of scat abundances, w</w:t>
+      </w:r>
+      <w:r>
+        <w:t>e</w:t>
+      </w:r>
+      <w:r>
+        <w:t xml:space="preserve"> also</w:t>
+      </w:r>
+      <w:r>
+        <w:t xml:space="preserve"> surveyed a g</w:t>
+      </w:r>
+      <w:r>
+        <w:t>reater area at each site by</w:t>
+      </w:r>
+      <w:r>
+        <w:t xml:space="preserve"> including </w:t>
+      </w:r>
+      <w:r>
+        <w:t>2-m-wide belt transects encircling the vegetation transects</w:t>
+      </w:r>
+      <w:r>
+        <w:t xml:space="preserve"> (see Figure 1)</w:t>
+      </w:r>
+      <w:r>
+        <w:t>. These were walked and length estimated using GPS, with total area surveyed amounting to approximately</w:t>
+      </w:r>
+      <w:r>
+        <w:t xml:space="preserve"> </w:t>
+      </w:r>
+      <w:r>
+        <w:t>800 m</w:t>
+      </w:r>
+      <w:r>
+        <w:rPr>
+          <w:vertAlign w:val="superscript"/>
+        </w:rPr>
+        <w:t>2</w:t>
+      </w:r>
+      <w:r>
+        <w:t xml:space="preserve">. </w:t>
+      </w:r>
+      <w:r>
+        <w:t xml:space="preserve">However, since transect lengths used to count scats differed slightly from site to site, </w:t>
+      </w:r>
+      <w:r>
+        <w:t>scat abundances used in analysis were number of scats per 100 m</w:t>
+      </w:r>
+      <w:r>
+        <w:rPr>
+          <w:vertAlign w:val="superscript"/>
+        </w:rPr>
+        <w:t>2</w:t>
+      </w:r>
+      <w:r>
+        <w:t>.</w:t>
+      </w:r>
+      <w:r>
+        <w:t xml:space="preserve"> </w:t>
+      </w:r>
+      <w:r>
+        <w:t xml:space="preserve">Actual ungulate densities in any habitat in Guam is unknown and has rarely ever been attempted because common methods such as spotlighting, visual counts on transects, and aerial counts are challenging in dense tropical forests. </w:t>
+      </w:r>
+      <w:r>
+        <w:t xml:space="preserve">Although they do not give exact population abundance, counts of </w:t>
+      </w:r>
+      <w:r>
+        <w:t>scats</w:t>
+      </w:r>
+      <w:r>
+        <w:t xml:space="preserve"> can be used as an index to compare abundance of ungulates between sites </w:t>
+      </w:r>
+      <w:r>
+        <w:fldChar w:fldCharType="begin" w:fldLock="1"/>
+      </w:r>
+      <w:r>
+        <w:instrText xml:space="preserve"> ADDIN PAPERS2_CITATIONS &lt;citation&gt;&lt;uuid&gt;190F823C-737F-4CCD-A875-F8B49C2ADFE9&lt;/uuid&gt;&lt;priority&gt;0&lt;/priority&gt;&lt;publications&gt;&lt;publication&gt;&lt;doi&gt;10.1007/s11356-013-2002-5&lt;/doi&gt;&lt;number&gt;11&lt;/number&gt;&lt;publication_date&gt;99201300000000000000200000&lt;/publication_date&gt;&lt;startpage&gt;8077&lt;/startpage&gt;&lt;subtype&gt;400&lt;/subtype&gt;&lt;title&gt;Monitoring wild pig populations: a review of methods&lt;/title&gt;&lt;type&gt;400&lt;/type&gt;&lt;volume&gt;20&lt;/volume&gt;&lt;uuid&gt;1e5e9cb7-f0f1-4304-95f5-e0c9ab1d358c&lt;/uuid&gt;&lt;authors&gt;&lt;author&gt;&lt;lastName&gt;Engeman&lt;/lastName&gt;&lt;firstName&gt;R&lt;/firstName&gt;&lt;middleNames&gt;M&lt;/middleNames&gt;&lt;/author&gt;&lt;author&gt;&lt;lastName&gt;Massei&lt;/lastName&gt;&lt;firstName&gt;G&lt;/firstName&gt;&lt;/author&gt;&lt;author&gt;&lt;lastName&gt;Sage&lt;/lastName&gt;&lt;firstName&gt;M&lt;/firstName&gt;&lt;/author&gt;&lt;/authors&gt;&lt;editors /&gt;&lt;translators /&gt;&lt;photographers /&gt;&lt;livfe_id /&gt;&lt;citekey&gt;Engeman:2013jo&lt;/citekey&gt;&lt;subtitle p4:nil="true" xmlns:p4="http://www.w3.org/2001/XMLSchema-instance" /&gt;&lt;submission_date /&gt;&lt;revision_date /&gt;&lt;accepted_date /&gt;&lt;is_bundle&gt;0&lt;/is_bundle&gt;&lt;bundle&gt;&lt;type&gt;-100&lt;/type&gt;&lt;subtype&gt;-100&lt;/subtype&gt;&lt;livfeID /&gt;&lt;citekey&gt;:0ww&lt;/citekey&gt;&lt;title&gt;Environmental Science and Pollution Research&lt;/title&gt;&lt;/bundle&gt;&lt;url&gt;http://dx.doi.org/10.1007/s11356-013-2002-5&lt;/url&gt;&lt;/publication&gt;&lt;/publications&gt;&lt;cites /&gt;&lt;/citation&gt;</w:instrText>
+      </w:r>
+      <w:r>
+        <w:fldChar w:fldCharType="separate"/>
+      </w:r>
+      <w:r>
+        <w:t>[34]</w:t>
+      </w:r>
+      <w:r>
+        <w:fldChar w:fldCharType="end"/>
+      </w:r>
+      <w:r>
+        <w:t>. We</w:t>
+      </w:r>
+      <w:r>
+        <w:t xml:space="preserve"> </w:t>
+      </w:r>
+      <w:r>
+        <w:t>used scat as an</w:t>
+      </w:r>
+      <w:r>
+        <w:t xml:space="preserve"> indicator of ungulate</w:t>
+      </w:r>
+      <w:r>
+        <w:t xml:space="preserve"> </w:t>
+      </w:r>
+      <w:r>
+        <w:t>a</w:t>
+      </w:r>
+      <w:r>
+        <w:t>bundance because o</w:t>
+      </w:r>
+      <w:r>
+        <w:t>ther sign</w:t>
+      </w:r>
+      <w:r>
+        <w:t>,</w:t>
+      </w:r>
+      <w:r>
+        <w:t xml:space="preserve"> such as animal </w:t>
+      </w:r>
+      <w:r>
+        <w:t>tracks</w:t>
+      </w:r>
+      <w:r>
+        <w:t>,</w:t>
       </w:r>
       <w:r>
         <w:t xml:space="preserve"> are </w:t>
       </w:r>
       <w:r>
-        <w:t xml:space="preserve">challenging in dense tropical forests. </w:t>
-      </w:r>
-      <w:r>
-        <w:t>For the purposes of our study, we felt i</w:t>
-      </w:r>
-      <w:r>
-        <w:t>t was sufficient to use scat counts as an index of relative abundance between sites</w:t>
-      </w:r>
-      <w:r>
-        <w:t>. S</w:t>
-      </w:r>
-      <w:r>
-        <w:t>cats from pigs</w:t>
-      </w:r>
-      <w:r>
-        <w:rPr>
-          <w:i/>
-          <w:iCs/>
-        </w:rPr>
-        <w:t xml:space="preserve"> </w:t>
-      </w:r>
-      <w:r>
-        <w:t xml:space="preserve">and </w:t>
-      </w:r>
-      <w:r>
-        <w:rPr>
-          <w:iCs/>
-        </w:rPr>
-        <w:t>deer</w:t>
-      </w:r>
-      <w:r>
-        <w:t xml:space="preserve"> </w:t>
-      </w:r>
-      <w:r>
-        <w:t>were counted</w:t>
-      </w:r>
-      <w:r>
-        <w:t xml:space="preserve"> along the vegetation transects</w:t>
-      </w:r>
-      <w:r>
-        <w:t xml:space="preserve"> described above</w:t>
-      </w:r>
-      <w:r>
-        <w:t xml:space="preserve">. </w:t>
-      </w:r>
-      <w:r>
-        <w:t>However, t</w:t>
-      </w:r>
-      <w:r>
-        <w:t xml:space="preserve">he 100-m by 1-m belt transects proved too small to detect differences between sites as represented by ungulate scats. Therefore, we surveyed a greater area at each site by also including </w:t>
-      </w:r>
-      <w:r>
-        <w:t>2-m-wide belt transects encircling the vegetation transects</w:t>
-      </w:r>
-      <w:r>
-        <w:t xml:space="preserve"> (see Figure 1)</w:t>
-      </w:r>
-      <w:bookmarkStart w:id="0" w:name="_GoBack"/>
-      <w:bookmarkEnd w:id="0"/>
-      <w:r>
-        <w:t>. These were walked and length estimated using GPS, with total area surveyed amounting to approximately</w:t>
-      </w:r>
-      <w:r>
-        <w:t xml:space="preserve"> </w:t>
-      </w:r>
-      <w:r>
-        <w:t>800 m</w:t>
-      </w:r>
-      <w:r>
-        <w:rPr>
-          <w:vertAlign w:val="superscript"/>
-        </w:rPr>
-        <w:t>2</w:t>
-      </w:r>
-      <w:r>
-        <w:t xml:space="preserve">. </w:t>
-      </w:r>
-      <w:r>
-        <w:t xml:space="preserve">However, since transect lengths used to count scats differed slightly from site to site, </w:t>
-      </w:r>
-      <w:r>
-        <w:t>scat abundances used in analysis were number of scats per 1</w:t>
-      </w:r>
-      <w:r>
-        <w:t>00 m</w:t>
-      </w:r>
-      <w:r>
-        <w:rPr>
-          <w:vertAlign w:val="superscript"/>
-        </w:rPr>
-        <w:t>2</w:t>
-      </w:r>
-      <w:r>
-        <w:t>.</w:t>
-      </w:r>
-      <w:r>
-        <w:t xml:space="preserve"> </w:t>
-      </w:r>
-      <w:r>
-        <w:t xml:space="preserve">Although they do not give exact population abundance, counts of </w:t>
-      </w:r>
-      <w:r>
-        <w:t>scats</w:t>
-      </w:r>
-      <w:r>
-        <w:t xml:space="preserve"> can be used as an index to compare abundance of ungulates between sites </w:t>
-      </w:r>
-      <w:r>
-        <w:fldChar w:fldCharType="begin" w:fldLock="1"/>
-      </w:r>
-      <w:r>
-        <w:instrText xml:space="preserve"> ADDIN PAPERS2_CITATIONS &lt;citation&gt;&lt;uuid&gt;190F823C-737F-4CCD-A875-F8B49C2ADFE9&lt;/uuid&gt;&lt;priority&gt;0&lt;/priority&gt;&lt;publications&gt;&lt;publication&gt;&lt;doi&gt;10.1007/s11356-013-2002-5&lt;/doi&gt;&lt;number&gt;11&lt;/number&gt;&lt;publication_date&gt;99201300000000000000200000&lt;/publication_date&gt;&lt;startpage&gt;8077&lt;/startpage&gt;&lt;subtype&gt;400&lt;/subtype&gt;&lt;title&gt;Monitoring wild pig populations: a review of methods&lt;/title&gt;&lt;type&gt;400&lt;/type&gt;&lt;volume&gt;20&lt;/volume&gt;&lt;uuid&gt;1e5e9cb7-f0f1-4304-95f5-e0c9ab1d358c&lt;/uuid&gt;&lt;authors&gt;&lt;author&gt;&lt;lastName&gt;Engeman&lt;/lastName&gt;&lt;firstName&gt;R&lt;/firstName&gt;&lt;middleNames&gt;M&lt;/middleNames&gt;&lt;/author&gt;&lt;author&gt;&lt;lastName&gt;Massei&lt;/lastName&gt;&lt;firstName&gt;G&lt;/firstName&gt;&lt;/author&gt;&lt;author&gt;&lt;lastName&gt;Sage&lt;/lastName&gt;&lt;firstName&gt;M&lt;/firstName&gt;&lt;/author&gt;&lt;/authors&gt;&lt;editors /&gt;&lt;translators /&gt;&lt;photographers /&gt;&lt;livfe_id /&gt;&lt;citekey&gt;Engeman:2013jo&lt;/citekey&gt;&lt;subtitle p4:nil="true" xmlns:p4="http://www.w3.org/2001/XMLSchema-instance" /&gt;&lt;submission_date /&gt;&lt;revision_date /&gt;&lt;accepted_date /&gt;&lt;is_bundle&gt;0&lt;/is_bundle&gt;&lt;bundle&gt;&lt;type&gt;-100&lt;/type&gt;&lt;subtype&gt;-100&lt;/subtype&gt;&lt;livfeID /&gt;&lt;citekey&gt;:0ww&lt;/citekey&gt;&lt;title&gt;Environmental Science and Pollution Research&lt;/title&gt;&lt;/bundle&gt;&lt;url&gt;http://dx.doi.org/10.1007/s11356-013-2002-5&lt;/url&gt;&lt;/publication&gt;&lt;/publications&gt;&lt;cites /&gt;&lt;/citation&gt;</w:instrText>
-      </w:r>
-      <w:r>
-        <w:fldChar w:fldCharType="separate"/>
-      </w:r>
-      <w:r>
-        <w:t>[33]</w:t>
-      </w:r>
-      <w:r>
-        <w:fldChar w:fldCharType="end"/>
-      </w:r>
-      <w:r>
-        <w:t>. We</w:t>
-      </w:r>
-      <w:r>
-        <w:t xml:space="preserve"> </w:t>
-      </w:r>
-      <w:r>
-        <w:t>used scat as an</w:t>
-      </w:r>
-      <w:r>
-        <w:t xml:space="preserve"> indicator of ungulate</w:t>
-      </w:r>
-      <w:r>
-        <w:t xml:space="preserve"> </w:t>
-      </w:r>
-      <w:r>
-        <w:t>a</w:t>
-      </w:r>
-      <w:r>
-        <w:t>bundance because o</w:t>
-      </w:r>
-      <w:r>
-        <w:t>ther sign</w:t>
-      </w:r>
-      <w:r>
-        <w:t>,</w:t>
-      </w:r>
-      <w:r>
-        <w:t xml:space="preserve"> such as animal </w:t>
-      </w:r>
-      <w:r>
-        <w:lastRenderedPageBreak/>
-        <w:t>tracks</w:t>
-      </w:r>
-      <w:r>
-        <w:t>,</w:t>
-      </w:r>
-      <w:r>
-        <w:t xml:space="preserve"> are </w:t>
-      </w:r>
-      <w:r>
         <w:t>rarely visible</w:t>
       </w:r>
       <w:r>
@@ -2879,7 +2888,13 @@
         <w:t xml:space="preserve">karst </w:t>
       </w:r>
       <w:r>
-        <w:t>forest terrain and the detectability of other sign such as trails and grazing var</w:t>
+        <w:t xml:space="preserve">forest terrain and the detectability of other sign such as trails and </w:t>
+      </w:r>
+      <w:r>
+        <w:t>browsing sign</w:t>
+      </w:r>
+      <w:r>
+        <w:t xml:space="preserve"> var</w:t>
       </w:r>
       <w:r>
         <w:t>ies</w:t>
@@ -2915,6 +2930,7 @@
         <w:ind w:firstLine="720"/>
       </w:pPr>
       <w:r>
+        <w:lastRenderedPageBreak/>
         <w:t>We used linear regressions to determine whether ungulate scat abundance covaried with forest characteristics measured on</w:t>
       </w:r>
       <w:r>
@@ -3070,6 +3086,52 @@
         <w:t xml:space="preserve"> </w:t>
       </w:r>
       <w:r>
+        <w:t>Since planting dates were staggered, we included length of time in plots in a full model for predicting survival: treatment, species, and length of time i</w:t>
+      </w:r>
+      <w:r>
+        <w:t>n plots as predictive variables, with interactions. However, t</w:t>
+      </w:r>
+      <w:r>
+        <w:t xml:space="preserve">he full </w:t>
+      </w:r>
+      <w:r>
+        <w:t xml:space="preserve">three-way </w:t>
+      </w:r>
+      <w:r>
+        <w:t>model was not a better fit</w:t>
+      </w:r>
+      <w:r>
+        <w:t xml:space="preserve"> than the model with species and treatment with interaction</w:t>
+      </w:r>
+      <w:r>
+        <w:t>, indicating that length of time did not contribute to explaining survival</w:t>
+      </w:r>
+      <w:r>
+        <w:t xml:space="preserve">. AICc for the </w:t>
+      </w:r>
+      <w:r>
+        <w:t>model with the three-way interaction</w:t>
+      </w:r>
+      <w:r>
+        <w:t xml:space="preserve"> was 672.12, higher than AICc of </w:t>
+      </w:r>
+      <w:r>
+        <w:lastRenderedPageBreak/>
+        <w:t xml:space="preserve">612.89 for </w:t>
+      </w:r>
+      <w:r>
+        <w:t xml:space="preserve">just the </w:t>
+      </w:r>
+      <w:r>
+        <w:t>species and treatment</w:t>
+      </w:r>
+      <w:r>
+        <w:t xml:space="preserve"> interaction</w:t>
+      </w:r>
+      <w:r>
+        <w:t xml:space="preserve">. </w:t>
+      </w:r>
+      <w:r>
         <w:t>The best fit model predicting survival strongly depended on species. However, when we looked at each species specifically, we saw that</w:t>
       </w:r>
       <w:r>
@@ -3133,11 +3195,7 @@
         <w:t>, fencin</w:t>
       </w:r>
       <w:r>
-        <w:t xml:space="preserve">g </w:t>
-      </w:r>
-      <w:r>
-        <w:lastRenderedPageBreak/>
-        <w:t>treatment contributed to the best-</w:t>
+        <w:t>g treatment contributed to the best-</w:t>
       </w:r>
       <w:r>
         <w:t>fit model explaining propo</w:t>
@@ -3274,7 +3332,13 @@
         <w:t xml:space="preserve">produced seedlings (20%). </w:t>
       </w:r>
       <w:r>
-        <w:t xml:space="preserve">Only 13 individual seedlings, from four different species of non-native plants and two unknown species germinated from 20 deer scats (Table 2, Figure 2). </w:t>
+        <w:t>Only 13 individual seedlings, from four different species of non-native plants and two unknown species germinated from 2</w:t>
+      </w:r>
+      <w:r>
+        <w:t>0 deer scats (Table 2, Figure 3</w:t>
+      </w:r>
+      <w:r>
+        <w:t xml:space="preserve">). </w:t>
       </w:r>
       <w:r>
         <w:t>E</w:t>
@@ -3455,7 +3519,19 @@
         <w:t>M. micrantha</w:t>
       </w:r>
       <w:r>
-        <w:t>, however, was only found in this tray and sprouting directly from one of the deer pellets.</w:t>
+        <w:t xml:space="preserve"> seedling,</w:t>
+      </w:r>
+      <w:r>
+        <w:t xml:space="preserve"> however, was </w:t>
+      </w:r>
+      <w:r>
+        <w:t>only found in one</w:t>
+      </w:r>
+      <w:r>
+        <w:t xml:space="preserve"> tray and sprouting directly </w:t>
+      </w:r>
+      <w:r>
+        <w:t>from one of the deer pellets, and so was included.</w:t>
       </w:r>
     </w:p>
     <w:p>
@@ -3563,7 +3639,11 @@
         <w:t>Leucaena leucocephala</w:t>
       </w:r>
       <w:r>
-        <w:t>, the non-native vines</w:t>
+        <w:t xml:space="preserve">, the non-native </w:t>
+      </w:r>
+      <w:r>
+        <w:lastRenderedPageBreak/>
+        <w:t>vines</w:t>
       </w:r>
       <w:r>
         <w:t xml:space="preserve"> </w:t>
@@ -3670,17 +3750,16 @@
         <w:t>ure</w:t>
       </w:r>
       <w:r>
-        <w:t xml:space="preserve"> 2)</w:t>
+        <w:t xml:space="preserve"> 3</w:t>
+      </w:r>
+      <w:r>
+        <w:t>)</w:t>
       </w:r>
       <w:r>
         <w:t xml:space="preserve">. </w:t>
       </w:r>
       <w:r>
-        <w:t xml:space="preserve">Proportional </w:t>
-      </w:r>
-      <w:r>
-        <w:lastRenderedPageBreak/>
-        <w:t>abundance in nature (left hand panel, Figure 3) for each species was calculated by dividing the total count of adults of that species across our fourteen sites</w:t>
+        <w:t>Proportional abundance in nature (left hand panel, Figure 3) for each species was calculated by dividing the total count of adults of that species across our fourteen sites</w:t>
       </w:r>
       <w:r>
         <w:t xml:space="preserve"> </w:t>
@@ -3689,10 +3768,40 @@
         <w:t>and dividing that by the total number of adult tree</w:t>
       </w:r>
       <w:r>
-        <w:t>s across all sites. We only counted adult trees to represent only potentially fruiting trees. We used a similar approach to calculate the proportional abundance of seedling species found in pigs scats and deer pellets.</w:t>
-      </w:r>
-      <w:r>
-        <w:t xml:space="preserve"> </w:t>
+        <w:t xml:space="preserve">s across all sites. </w:t>
+      </w:r>
+      <w:r>
+        <w:t>(Total adult count of one species</w:t>
+      </w:r>
+      <w:r>
+        <w:t xml:space="preserve"> /</w:t>
+      </w:r>
+      <w:r>
+        <w:t xml:space="preserve"> total adult count of all species</w:t>
+      </w:r>
+      <w:r>
+        <w:t xml:space="preserve"> counted on vegetation transects). </w:t>
+      </w:r>
+      <w:r>
+        <w:t>We</w:t>
+      </w:r>
+      <w:r>
+        <w:t xml:space="preserve"> count</w:t>
+      </w:r>
+      <w:r>
+        <w:t>ed</w:t>
+      </w:r>
+      <w:r>
+        <w:t xml:space="preserve"> only adult tree counts in calculations</w:t>
+      </w:r>
+      <w:r>
+        <w:t xml:space="preserve"> to represent </w:t>
+      </w:r>
+      <w:r>
+        <w:t>potentially fruiting trees. We used a similar approach to calculate the proportional abundance of seedling species found</w:t>
+      </w:r>
+      <w:r>
+        <w:t xml:space="preserve"> in pigs scats and deer pellets: the total number of seedlings that germinated from pig scat for a given species was divided by the total number of seedlings of all species that germinated from pig scats. </w:t>
       </w:r>
       <w:r>
         <w:t>The species found in the highest proportion of scats for both deer and pigs</w:t>
@@ -3812,7 +3921,10 @@
         <w:t>, P &lt;0.001) (</w:t>
       </w:r>
       <w:r>
-        <w:t>Figure 3).</w:t>
+        <w:t>Figure 4</w:t>
+      </w:r>
+      <w:r>
+        <w:t>).</w:t>
       </w:r>
       <w:r>
         <w:t xml:space="preserve"> </w:t>
@@ -3952,7 +4064,11 @@
         <w:t>es</w:t>
       </w:r>
       <w:r>
-        <w:t xml:space="preserve"> for adults</w:t>
+        <w:t xml:space="preserve"> for </w:t>
+      </w:r>
+      <w:r>
+        <w:lastRenderedPageBreak/>
+        <w:t>adults</w:t>
       </w:r>
       <w:r>
         <w:t xml:space="preserve"> across all sites,</w:t>
@@ -4041,20 +4157,22 @@
         <w:t xml:space="preserve"> </w:t>
       </w:r>
       <w:r>
-        <w:t>U</w:t>
-      </w:r>
-      <w:r>
-        <w:t xml:space="preserve">ngulates selectively browse four of the six species tested while avoiding the other two (Figure 1), and as a result, </w:t>
+        <w:t>Deer</w:t>
+      </w:r>
+      <w:r>
+        <w:t xml:space="preserve"> selectively browse four of the six species tested while </w:t>
+      </w:r>
+      <w:r>
+        <w:t>avoiding the other two (Figure 2</w:t>
+      </w:r>
+      <w:r>
+        <w:t xml:space="preserve">), and as a result, </w:t>
       </w:r>
       <w:r>
         <w:t xml:space="preserve">have potential to </w:t>
       </w:r>
       <w:r>
-        <w:t xml:space="preserve">shape forest </w:t>
-      </w:r>
-      <w:r>
-        <w:lastRenderedPageBreak/>
-        <w:t>community diversity</w:t>
+        <w:t>shape forest community diversity</w:t>
       </w:r>
       <w:r>
         <w:t xml:space="preserve"> through herbivory</w:t>
@@ -4072,13 +4190,37 @@
         <w:t xml:space="preserve"> predominantly</w:t>
       </w:r>
       <w:r>
-        <w:t xml:space="preserve"> native seeds, potentially replacing the function of extirpated native birds and bats. </w:t>
+        <w:t xml:space="preserve"> native seeds</w:t>
+      </w:r>
+      <w:r>
+        <w:t xml:space="preserve">. </w:t>
       </w:r>
       <w:r>
         <w:t xml:space="preserve">However, </w:t>
       </w:r>
       <w:r>
-        <w:t>the negative effects of deer were evident across the forest, as there were far more seedlings in areas with few d</w:t>
+        <w:t xml:space="preserve">the sheer number of native seeds counted germinating from pig scats came primarily from two man-seeded species of fruits: </w:t>
+      </w:r>
+      <w:r>
+        <w:rPr>
+          <w:i/>
+        </w:rPr>
+        <w:t>Morinda citrifolia</w:t>
+      </w:r>
+      <w:r>
+        <w:t xml:space="preserve"> and </w:t>
+      </w:r>
+      <w:r>
+        <w:rPr>
+          <w:i/>
+        </w:rPr>
+        <w:t>Ficus prolixa</w:t>
+      </w:r>
+      <w:r>
+        <w:t>. T</w:t>
+      </w:r>
+      <w:r>
+        <w:t>he negative effects of deer were evident across the forest, as there were far more seedlings in areas with few d</w:t>
       </w:r>
       <w:r>
         <w:t xml:space="preserve">eer </w:t>
@@ -4093,7 +4235,13 @@
         <w:t>o</w:t>
       </w:r>
       <w:r>
-        <w:t xml:space="preserve"> such correlations were detected with pig abundance (Figure 3).</w:t>
+        <w:t xml:space="preserve"> such correlations were detec</w:t>
+      </w:r>
+      <w:r>
+        <w:t>ted with pig abundance (Figure 4</w:t>
+      </w:r>
+      <w:r>
+        <w:t>).</w:t>
       </w:r>
       <w:r>
         <w:t xml:space="preserve"> This, in combination with the observation that most mortality in the exclosure study appeared to come from browsing rather than rooting, indicates that deer have a greater impact on seedling mortality than do pigs.</w:t>
@@ -4163,6 +4311,7 @@
           <w:sz w:val="24"/>
           <w:szCs w:val="24"/>
         </w:rPr>
+        <w:lastRenderedPageBreak/>
         <w:t>M. citrifolia</w:t>
       </w:r>
       <w:r>
@@ -4213,7 +4362,7 @@
           <w:sz w:val="24"/>
           <w:szCs w:val="24"/>
         </w:rPr>
-        <w:t>[34,35]</w:t>
+        <w:t>[35,36]</w:t>
       </w:r>
       <w:r>
         <w:rPr>
@@ -4277,7 +4426,7 @@
           <w:sz w:val="24"/>
           <w:szCs w:val="24"/>
         </w:rPr>
-        <w:instrText xml:space="preserve"> ADDIN PAPERS2_CITATIONS &lt;citation&gt;&lt;uuid&gt;1FA0C117-D7ED-43E2-BD42-BFA43D77F35A&lt;/uuid&gt;&lt;priority&gt;0&lt;/priority&gt;&lt;publications&gt;&lt;publication&gt;&lt;doi&gt;10.1086/408359&lt;/doi&gt;&lt;number&gt;1&lt;/number&gt;&lt;publication_date&gt;99197100000000000000200000&lt;/publication_date&gt;&lt;startpage&gt;97&lt;/startpage&gt;&lt;subtype&gt;0&lt;/subtype&gt;&lt;title&gt;The flora of Guam: A manual for the identification of the vascular plants of the island&lt;/title&gt;&lt;type&gt;0&lt;/type&gt;&lt;volume&gt;50&lt;/volume&gt;&lt;uuid&gt;b432ab75-a1c4-4313-ab5c-bfdf1cc87f8e&lt;/uuid&gt;&lt;authors&gt;&lt;author&gt;&lt;lastName&gt;Stone&lt;/lastName&gt;&lt;firstName&gt;B&lt;/firstName&gt;&lt;middleNames&gt;C&lt;/middleNames&gt;&lt;/author&gt;&lt;/authors&gt;&lt;editors /&gt;&lt;translators /&gt;&lt;photographers /&gt;&lt;livfe_id /&gt;&lt;citekey&gt;Stone:1971fn&lt;/citekey&gt;&lt;subtitle p4:nil="true" xmlns:p4="http://www.w3.org/2001/XMLSchema-instance" /&gt;&lt;submission_date /&gt;&lt;revision_date /&gt;&lt;accepted_date /&gt;&lt;is_bundle&gt;0&lt;/is_bundle&gt;&lt;bundle p4:nil="true" xmlns:p4="http://www.w3.org/2001/XMLSchema-instance" /&gt;&lt;url&gt;http://kbd.kew.org/kbd/detailedresult.do?id=150872&lt;/url&gt;&lt;/publication&gt;&lt;/publications&gt;&lt;cites /&gt;&lt;/citation&gt;</w:instrText>
+        <w:instrText xml:space="preserve"> ADDIN PAPERS2_CITATIONS &lt;citation&gt;&lt;uuid&gt;689E07B1-E2DA-49A5-9856-64FCA9569E29&lt;/uuid&gt;&lt;priority&gt;0&lt;/priority&gt;&lt;publications&gt;&lt;publication&gt;&lt;publication_date&gt;99197000000000000000200000&lt;/publication_date&gt;&lt;publisher&gt;Guam, University of Guam&lt;/publisher&gt;&lt;subtype&gt;0&lt;/subtype&gt;&lt;title&gt;flora of Guam&lt;/title&gt;&lt;type&gt;0&lt;/type&gt;&lt;uuid&gt;cbf83892-9611-4451-b960-61039ebaa2b7&lt;/uuid&gt;&lt;authors&gt;&lt;author&gt;&lt;lastName&gt;Stone&lt;/lastName&gt;&lt;firstName&gt;B&lt;/firstName&gt;&lt;middleNames&gt;C&lt;/middleNames&gt;&lt;/author&gt;&lt;/authors&gt;&lt;editors /&gt;&lt;translators /&gt;&lt;photographers /&gt;&lt;livfe_id /&gt;&lt;citekey&gt;Stone:1970wj&lt;/citekey&gt;&lt;subtitle p4:nil="true" xmlns:p4="http://www.w3.org/2001/XMLSchema-instance" /&gt;&lt;submission_date /&gt;&lt;revision_date /&gt;&lt;accepted_date /&gt;&lt;is_bundle&gt;0&lt;/is_bundle&gt;&lt;bundle p4:nil="true" xmlns:p4="http://www.w3.org/2001/XMLSchema-instance" /&gt;&lt;url&gt;http://agris.fao.org/agris-search/search.do?recordID=US201300485335&lt;/url&gt;&lt;/publication&gt;&lt;/publications&gt;&lt;cites /&gt;&lt;/citation&gt;</w:instrText>
       </w:r>
       <w:r>
         <w:rPr>
@@ -4291,7 +4440,7 @@
           <w:sz w:val="24"/>
           <w:szCs w:val="24"/>
         </w:rPr>
-        <w:t>[36]</w:t>
+        <w:t>[31]</w:t>
       </w:r>
       <w:r>
         <w:rPr>
@@ -4305,7 +4454,14 @@
           <w:sz w:val="24"/>
           <w:szCs w:val="24"/>
         </w:rPr>
-        <w:t xml:space="preserve">. It is similarly common in Guam in previously disturbed areas and edges but not in deeper forests </w:t>
+        <w:t>. It is similarly common in Guam in previously disturbed areas and edges but not in deeper forests</w:t>
+      </w:r>
+      <w:r>
+        <w:rPr>
+          <w:sz w:val="24"/>
+          <w:szCs w:val="24"/>
+        </w:rPr>
+        <w:t xml:space="preserve"> </w:t>
       </w:r>
       <w:r>
         <w:rPr>
@@ -4319,7 +4475,7 @@
           <w:sz w:val="24"/>
           <w:szCs w:val="24"/>
         </w:rPr>
-        <w:instrText xml:space="preserve"> ADDIN PAPERS2_CITATIONS &lt;citation&gt;&lt;uuid&gt;DFF26714-ED3C-403C-9718-C7570FF2DB9A&lt;/uuid&gt;&lt;priority&gt;0&lt;/priority&gt;&lt;publications&gt;&lt;publication&gt;&lt;doi&gt;10.5962/bhl.title.100395&lt;/doi&gt;&lt;publication_date&gt;99199100000000000000200000&lt;/publication_date&gt;&lt;subtype&gt;0&lt;/subtype&gt;&lt;title&gt;Trees and shrubs of the Northern Mariana Islands&lt;/title&gt;&lt;type&gt;0&lt;/type&gt;&lt;uuid&gt;10332b99-0997-422d-b5ea-29711346a44d&lt;/uuid&gt;&lt;authors&gt;&lt;author&gt;&lt;lastName&gt;Raulerson&lt;/lastName&gt;&lt;firstName&gt;L&lt;/firstName&gt;&lt;/author&gt;&lt;author&gt;&lt;lastName&gt;Rinehart&lt;/lastName&gt;&lt;firstName&gt;A&lt;/firstName&gt;&lt;middleNames&gt;F&lt;/middleNames&gt;&lt;/author&gt;&lt;/authors&gt;&lt;editors /&gt;&lt;translators /&gt;&lt;photographers /&gt;&lt;livfe_id /&gt;&lt;citekey&gt;Raulerson:1991bf&lt;/citekey&gt;&lt;subtitle p4:nil="true" xmlns:p4="http://www.w3.org/2001/XMLSchema-instance" /&gt;&lt;submission_date /&gt;&lt;revision_date /&gt;&lt;accepted_date /&gt;&lt;is_bundle&gt;0&lt;/is_bundle&gt;&lt;bundle p4:nil="true" xmlns:p4="http://www.w3.org/2001/XMLSchema-instance" /&gt;&lt;url p4:nil="true" xmlns:p4="http://www.w3.org/2001/XMLSchema-instance" /&gt;&lt;/publication&gt;&lt;publication&gt;&lt;doi&gt;10.1086/408359&lt;/doi&gt;&lt;number&gt;1&lt;/number&gt;&lt;publication_date&gt;99197100000000000000200000&lt;/publication_date&gt;&lt;startpage&gt;97&lt;/startpage&gt;&lt;subtype&gt;0&lt;/subtype&gt;&lt;title&gt;The flora of Guam: A manual for the identification of the vascular plants of the island&lt;/title&gt;&lt;type&gt;0&lt;/type&gt;&lt;volume&gt;50&lt;/volume&gt;&lt;uuid&gt;b432ab75-a1c4-4313-ab5c-bfdf1cc87f8e&lt;/uuid&gt;&lt;authors&gt;&lt;author&gt;&lt;lastName&gt;Stone&lt;/lastName&gt;&lt;firstName&gt;B&lt;/firstName&gt;&lt;middleNames&gt;C&lt;/middleNames&gt;&lt;/author&gt;&lt;/authors&gt;&lt;editors /&gt;&lt;translators /&gt;&lt;photographers /&gt;&lt;livfe_id /&gt;&lt;citekey&gt;Stone:1971fn&lt;/citekey&gt;&lt;subtitle p4:nil="true" xmlns:p4="http://www.w3.org/2001/XMLSchema-instance" /&gt;&lt;submission_date /&gt;&lt;revision_date /&gt;&lt;accepted_date /&gt;&lt;is_bundle&gt;0&lt;/is_bundle&gt;&lt;bundle p4:nil="true" xmlns:p4="http://www.w3.org/2001/XMLSchema-instance" /&gt;&lt;url&gt;http://kbd.kew.org/kbd/detailedresult.do?id=150872&lt;/url&gt;&lt;/publication&gt;&lt;/publications&gt;&lt;cites /&gt;&lt;/citation&gt;</w:instrText>
+        <w:instrText xml:space="preserve"> ADDIN PAPERS2_CITATIONS &lt;citation&gt;&lt;uuid&gt;79204467-702D-43F0-954E-7A38DA911791&lt;/uuid&gt;&lt;priority&gt;0&lt;/priority&gt;&lt;publications&gt;&lt;publication&gt;&lt;doi&gt;10.5962/bhl.title.100395&lt;/doi&gt;&lt;publication_date&gt;99199100000000000000200000&lt;/publication_date&gt;&lt;subtype&gt;0&lt;/subtype&gt;&lt;title&gt;Trees and shrubs of the Northern Mariana Islands&lt;/title&gt;&lt;type&gt;0&lt;/type&gt;&lt;uuid&gt;10332b99-0997-422d-b5ea-29711346a44d&lt;/uuid&gt;&lt;authors&gt;&lt;author&gt;&lt;lastName&gt;Raulerson&lt;/lastName&gt;&lt;firstName&gt;L&lt;/firstName&gt;&lt;/author&gt;&lt;author&gt;&lt;lastName&gt;Rinehart&lt;/lastName&gt;&lt;firstName&gt;A&lt;/firstName&gt;&lt;middleNames&gt;F&lt;/middleNames&gt;&lt;/author&gt;&lt;/authors&gt;&lt;editors /&gt;&lt;translators /&gt;&lt;photographers /&gt;&lt;livfe_id /&gt;&lt;citekey&gt;Raulerson:1991bf&lt;/citekey&gt;&lt;subtitle p4:nil="true" xmlns:p4="http://www.w3.org/2001/XMLSchema-instance" /&gt;&lt;submission_date /&gt;&lt;revision_date /&gt;&lt;accepted_date /&gt;&lt;is_bundle&gt;0&lt;/is_bundle&gt;&lt;bundle p4:nil="true" xmlns:p4="http://www.w3.org/2001/XMLSchema-instance" /&gt;&lt;url p4:nil="true" xmlns:p4="http://www.w3.org/2001/XMLSchema-instance" /&gt;&lt;/publication&gt;&lt;publication&gt;&lt;publication_date&gt;99197000000000000000200000&lt;/publication_date&gt;&lt;publisher&gt;Guam, University of Guam&lt;/publisher&gt;&lt;subtype&gt;0&lt;/subtype&gt;&lt;title&gt;flora of Guam&lt;/title&gt;&lt;type&gt;0&lt;/type&gt;&lt;uuid&gt;cbf83892-9611-4451-b960-61039ebaa2b7&lt;/uuid&gt;&lt;authors&gt;&lt;author&gt;&lt;lastName&gt;Stone&lt;/lastName&gt;&lt;firstName&gt;B&lt;/firstName&gt;&lt;middleNames&gt;C&lt;/middleNames&gt;&lt;/author&gt;&lt;/authors&gt;&lt;editors /&gt;&lt;translators /&gt;&lt;photographers /&gt;&lt;livfe_id /&gt;&lt;citekey&gt;Stone:1970wj&lt;/citekey&gt;&lt;subtitle p4:nil="true" xmlns:p4="http://www.w3.org/2001/XMLSchema-instance" /&gt;&lt;submission_date /&gt;&lt;revision_date /&gt;&lt;accepted_date /&gt;&lt;is_bundle&gt;0&lt;/is_bundle&gt;&lt;bundle p4:nil="true" xmlns:p4="http://www.w3.org/2001/XMLSchema-instance" /&gt;&lt;url&gt;http://agris.fao.org/agris-search/search.do?recordID=US201300485335&lt;/url&gt;&lt;/publication&gt;&lt;/publications&gt;&lt;cites /&gt;&lt;/citation&gt;</w:instrText>
       </w:r>
       <w:r>
         <w:rPr>
@@ -4333,7 +4489,7 @@
           <w:sz w:val="24"/>
           <w:szCs w:val="24"/>
         </w:rPr>
-        <w:t>[29,36]</w:t>
+        <w:t>[29,31]</w:t>
       </w:r>
       <w:r>
         <w:rPr>
@@ -4377,7 +4533,21 @@
           <w:sz w:val="24"/>
           <w:szCs w:val="24"/>
         </w:rPr>
-        <w:t xml:space="preserve"> are browsed by deer, suggests that while deer can inhibit regrowth in disturbed areas, pigs may be one of the few vertebrate species moving successional species into edges and gaps.</w:t>
+        <w:t xml:space="preserve"> are browsed by deer, suggests that while deer can inhibit regrowth in disturbed areas, pigs may be one of the few vertebrate species </w:t>
+      </w:r>
+      <w:r>
+        <w:rPr>
+          <w:sz w:val="24"/>
+          <w:szCs w:val="24"/>
+        </w:rPr>
+        <w:t>that could move</w:t>
+      </w:r>
+      <w:r>
+        <w:rPr>
+          <w:sz w:val="24"/>
+          <w:szCs w:val="24"/>
+        </w:rPr>
+        <w:t xml:space="preserve"> successional species into edges and gaps.</w:t>
       </w:r>
     </w:p>
     <w:p>
@@ -4395,7 +4565,6 @@
           <w:sz w:val="24"/>
           <w:szCs w:val="24"/>
         </w:rPr>
-        <w:lastRenderedPageBreak/>
         <w:t>Because</w:t>
       </w:r>
       <w:r>
@@ -4417,7 +4586,21 @@
           <w:sz w:val="24"/>
           <w:szCs w:val="24"/>
         </w:rPr>
-        <w:t xml:space="preserve"> are being managed within the context of a highly degraded novel ecosystem, these functional differences suggest that different management strategies should apply to each species</w:t>
+        <w:t xml:space="preserve"> are being managed within the context of novel ecosystem</w:t>
+      </w:r>
+      <w:r>
+        <w:rPr>
+          <w:sz w:val="24"/>
+          <w:szCs w:val="24"/>
+        </w:rPr>
+        <w:t>s</w:t>
+      </w:r>
+      <w:r>
+        <w:rPr>
+          <w:sz w:val="24"/>
+          <w:szCs w:val="24"/>
+        </w:rPr>
+        <w:t>, these functional differences suggest that different management strategies should apply to each species</w:t>
       </w:r>
       <w:r>
         <w:rPr>
@@ -4473,7 +4656,21 @@
           <w:sz w:val="24"/>
           <w:szCs w:val="24"/>
         </w:rPr>
-        <w:t xml:space="preserve">forest communities by hindering forest regeneration (Figure 3). </w:t>
+        <w:t>forest communities by hinderi</w:t>
+      </w:r>
+      <w:r>
+        <w:rPr>
+          <w:sz w:val="24"/>
+          <w:szCs w:val="24"/>
+        </w:rPr>
+        <w:t>ng forest regeneration (Figure 4</w:t>
+      </w:r>
+      <w:r>
+        <w:rPr>
+          <w:sz w:val="24"/>
+          <w:szCs w:val="24"/>
+        </w:rPr>
+        <w:t xml:space="preserve">). </w:t>
       </w:r>
       <w:r>
         <w:rPr>
@@ -4516,7 +4713,7 @@
           <w:sz w:val="24"/>
           <w:szCs w:val="24"/>
         </w:rPr>
-        <w:t>).</w:t>
+        <w:t>)</w:t>
       </w:r>
       <w:r>
         <w:rPr>
@@ -4567,7 +4764,7 @@
           <w:sz w:val="24"/>
           <w:szCs w:val="24"/>
         </w:rPr>
-        <w:t>the</w:t>
+        <w:t>that</w:t>
       </w:r>
       <w:r>
         <w:rPr>
@@ -4588,7 +4785,14 @@
           <w:sz w:val="24"/>
           <w:szCs w:val="24"/>
         </w:rPr>
-        <w:t xml:space="preserve"> long been shaping the</w:t>
+        <w:t xml:space="preserve"> already</w:t>
+      </w:r>
+      <w:r>
+        <w:rPr>
+          <w:sz w:val="24"/>
+          <w:szCs w:val="24"/>
+        </w:rPr>
+        <w:t xml:space="preserve"> been shaping the</w:t>
       </w:r>
       <w:r>
         <w:rPr>
@@ -4756,7 +4960,23 @@
           <w:sz w:val="24"/>
           <w:szCs w:val="24"/>
         </w:rPr>
-        <w:t xml:space="preserve"> on Guam, which has never had native grazing herbivores</w:t>
+        <w:t xml:space="preserve"> on Guam, which has never had native </w:t>
+      </w:r>
+      <w:r>
+        <w:rPr>
+          <w:sz w:val="24"/>
+          <w:szCs w:val="24"/>
+        </w:rPr>
+        <w:t>mammalian</w:t>
+      </w:r>
+      <w:bookmarkStart w:id="0" w:name="_GoBack"/>
+      <w:bookmarkEnd w:id="0"/>
+      <w:r>
+        <w:rPr>
+          <w:sz w:val="24"/>
+          <w:szCs w:val="24"/>
+        </w:rPr>
+        <w:t xml:space="preserve"> herbivores</w:t>
       </w:r>
       <w:r>
         <w:rPr>
@@ -4844,77 +5064,50 @@
           <w:sz w:val="24"/>
           <w:szCs w:val="24"/>
         </w:rPr>
-        <w:t xml:space="preserve"> These results are</w:t>
-      </w:r>
-      <w:r>
-        <w:rPr>
-          <w:sz w:val="24"/>
-          <w:szCs w:val="24"/>
-        </w:rPr>
-        <w:t xml:space="preserve"> inconsistent with </w:t>
-      </w:r>
-      <w:r>
-        <w:rPr>
-          <w:sz w:val="24"/>
-          <w:szCs w:val="24"/>
-        </w:rPr>
-        <w:t>studies conducted in</w:t>
-      </w:r>
-      <w:r>
-        <w:rPr>
-          <w:sz w:val="24"/>
-          <w:szCs w:val="24"/>
-        </w:rPr>
-        <w:t xml:space="preserve"> Hawaii a</w:t>
-      </w:r>
-      <w:r>
-        <w:rPr>
-          <w:sz w:val="24"/>
-          <w:szCs w:val="24"/>
-        </w:rPr>
-        <w:t>nd Malays</w:t>
-      </w:r>
-      <w:r>
-        <w:rPr>
-          <w:sz w:val="24"/>
-          <w:szCs w:val="24"/>
-        </w:rPr>
-        <w:t>i</w:t>
-      </w:r>
-      <w:r>
-        <w:rPr>
-          <w:sz w:val="24"/>
-          <w:szCs w:val="24"/>
-        </w:rPr>
-        <w:t>a</w:t>
-      </w:r>
-      <w:r>
-        <w:rPr>
-          <w:sz w:val="24"/>
-          <w:szCs w:val="24"/>
-        </w:rPr>
-        <w:t xml:space="preserve">, which show </w:t>
-      </w:r>
-      <w:r>
-        <w:rPr>
-          <w:sz w:val="24"/>
-          <w:szCs w:val="24"/>
-        </w:rPr>
-        <w:t xml:space="preserve">that </w:t>
-      </w:r>
-      <w:r>
-        <w:rPr>
-          <w:sz w:val="24"/>
-          <w:szCs w:val="24"/>
-        </w:rPr>
-        <w:t xml:space="preserve">pigs </w:t>
-      </w:r>
-      <w:r>
-        <w:rPr>
-          <w:sz w:val="24"/>
-          <w:szCs w:val="24"/>
-        </w:rPr>
-        <w:t>cause seedling mortality</w:t>
+        <w:t xml:space="preserve"> </w:t>
+      </w:r>
+      <w:r>
+        <w:rPr>
+          <w:sz w:val="24"/>
+          <w:szCs w:val="24"/>
+        </w:rPr>
+        <w:t xml:space="preserve">We acknowledge that pig scat may not be a good proxy for abundance in </w:t>
+      </w:r>
+      <w:r>
+        <w:rPr>
+          <w:sz w:val="24"/>
+          <w:szCs w:val="24"/>
+        </w:rPr>
+        <w:lastRenderedPageBreak/>
+        <w:t>these forest types, and this may have played a role in our inability to detect correlations between pig scat abundance and plant community characteristics</w:t>
+      </w:r>
+      <w:r>
+        <w:rPr>
+          <w:sz w:val="24"/>
+          <w:szCs w:val="24"/>
+        </w:rPr>
+        <w:t xml:space="preserve">. </w:t>
+      </w:r>
+      <w:r>
+        <w:rPr>
+          <w:sz w:val="24"/>
+          <w:szCs w:val="24"/>
+        </w:rPr>
+        <w:t>Still, u</w:t>
+      </w:r>
+      <w:r>
+        <w:rPr>
+          <w:sz w:val="24"/>
+          <w:szCs w:val="24"/>
+        </w:rPr>
+        <w:t xml:space="preserve">nlike </w:t>
+      </w:r>
+      <w:r>
+        <w:rPr>
+          <w:sz w:val="24"/>
+          <w:szCs w:val="24"/>
+        </w:rPr>
+        <w:t>other forest types</w:t>
       </w:r>
       <w:r>
         <w:rPr>
@@ -4928,7 +5121,14 @@
           <w:sz w:val="24"/>
           <w:szCs w:val="24"/>
         </w:rPr>
-        <w:t>increase erosion, affect biogeochemical cycling, and spread invasive plants</w:t>
+        <w:t>t</w:t>
+      </w:r>
+      <w:r>
+        <w:rPr>
+          <w:sz w:val="24"/>
+          <w:szCs w:val="24"/>
+        </w:rPr>
+        <w:t>he forest floor in a limestone karst forest is rocky and rigid</w:t>
       </w:r>
       <w:r>
         <w:rPr>
@@ -4949,6 +5149,62 @@
           <w:sz w:val="24"/>
           <w:szCs w:val="24"/>
         </w:rPr>
+        <w:instrText xml:space="preserve"> ADDIN PAPERS2_CITATIONS &lt;citation&gt;&lt;uuid&gt;BB099632-1066-4EB1-8B83-99723DCA5A8E&lt;/uuid&gt;&lt;priority&gt;0&lt;/priority&gt;&lt;publications&gt;&lt;publication&gt;&lt;doi&gt;10.5962/bhl.title.100395&lt;/doi&gt;&lt;publication_date&gt;99199100000000000000200000&lt;/publication_date&gt;&lt;subtype&gt;0&lt;/subtype&gt;&lt;title&gt;Trees and shrubs of the Northern Mariana Islands&lt;/title&gt;&lt;type&gt;0&lt;/type&gt;&lt;uuid&gt;10332b99-0997-422d-b5ea-29711346a44d&lt;/uuid&gt;&lt;authors&gt;&lt;author&gt;&lt;lastName&gt;Raulerson&lt;/lastName&gt;&lt;firstName&gt;L&lt;/firstName&gt;&lt;/author&gt;&lt;author&gt;&lt;lastName&gt;Rinehart&lt;/lastName&gt;&lt;firstName&gt;A&lt;/firstName&gt;&lt;middleNames&gt;F&lt;/middleNames&gt;&lt;/author&gt;&lt;/authors&gt;&lt;editors /&gt;&lt;translators /&gt;&lt;photographers /&gt;&lt;livfe_id /&gt;&lt;citekey&gt;Raulerson:1991bf&lt;/citekey&gt;&lt;subtitle p4:nil="true" xmlns:p4="http://www.w3.org/2001/XMLSchema-instance" /&gt;&lt;submission_date /&gt;&lt;revision_date /&gt;&lt;accepted_date /&gt;&lt;is_bundle&gt;0&lt;/is_bundle&gt;&lt;bundle p4:nil="true" xmlns:p4="http://www.w3.org/2001/XMLSchema-instance" /&gt;&lt;url p4:nil="true" xmlns:p4="http://www.w3.org/2001/XMLSchema-instance" /&gt;&lt;/publication&gt;&lt;publication&gt;&lt;publication_date&gt;99197000000000000000200000&lt;/publication_date&gt;&lt;publisher&gt;Guam, University of Guam&lt;/publisher&gt;&lt;subtype&gt;0&lt;/subtype&gt;&lt;title&gt;flora of Guam&lt;/title&gt;&lt;type&gt;0&lt;/type&gt;&lt;uuid&gt;cbf83892-9611-4451-b960-61039ebaa2b7&lt;/uuid&gt;&lt;authors&gt;&lt;author&gt;&lt;lastName&gt;Stone&lt;/lastName&gt;&lt;firstName&gt;B&lt;/firstName&gt;&lt;middleNames&gt;C&lt;/middleNames&gt;&lt;/author&gt;&lt;/authors&gt;&lt;editors /&gt;&lt;translators /&gt;&lt;photographers /&gt;&lt;livfe_id /&gt;&lt;citekey&gt;Stone:1970wj&lt;/citekey&gt;&lt;subtitle p4:nil="true" xmlns:p4="http://www.w3.org/2001/XMLSchema-instance" /&gt;&lt;submission_date /&gt;&lt;revision_date /&gt;&lt;accepted_date /&gt;&lt;is_bundle&gt;0&lt;/is_bundle&gt;&lt;bundle p4:nil="true" xmlns:p4="http://www.w3.org/2001/XMLSchema-instance" /&gt;&lt;url&gt;http://agris.fao.org/agris-search/search.do?recordID=US201300485335&lt;/url&gt;&lt;/publication&gt;&lt;/publications&gt;&lt;cites /&gt;&lt;/citation&gt;</w:instrText>
+      </w:r>
+      <w:r>
+        <w:rPr>
+          <w:sz w:val="24"/>
+          <w:szCs w:val="24"/>
+        </w:rPr>
+        <w:fldChar w:fldCharType="separate"/>
+      </w:r>
+      <w:r>
+        <w:rPr>
+          <w:sz w:val="24"/>
+          <w:szCs w:val="24"/>
+        </w:rPr>
+        <w:t>[29,31]</w:t>
+      </w:r>
+      <w:r>
+        <w:rPr>
+          <w:sz w:val="24"/>
+          <w:szCs w:val="24"/>
+        </w:rPr>
+        <w:fldChar w:fldCharType="end"/>
+      </w:r>
+      <w:r>
+        <w:rPr>
+          <w:sz w:val="24"/>
+          <w:szCs w:val="24"/>
+        </w:rPr>
+        <w:t>, which would be difficult for pigs to root and wallow in, thereby limiting the extent of their damage to seedlings.</w:t>
+      </w:r>
+      <w:r>
+        <w:rPr>
+          <w:sz w:val="24"/>
+          <w:szCs w:val="24"/>
+        </w:rPr>
+        <w:t xml:space="preserve"> </w:t>
+      </w:r>
+      <w:r>
+        <w:rPr>
+          <w:sz w:val="24"/>
+          <w:szCs w:val="24"/>
+        </w:rPr>
+        <w:t xml:space="preserve">In contrast, feral pigs in Hawaii and Malaysia cause seedling mortality, increase erosion, affect biogeochemical cycling, and spread invasive plants </w:t>
+      </w:r>
+      <w:r>
+        <w:rPr>
+          <w:sz w:val="24"/>
+          <w:szCs w:val="24"/>
+        </w:rPr>
+        <w:fldChar w:fldCharType="begin" w:fldLock="1"/>
+      </w:r>
+      <w:r>
+        <w:rPr>
+          <w:sz w:val="24"/>
+          <w:szCs w:val="24"/>
+        </w:rPr>
         <w:instrText xml:space="preserve"> ADDIN PAPERS2_CITATIONS &lt;citation&gt;&lt;uuid&gt;83BDCDBA-6F7A-423C-8054-E52D67D66A85&lt;/uuid&gt;&lt;priority&gt;0&lt;/priority&gt;&lt;publications&gt;&lt;publication&gt;&lt;doi&gt;10.1007/bf00124953&lt;/doi&gt;&lt;number&gt;1&lt;/number&gt;&lt;publication_date&gt;99199100000000000000200000&lt;/publication_date&gt;&lt;startpage&gt;55&lt;/startpage&gt;&lt;subtype&gt;400&lt;/subtype&gt;&lt;title&gt;Association between feral pig disturbance and the composition of some alien plant assemblages in Hawaii Volcanoes National Park&lt;/title&gt;&lt;type&gt;400&lt;/type&gt;&lt;volume&gt;95&lt;/volume&gt;&lt;uuid&gt;ccfa905d-d806-4928-972a-4fc22edad6c3&lt;/uuid&gt;&lt;authors&gt;&lt;author&gt;&lt;lastName&gt;Aplet&lt;/lastName&gt;&lt;firstName&gt;G&lt;/firstName&gt;&lt;middleNames&gt;H&lt;/middleNames&gt;&lt;/author&gt;&lt;author&gt;&lt;lastName&gt;Anderson&lt;/lastName&gt;&lt;firstName&gt;S&lt;/firstName&gt;&lt;middleNames&gt;J&lt;/middleNames&gt;&lt;/author&gt;&lt;author&gt;&lt;lastName&gt;Stone&lt;/lastName&gt;&lt;firstName&gt;C&lt;/firstName&gt;&lt;middleNames&gt;P&lt;/middleNames&gt;&lt;/author&gt;&lt;/authors&gt;&lt;editors /&gt;&lt;translators /&gt;&lt;photographers /&gt;&lt;livfe_id /&gt;&lt;citekey&gt;Aplet:1991dw&lt;/citekey&gt;&lt;subtitle p4:nil="true" xmlns:p4="http://www.w3.org/2001/XMLSchema-instance" /&gt;&lt;submission_date /&gt;&lt;revision_date /&gt;&lt;accepted_date /&gt;&lt;is_bundle&gt;0&lt;/is_bundle&gt;&lt;bundle&gt;&lt;type&gt;-100&lt;/type&gt;&lt;subtype&gt;-100&lt;/subtype&gt;&lt;livfeID /&gt;&lt;citekey&gt;:0tw&lt;/citekey&gt;&lt;title&gt;Vegetatio&lt;/title&gt;&lt;/bundle&gt;&lt;url&gt;http://dx.doi.org/10.1007/bf00124953&lt;/url&gt;&lt;/publication&gt;&lt;publication&gt;&lt;doi&gt;10.1007/s10530-013-0508-x&lt;/doi&gt;&lt;number&gt;1&lt;/number&gt;&lt;publication_date&gt;99201400000000000000200000&lt;/publication_date&gt;&lt;startpage&gt;125&lt;/startpage&gt;&lt;subtype&gt;400&lt;/subtype&gt;&lt;title&gt;Vegetation response to removal of non-native feral pigs from Hawaiian tropical montane wet forest&lt;/title&gt;&lt;type&gt;400&lt;/type&gt;&lt;volume&gt;16&lt;/volume&gt;&lt;uuid&gt;7cc719fd-ef69-4cd6-86b2-3c1c7c949126&lt;/uuid&gt;&lt;authors&gt;&lt;author&gt;&lt;lastName&gt;Cole&lt;/lastName&gt;&lt;firstName&gt;R&lt;/firstName&gt;&lt;middleNames&gt;J&lt;/middleNames&gt;&lt;/author&gt;&lt;author&gt;&lt;lastName&gt;Litton&lt;/lastName&gt;&lt;firstName&gt;C&lt;/firstName&gt;&lt;middleNames&gt;M&lt;/middleNames&gt;&lt;/author&gt;&lt;/authors&gt;&lt;editors /&gt;&lt;translators /&gt;&lt;photographers /&gt;&lt;livfe_id /&gt;&lt;citekey&gt;Cole:2014dz&lt;/citekey&gt;&lt;subtitle p4:nil="true" xmlns:p4="http://www.w3.org/2001/XMLSchema-instance" /&gt;&lt;submission_date /&gt;&lt;revision_date /&gt;&lt;accepted_date /&gt;&lt;is_bundle&gt;0&lt;/is_bundle&gt;&lt;bundle&gt;&lt;type&gt;-100&lt;/type&gt;&lt;subtype&gt;-100&lt;/subtype&gt;&lt;livfeID /&gt;&lt;citekey&gt;:0uz&lt;/citekey&gt;&lt;title&gt;Biological Invasions&lt;/title&gt;&lt;/bundle&gt;&lt;url&gt;http://dx.doi.org/10.1007/s10530-013-0508-x&lt;/url&gt;&lt;/publication&gt;&lt;publication&gt;&lt;doi&gt;10.1007/s10530-013-0503-2&lt;/doi&gt;&lt;number&gt;1&lt;/number&gt;&lt;publication_date&gt;99201400000000000000200000&lt;/publication_date&gt;&lt;startpage&gt;63&lt;/startpage&gt;&lt;subtype&gt;400&lt;/subtype&gt;&lt;title&gt;Invasive feral pigs impact native tree ferns and woody seedlings in Hawaiian forest&lt;/title&gt;&lt;type&gt;400&lt;/type&gt;&lt;volume&gt;16&lt;/volume&gt;&lt;uuid&gt;90e99e2e-5114-45f9-93b8-742c198bf84a&lt;/uuid&gt;&lt;authors&gt;&lt;author&gt;&lt;lastName&gt;Murphy&lt;/lastName&gt;&lt;firstName&gt;M&lt;/firstName&gt;&lt;middleNames&gt;J&lt;/middleNames&gt;&lt;/author&gt;&lt;author&gt;&lt;lastName&gt;Inman&lt;/lastName&gt;&lt;firstName&gt;F&lt;/firstName&gt;&lt;/author&gt;&lt;/authors&gt;&lt;editors /&gt;&lt;translators /&gt;&lt;photographers /&gt;&lt;livfe_id /&gt;&lt;citekey&gt;Murphy:2014eqba&lt;/citekey&gt;&lt;subtitle p4:nil="true" xmlns:p4="http://www.w3.org/2001/XMLSchema-instance" /&gt;&lt;submission_date /&gt;&lt;revision_date /&gt;&lt;accepted_date /&gt;&lt;is_bundle&gt;0&lt;/is_bundle&gt;&lt;bundle&gt;&lt;type&gt;-100&lt;/type&gt;&lt;subtype&gt;-100&lt;/subtype&gt;&lt;livfeID /&gt;&lt;citekey&gt;:0uz&lt;/citekey&gt;&lt;title&gt;Biological Invasions&lt;/title&gt;&lt;/bundle&gt;&lt;url&gt;http://dx.doi.org/10.1007/s10530-013-0503-2&lt;/url&gt;&lt;/publication&gt;&lt;publication&gt;&lt;publication_date&gt;99200100000000000000200000&lt;/publication_date&gt;&lt;subtype&gt;400&lt;/subtype&gt;&lt;title&gt;Hyper-abundance of Native Wild Pigs (Sus scrofa) in a Lowland Dipterocarp Rain Forest of Peninsular Malaysia 1&lt;/title&gt;&lt;type&gt;400&lt;/type&gt;&lt;uuid&gt;aba330d6-6658-4b59-97a6-01d4720b2ca2&lt;/uuid&gt;&lt;authors&gt;&lt;author&gt;&lt;lastName&gt;Ickes&lt;/lastName&gt;&lt;firstName&gt;K&lt;/firstName&gt;&lt;/author&gt;&lt;/authors&gt;&lt;editors /&gt;&lt;translators /&gt;&lt;photographers /&gt;&lt;livfe_id /&gt;&lt;citekey&gt;Ickes:2001tq&lt;/citekey&gt;&lt;subtitle p4:nil="true" xmlns:p4="http://www.w3.org/2001/XMLSchema-instance" /&gt;&lt;submission_date /&gt;&lt;revision_date /&gt;&lt;accepted_date /&gt;&lt;is_bundle&gt;0&lt;/is_bundle&gt;&lt;bundle&gt;&lt;type&gt;-100&lt;/type&gt;&lt;subtype&gt;-100&lt;/subtype&gt;&lt;livfeID /&gt;&lt;citekey&gt;:0wg&lt;/citekey&gt;&lt;title&gt;Biotropica&lt;/title&gt;&lt;/bundle&gt;&lt;url&gt;http://www.bioone.org/doi/abs/10.1646/0006-3606(2001)033%5B0682:HAONWP%5D2.0.CO%3B2&lt;/url&gt;&lt;/publication&gt;&lt;/publications&gt;&lt;cites /&gt;&lt;/citation&gt;</w:instrText>
       </w:r>
       <w:r>
@@ -4977,98 +5233,56 @@
           <w:sz w:val="24"/>
           <w:szCs w:val="24"/>
         </w:rPr>
-        <w:t>.</w:t>
-      </w:r>
-      <w:r>
-        <w:rPr>
-          <w:sz w:val="24"/>
-          <w:szCs w:val="24"/>
-        </w:rPr>
-        <w:t xml:space="preserve"> </w:t>
-      </w:r>
-      <w:r>
-        <w:rPr>
-          <w:sz w:val="24"/>
-          <w:szCs w:val="24"/>
-        </w:rPr>
-        <w:t xml:space="preserve">Unlike </w:t>
-      </w:r>
-      <w:r>
-        <w:rPr>
-          <w:sz w:val="24"/>
-          <w:szCs w:val="24"/>
-        </w:rPr>
-        <w:t>other forest types</w:t>
-      </w:r>
-      <w:r>
-        <w:rPr>
-          <w:sz w:val="24"/>
-          <w:szCs w:val="24"/>
-        </w:rPr>
-        <w:t>, however, t</w:t>
-      </w:r>
-      <w:r>
-        <w:rPr>
-          <w:sz w:val="24"/>
-          <w:szCs w:val="24"/>
-        </w:rPr>
-        <w:t>he forest floor in a limestone karst forest is rocky and rigid</w:t>
-      </w:r>
-      <w:r>
-        <w:rPr>
-          <w:sz w:val="24"/>
-          <w:szCs w:val="24"/>
-        </w:rPr>
-        <w:t xml:space="preserve"> </w:t>
-      </w:r>
-      <w:r>
-        <w:rPr>
-          <w:sz w:val="24"/>
-          <w:szCs w:val="24"/>
-        </w:rPr>
-        <w:fldChar w:fldCharType="begin" w:fldLock="1"/>
-      </w:r>
-      <w:r>
-        <w:rPr>
-          <w:sz w:val="24"/>
-          <w:szCs w:val="24"/>
-        </w:rPr>
-        <w:instrText xml:space="preserve"> ADDIN PAPERS2_CITATIONS &lt;citation&gt;&lt;uuid&gt;087B199B-76F0-430C-ADCB-7F1A435F6C96&lt;/uuid&gt;&lt;priority&gt;0&lt;/priority&gt;&lt;publications&gt;&lt;publication&gt;&lt;doi&gt;10.5962/bhl.title.100395&lt;/doi&gt;&lt;publication_date&gt;99199100000000000000200000&lt;/publication_date&gt;&lt;subtype&gt;0&lt;/subtype&gt;&lt;title&gt;Trees and shrubs of the Northern Mariana Islands&lt;/title&gt;&lt;type&gt;0&lt;/type&gt;&lt;uuid&gt;10332b99-0997-422d-b5ea-29711346a44d&lt;/uuid&gt;&lt;authors&gt;&lt;author&gt;&lt;lastName&gt;Raulerson&lt;/lastName&gt;&lt;firstName&gt;L&lt;/firstName&gt;&lt;/author&gt;&lt;author&gt;&lt;lastName&gt;Rinehart&lt;/lastName&gt;&lt;firstName&gt;A&lt;/firstName&gt;&lt;middleNames&gt;F&lt;/middleNames&gt;&lt;/author&gt;&lt;/authors&gt;&lt;editors /&gt;&lt;translators /&gt;&lt;photographers /&gt;&lt;livfe_id /&gt;&lt;citekey&gt;Raulerson:1991bf&lt;/citekey&gt;&lt;subtitle p4:nil="true" xmlns:p4="http://www.w3.org/2001/XMLSchema-instance" /&gt;&lt;submission_date /&gt;&lt;revision_date /&gt;&lt;accepted_date /&gt;&lt;is_bundle&gt;0&lt;/is_bundle&gt;&lt;bundle p4:nil="true" xmlns:p4="http://www.w3.org/2001/XMLSchema-instance" /&gt;&lt;url p4:nil="true" xmlns:p4="http://www.w3.org/2001/XMLSchema-instance" /&gt;&lt;/publication&gt;&lt;publication&gt;&lt;doi&gt;10.1086/408359&lt;/doi&gt;&lt;number&gt;1&lt;/number&gt;&lt;publication_date&gt;99197100000000000000200000&lt;/publication_date&gt;&lt;startpage&gt;97&lt;/startpage&gt;&lt;subtype&gt;0&lt;/subtype&gt;&lt;title&gt;The flora of Guam: A manual for the identification of the vascular plants of the island&lt;/title&gt;&lt;type&gt;0&lt;/type&gt;&lt;volume&gt;50&lt;/volume&gt;&lt;uuid&gt;b432ab75-a1c4-4313-ab5c-bfdf1cc87f8e&lt;/uuid&gt;&lt;authors&gt;&lt;author&gt;&lt;lastName&gt;Stone&lt;/lastName&gt;&lt;firstName&gt;B&lt;/firstName&gt;&lt;middleNames&gt;C&lt;/middleNames&gt;&lt;/author&gt;&lt;/authors&gt;&lt;editors /&gt;&lt;translators /&gt;&lt;photographers /&gt;&lt;livfe_id /&gt;&lt;citekey&gt;Stone:1971fn&lt;/citekey&gt;&lt;subtitle p4:nil="true" xmlns:p4="http://www.w3.org/2001/XMLSchema-instance" /&gt;&lt;submission_date /&gt;&lt;revision_date /&gt;&lt;accepted_date /&gt;&lt;is_bundle&gt;0&lt;/is_bundle&gt;&lt;bundle p4:nil="true" xmlns:p4="http://www.w3.org/2001/XMLSchema-instance" /&gt;&lt;url&gt;http://kbd.kew.org/kbd/detailedresult.do?id=150872&lt;/url&gt;&lt;/publication&gt;&lt;/publications&gt;&lt;cites /&gt;&lt;/citation&gt;</w:instrText>
-      </w:r>
-      <w:r>
-        <w:rPr>
-          <w:sz w:val="24"/>
-          <w:szCs w:val="24"/>
-        </w:rPr>
-        <w:fldChar w:fldCharType="separate"/>
-      </w:r>
-      <w:r>
-        <w:rPr>
-          <w:sz w:val="24"/>
-          <w:szCs w:val="24"/>
-        </w:rPr>
-        <w:t>[29,36]</w:t>
-      </w:r>
-      <w:r>
-        <w:rPr>
-          <w:sz w:val="24"/>
-          <w:szCs w:val="24"/>
-        </w:rPr>
-        <w:fldChar w:fldCharType="end"/>
-      </w:r>
-      <w:r>
-        <w:rPr>
-          <w:sz w:val="24"/>
-          <w:szCs w:val="24"/>
-        </w:rPr>
-        <w:t>, which would be difficult for pigs to root and wallow in, thereby limiting the extent of their damage to seedlings.</w:t>
-      </w:r>
-      <w:r>
-        <w:rPr>
-          <w:sz w:val="24"/>
-          <w:szCs w:val="24"/>
-        </w:rPr>
-        <w:t xml:space="preserve"> Removing pigs could have detrimental effects to plant species that have been lim</w:t>
+        <w:t>. These damaging proces</w:t>
+      </w:r>
+      <w:r>
+        <w:rPr>
+          <w:sz w:val="24"/>
+          <w:szCs w:val="24"/>
+        </w:rPr>
+        <w:t>ses are unlikely to occur with the rocky substrates in</w:t>
+      </w:r>
+      <w:r>
+        <w:rPr>
+          <w:sz w:val="24"/>
+          <w:szCs w:val="24"/>
+        </w:rPr>
+        <w:t xml:space="preserve"> limestone k</w:t>
+      </w:r>
+      <w:r>
+        <w:rPr>
+          <w:sz w:val="24"/>
+          <w:szCs w:val="24"/>
+        </w:rPr>
+        <w:t>arst forests</w:t>
+      </w:r>
+      <w:r>
+        <w:rPr>
+          <w:sz w:val="24"/>
+          <w:szCs w:val="24"/>
+        </w:rPr>
+        <w:t xml:space="preserve">. </w:t>
+      </w:r>
+      <w:r>
+        <w:rPr>
+          <w:sz w:val="24"/>
+          <w:szCs w:val="24"/>
+        </w:rPr>
+        <w:t>Removing pigs</w:t>
+      </w:r>
+      <w:r>
+        <w:rPr>
+          <w:sz w:val="24"/>
+          <w:szCs w:val="24"/>
+        </w:rPr>
+        <w:t xml:space="preserve"> in Guam</w:t>
+      </w:r>
+      <w:r>
+        <w:rPr>
+          <w:sz w:val="24"/>
+          <w:szCs w:val="24"/>
+        </w:rPr>
+        <w:t xml:space="preserve"> could have detrimental effects to plant species that have been lim</w:t>
       </w:r>
       <w:r>
         <w:rPr>
@@ -5201,7 +5415,7 @@
           <w:sz w:val="24"/>
           <w:szCs w:val="24"/>
         </w:rPr>
-        <w:t xml:space="preserve"> </w:t>
+        <w:t>We encourage more studies into the distribution, abundance, and potential seed dispersal capabilities of pigs in Guam.</w:t>
       </w:r>
     </w:p>
     <w:p>
@@ -5210,140 +5424,143 @@
         <w:ind w:firstLine="720"/>
       </w:pPr>
       <w:r>
+        <w:t xml:space="preserve">Invasive species are normally managed with the goal of control or eradication, but in novel ecosystems with multiple species and factors contributing to ecological changes, a blanket approach may not be wise. Feral ungulates are components of novel ecosystems around the world, and although their negative effects are well-documented </w:t>
+      </w:r>
+      <w:r>
+        <w:fldChar w:fldCharType="begin" w:fldLock="1"/>
+      </w:r>
+      <w:r>
+        <w:instrText xml:space="preserve"> ADDIN PAPERS2_CITATIONS &lt;citation&gt;&lt;uuid&gt;EF19D0A0-5EDC-458C-99C6-4BB622FC1BB2&lt;/uuid&gt;&lt;priority&gt;0&lt;/priority&gt;&lt;publications&gt;&lt;publication&gt;&lt;publication_date&gt;99200900000000000000200000&lt;/publication_date&gt;&lt;subtype&gt;400&lt;/subtype&gt;&lt;title&gt;Ecological impacts of feral pigs in the Hawaiian Islands&lt;/title&gt;&lt;type&gt;400&lt;/type&gt;&lt;uuid&gt;5e82e06c-3fcb-4076-b9b0-b405141af433&lt;/uuid&gt;&lt;authors&gt;&lt;author&gt;&lt;lastName&gt;Nogueira&lt;/lastName&gt;&lt;firstName&gt;SLG&lt;/firstName&gt;&lt;/author&gt;&lt;/authors&gt;&lt;editors /&gt;&lt;translators /&gt;&lt;photographers /&gt;&lt;livfe_id /&gt;&lt;citekey&gt;Nogueira:2009vw&lt;/citekey&gt;&lt;subtitle p4:nil="true" xmlns:p4="http://www.w3.org/2001/XMLSchema-instance" /&gt;&lt;submission_date /&gt;&lt;revision_date /&gt;&lt;accepted_date /&gt;&lt;is_bundle&gt;0&lt;/is_bundle&gt;&lt;bundle&gt;&lt;type&gt;-100&lt;/type&gt;&lt;subtype&gt;-100&lt;/subtype&gt;&lt;livfeID /&gt;&lt;citekey&gt;:0wt&lt;/citekey&gt;&lt;title&gt;Biodiversity and  …&lt;/title&gt;&lt;/bundle&gt;&lt;url&gt;http://link.springer.com/article/10.1007/s10531-009-9680-9&lt;/url&gt;&lt;/publication&gt;&lt;publication&gt;&lt;doi&gt;10.1111/j.1600-0587.1995.tb00340.x&lt;/doi&gt;&lt;number&gt;2&lt;/number&gt;&lt;publication_date&gt;99199500000000000000200000&lt;/publication_date&gt;&lt;startpage&gt;190&lt;/startpage&gt;&lt;subtype&gt;400&lt;/subtype&gt;&lt;title&gt;Responses of vegetation to a changing regime of disturbance: effects of feral pigs in a Californian coastal prairie&lt;/title&gt;&lt;type&gt;400&lt;/type&gt;&lt;volume&gt;18&lt;/volume&gt;&lt;uuid&gt;ea66e4ab-a48c-4467-876d-194a30b8b504&lt;/uuid&gt;&lt;authors&gt;&lt;author&gt;&lt;lastName&gt;Kotanen&lt;/lastName&gt;&lt;firstName&gt;P&lt;/firstName&gt;&lt;middleNames&gt;M&lt;/middleNames&gt;&lt;/author&gt;&lt;/authors&gt;&lt;editors /&gt;&lt;translators /&gt;&lt;photographers /&gt;&lt;livfe_id /&gt;&lt;citekey&gt;Kotanen:1995cg&lt;/citekey&gt;&lt;subtitle p4:nil="true" xmlns:p4="http://www.w3.org/2001/XMLSchema-instance" /&gt;&lt;submission_date /&gt;&lt;revision_date /&gt;&lt;accepted_date /&gt;&lt;is_bundle&gt;0&lt;/is_bundle&gt;&lt;bundle&gt;&lt;type&gt;-100&lt;/type&gt;&lt;subtype&gt;-100&lt;/subtype&gt;&lt;livfeID /&gt;&lt;citekey&gt;:0vz&lt;/citekey&gt;&lt;title&gt;Ecography&lt;/title&gt;&lt;/bundle&gt;&lt;url&gt;http://dx.doi.org/10.1111/j.1600-0587.1995.tb00340.x&lt;/url&gt;&lt;/publication&gt;&lt;publication&gt;&lt;publication_date&gt;99200900000000000000200000&lt;/publication_date&gt;&lt;subtype&gt;400&lt;/subtype&gt;&lt;title&gt;Non‐indigenous ungulates as a threat to biodiversity&lt;/title&gt;&lt;type&gt;400&lt;/type&gt;&lt;uuid&gt;fbb4dbc1-ae6c-42be-8e12-74f470e247f5&lt;/uuid&gt;&lt;authors&gt;&lt;author&gt;&lt;lastName&gt;Spear&lt;/lastName&gt;&lt;firstName&gt;D&lt;/firstName&gt;&lt;/author&gt;&lt;author&gt;&lt;lastName&gt;Chown&lt;/lastName&gt;&lt;firstName&gt;S&lt;/firstName&gt;&lt;middleNames&gt;L&lt;/middleNames&gt;&lt;/author&gt;&lt;/authors&gt;&lt;editors /&gt;&lt;translators /&gt;&lt;photographers /&gt;&lt;livfe_id /&gt;&lt;citekey&gt;Spear:2009tx&lt;/citekey&gt;&lt;subtitle p4:nil="true" xmlns:p4="http://www.w3.org/2001/XMLSchema-instance" /&gt;&lt;submission_date /&gt;&lt;revision_date /&gt;&lt;accepted_date /&gt;&lt;is_bundle&gt;0&lt;/is_bundle&gt;&lt;bundle&gt;&lt;type&gt;-100&lt;/type&gt;&lt;subtype&gt;-100&lt;/subtype&gt;&lt;livfeID /&gt;&lt;citekey&gt;:0vo&lt;/citekey&gt;&lt;title&gt;Journal of Zoology&lt;/title&gt;&lt;/bundle&gt;&lt;url&gt;http://onlinelibrary.wiley.com/doi/10.1111/j.1469-7998.2009.00604.x/full&lt;/url&gt;&lt;/publication&gt;&lt;/publications&gt;&lt;cites /&gt;&lt;/citation&gt;</w:instrText>
+      </w:r>
+      <w:r>
+        <w:fldChar w:fldCharType="separate"/>
+      </w:r>
+      <w:r>
+        <w:t>[40-42]</w:t>
+      </w:r>
+      <w:r>
+        <w:fldChar w:fldCharType="end"/>
+      </w:r>
+      <w:r>
+        <w:t xml:space="preserve">, </w:t>
+      </w:r>
+      <w:r>
+        <w:t>there are a few examples where th</w:t>
+      </w:r>
+      <w:r>
+        <w:t xml:space="preserve">ey play beneficial roles </w:t>
+      </w:r>
+      <w:r>
+        <w:fldChar w:fldCharType="begin" w:fldLock="1"/>
+      </w:r>
+      <w:r>
+        <w:instrText xml:space="preserve"> ADDIN PAPERS2_CITATIONS &lt;citation&gt;&lt;uuid&gt;64FED3C8-3F23-4CE3-A626-A198CA04DDC2&lt;/uuid&gt;&lt;priority&gt;0&lt;/priority&gt;&lt;publications&gt;&lt;publication&gt;&lt;publication_date&gt;99201200000000000000200000&lt;/publication_date&gt;&lt;subtype&gt;400&lt;/subtype&gt;&lt;title&gt;Seed dispersal of matai (Prumnopitys taxifolia) by feral pigs (Sus scrofa)&lt;/title&gt;&lt;type&gt;400&lt;/type&gt;&lt;uuid&gt;1f7927ee-8dcb-478b-ba30-a13086d96fa0&lt;/uuid&gt;&lt;authors&gt;&lt;author&gt;&lt;lastName&gt;O'Connor&lt;/lastName&gt;&lt;firstName&gt;S&lt;/firstName&gt;&lt;middleNames&gt;J&lt;/middleNames&gt;&lt;/author&gt;&lt;author&gt;&lt;lastName&gt;Kelly&lt;/lastName&gt;&lt;firstName&gt;D&lt;/firstName&gt;&lt;/author&gt;&lt;/authors&gt;&lt;editors /&gt;&lt;translators /&gt;&lt;photographers /&gt;&lt;livfe_id /&gt;&lt;citekey&gt;O'Connor:2012ty&lt;/citekey&gt;&lt;subtitle p4:nil="true" xmlns:p4="http://www.w3.org/2001/XMLSchema-instance" /&gt;&lt;submission_date /&gt;&lt;revision_date /&gt;&lt;accepted_date /&gt;&lt;is_bundle&gt;0&lt;/is_bundle&gt;&lt;bundle&gt;&lt;type&gt;-100&lt;/type&gt;&lt;subtype&gt;-100&lt;/subtype&gt;&lt;livfeID /&gt;&lt;citekey&gt;:0wf&lt;/citekey&gt;&lt;title&gt;New Zealand Journal of Ecology&lt;/title&gt;&lt;/bundle&gt;&lt;url&gt;http://www.jstor.org/stable/24060850&lt;/url&gt;&lt;/publication&gt;&lt;publication&gt;&lt;publication_date&gt;99201100000000000000200000&lt;/publication_date&gt;&lt;subtype&gt;400&lt;/subtype&gt;&lt;title&gt;Invasive species and bushmeat hunting contributing to wildlife conservation: the case of feral pigs in a Neotropical wetland&lt;/title&gt;&lt;type&gt;400&lt;/type&gt;&lt;uuid&gt;6c1de1bf-0726-48d5-ad64-5accc15c6449&lt;/uuid&gt;&lt;authors&gt;&lt;author&gt;&lt;lastName&gt;Desbiez&lt;/lastName&gt;&lt;firstName&gt;ALJ&lt;/firstName&gt;&lt;/author&gt;&lt;author&gt;&lt;lastName&gt;Keuroghlian&lt;/lastName&gt;&lt;firstName&gt;A&lt;/firstName&gt;&lt;/author&gt;&lt;author&gt;&lt;lastName&gt;Piovezan&lt;/lastName&gt;&lt;firstName&gt;U&lt;/firstName&gt;&lt;/author&gt;&lt;author&gt;&lt;lastName&gt;Bodmer&lt;/lastName&gt;&lt;firstName&gt;R&lt;/firstName&gt;&lt;middleNames&gt;E&lt;/middleNames&gt;&lt;/author&gt;&lt;/authors&gt;&lt;editors /&gt;&lt;translators /&gt;&lt;photographers /&gt;&lt;livfe_id /&gt;&lt;citekey&gt;Desbiez:2011vy&lt;/citekey&gt;&lt;subtitle p4:nil="true" xmlns:p4="http://www.w3.org/2001/XMLSchema-instance" /&gt;&lt;submission_date /&gt;&lt;revision_date /&gt;&lt;accepted_date /&gt;&lt;is_bundle&gt;0&lt;/is_bundle&gt;&lt;bundle&gt;&lt;type&gt;-100&lt;/type&gt;&lt;subtype&gt;-100&lt;/subtype&gt;&lt;livfeID /&gt;&lt;citekey&gt;:0tg&lt;/citekey&gt;&lt;title&gt;Oryx&lt;/title&gt;&lt;/bundle&gt;&lt;url&gt;http://journals.cambridge.org/abstract_S0030605310001304&lt;/url&gt;&lt;/publication&gt;&lt;/publications&gt;&lt;cites /&gt;&lt;/citation&gt;</w:instrText>
+      </w:r>
+      <w:r>
+        <w:fldChar w:fldCharType="separate"/>
+      </w:r>
+      <w:r>
+        <w:t>[43,44]</w:t>
+      </w:r>
+      <w:r>
+        <w:fldChar w:fldCharType="end"/>
+      </w:r>
+      <w:r>
+        <w:t xml:space="preserve"> or have unexpectedly insigni</w:t>
+      </w:r>
+      <w:r>
+        <w:t xml:space="preserve">ficant effects on native flora </w:t>
+      </w:r>
+      <w:r>
+        <w:fldChar w:fldCharType="begin" w:fldLock="1"/>
+      </w:r>
+      <w:r>
+        <w:instrText xml:space="preserve"> ADDIN PAPERS2_CITATIONS &lt;citation&gt;&lt;uuid&gt;04AC6BD6-1229-4186-AF04-1C84514A77EC&lt;/uuid&gt;&lt;priority&gt;0&lt;/priority&gt;&lt;publications&gt;&lt;publication&gt;&lt;publication_date&gt;99200300000000000000200000&lt;/publication_date&gt;&lt;subtype&gt;400&lt;/subtype&gt;&lt;title&gt;A review of the diet of Rusa Deer Cervus timorensis russa in New Caledonia: Are the endemic plants defenceless against this introduced, eruptive ruminant?&lt;/title&gt;&lt;type&gt;400&lt;/type&gt;&lt;uuid&gt;071ba31a-06c0-40e0-b3c5-046e91f45426&lt;/uuid&gt;&lt;authors&gt;&lt;author&gt;&lt;lastName&gt;Garine&lt;/lastName&gt;&lt;nonDroppingParticle&gt;de&lt;/nonDroppingParticle&gt;&lt;firstName&gt;M&lt;/firstName&gt;&lt;/author&gt;&lt;/authors&gt;&lt;editors /&gt;&lt;translators /&gt;&lt;photographers /&gt;&lt;livfe_id /&gt;&lt;citekey&gt;Garine:2003uf&lt;/citekey&gt;&lt;subtitle p4:nil="true" xmlns:p4="http://www.w3.org/2001/XMLSchema-instance" /&gt;&lt;submission_date /&gt;&lt;revision_date /&gt;&lt;accepted_date /&gt;&lt;is_bundle&gt;0&lt;/is_bundle&gt;&lt;bundle&gt;&lt;type&gt;-100&lt;/type&gt;&lt;subtype&gt;-100&lt;/subtype&gt;&lt;livfeID /&gt;&lt;citekey&gt;:0tk&lt;/citekey&gt;&lt;title&gt;Pacific Conservation  …&lt;/title&gt;&lt;/bundle&gt;&lt;url&gt;http://www.publish.csiro.au/?paper=PC030136&lt;/url&gt;&lt;/publication&gt;&lt;publication&gt;&lt;publication_date&gt;99199400000000000000200000&lt;/publication_date&gt;&lt;subtype&gt;0&lt;/subtype&gt;&lt;title&gt;Vegetation response to the removal of feral sheep from Santa Cruz Island&lt;/title&gt;&lt;type&gt;0&lt;/type&gt;&lt;uuid&gt;88c764be-bb7d-4dcb-bc97-54259c5f6ed2&lt;/uuid&gt;&lt;authors&gt;&lt;author&gt;&lt;lastName&gt;Klinger&lt;/lastName&gt;&lt;firstName&gt;R&lt;/firstName&gt;&lt;middleNames&gt;C&lt;/middleNames&gt;&lt;/author&gt;&lt;author&gt;&lt;lastName&gt;Schuyler&lt;/lastName&gt;&lt;firstName&gt;P&lt;/firstName&gt;&lt;middleNames&gt;T&lt;/middleNames&gt;&lt;/author&gt;&lt;/authors&gt;&lt;editors /&gt;&lt;translators /&gt;&lt;photographers /&gt;&lt;livfe_id /&gt;&lt;citekey&gt;Klinger:1994uo&lt;/citekey&gt;&lt;subtitle p4:nil="true" xmlns:p4="http://www.w3.org/2001/XMLSchema-instance" /&gt;&lt;submission_date /&gt;&lt;revision_date /&gt;&lt;accepted_date /&gt;&lt;is_bundle&gt;0&lt;/is_bundle&gt;&lt;bundle p4:nil="true" xmlns:p4="http://www.w3.org/2001/XMLSchema-instance" /&gt;&lt;url p4:nil="true" xmlns:p4="http://www.w3.org/2001/XMLSchema-instance" /&gt;&lt;/publication&gt;&lt;/publications&gt;&lt;cites /&gt;&lt;/citation&gt;</w:instrText>
+      </w:r>
+      <w:r>
+        <w:fldChar w:fldCharType="separate"/>
+      </w:r>
+      <w:r>
+        <w:t>[45,46]</w:t>
+      </w:r>
+      <w:r>
+        <w:fldChar w:fldCharType="end"/>
+      </w:r>
+      <w:r>
+        <w:t>.  Ungulate eradication is an important restoration tool, especially in island environments where ungulates are considere</w:t>
+      </w:r>
+      <w:r>
+        <w:t xml:space="preserve">d destructive invasive species </w:t>
+      </w:r>
+      <w:r>
+        <w:fldChar w:fldCharType="begin" w:fldLock="1"/>
+      </w:r>
+      <w:r>
+        <w:instrText xml:space="preserve"> ADDIN PAPERS2_CITATIONS &lt;citation&gt;&lt;uuid&gt;492110C1-3CE7-4354-A1E9-D317B6837527&lt;/uuid&gt;&lt;priority&gt;0&lt;/priority&gt;&lt;publications&gt;&lt;publication&gt;&lt;publication_date&gt;99200200000000000000200000&lt;/publication_date&gt;&lt;subtype&gt;400&lt;/subtype&gt;&lt;title&gt;Eradication of feral goats and pigs and consequences for other biota on Sarigan Island, Commonwealth of the Northern Mariana Islands&lt;/title&gt;&lt;type&gt;400&lt;/type&gt;&lt;uuid&gt;e06dd24b-0a0a-498c-9ff2-d1cd1cfb5155&lt;/uuid&gt;&lt;authors&gt;&lt;author&gt;&lt;lastName&gt;Kessler&lt;/lastName&gt;&lt;firstName&gt;C&lt;/firstName&gt;&lt;middleNames&gt;C&lt;/middleNames&gt;&lt;/author&gt;&lt;/authors&gt;&lt;editors /&gt;&lt;translators /&gt;&lt;photographers /&gt;&lt;livfe_id /&gt;&lt;citekey&gt;Kessler:2002tl&lt;/citekey&gt;&lt;subtitle p4:nil="true" xmlns:p4="http://www.w3.org/2001/XMLSchema-instance" /&gt;&lt;submission_date /&gt;&lt;revision_date /&gt;&lt;accepted_date /&gt;&lt;is_bundle&gt;0&lt;/is_bundle&gt;&lt;bundle&gt;&lt;type&gt;-100&lt;/type&gt;&lt;subtype&gt;-100&lt;/subtype&gt;&lt;livfeID /&gt;&lt;citekey&gt;:0ud&lt;/citekey&gt;&lt;title&gt;Turning the tide: the eradication of invasive species&lt;/title&gt;&lt;/bundle&gt;&lt;url&gt;http://books.google.com/books?hl=en&amp;amp;amp;lr=&amp;amp;amp;id=CI8531CO-dsC&amp;amp;amp;oi=fnd&amp;amp;amp;pg=PA132&amp;amp;amp;dq=kessler+eradication+goats&amp;amp;amp;ots=B8Dtx9AfCf&amp;amp;amp;sig=-mBhDV9pAgtRzuDJg_NZa51AQjM&lt;/url&gt;&lt;/publication&gt;&lt;/publications&gt;&lt;cites /&gt;&lt;/citation&gt;</w:instrText>
+      </w:r>
+      <w:r>
+        <w:fldChar w:fldCharType="separate"/>
+      </w:r>
+      <w:r>
+        <w:t>[47]</w:t>
+      </w:r>
+      <w:r>
+        <w:fldChar w:fldCharType="end"/>
+      </w:r>
+      <w:r>
+        <w:t xml:space="preserve">. </w:t>
+      </w:r>
+      <w:r>
+        <w:t xml:space="preserve">Although </w:t>
+      </w:r>
+      <w:r>
+        <w:t xml:space="preserve">this may still be the preferred management tool for Guam’s systems, there may be unintended consequences. These include the release of invasive plant species </w:t>
+      </w:r>
+      <w:r>
+        <w:fldChar w:fldCharType="begin" w:fldLock="1"/>
+      </w:r>
+      <w:r>
+        <w:instrText xml:space="preserve"> ADDIN PAPERS2_CITATIONS &lt;citation&gt;&lt;uuid&gt;E23FB3BE-CC1C-4845-84DA-061581AFBAB0&lt;/uuid&gt;&lt;priority&gt;0&lt;/priority&gt;&lt;publications&gt;&lt;publication&gt;&lt;doi&gt;10.1046/j.1523-1739.2003.15099.x&lt;/doi&gt;&lt;number&gt;2&lt;/number&gt;&lt;publication_date&gt;99200300000000000000200000&lt;/publication_date&gt;&lt;startpage&gt;450&lt;/startpage&gt;&lt;subtype&gt;400&lt;/subtype&gt;&lt;title&gt;Factors preventing the recovery of New Zealand forests following control of invasive deer&lt;/title&gt;&lt;type&gt;400&lt;/type&gt;&lt;volume&gt;17&lt;/volume&gt;&lt;uuid&gt;21e1c59a-f6b0-406d-8769-2f0974913b1a&lt;/uuid&gt;&lt;authors&gt;&lt;author&gt;&lt;lastName&gt;Coomes&lt;/lastName&gt;&lt;firstName&gt;D&lt;/firstName&gt;&lt;middleNames&gt;A&lt;/middleNames&gt;&lt;/author&gt;&lt;author&gt;&lt;lastName&gt;Allen&lt;/lastName&gt;&lt;firstName&gt;R&lt;/firstName&gt;&lt;middleNames&gt;B&lt;/middleNames&gt;&lt;/author&gt;&lt;author&gt;&lt;lastName&gt;Forsyth&lt;/lastName&gt;&lt;firstName&gt;D&lt;/firstName&gt;&lt;middleNames&gt;M&lt;/middleNames&gt;&lt;/author&gt;&lt;/authors&gt;&lt;editors /&gt;&lt;translators /&gt;&lt;photographers /&gt;&lt;livfe_id /&gt;&lt;citekey&gt;Coomes:2003gb&lt;/citekey&gt;&lt;subtitle p4:nil="true" xmlns:p4="http://www.w3.org/2001/XMLSchema-instance" /&gt;&lt;submission_date /&gt;&lt;revision_date /&gt;&lt;accepted_date /&gt;&lt;is_bundle&gt;0&lt;/is_bundle&gt;&lt;bundle&gt;&lt;type&gt;-100&lt;/type&gt;&lt;subtype&gt;-100&lt;/subtype&gt;&lt;livfeID /&gt;&lt;citekey&gt;:0ulba&lt;/citekey&gt;&lt;title&gt;Conservation Biology&lt;/title&gt;&lt;/bundle&gt;&lt;url&gt;http://dx.doi.org/10.1046/j.1523-1739.2003.15099.x&lt;/url&gt;&lt;/publication&gt;&lt;publication&gt;&lt;publication_date&gt;99200000000000000000200000&lt;/publication_date&gt;&lt;subtype&gt;400&lt;/subtype&gt;&lt;title&gt;Effects of long‐term ungulate exclusion and recent alien species control on the preservation and restoration of a Hawaiian tropical dry forest&lt;/title&gt;&lt;type&gt;400&lt;/type&gt;&lt;uuid&gt;e00c00e1-d37b-4a96-aaf6-07f4ef592001&lt;/uuid&gt;&lt;authors&gt;&lt;author&gt;&lt;lastName&gt;Cabin&lt;/lastName&gt;&lt;firstName&gt;R&lt;/firstName&gt;&lt;middleNames&gt;J&lt;/middleNames&gt;&lt;/author&gt;&lt;author&gt;&lt;lastName&gt;Weller&lt;/lastName&gt;&lt;firstName&gt;S&lt;/firstName&gt;&lt;middleNames&gt;G&lt;/middleNames&gt;&lt;/author&gt;&lt;author&gt;&lt;lastName&gt;Lorence&lt;/lastName&gt;&lt;firstName&gt;D&lt;/firstName&gt;&lt;middleNames&gt;H&lt;/middleNames&gt;&lt;/author&gt;&lt;/authors&gt;&lt;editors /&gt;&lt;translators /&gt;&lt;photographers /&gt;&lt;livfe_id /&gt;&lt;citekey&gt;Cabin:2000vd&lt;/citekey&gt;&lt;subtitle p4:nil="true" xmlns:p4="http://www.w3.org/2001/XMLSchema-instance" /&gt;&lt;submission_date /&gt;&lt;revision_date /&gt;&lt;accepted_date /&gt;&lt;is_bundle&gt;0&lt;/is_bundle&gt;&lt;bundle&gt;&lt;type&gt;-100&lt;/type&gt;&lt;subtype&gt;-100&lt;/subtype&gt;&lt;livfeID /&gt;&lt;citekey&gt;:0wp&lt;/citekey&gt;&lt;title&gt;Conservation  …&lt;/title&gt;&lt;/bundle&gt;&lt;url&gt;http://onlinelibrary.wiley.com/doi/10.1046/j.1523-1739.2000.99006.x/full&lt;/url&gt;&lt;/publication&gt;&lt;/publications&gt;&lt;cites /&gt;&lt;/citation&gt;</w:instrText>
+      </w:r>
+      <w:r>
+        <w:fldChar w:fldCharType="separate"/>
+      </w:r>
+      <w:r>
+        <w:t>[15,48]</w:t>
+      </w:r>
+      <w:r>
+        <w:fldChar w:fldCharType="end"/>
+      </w:r>
+      <w:r>
+        <w:t xml:space="preserve"> or reduced seed </w:t>
+      </w:r>
+      <w:r>
+        <w:t xml:space="preserve">dispersal </w:t>
+      </w:r>
+      <w:r>
+        <w:fldChar w:fldCharType="begin" w:fldLock="1"/>
+      </w:r>
+      <w:r>
+        <w:instrText xml:space="preserve"> ADDIN PAPERS2_CITATIONS &lt;citation&gt;&lt;uuid&gt;DB65191A-438E-4B56-9B9F-52926540E4C2&lt;/uuid&gt;&lt;priority&gt;0&lt;/priority&gt;&lt;publications&gt;&lt;publication&gt;&lt;publication_date&gt;99201200000000000000200000&lt;/publication_date&gt;&lt;subtype&gt;400&lt;/subtype&gt;&lt;title&gt;Seed dispersal of matai (Prumnopitys taxifolia) by feral pigs (Sus scrofa)&lt;/title&gt;&lt;type&gt;400&lt;/type&gt;&lt;uuid&gt;1f7927ee-8dcb-478b-ba30-a13086d96fa0&lt;/uuid&gt;&lt;authors&gt;&lt;author&gt;&lt;lastName&gt;O'Connor&lt;/lastName&gt;&lt;firstName&gt;S&lt;/firstName&gt;&lt;middleNames&gt;J&lt;/middleNames&gt;&lt;/author&gt;&lt;author&gt;&lt;lastName&gt;Kelly&lt;/lastName&gt;&lt;firstName&gt;D&lt;/firstName&gt;&lt;/author&gt;&lt;/authors&gt;&lt;editors /&gt;&lt;translators /&gt;&lt;photographers /&gt;&lt;livfe_id /&gt;&lt;citekey&gt;O'Connor:2012ty&lt;/citekey&gt;&lt;subtitle p4:nil="true" xmlns:p4="http://www.w3.org/2001/XMLSchema-instance" /&gt;&lt;submission_date /&gt;&lt;revision_date /&gt;&lt;accepted_date /&gt;&lt;is_bundle&gt;0&lt;/is_bundle&gt;&lt;bundle&gt;&lt;type&gt;-100&lt;/type&gt;&lt;subtype&gt;-100&lt;/subtype&gt;&lt;livfeID /&gt;&lt;citekey&gt;:0wf&lt;/citekey&gt;&lt;title&gt;New Zealand Journal of Ecology&lt;/title&gt;&lt;/bundle&gt;&lt;url&gt;http://www.jstor.org/stable/24060850&lt;/url&gt;&lt;/publication&gt;&lt;/publications&gt;&lt;cites /&gt;&lt;/citation&gt;</w:instrText>
+      </w:r>
+      <w:r>
+        <w:fldChar w:fldCharType="separate"/>
+      </w:r>
+      <w:r>
+        <w:t>[43]</w:t>
+      </w:r>
+      <w:r>
+        <w:fldChar w:fldCharType="end"/>
+      </w:r>
+      <w:r>
+        <w:t xml:space="preserve">. </w:t>
+      </w:r>
+      <w:r>
+        <w:t xml:space="preserve">Natural resource managers would be aided by discerning which non-native </w:t>
+      </w:r>
+      <w:r>
         <w:lastRenderedPageBreak/>
-        <w:t xml:space="preserve">Invasive species are normally managed with the goal of control or eradication, but in novel ecosystems with multiple species and factors contributing to ecological changes, a blanket approach may not be wise. Feral ungulates are components of novel ecosystems around the world, and although their negative effects are well-documented </w:t>
-      </w:r>
-      <w:r>
-        <w:fldChar w:fldCharType="begin" w:fldLock="1"/>
-      </w:r>
-      <w:r>
-        <w:instrText xml:space="preserve"> ADDIN PAPERS2_CITATIONS &lt;citation&gt;&lt;uuid&gt;EF19D0A0-5EDC-458C-99C6-4BB622FC1BB2&lt;/uuid&gt;&lt;priority&gt;0&lt;/priority&gt;&lt;publications&gt;&lt;publication&gt;&lt;publication_date&gt;99200900000000000000200000&lt;/publication_date&gt;&lt;subtype&gt;400&lt;/subtype&gt;&lt;title&gt;Ecological impacts of feral pigs in the Hawaiian Islands&lt;/title&gt;&lt;type&gt;400&lt;/type&gt;&lt;uuid&gt;5e82e06c-3fcb-4076-b9b0-b405141af433&lt;/uuid&gt;&lt;authors&gt;&lt;author&gt;&lt;lastName&gt;Nogueira&lt;/lastName&gt;&lt;firstName&gt;SLG&lt;/firstName&gt;&lt;/author&gt;&lt;/authors&gt;&lt;editors /&gt;&lt;translators /&gt;&lt;photographers /&gt;&lt;livfe_id /&gt;&lt;citekey&gt;Nogueira:2009vw&lt;/citekey&gt;&lt;subtitle p4:nil="true" xmlns:p4="http://www.w3.org/2001/XMLSchema-instance" /&gt;&lt;submission_date /&gt;&lt;revision_date /&gt;&lt;accepted_date /&gt;&lt;is_bundle&gt;0&lt;/is_bundle&gt;&lt;bundle&gt;&lt;type&gt;-100&lt;/type&gt;&lt;subtype&gt;-100&lt;/subtype&gt;&lt;livfeID /&gt;&lt;citekey&gt;:0wt&lt;/citekey&gt;&lt;title&gt;Biodiversity and  …&lt;/title&gt;&lt;/bundle&gt;&lt;url&gt;http://link.springer.com/article/10.1007/s10531-009-9680-9&lt;/url&gt;&lt;/publication&gt;&lt;publication&gt;&lt;doi&gt;10.1111/j.1600-0587.1995.tb00340.x&lt;/doi&gt;&lt;number&gt;2&lt;/number&gt;&lt;publication_date&gt;99199500000000000000200000&lt;/publication_date&gt;&lt;startpage&gt;190&lt;/startpage&gt;&lt;subtype&gt;400&lt;/subtype&gt;&lt;title&gt;Responses of vegetation to a changing regime of disturbance: effects of feral pigs in a Californian coastal prairie&lt;/title&gt;&lt;type&gt;400&lt;/type&gt;&lt;volume&gt;18&lt;/volume&gt;&lt;uuid&gt;ea66e4ab-a48c-4467-876d-194a30b8b504&lt;/uuid&gt;&lt;authors&gt;&lt;author&gt;&lt;lastName&gt;Kotanen&lt;/lastName&gt;&lt;firstName&gt;P&lt;/firstName&gt;&lt;middleNames&gt;M&lt;/middleNames&gt;&lt;/author&gt;&lt;/authors&gt;&lt;editors /&gt;&lt;translators /&gt;&lt;photographers /&gt;&lt;livfe_id /&gt;&lt;citekey&gt;Kotanen:1995cg&lt;/citekey&gt;&lt;subtitle p4:nil="true" xmlns:p4="http://www.w3.org/2001/XMLSchema-instance" /&gt;&lt;submission_date /&gt;&lt;revision_date /&gt;&lt;accepted_date /&gt;&lt;is_bundle&gt;0&lt;/is_bundle&gt;&lt;bundle&gt;&lt;type&gt;-100&lt;/type&gt;&lt;subtype&gt;-100&lt;/subtype&gt;&lt;livfeID /&gt;&lt;citekey&gt;:0vz&lt;/citekey&gt;&lt;title&gt;Ecography&lt;/title&gt;&lt;/bundle&gt;&lt;url&gt;http://dx.doi.org/10.1111/j.1600-0587.1995.tb00340.x&lt;/url&gt;&lt;/publication&gt;&lt;publication&gt;&lt;publication_date&gt;99200900000000000000200000&lt;/publication_date&gt;&lt;subtype&gt;400&lt;/subtype&gt;&lt;title&gt;Non‐indigenous ungulates as a threat to biodiversity&lt;/title&gt;&lt;type&gt;400&lt;/type&gt;&lt;uuid&gt;fbb4dbc1-ae6c-42be-8e12-74f470e247f5&lt;/uuid&gt;&lt;authors&gt;&lt;author&gt;&lt;lastName&gt;Spear&lt;/lastName&gt;&lt;firstName&gt;D&lt;/firstName&gt;&lt;/author&gt;&lt;author&gt;&lt;lastName&gt;Chown&lt;/lastName&gt;&lt;firstName&gt;S&lt;/firstName&gt;&lt;middleNames&gt;L&lt;/middleNames&gt;&lt;/author&gt;&lt;/authors&gt;&lt;editors /&gt;&lt;translators /&gt;&lt;photographers /&gt;&lt;livfe_id /&gt;&lt;citekey&gt;Spear:2009tx&lt;/citekey&gt;&lt;subtitle p4:nil="true" xmlns:p4="http://www.w3.org/2001/XMLSchema-instance" /&gt;&lt;submission_date /&gt;&lt;revision_date /&gt;&lt;accepted_date /&gt;&lt;is_bundle&gt;0&lt;/is_bundle&gt;&lt;bundle&gt;&lt;type&gt;-100&lt;/type&gt;&lt;subtype&gt;-100&lt;/subtype&gt;&lt;livfeID /&gt;&lt;citekey&gt;:0vo&lt;/citekey&gt;&lt;title&gt;Journal of Zoology&lt;/title&gt;&lt;/bundle&gt;&lt;url&gt;http://onlinelibrary.wiley.com/doi/10.1111/j.1469-7998.2009.00604.x/full&lt;/url&gt;&lt;/publication&gt;&lt;/publications&gt;&lt;cites /&gt;&lt;/citation&gt;</w:instrText>
-      </w:r>
-      <w:r>
-        <w:fldChar w:fldCharType="separate"/>
-      </w:r>
-      <w:r>
-        <w:t>[40-42]</w:t>
-      </w:r>
-      <w:r>
-        <w:fldChar w:fldCharType="end"/>
-      </w:r>
-      <w:r>
-        <w:t xml:space="preserve">, </w:t>
-      </w:r>
-      <w:r>
-        <w:t>there are a few examples where th</w:t>
-      </w:r>
-      <w:r>
-        <w:t xml:space="preserve">ey play beneficial roles </w:t>
-      </w:r>
-      <w:r>
-        <w:fldChar w:fldCharType="begin" w:fldLock="1"/>
-      </w:r>
-      <w:r>
-        <w:instrText xml:space="preserve"> ADDIN PAPERS2_CITATIONS &lt;citation&gt;&lt;uuid&gt;64FED3C8-3F23-4CE3-A626-A198CA04DDC2&lt;/uuid&gt;&lt;priority&gt;0&lt;/priority&gt;&lt;publications&gt;&lt;publication&gt;&lt;publication_date&gt;99201200000000000000200000&lt;/publication_date&gt;&lt;subtype&gt;400&lt;/subtype&gt;&lt;title&gt;Seed dispersal of matai (Prumnopitys taxifolia) by feral pigs (Sus scrofa)&lt;/title&gt;&lt;type&gt;400&lt;/type&gt;&lt;uuid&gt;1f7927ee-8dcb-478b-ba30-a13086d96fa0&lt;/uuid&gt;&lt;authors&gt;&lt;author&gt;&lt;lastName&gt;O'Connor&lt;/lastName&gt;&lt;firstName&gt;S&lt;/firstName&gt;&lt;middleNames&gt;J&lt;/middleNames&gt;&lt;/author&gt;&lt;author&gt;&lt;lastName&gt;Kelly&lt;/lastName&gt;&lt;firstName&gt;D&lt;/firstName&gt;&lt;/author&gt;&lt;/authors&gt;&lt;editors /&gt;&lt;translators /&gt;&lt;photographers /&gt;&lt;livfe_id /&gt;&lt;citekey&gt;O'Connor:2012ty&lt;/citekey&gt;&lt;subtitle p4:nil="true" xmlns:p4="http://www.w3.org/2001/XMLSchema-instance" /&gt;&lt;submission_date /&gt;&lt;revision_date /&gt;&lt;accepted_date /&gt;&lt;is_bundle&gt;0&lt;/is_bundle&gt;&lt;bundle&gt;&lt;type&gt;-100&lt;/type&gt;&lt;subtype&gt;-100&lt;/subtype&gt;&lt;livfeID /&gt;&lt;citekey&gt;:0wf&lt;/citekey&gt;&lt;title&gt;New Zealand Journal of Ecology&lt;/title&gt;&lt;/bundle&gt;&lt;url&gt;http://www.jstor.org/stable/24060850&lt;/url&gt;&lt;/publication&gt;&lt;publication&gt;&lt;publication_date&gt;99201100000000000000200000&lt;/publication_date&gt;&lt;subtype&gt;400&lt;/subtype&gt;&lt;title&gt;Invasive species and bushmeat hunting contributing to wildlife conservation: the case of feral pigs in a Neotropical wetland&lt;/title&gt;&lt;type&gt;400&lt;/type&gt;&lt;uuid&gt;6c1de1bf-0726-48d5-ad64-5accc15c6449&lt;/uuid&gt;&lt;authors&gt;&lt;author&gt;&lt;lastName&gt;Desbiez&lt;/lastName&gt;&lt;firstName&gt;ALJ&lt;/firstName&gt;&lt;/author&gt;&lt;author&gt;&lt;lastName&gt;Keuroghlian&lt;/lastName&gt;&lt;firstName&gt;A&lt;/firstName&gt;&lt;/author&gt;&lt;author&gt;&lt;lastName&gt;Piovezan&lt;/lastName&gt;&lt;firstName&gt;U&lt;/firstName&gt;&lt;/author&gt;&lt;author&gt;&lt;lastName&gt;Bodmer&lt;/lastName&gt;&lt;firstName&gt;R&lt;/firstName&gt;&lt;middleNames&gt;E&lt;/middleNames&gt;&lt;/author&gt;&lt;/authors&gt;&lt;editors /&gt;&lt;translators /&gt;&lt;photographers /&gt;&lt;livfe_id /&gt;&lt;citekey&gt;Desbiez:2011vy&lt;/citekey&gt;&lt;subtitle p4:nil="true" xmlns:p4="http://www.w3.org/2001/XMLSchema-instance" /&gt;&lt;submission_date /&gt;&lt;revision_date /&gt;&lt;accepted_date /&gt;&lt;is_bundle&gt;0&lt;/is_bundle&gt;&lt;bundle&gt;&lt;type&gt;-100&lt;/type&gt;&lt;subtype&gt;-100&lt;/subtype&gt;&lt;livfeID /&gt;&lt;citekey&gt;:0tg&lt;/citekey&gt;&lt;title&gt;Oryx&lt;/title&gt;&lt;/bundle&gt;&lt;url&gt;http://journals.cambridge.org/abstract_S0030605310001304&lt;/url&gt;&lt;/publication&gt;&lt;/publications&gt;&lt;cites /&gt;&lt;/citation&gt;</w:instrText>
-      </w:r>
-      <w:r>
-        <w:fldChar w:fldCharType="separate"/>
-      </w:r>
-      <w:r>
-        <w:t>[43,44]</w:t>
-      </w:r>
-      <w:r>
-        <w:fldChar w:fldCharType="end"/>
-      </w:r>
-      <w:r>
-        <w:t xml:space="preserve"> or have unexpectedly insigni</w:t>
-      </w:r>
-      <w:r>
-        <w:t xml:space="preserve">ficant effects on native flora </w:t>
-      </w:r>
-      <w:r>
-        <w:fldChar w:fldCharType="begin" w:fldLock="1"/>
-      </w:r>
-      <w:r>
-        <w:instrText xml:space="preserve"> ADDIN PAPERS2_CITATIONS &lt;citation&gt;&lt;uuid&gt;04AC6BD6-1229-4186-AF04-1C84514A77EC&lt;/uuid&gt;&lt;priority&gt;0&lt;/priority&gt;&lt;publications&gt;&lt;publication&gt;&lt;publication_date&gt;99200300000000000000200000&lt;/publication_date&gt;&lt;subtype&gt;400&lt;/subtype&gt;&lt;title&gt;A review of the diet of Rusa Deer Cervus timorensis russa in New Caledonia: Are the endemic plants defenceless against this introduced, eruptive ruminant?&lt;/title&gt;&lt;type&gt;400&lt;/type&gt;&lt;uuid&gt;071ba31a-06c0-40e0-b3c5-046e91f45426&lt;/uuid&gt;&lt;authors&gt;&lt;author&gt;&lt;lastName&gt;Garine&lt;/lastName&gt;&lt;nonDroppingParticle&gt;de&lt;/nonDroppingParticle&gt;&lt;firstName&gt;M&lt;/firstName&gt;&lt;/author&gt;&lt;/authors&gt;&lt;editors /&gt;&lt;translators /&gt;&lt;photographers /&gt;&lt;livfe_id /&gt;&lt;citekey&gt;Garine:2003uf&lt;/citekey&gt;&lt;subtitle p4:nil="true" xmlns:p4="http://www.w3.org/2001/XMLSchema-instance" /&gt;&lt;submission_date /&gt;&lt;revision_date /&gt;&lt;accepted_date /&gt;&lt;is_bundle&gt;0&lt;/is_bundle&gt;&lt;bundle&gt;&lt;type&gt;-100&lt;/type&gt;&lt;subtype&gt;-100&lt;/subtype&gt;&lt;livfeID /&gt;&lt;citekey&gt;:0tk&lt;/citekey&gt;&lt;title&gt;Pacific Conservation  …&lt;/title&gt;&lt;/bundle&gt;&lt;url&gt;http://www.publish.csiro.au/?paper=PC030136&lt;/url&gt;&lt;/publication&gt;&lt;publication&gt;&lt;publication_date&gt;99199400000000000000200000&lt;/publication_date&gt;&lt;subtype&gt;0&lt;/subtype&gt;&lt;title&gt;Vegetation response to the removal of feral sheep from Santa Cruz Island&lt;/title&gt;&lt;type&gt;0&lt;/type&gt;&lt;uuid&gt;88c764be-bb7d-4dcb-bc97-54259c5f6ed2&lt;/uuid&gt;&lt;authors&gt;&lt;author&gt;&lt;lastName&gt;Klinger&lt;/lastName&gt;&lt;firstName&gt;R&lt;/firstName&gt;&lt;middleNames&gt;C&lt;/middleNames&gt;&lt;/author&gt;&lt;author&gt;&lt;lastName&gt;Schuyler&lt;/lastName&gt;&lt;firstName&gt;P&lt;/firstName&gt;&lt;middleNames&gt;T&lt;/middleNames&gt;&lt;/author&gt;&lt;/authors&gt;&lt;editors /&gt;&lt;translators /&gt;&lt;photographers /&gt;&lt;livfe_id /&gt;&lt;citekey&gt;Klinger:1994uo&lt;/citekey&gt;&lt;subtitle p4:nil="true" xmlns:p4="http://www.w3.org/2001/XMLSchema-instance" /&gt;&lt;submission_date /&gt;&lt;revision_date /&gt;&lt;accepted_date /&gt;&lt;is_bundle&gt;0&lt;/is_bundle&gt;&lt;bundle p4:nil="true" xmlns:p4="http://www.w3.org/2001/XMLSchema-instance" /&gt;&lt;url p4:nil="true" xmlns:p4="http://www.w3.org/2001/XMLSchema-instance" /&gt;&lt;/publication&gt;&lt;/publications&gt;&lt;cites /&gt;&lt;/citation&gt;</w:instrText>
-      </w:r>
-      <w:r>
-        <w:fldChar w:fldCharType="separate"/>
-      </w:r>
-      <w:r>
-        <w:t>[45,46]</w:t>
-      </w:r>
-      <w:r>
-        <w:fldChar w:fldCharType="end"/>
-      </w:r>
-      <w:r>
-        <w:t>.  Ungulate eradication is an important restoration tool, especially in island environments where ungulates are considere</w:t>
-      </w:r>
-      <w:r>
-        <w:t xml:space="preserve">d destructive invasive species </w:t>
-      </w:r>
-      <w:r>
-        <w:fldChar w:fldCharType="begin" w:fldLock="1"/>
-      </w:r>
-      <w:r>
-        <w:instrText xml:space="preserve"> ADDIN PAPERS2_CITATIONS &lt;citation&gt;&lt;uuid&gt;492110C1-3CE7-4354-A1E9-D317B6837527&lt;/uuid&gt;&lt;priority&gt;0&lt;/priority&gt;&lt;publications&gt;&lt;publication&gt;&lt;publication_date&gt;99200200000000000000200000&lt;/publication_date&gt;&lt;subtype&gt;400&lt;/subtype&gt;&lt;title&gt;Eradication of feral goats and pigs and consequences for other biota on Sarigan Island, Commonwealth of the Northern Mariana Islands&lt;/title&gt;&lt;type&gt;400&lt;/type&gt;&lt;uuid&gt;e06dd24b-0a0a-498c-9ff2-d1cd1cfb5155&lt;/uuid&gt;&lt;authors&gt;&lt;author&gt;&lt;lastName&gt;Kessler&lt;/lastName&gt;&lt;firstName&gt;C&lt;/firstName&gt;&lt;middleNames&gt;C&lt;/middleNames&gt;&lt;/author&gt;&lt;/authors&gt;&lt;editors /&gt;&lt;translators /&gt;&lt;photographers /&gt;&lt;livfe_id /&gt;&lt;citekey&gt;Kessler:2002tl&lt;/citekey&gt;&lt;subtitle p4:nil="true" xmlns:p4="http://www.w3.org/2001/XMLSchema-instance" /&gt;&lt;submission_date /&gt;&lt;revision_date /&gt;&lt;accepted_date /&gt;&lt;is_bundle&gt;0&lt;/is_bundle&gt;&lt;bundle&gt;&lt;type&gt;-100&lt;/type&gt;&lt;subtype&gt;-100&lt;/subtype&gt;&lt;livfeID /&gt;&lt;citekey&gt;:0ud&lt;/citekey&gt;&lt;title&gt;Turning the tide: the eradication of invasive species&lt;/title&gt;&lt;/bundle&gt;&lt;url&gt;http://books.google.com/books?hl=en&amp;amp;amp;lr=&amp;amp;amp;id=CI8531CO-dsC&amp;amp;amp;oi=fnd&amp;amp;amp;pg=PA132&amp;amp;amp;dq=kessler+eradication+goats&amp;amp;amp;ots=B8Dtx9AfCf&amp;amp;amp;sig=-mBhDV9pAgtRzuDJg_NZa51AQjM&lt;/url&gt;&lt;/publication&gt;&lt;/publications&gt;&lt;cites /&gt;&lt;/citation&gt;</w:instrText>
-      </w:r>
-      <w:r>
-        <w:fldChar w:fldCharType="separate"/>
-      </w:r>
-      <w:r>
-        <w:t>[47]</w:t>
-      </w:r>
-      <w:r>
-        <w:fldChar w:fldCharType="end"/>
-      </w:r>
-      <w:r>
-        <w:t xml:space="preserve">. </w:t>
-      </w:r>
-      <w:r>
-        <w:t xml:space="preserve">Although </w:t>
-      </w:r>
-      <w:r>
-        <w:t xml:space="preserve">this may still be the preferred management tool for Guam’s systems, there may be unintended consequences. These include the release of invasive plant species </w:t>
-      </w:r>
-      <w:r>
-        <w:fldChar w:fldCharType="begin" w:fldLock="1"/>
-      </w:r>
-      <w:r>
-        <w:instrText xml:space="preserve"> ADDIN PAPERS2_CITATIONS &lt;citation&gt;&lt;uuid&gt;E23FB3BE-CC1C-4845-84DA-061581AFBAB0&lt;/uuid&gt;&lt;priority&gt;0&lt;/priority&gt;&lt;publications&gt;&lt;publication&gt;&lt;doi&gt;10.1046/j.1523-1739.2003.15099.x&lt;/doi&gt;&lt;number&gt;2&lt;/number&gt;&lt;publication_date&gt;99200300000000000000200000&lt;/publication_date&gt;&lt;startpage&gt;450&lt;/startpage&gt;&lt;subtype&gt;400&lt;/subtype&gt;&lt;title&gt;Factors preventing the recovery of New Zealand forests following control of invasive deer&lt;/title&gt;&lt;type&gt;400&lt;/type&gt;&lt;volume&gt;17&lt;/volume&gt;&lt;uuid&gt;21e1c59a-f6b0-406d-8769-2f0974913b1a&lt;/uuid&gt;&lt;authors&gt;&lt;author&gt;&lt;lastName&gt;Coomes&lt;/lastName&gt;&lt;firstName&gt;D&lt;/firstName&gt;&lt;middleNames&gt;A&lt;/middleNames&gt;&lt;/author&gt;&lt;author&gt;&lt;lastName&gt;Allen&lt;/lastName&gt;&lt;firstName&gt;R&lt;/firstName&gt;&lt;middleNames&gt;B&lt;/middleNames&gt;&lt;/author&gt;&lt;author&gt;&lt;lastName&gt;Forsyth&lt;/lastName&gt;&lt;firstName&gt;D&lt;/firstName&gt;&lt;middleNames&gt;M&lt;/middleNames&gt;&lt;/author&gt;&lt;/authors&gt;&lt;editors /&gt;&lt;translators /&gt;&lt;photographers /&gt;&lt;livfe_id /&gt;&lt;citekey&gt;Coomes:2003gb&lt;/citekey&gt;&lt;subtitle p4:nil="true" xmlns:p4="http://www.w3.org/2001/XMLSchema-instance" /&gt;&lt;submission_date /&gt;&lt;revision_date /&gt;&lt;accepted_date /&gt;&lt;is_bundle&gt;0&lt;/is_bundle&gt;&lt;bundle&gt;&lt;type&gt;-100&lt;/type&gt;&lt;subtype&gt;-100&lt;/subtype&gt;&lt;livfeID /&gt;&lt;citekey&gt;:0ulba&lt;/citekey&gt;&lt;title&gt;Conservation Biology&lt;/title&gt;&lt;/bundle&gt;&lt;url&gt;http://dx.doi.org/10.1046/j.1523-1739.2003.15099.x&lt;/url&gt;&lt;/publication&gt;&lt;publication&gt;&lt;publication_date&gt;99200000000000000000200000&lt;/publication_date&gt;&lt;subtype&gt;400&lt;/subtype&gt;&lt;title&gt;Effects of long‐term ungulate exclusion and recent alien species control on the preservation and restoration of a Hawaiian tropical dry forest&lt;/title&gt;&lt;type&gt;400&lt;/type&gt;&lt;uuid&gt;e00c00e1-d37b-4a96-aaf6-07f4ef592001&lt;/uuid&gt;&lt;authors&gt;&lt;author&gt;&lt;lastName&gt;Cabin&lt;/lastName&gt;&lt;firstName&gt;R&lt;/firstName&gt;&lt;middleNames&gt;J&lt;/middleNames&gt;&lt;/author&gt;&lt;author&gt;&lt;lastName&gt;Weller&lt;/lastName&gt;&lt;firstName&gt;S&lt;/firstName&gt;&lt;middleNames&gt;G&lt;/middleNames&gt;&lt;/author&gt;&lt;author&gt;&lt;lastName&gt;Lorence&lt;/lastName&gt;&lt;firstName&gt;D&lt;/firstName&gt;&lt;middleNames&gt;H&lt;/middleNames&gt;&lt;/author&gt;&lt;/authors&gt;&lt;editors /&gt;&lt;translators /&gt;&lt;photographers /&gt;&lt;livfe_id /&gt;&lt;citekey&gt;Cabin:2000vd&lt;/citekey&gt;&lt;subtitle p4:nil="true" xmlns:p4="http://www.w3.org/2001/XMLSchema-instance" /&gt;&lt;submission_date /&gt;&lt;revision_date /&gt;&lt;accepted_date /&gt;&lt;is_bundle&gt;0&lt;/is_bundle&gt;&lt;bundle&gt;&lt;type&gt;-100&lt;/type&gt;&lt;subtype&gt;-100&lt;/subtype&gt;&lt;livfeID /&gt;&lt;citekey&gt;:0wp&lt;/citekey&gt;&lt;title&gt;Conservation  …&lt;/title&gt;&lt;/bundle&gt;&lt;url&gt;http://onlinelibrary.wiley.com/doi/10.1046/j.1523-1739.2000.99006.x/full&lt;/url&gt;&lt;/publication&gt;&lt;/publications&gt;&lt;cites /&gt;&lt;/citation&gt;</w:instrText>
-      </w:r>
-      <w:r>
-        <w:fldChar w:fldCharType="separate"/>
-      </w:r>
-      <w:r>
-        <w:t>[15,48]</w:t>
-      </w:r>
-      <w:r>
-        <w:fldChar w:fldCharType="end"/>
-      </w:r>
-      <w:r>
-        <w:t xml:space="preserve"> or reduced seed </w:t>
-      </w:r>
-      <w:r>
-        <w:t xml:space="preserve">dispersal </w:t>
-      </w:r>
-      <w:r>
-        <w:fldChar w:fldCharType="begin" w:fldLock="1"/>
-      </w:r>
-      <w:r>
-        <w:instrText xml:space="preserve"> ADDIN PAPERS2_CITATIONS &lt;citation&gt;&lt;uuid&gt;DB65191A-438E-4B56-9B9F-52926540E4C2&lt;/uuid&gt;&lt;priority&gt;0&lt;/priority&gt;&lt;publications&gt;&lt;publication&gt;&lt;publication_date&gt;99201200000000000000200000&lt;/publication_date&gt;&lt;subtype&gt;400&lt;/subtype&gt;&lt;title&gt;Seed dispersal of matai (Prumnopitys taxifolia) by feral pigs (Sus scrofa)&lt;/title&gt;&lt;type&gt;400&lt;/type&gt;&lt;uuid&gt;1f7927ee-8dcb-478b-ba30-a13086d96fa0&lt;/uuid&gt;&lt;authors&gt;&lt;author&gt;&lt;lastName&gt;O'Connor&lt;/lastName&gt;&lt;firstName&gt;S&lt;/firstName&gt;&lt;middleNames&gt;J&lt;/middleNames&gt;&lt;/author&gt;&lt;author&gt;&lt;lastName&gt;Kelly&lt;/lastName&gt;&lt;firstName&gt;D&lt;/firstName&gt;&lt;/author&gt;&lt;/authors&gt;&lt;editors /&gt;&lt;translators /&gt;&lt;photographers /&gt;&lt;livfe_id /&gt;&lt;citekey&gt;O'Connor:2012ty&lt;/citekey&gt;&lt;subtitle p4:nil="true" xmlns:p4="http://www.w3.org/2001/XMLSchema-instance" /&gt;&lt;submission_date /&gt;&lt;revision_date /&gt;&lt;accepted_date /&gt;&lt;is_bundle&gt;0&lt;/is_bundle&gt;&lt;bundle&gt;&lt;type&gt;-100&lt;/type&gt;&lt;subtype&gt;-100&lt;/subtype&gt;&lt;livfeID /&gt;&lt;citekey&gt;:0wf&lt;/citekey&gt;&lt;title&gt;New Zealand Journal of Ecology&lt;/title&gt;&lt;/bundle&gt;&lt;url&gt;http://www.jstor.org/stable/24060850&lt;/url&gt;&lt;/publication&gt;&lt;/publications&gt;&lt;cites /&gt;&lt;/citation&gt;</w:instrText>
-      </w:r>
-      <w:r>
-        <w:fldChar w:fldCharType="separate"/>
-      </w:r>
-      <w:r>
-        <w:t>[43]</w:t>
-      </w:r>
-      <w:r>
-        <w:fldChar w:fldCharType="end"/>
-      </w:r>
-      <w:r>
-        <w:t xml:space="preserve">. </w:t>
-      </w:r>
-      <w:r>
-        <w:t>Natural resource managers would be aided by discerning which non-native species serve important functions</w:t>
+        <w:t>species serve important functions</w:t>
       </w:r>
       <w:r>
         <w:t xml:space="preserve"> </w:t>
@@ -5382,7 +5599,16 @@
         <w:ind w:firstLine="720"/>
       </w:pPr>
       <w:r>
-        <w:t xml:space="preserve">Most conservation goals emphasise reintroducing reduced or extirpated native species to historical abundances, and efforts that have focused on removing invasive species and reintroducing native species have yielded many positive results </w:t>
+        <w:t>Most conservation goals</w:t>
+      </w:r>
+      <w:r>
+        <w:rPr>
+          <w:lang w:val="en-GB"/>
+        </w:rPr>
+        <w:t xml:space="preserve"> emphasise</w:t>
+      </w:r>
+      <w:r>
+        <w:t xml:space="preserve"> reintroducing reduced or extirpated native species to historical abundances, and efforts that have focused on removing invasive species and reintroducing native species have yielded many positive results </w:t>
       </w:r>
       <w:r>
         <w:fldChar w:fldCharType="begin" w:fldLock="1"/>
@@ -5459,7 +5685,6 @@
         <w:rPr>
           <w:b/>
         </w:rPr>
-        <w:lastRenderedPageBreak/>
         <w:t>Ethics</w:t>
       </w:r>
     </w:p>
@@ -5555,6 +5780,7 @@
         <w:ind w:firstLine="720"/>
       </w:pPr>
       <w:r>
+        <w:lastRenderedPageBreak/>
         <w:t xml:space="preserve">Ann Marie Gawel </w:t>
       </w:r>
       <w:r>
@@ -5567,9 +5793,18 @@
         <w:t xml:space="preserve"> collect</w:t>
       </w:r>
       <w:r>
-        <w:t xml:space="preserve"> data, </w:t>
-      </w:r>
-      <w:r>
+        <w:t xml:space="preserve"> data,</w:t>
+      </w:r>
+      <w:r>
+        <w:rPr>
+          <w:lang w:val="en-GB"/>
+        </w:rPr>
+        <w:t xml:space="preserve"> </w:t>
+      </w:r>
+      <w:r>
+        <w:rPr>
+          <w:lang w:val="en-GB"/>
+        </w:rPr>
         <w:t>analyse</w:t>
       </w:r>
       <w:r>
@@ -5668,7 +5903,6 @@
         <w:spacing w:line="480" w:lineRule="auto"/>
       </w:pPr>
       <w:r>
-        <w:lastRenderedPageBreak/>
         <w:tab/>
         <w:t xml:space="preserve">Ann Marie Gawel organized this study with </w:t>
       </w:r>
@@ -5731,33 +5965,1922 @@
         <w:fldChar w:fldCharType="separate"/>
       </w:r>
       <w:r>
-        <w:t>1.</w:t>
-      </w:r>
-      <w:r>
-        <w:t xml:space="preserve"> </w:t>
-      </w:r>
-      <w:r>
-        <w:t xml:space="preserve">Seastedt, T.R., R.J. Hobbs, and K.N. Suding. 2008. Management of novel ecosystems: are novel approaches required? Frontiers in Ecology and the Environment </w:t>
-      </w:r>
-      <w:r>
-        <w:rPr>
+        <w:t xml:space="preserve">1. Seastedt, T. R. &amp; Hobbs, R. J. 2008 Management of novel ecosystems: are novel approaches required? </w:t>
+      </w:r>
+      <w:r>
+        <w:rPr>
+          <w:i/>
+        </w:rPr>
+        <w:t>Frontiers in Ecology and Evolution</w:t>
+      </w:r>
+      <w:r>
+        <w:t xml:space="preserve"> </w:t>
+      </w:r>
+      <w:r>
+        <w:rPr>
+          <w:b/>
+        </w:rPr>
+        <w:t>6</w:t>
+      </w:r>
+      <w:r>
+        <w:t>, 547. (doi:10.1890/070046)</w:t>
+      </w:r>
+    </w:p>
+    <w:p>
+      <w:r>
+        <w:t xml:space="preserve">2. Hobbs, R. J., Higgs, E. &amp; Harris, J. A. 2009 Novel ecosystems: implications for conservation and restoration. </w:t>
+      </w:r>
+      <w:r>
+        <w:rPr>
+          <w:i/>
+        </w:rPr>
+        <w:t>Trends Ecol. Evol.</w:t>
+      </w:r>
+      <w:r>
+        <w:t xml:space="preserve"> </w:t>
+      </w:r>
+      <w:r>
+        <w:rPr>
+          <w:b/>
+        </w:rPr>
+        <w:t>24</w:t>
+      </w:r>
+      <w:r>
+        <w:t>,</w:t>
+      </w:r>
+      <w:r>
+        <w:t xml:space="preserve"> 599-605.</w:t>
+      </w:r>
+      <w:r>
+        <w:t xml:space="preserve"> (</w:t>
+      </w:r>
+      <w:hyperlink r:id="rId16" w:history="1">
+        <w:r>
+          <w:rPr>
+            <w:rStyle w:val="Hyperlink"/>
+          </w:rPr>
+          <w:t xml:space="preserve">doi: </w:t>
+        </w:r>
+        <w:r>
+          <w:rPr>
+            <w:rStyle w:val="Hyperlink"/>
+          </w:rPr>
+          <w:t>10.1016/j.tree.2009.05.012</w:t>
+        </w:r>
+      </w:hyperlink>
+      <w:r>
+        <w:rPr>
+          <w:rStyle w:val="Hyperlink"/>
+          <w:color w:val="auto"/>
+          <w:u w:val="none"/>
+        </w:rPr>
+        <w:t>)</w:t>
+      </w:r>
+    </w:p>
+    <w:p>
+      <w:r>
+        <w:t xml:space="preserve">3. Hobbs, R. J., Arico, S., Aronson, J. &amp; Baron, J. S. 2006 Novel ecosystems: theoretical and management aspects of the new ecological world order. </w:t>
+      </w:r>
+      <w:r>
+        <w:rPr>
+          <w:i/>
+        </w:rPr>
+        <w:t xml:space="preserve">Global Ecology and Conservation </w:t>
+      </w:r>
+      <w:r>
+        <w:rPr>
+          <w:b/>
+        </w:rPr>
+        <w:t>15</w:t>
+      </w:r>
+      <w:r>
+        <w:t>, 1. (doi:10.1111/j.1466-822x.2006.00212.x)</w:t>
+      </w:r>
+    </w:p>
+    <w:p>
+      <w:r>
+        <w:t xml:space="preserve">4. Schlaepfer, M. A., Sax, D. F. &amp; Olden, J. D. 2011 The potential conservation value of non‐native species. </w:t>
+      </w:r>
+      <w:r>
+        <w:rPr>
+          <w:i/>
+        </w:rPr>
+        <w:t>Conservation Biology</w:t>
+      </w:r>
+      <w:r>
+        <w:t xml:space="preserve"> </w:t>
+      </w:r>
+      <w:r>
+        <w:rPr>
+          <w:b/>
+        </w:rPr>
+        <w:t>25</w:t>
+      </w:r>
+      <w:r>
+        <w:t>, 428. (doi:10.1111/j.1523-1739.2010.01646.x)</w:t>
+      </w:r>
+    </w:p>
+    <w:p>
+      <w:r>
+        <w:t xml:space="preserve">5. Ewel, J. J. &amp; Putz, F. E. 2004 A place for alien species in ecosystem restoration. </w:t>
+      </w:r>
+      <w:r>
+        <w:rPr>
+          <w:i/>
+        </w:rPr>
+        <w:t xml:space="preserve">Frontiers in Ecology and Evolution </w:t>
+      </w:r>
+      <w:r>
+        <w:rPr>
+          <w:b/>
+        </w:rPr>
+        <w:t>2</w:t>
+      </w:r>
+      <w:r>
+        <w:t>,</w:t>
+      </w:r>
+      <w:r>
+        <w:t xml:space="preserve"> 354-360.</w:t>
+      </w:r>
+      <w:r>
+        <w:t xml:space="preserve"> (</w:t>
+      </w:r>
+      <w:hyperlink r:id="rId17" w:history="1">
+        <w:r>
+          <w:rPr>
+            <w:rStyle w:val="Hyperlink"/>
+          </w:rPr>
+          <w:t xml:space="preserve">doi: </w:t>
+        </w:r>
+        <w:r>
+          <w:rPr>
+            <w:rStyle w:val="Hyperlink"/>
+          </w:rPr>
+          <w:t>10.1890/1540-9295(2004)002[0354:apfasi]2.0.co;2</w:t>
+        </w:r>
+      </w:hyperlink>
+      <w:r>
+        <w:rPr>
+          <w:rStyle w:val="Hyperlink"/>
+          <w:color w:val="auto"/>
+          <w:u w:val="none"/>
+        </w:rPr>
+        <w:t>)</w:t>
+      </w:r>
+    </w:p>
+    <w:p>
+      <w:r>
+        <w:t xml:space="preserve">6. Lugo, A. E. 1997 The apparent paradox of reestablishing species richness on degraded lands with tree monocultures. </w:t>
+      </w:r>
+      <w:r>
+        <w:rPr>
+          <w:i/>
+        </w:rPr>
+        <w:t xml:space="preserve">Forest ecology and management </w:t>
+      </w:r>
+      <w:r>
+        <w:rPr>
+          <w:b/>
+        </w:rPr>
+        <w:t>99</w:t>
+      </w:r>
+      <w:r>
+        <w:t>,</w:t>
+      </w:r>
+      <w:r>
+        <w:t xml:space="preserve"> 9-19.</w:t>
+      </w:r>
+      <w:r>
+        <w:t xml:space="preserve"> (</w:t>
+      </w:r>
+      <w:hyperlink r:id="rId18" w:history="1">
+        <w:r>
+          <w:rPr>
+            <w:rStyle w:val="Hyperlink"/>
+          </w:rPr>
+          <w:t xml:space="preserve">doi: </w:t>
+        </w:r>
+        <w:r>
+          <w:rPr>
+            <w:rStyle w:val="Hyperlink"/>
+          </w:rPr>
+          <w:t>10.1016/s0378-1127(97)00191-6</w:t>
+        </w:r>
+      </w:hyperlink>
+      <w:r>
+        <w:rPr>
+          <w:rStyle w:val="Hyperlink"/>
+          <w:color w:val="auto"/>
+          <w:u w:val="none"/>
+        </w:rPr>
+        <w:t>)</w:t>
+      </w:r>
+    </w:p>
+    <w:p>
+      <w:r>
+        <w:t xml:space="preserve">7. Goodenough, A. 2010 Are the ecological impacts of alien species misrepresented? A review of the ‘native good, alien bad’ philosophy. </w:t>
+      </w:r>
+      <w:r>
+        <w:rPr>
+          <w:i/>
+        </w:rPr>
+        <w:t>Community Ecology</w:t>
+      </w:r>
+      <w:r>
+        <w:t xml:space="preserve"> </w:t>
+      </w:r>
+      <w:r>
+        <w:rPr>
+          <w:b/>
+        </w:rPr>
+        <w:t>11</w:t>
+      </w:r>
+      <w:r>
+        <w:t xml:space="preserve">, </w:t>
+      </w:r>
+      <w:r>
+        <w:t>13-21.</w:t>
+      </w:r>
+      <w:r>
+        <w:t xml:space="preserve"> (</w:t>
+      </w:r>
+      <w:hyperlink r:id="rId19" w:history="1">
+        <w:r>
+          <w:rPr>
+            <w:rStyle w:val="Hyperlink"/>
+          </w:rPr>
+          <w:t xml:space="preserve">doi: </w:t>
+        </w:r>
+        <w:r>
+          <w:rPr>
+            <w:rStyle w:val="Hyperlink"/>
+          </w:rPr>
+          <w:t>10.1556/comec.11.2010.1.3</w:t>
+        </w:r>
+      </w:hyperlink>
+      <w:r>
+        <w:t>)</w:t>
+      </w:r>
+    </w:p>
+    <w:p>
+      <w:r>
+        <w:t xml:space="preserve">8. Foster, J. T. &amp; Robinson, S. K. 2007 Introduced birds and the fate of Hawaiian rainforests. </w:t>
+      </w:r>
+      <w:r>
+        <w:rPr>
+          <w:i/>
+        </w:rPr>
+        <w:t>Conservation Biology</w:t>
+      </w:r>
+      <w:r>
+        <w:t xml:space="preserve"> </w:t>
+      </w:r>
+      <w:r>
+        <w:rPr>
+          <w:b/>
+        </w:rPr>
+        <w:t>21</w:t>
+      </w:r>
+      <w:r>
+        <w:t>, 1248-1257. (doi:10.1111/j.1523-1739.2007.00781.x)</w:t>
+      </w:r>
+    </w:p>
+    <w:p>
+      <w:r>
+        <w:t xml:space="preserve">9. Bertness, M. D. &amp; Coverdale, T. C. 2013 An invasive species facilitates the recovery of salt marsh ecosystems on Cape Cod. </w:t>
+      </w:r>
+      <w:r>
+        <w:rPr>
+          <w:i/>
+        </w:rPr>
+        <w:t>Ecology</w:t>
+      </w:r>
+      <w:r>
+        <w:t xml:space="preserve"> </w:t>
+      </w:r>
+      <w:r>
+        <w:rPr>
+          <w:b/>
+        </w:rPr>
+        <w:t>94</w:t>
+      </w:r>
+      <w:r>
+        <w:t>,</w:t>
+      </w:r>
+      <w:r>
+        <w:t xml:space="preserve"> 1937-1943.</w:t>
+      </w:r>
+      <w:r>
+        <w:t xml:space="preserve"> </w:t>
+      </w:r>
+      <w:r>
+        <w:t>(</w:t>
+      </w:r>
+      <w:hyperlink r:id="rId20" w:history="1">
+        <w:r>
+          <w:rPr>
+            <w:rStyle w:val="Hyperlink"/>
+            <w:color w:val="auto"/>
+            <w:u w:val="none"/>
+          </w:rPr>
+          <w:t>doi: 10.1890/12-2150.1</w:t>
+        </w:r>
+      </w:hyperlink>
+      <w:r>
+        <w:rPr>
+          <w:rStyle w:val="Hyperlink"/>
+          <w:color w:val="auto"/>
+          <w:u w:val="none"/>
+        </w:rPr>
+        <w:t>)</w:t>
+      </w:r>
+    </w:p>
+    <w:p>
+      <w:r>
+        <w:t xml:space="preserve">10. Takatsuki, S. 2009 Effects of sika deer on vegetation in Japan: a review. </w:t>
+      </w:r>
+      <w:r>
+        <w:rPr>
+          <w:i/>
+        </w:rPr>
+        <w:t xml:space="preserve">Biological Conservation </w:t>
+      </w:r>
+      <w:r>
+        <w:rPr>
+          <w:b/>
           <w:bCs/>
         </w:rPr>
+        <w:t>142</w:t>
+      </w:r>
+      <w:r>
+        <w:t>, 1922-1929. (</w:t>
+      </w:r>
+      <w:hyperlink r:id="rId21" w:history="1">
+        <w:r>
+          <w:rPr>
+            <w:rStyle w:val="Hyperlink"/>
+            <w:color w:val="auto"/>
+            <w:u w:val="none"/>
+          </w:rPr>
+          <w:t>doi: 10.1007/978-4-431-09429-6</w:t>
+        </w:r>
+      </w:hyperlink>
+      <w:r>
+        <w:rPr>
+          <w:rStyle w:val="Hyperlink"/>
+          <w:color w:val="auto"/>
+          <w:u w:val="none"/>
+        </w:rPr>
+        <w:t>)</w:t>
+      </w:r>
+    </w:p>
+    <w:p>
+      <w:r>
+        <w:t>11. Allo</w:t>
+      </w:r>
+      <w:r>
+        <w:t>mbert, S., Stockton, S. &amp; Martin</w:t>
+      </w:r>
+      <w:r>
+        <w:t xml:space="preserve">, J. L. 2005 A natural experiment on the impact of overabundant deer on forest invertebrates. </w:t>
+      </w:r>
+      <w:r>
+        <w:rPr>
+          <w:i/>
+        </w:rPr>
+        <w:t>Conservation Biology</w:t>
+      </w:r>
+      <w:r>
+        <w:t xml:space="preserve"> </w:t>
+      </w:r>
+      <w:r>
+        <w:rPr>
+          <w:b/>
+        </w:rPr>
+        <w:t>19</w:t>
+      </w:r>
+      <w:r>
+        <w:t>, 1917. (doi:10.1111/j.1523-1739.2005.00280.x)</w:t>
+      </w:r>
+    </w:p>
+    <w:p>
+      <w:r>
+        <w:t xml:space="preserve">12. Murphy, M. J. &amp; Inman, F. 2014 Invasive feral pigs impact native tree ferns and woody seedlings in Hawaiian forest. </w:t>
+      </w:r>
+      <w:r>
+        <w:rPr>
+          <w:i/>
+        </w:rPr>
+        <w:t>Biological Invasions</w:t>
+      </w:r>
+      <w:r>
+        <w:t xml:space="preserve"> </w:t>
+      </w:r>
+      <w:r>
+        <w:rPr>
+          <w:b/>
+        </w:rPr>
+        <w:t>16</w:t>
+      </w:r>
+      <w:r>
+        <w:t>, 63-71. (doi:10.1007/s10530-013-0503-2)</w:t>
+      </w:r>
+    </w:p>
+    <w:p>
+      <w:r>
+        <w:t xml:space="preserve">13. Courchamp, F., Chapuis, J. L. &amp; Pascal, M. 2003 Mammal invaders on islands: impact, control and control impact. </w:t>
+      </w:r>
+      <w:r>
+        <w:rPr>
+          <w:i/>
+        </w:rPr>
+        <w:t>Biological reviews</w:t>
+      </w:r>
+      <w:r>
+        <w:t xml:space="preserve"> </w:t>
+      </w:r>
+      <w:r>
+        <w:rPr>
+          <w:b/>
+        </w:rPr>
+        <w:t>78</w:t>
+      </w:r>
+      <w:r>
+        <w:t>, 347–383. (doi:10.1017/s1464793102006061)</w:t>
+      </w:r>
+    </w:p>
+    <w:p>
+      <w:r>
+        <w:t xml:space="preserve">14. Alverson, W. S., Waller, D. M. &amp; Solheim, S. L. 1988 Forests too deer: edge effects in northern Wisconsin. </w:t>
+      </w:r>
+      <w:r>
+        <w:rPr>
+          <w:i/>
+        </w:rPr>
+        <w:t>Conservation Biology</w:t>
+      </w:r>
+      <w:r>
+        <w:t xml:space="preserve"> </w:t>
+      </w:r>
+      <w:r>
+        <w:rPr>
+          <w:b/>
+        </w:rPr>
+        <w:t>2</w:t>
+      </w:r>
+      <w:r>
+        <w:t>, 348-358. (</w:t>
+      </w:r>
+      <w:hyperlink r:id="rId22" w:history="1">
+        <w:r>
+          <w:rPr>
+            <w:rStyle w:val="Hyperlink"/>
+            <w:color w:val="auto"/>
+            <w:u w:val="none"/>
+          </w:rPr>
+          <w:t>doi: 10.1111/j.1523-1739.1988.tb00199.x</w:t>
+        </w:r>
+      </w:hyperlink>
+      <w:r>
+        <w:t>)</w:t>
+      </w:r>
+    </w:p>
+    <w:p>
+      <w:r>
+        <w:t xml:space="preserve">15. Coomes, D. A., Allen, R. B. &amp; Forsyth, D. M. 2003 Factors preventing the recovery of New Zealand forests following control of invasive deer. </w:t>
+      </w:r>
+      <w:r>
+        <w:rPr>
+          <w:i/>
+        </w:rPr>
+        <w:t>Conservation Biology</w:t>
+      </w:r>
+      <w:r>
+        <w:t xml:space="preserve"> </w:t>
+      </w:r>
+      <w:r>
+        <w:rPr>
+          <w:b/>
+        </w:rPr>
+        <w:t>17</w:t>
+      </w:r>
+      <w:r>
+        <w:t xml:space="preserve">, </w:t>
+      </w:r>
+      <w:r>
+        <w:t>450-459</w:t>
+      </w:r>
+      <w:r>
+        <w:t>. (doi:10.1046/j.1523-1739.2003.15099.x)</w:t>
+      </w:r>
+    </w:p>
+    <w:p>
+      <w:r>
+        <w:t>16. Ickes, K., Dewalt, S. J. &amp; Appanah, S. 2001 Effects of native pigs (</w:t>
+      </w:r>
+      <w:r>
+        <w:rPr>
+          <w:i/>
+        </w:rPr>
+        <w:t>Sus scrofa</w:t>
+      </w:r>
+      <w:r>
+        <w:t xml:space="preserve">) on woody understory vegetation in a Malaysian lowland rain forest. </w:t>
+      </w:r>
+      <w:r>
+        <w:rPr>
+          <w:i/>
+        </w:rPr>
+        <w:t>Journal of Tropical Ecology</w:t>
+      </w:r>
+      <w:r>
+        <w:t xml:space="preserve"> </w:t>
+      </w:r>
+      <w:r>
+        <w:rPr>
+          <w:b/>
+        </w:rPr>
+        <w:t>17</w:t>
+      </w:r>
+      <w:r>
+        <w:t xml:space="preserve">, </w:t>
+      </w:r>
+      <w:r>
+        <w:t>191-206</w:t>
+      </w:r>
+      <w:r>
+        <w:t>. (doi:10.1017/s0266467401001134)</w:t>
+      </w:r>
+    </w:p>
+    <w:p>
+      <w:r>
+        <w:t>17. Ickes, K. 2001 Hyper-abundance of native wild pigs (</w:t>
+      </w:r>
+      <w:r>
+        <w:rPr>
+          <w:i/>
+        </w:rPr>
+        <w:t>Sus scrofa</w:t>
+      </w:r>
+      <w:r>
+        <w:t xml:space="preserve">) in a lowland dipterocarp rain forest of Peninsular Malaysia. </w:t>
+      </w:r>
+      <w:r>
+        <w:rPr>
+          <w:i/>
+        </w:rPr>
+        <w:t xml:space="preserve">Biotropica </w:t>
+      </w:r>
+      <w:r>
+        <w:rPr>
+          <w:b/>
+        </w:rPr>
+        <w:t>33</w:t>
+      </w:r>
+      <w:r>
+        <w:t xml:space="preserve">, 682-690. (doi: </w:t>
+      </w:r>
+      <w:r>
+        <w:t>10.1111/j.1744-7429.2001.tb00225.x</w:t>
+      </w:r>
+      <w:r>
+        <w:t>)</w:t>
+      </w:r>
+    </w:p>
+    <w:p>
+      <w:r>
+        <w:t>18. Barrios, M. N. 2012 Impact of wild boar (</w:t>
+      </w:r>
+      <w:r>
+        <w:rPr>
+          <w:i/>
+        </w:rPr>
+        <w:t>Sus scrofa</w:t>
+      </w:r>
+      <w:r>
+        <w:t xml:space="preserve">) in its introduced and native range: a review. </w:t>
+      </w:r>
+      <w:r>
+        <w:rPr>
+          <w:i/>
+        </w:rPr>
+        <w:t>Biological invasions</w:t>
+      </w:r>
+      <w:r>
+        <w:t xml:space="preserve"> </w:t>
+      </w:r>
+      <w:r>
+        <w:rPr>
+          <w:b/>
+        </w:rPr>
+        <w:t>14</w:t>
+      </w:r>
+      <w:r>
+        <w:t>, 2283-2300. (doi:10.1007/s10530-012-0229-6)</w:t>
+      </w:r>
+    </w:p>
+    <w:p>
+      <w:r>
+        <w:lastRenderedPageBreak/>
+        <w:t xml:space="preserve">19. Singer, F. J., Swank, W. T. &amp; Clebsch, E. 1984 Effects of wild pig rooting in a deciduous forest. </w:t>
+      </w:r>
+      <w:r>
+        <w:rPr>
+          <w:i/>
+        </w:rPr>
+        <w:t>The Journal of wildlife management</w:t>
+      </w:r>
+      <w:r>
+        <w:t xml:space="preserve"> </w:t>
+      </w:r>
+      <w:r>
+        <w:rPr>
+          <w:b/>
+        </w:rPr>
+        <w:t>48</w:t>
+      </w:r>
+      <w:r>
+        <w:t xml:space="preserve">, </w:t>
+      </w:r>
+      <w:r>
+        <w:t>464-473</w:t>
+      </w:r>
+      <w:r>
+        <w:t>. (doi:10.2307/3801179)</w:t>
+      </w:r>
+    </w:p>
+    <w:p>
+      <w:r>
+        <w:t xml:space="preserve">20. Conry, P. J. 1989 </w:t>
+      </w:r>
+      <w:r>
+        <w:t>Ecology of the wild (feral) pig (</w:t>
+      </w:r>
+      <w:r>
+        <w:rPr>
+          <w:i/>
+        </w:rPr>
+        <w:t>Sus scrofa</w:t>
+      </w:r>
+      <w:r>
+        <w:t>) on Guam</w:t>
+      </w:r>
+      <w:r>
+        <w:t>. Guam Division of Aquatic and Wildlife Resources. (doi:10.2527/jas1984.582482x)</w:t>
+      </w:r>
+    </w:p>
+    <w:p>
+      <w:r>
+        <w:t xml:space="preserve">21. Schreiner, I. 1997 </w:t>
+      </w:r>
+      <w:r>
+        <w:t>Demography and recruitment of selected trees in the limestone forest of Guam in relation to introduced ungulates.</w:t>
+      </w:r>
+      <w:r>
+        <w:t xml:space="preserve"> </w:t>
+      </w:r>
+      <w:r>
+        <w:rPr>
+          <w:i/>
+        </w:rPr>
+        <w:t>Micronesica</w:t>
+      </w:r>
+      <w:r>
+        <w:t xml:space="preserve"> </w:t>
+      </w:r>
+      <w:r>
+        <w:rPr>
+          <w:b/>
+        </w:rPr>
+        <w:t>30</w:t>
+      </w:r>
+      <w:r>
+        <w:t>,</w:t>
+      </w:r>
+      <w:r>
+        <w:t xml:space="preserve"> 169-181</w:t>
+      </w:r>
+    </w:p>
+    <w:p>
+      <w:r>
+        <w:t>22. Wiles, G. J., Buden, D. W. &amp; Worthington, D. J. 1999 History of introduction, population status, and management of Philippine deer (</w:t>
+      </w:r>
+      <w:r>
+        <w:rPr>
+          <w:i/>
+        </w:rPr>
+        <w:t>Cervus mariannus</w:t>
+      </w:r>
+      <w:r>
+        <w:t xml:space="preserve">) on Micronesian Islands. </w:t>
+      </w:r>
+      <w:r>
+        <w:rPr>
+          <w:i/>
+        </w:rPr>
+        <w:t>Mammalia</w:t>
+      </w:r>
+      <w:r>
+        <w:t xml:space="preserve"> </w:t>
+      </w:r>
+      <w:r>
+        <w:rPr>
+          <w:b/>
+        </w:rPr>
+        <w:t>63,</w:t>
+      </w:r>
+      <w:r>
+        <w:t xml:space="preserve"> </w:t>
+      </w:r>
+      <w:r>
+        <w:t>193-215</w:t>
+      </w:r>
+      <w:r>
+        <w:t>. (doi:10.1515/mamm.1999.63.2.193)</w:t>
+      </w:r>
+    </w:p>
+    <w:p>
+      <w:r>
+        <w:t xml:space="preserve">23. Fritts, T. H. &amp; Rodda, G. H. 1998 The role of introduced species in the degradation of island ecosystems: a case history of Guam. </w:t>
+      </w:r>
+      <w:r>
+        <w:rPr>
+          <w:i/>
+        </w:rPr>
+        <w:t>Annual review of Ecology and Systematics</w:t>
+      </w:r>
+    </w:p>
+    <w:p>
+      <w:r>
+        <w:t xml:space="preserve">24. Rodda, G. H., Fritts, T. H. &amp; Conry, P. J. 1992 </w:t>
+      </w:r>
+      <w:r>
+        <w:t>Origin and population growth of the brown tree snake, Boiga irregularis, on Guam</w:t>
+      </w:r>
+      <w:r>
+        <w:t xml:space="preserve">. </w:t>
+      </w:r>
+      <w:r>
+        <w:rPr>
+          <w:i/>
+        </w:rPr>
+        <w:t>Pac</w:t>
+      </w:r>
+      <w:r>
+        <w:rPr>
+          <w:i/>
+        </w:rPr>
+        <w:t>ific</w:t>
+      </w:r>
+      <w:r>
+        <w:rPr>
+          <w:i/>
+        </w:rPr>
+        <w:t xml:space="preserve"> Sci</w:t>
+      </w:r>
+      <w:r>
+        <w:rPr>
+          <w:i/>
+        </w:rPr>
+        <w:t>ence</w:t>
+      </w:r>
+      <w:r>
+        <w:t xml:space="preserve"> </w:t>
+      </w:r>
+      <w:r>
+        <w:rPr>
+          <w:b/>
+        </w:rPr>
+        <w:t>46</w:t>
+      </w:r>
+      <w:r>
+        <w:t>,</w:t>
+      </w:r>
+      <w:r>
+        <w:t xml:space="preserve"> 46-57</w:t>
+      </w:r>
+      <w:r>
+        <w:t>.</w:t>
+      </w:r>
+    </w:p>
+    <w:p>
+      <w:r>
+        <w:t xml:space="preserve">25. Wiles, G. J., Bart, J., Beck, R. E. &amp; Aguon, C. F. 2003 Impacts of the brown tree snake: patterns of decline and species persistence in Guam's avifauna. </w:t>
+      </w:r>
+      <w:r>
+        <w:rPr>
+          <w:i/>
+        </w:rPr>
+        <w:t>Conservation Biology</w:t>
+      </w:r>
+      <w:r>
+        <w:t xml:space="preserve"> </w:t>
+      </w:r>
+      <w:r>
+        <w:rPr>
+          <w:b/>
+        </w:rPr>
+        <w:t>17</w:t>
+      </w:r>
+      <w:r>
+        <w:t xml:space="preserve">, </w:t>
+      </w:r>
+      <w:r>
+        <w:t>1350-1360</w:t>
+      </w:r>
+      <w:r>
+        <w:t>. (doi:10.1046/j.1523-1739.2003.01526.x)</w:t>
+      </w:r>
+    </w:p>
+    <w:p>
+      <w:r>
+        <w:t xml:space="preserve">26. Savidge, J. A. 1987 Extinction of an island forest avifauna by an introduced snake. </w:t>
+      </w:r>
+      <w:r>
+        <w:rPr>
+          <w:i/>
+        </w:rPr>
+        <w:t>Ecology</w:t>
+      </w:r>
+      <w:r>
+        <w:t xml:space="preserve"> </w:t>
+      </w:r>
+      <w:r>
+        <w:rPr>
+          <w:b/>
+        </w:rPr>
+        <w:t>68</w:t>
+      </w:r>
+      <w:r>
+        <w:t xml:space="preserve">, </w:t>
+      </w:r>
+      <w:r>
+        <w:t>660-668</w:t>
+      </w:r>
+      <w:r>
+        <w:t>. (doi:10.2307/1938471)</w:t>
+      </w:r>
+    </w:p>
+    <w:p>
+      <w:r>
+        <w:t xml:space="preserve">27. Safford, W. E. 1905 </w:t>
+      </w:r>
+      <w:r>
+        <w:t>Useful Plants of Guam (Facsimile Edition Reprint).</w:t>
+      </w:r>
+      <w:r>
+        <w:t xml:space="preserve"> 566pp</w:t>
+      </w:r>
+      <w:r>
+        <w:t>. Guam: Jillette Leon Guerrero / Guamology Publishing.</w:t>
+      </w:r>
+      <w:r>
+        <w:t xml:space="preserve"> (</w:t>
+      </w:r>
+      <w:hyperlink r:id="rId23" w:history="1">
+        <w:r>
+          <w:rPr>
+            <w:rStyle w:val="Hyperlink"/>
+            <w:color w:val="auto"/>
+            <w:u w:val="none"/>
+          </w:rPr>
+          <w:t>doi: 10.5962/bhl.title.55</w:t>
+        </w:r>
+        <w:r>
+          <w:rPr>
+            <w:rStyle w:val="Hyperlink"/>
+            <w:color w:val="auto"/>
+            <w:u w:val="none"/>
+          </w:rPr>
+          <w:t>0</w:t>
+        </w:r>
+        <w:r>
+          <w:rPr>
+            <w:rStyle w:val="Hyperlink"/>
+            <w:color w:val="auto"/>
+            <w:u w:val="none"/>
+          </w:rPr>
+          <w:t>33</w:t>
+        </w:r>
+      </w:hyperlink>
+      <w:r>
+        <w:t>)</w:t>
+      </w:r>
+    </w:p>
+    <w:p>
+      <w:r>
+        <w:t>28. Wiles, G. J. 2005 Decline of a population of wild seeded breadfruit (</w:t>
+      </w:r>
+      <w:r>
+        <w:rPr>
+          <w:i/>
+        </w:rPr>
+        <w:t>Artocarpus mariannensis</w:t>
+      </w:r>
+      <w:r>
+        <w:t xml:space="preserve">) on Guam, Mariana Islands. </w:t>
+      </w:r>
+      <w:r>
+        <w:rPr>
+          <w:i/>
+        </w:rPr>
+        <w:t>Pacific Science</w:t>
+      </w:r>
+      <w:r>
+        <w:t xml:space="preserve"> </w:t>
+      </w:r>
+      <w:r>
+        <w:rPr>
+          <w:b/>
+        </w:rPr>
+        <w:t>59</w:t>
+      </w:r>
+      <w:r>
+        <w:t>, 509-522. (doi:10.1353/psc.2005.0052)</w:t>
+      </w:r>
+    </w:p>
+    <w:p>
+      <w:r>
+        <w:t xml:space="preserve">29. Raulerson, L. &amp; Rinehart, A. F. 1991 </w:t>
+      </w:r>
+      <w:r>
+        <w:t>Trees and Shrubs of the Northern Mariana Islands. Coastal Resources Management, Saipan, Northern Mariana Islands. 120 pp</w:t>
+      </w:r>
+      <w:r>
+        <w:t>. (doi:10.5962/bhl.title.100395)</w:t>
+      </w:r>
+    </w:p>
+    <w:p>
+      <w:r>
+        <w:t xml:space="preserve">30. Fosberg, F. R. 1960 </w:t>
+      </w:r>
+      <w:r>
+        <w:t xml:space="preserve">The Vegetation of Micronesia, 1: General Descriptions, the Vegetation of the Mariana Islands, and a Detailed Consideration of the Vegetation of Guam. </w:t>
+      </w:r>
+      <w:r>
+        <w:t xml:space="preserve">B. </w:t>
+      </w:r>
+      <w:r>
+        <w:rPr>
+          <w:i/>
+        </w:rPr>
+        <w:t>Am</w:t>
+      </w:r>
+      <w:r>
+        <w:rPr>
+          <w:i/>
+        </w:rPr>
+        <w:t>erican</w:t>
+      </w:r>
+      <w:r>
+        <w:rPr>
+          <w:i/>
+        </w:rPr>
+        <w:t xml:space="preserve"> Mus</w:t>
+      </w:r>
+      <w:r>
+        <w:rPr>
+          <w:i/>
+        </w:rPr>
+        <w:t>eum of Natural</w:t>
+      </w:r>
+      <w:r>
+        <w:rPr>
+          <w:i/>
+        </w:rPr>
+        <w:t xml:space="preserve"> Hist</w:t>
+      </w:r>
+      <w:r>
+        <w:rPr>
+          <w:i/>
+        </w:rPr>
+        <w:t>ory</w:t>
+      </w:r>
+      <w:r>
+        <w:rPr>
+          <w:i/>
+        </w:rPr>
+        <w:t>.</w:t>
+      </w:r>
+      <w:r>
+        <w:t xml:space="preserve"> </w:t>
+      </w:r>
+      <w:r>
+        <w:rPr>
+          <w:b/>
+          <w:bCs/>
+        </w:rPr>
+        <w:t>119</w:t>
+      </w:r>
+      <w:r>
+        <w:rPr>
+          <w:bCs/>
+        </w:rPr>
+        <w:t>,</w:t>
+      </w:r>
+      <w:r>
+        <w:rPr>
+          <w:bCs/>
+        </w:rPr>
+        <w:t xml:space="preserve"> </w:t>
+      </w:r>
+      <w:r>
+        <w:t>53-75</w:t>
+      </w:r>
+      <w:r>
+        <w:t>. (doi:10.2307/1932008)</w:t>
+      </w:r>
+    </w:p>
+    <w:p>
+      <w:r>
+        <w:t xml:space="preserve">31. Stone, B. C. 1970 </w:t>
+      </w:r>
+      <w:r>
+        <w:t>Flora of Guam</w:t>
+      </w:r>
+      <w:r>
+        <w:t xml:space="preserve">. </w:t>
+      </w:r>
+      <w:r>
+        <w:rPr>
+          <w:i/>
+        </w:rPr>
+        <w:t>Micronesica</w:t>
+      </w:r>
+      <w:r>
+        <w:t xml:space="preserve"> </w:t>
+      </w:r>
+      <w:r>
+        <w:rPr>
+          <w:b/>
+        </w:rPr>
         <w:t>6</w:t>
       </w:r>
       <w:r>
-        <w:t>: 547-553.</w:t>
-      </w:r>
-      <w:r>
-        <w:t xml:space="preserve"> </w:t>
-      </w:r>
-      <w:r>
-        <w:t>(doi:10.1890/070046)</w:t>
-      </w:r>
-    </w:p>
-    <w:p>
-      <w:r>
-        <w:t xml:space="preserve">2.Hobbs, R. J., Higgs, E. &amp; Harris, J. A. 2009 Novel ecosystems: implications for conservation and restoration. </w:t>
+        <w:t xml:space="preserve">, 1-659. </w:t>
+      </w:r>
+    </w:p>
+    <w:p>
+      <w:r>
+        <w:t>32. R Core Team (2017). R: A language and environment for statistical computing. R Foundation for Statistical Computing, Vienna, Austria. URL https://www.R-project.org/.</w:t>
+      </w:r>
+    </w:p>
+    <w:p>
+      <w:r>
+        <w:t xml:space="preserve">33. Burnham, K. P. &amp; Anderson, D. R. 2004 Multimodel inference understanding AIC and BIC in model selection. </w:t>
+      </w:r>
+      <w:r>
+        <w:rPr>
+          <w:i/>
+        </w:rPr>
+        <w:t>Sociological methods &amp; research</w:t>
+      </w:r>
+      <w:r>
+        <w:t xml:space="preserve"> </w:t>
+      </w:r>
+      <w:r>
+        <w:rPr>
+          <w:b/>
+        </w:rPr>
+        <w:t>33</w:t>
+      </w:r>
+      <w:r>
+        <w:t xml:space="preserve">, </w:t>
+      </w:r>
+      <w:r>
+        <w:rPr>
+          <w:shd w:val="clear" w:color="auto" w:fill="FFFFFF"/>
+        </w:rPr>
+        <w:t>261-304</w:t>
+      </w:r>
+      <w:r>
+        <w:t>. (doi:10.1177/0049124104268644)</w:t>
+      </w:r>
+    </w:p>
+    <w:p>
+      <w:r>
+        <w:t xml:space="preserve">34. Engeman, R. M., Massei, G. &amp; Sage, M. 2013 Monitoring wild pig populations: a review of methods. </w:t>
+      </w:r>
+      <w:r>
+        <w:rPr>
+          <w:i/>
+        </w:rPr>
+        <w:t xml:space="preserve">Environmental Science and Pollution Research </w:t>
+      </w:r>
+      <w:r>
+        <w:rPr>
+          <w:b/>
+        </w:rPr>
+        <w:t>20</w:t>
+      </w:r>
+      <w:r>
+        <w:t>, 8077-8091. (doi:10.1007/s11356-013-2002-5)</w:t>
+      </w:r>
+    </w:p>
+    <w:p>
+      <w:r>
+        <w:t xml:space="preserve">35. Brown, J. E., Bauman, J. M., Lawrie, J. F. &amp; Rocha, O. J. 2012 The structure of morphological and genetic diversity in natural populations of </w:t>
+      </w:r>
+      <w:r>
+        <w:rPr>
+          <w:i/>
+        </w:rPr>
+        <w:t>Carica papaya</w:t>
+      </w:r>
+      <w:r>
+        <w:t xml:space="preserve"> (Caricaceae) in Costa Rica. </w:t>
+      </w:r>
+      <w:r>
+        <w:rPr>
+          <w:i/>
+        </w:rPr>
+        <w:t>Biotropica</w:t>
+      </w:r>
+      <w:r>
+        <w:t xml:space="preserve"> </w:t>
+      </w:r>
+      <w:r>
+        <w:rPr>
+          <w:b/>
+        </w:rPr>
+        <w:t>44</w:t>
+      </w:r>
+      <w:r>
+        <w:t>, 179-188. (doi:10.1111/j.1744-7429.2011.00779.x)</w:t>
+      </w:r>
+    </w:p>
+    <w:p>
+      <w:r>
+        <w:t xml:space="preserve">36. Manner, H. I., Thaman, R. R. &amp; Hassall, D. C. 1984 Phosphate mining induced vegetation changes on Nauru Island. </w:t>
+      </w:r>
+      <w:r>
+        <w:rPr>
+          <w:i/>
+        </w:rPr>
+        <w:t>Ecology</w:t>
+      </w:r>
+      <w:r>
+        <w:t xml:space="preserve"> </w:t>
+      </w:r>
+      <w:r>
+        <w:rPr>
+          <w:b/>
+        </w:rPr>
+        <w:t>65</w:t>
+      </w:r>
+      <w:r>
+        <w:t>, 1454-1465. (doi:10.2307/1939126)</w:t>
+      </w:r>
+    </w:p>
+    <w:p>
+      <w:r>
+        <w:t xml:space="preserve">37. Aplet, G. H., Anderson, S. J. &amp; Stone, C. P. 1991 Association between feral pig disturbance and the composition of some alien plant assemblages in Hawaii Volcanoes National Park. </w:t>
+      </w:r>
+      <w:r>
+        <w:rPr>
+          <w:i/>
+        </w:rPr>
+        <w:t>Vegetatio</w:t>
+      </w:r>
+      <w:r>
+        <w:t xml:space="preserve"> </w:t>
+      </w:r>
+      <w:r>
+        <w:rPr>
+          <w:b/>
+        </w:rPr>
+        <w:t>95</w:t>
+      </w:r>
+      <w:r>
+        <w:t>, 55-62. (doi:10.1007/bf00124953)</w:t>
+      </w:r>
+    </w:p>
+    <w:p>
+      <w:r>
+        <w:lastRenderedPageBreak/>
+        <w:t>38.</w:t>
+      </w:r>
+      <w:r>
+        <w:t xml:space="preserve"> </w:t>
+      </w:r>
+      <w:r>
+        <w:t xml:space="preserve">Cole, R. J. &amp; Litton, C. M. 2014 Vegetation response to removal of non-native feral pigs from Hawaiian tropical montane wet forest. </w:t>
+      </w:r>
+      <w:r>
+        <w:rPr>
+          <w:i/>
+        </w:rPr>
+        <w:t>Biological invasions</w:t>
+      </w:r>
+      <w:r>
+        <w:t xml:space="preserve"> </w:t>
+      </w:r>
+      <w:r>
+        <w:rPr>
+          <w:b/>
+        </w:rPr>
+        <w:t>16</w:t>
+      </w:r>
+      <w:r>
+        <w:t>, 125</w:t>
+      </w:r>
+      <w:r>
+        <w:t>-140</w:t>
+      </w:r>
+      <w:r>
+        <w:t>. (doi:10.1007/s10530-013-0508-x)</w:t>
+      </w:r>
+    </w:p>
+    <w:p>
+      <w:r>
+        <w:t>39.</w:t>
+      </w:r>
+      <w:r>
+        <w:t xml:space="preserve"> </w:t>
+      </w:r>
+      <w:r>
+        <w:t xml:space="preserve">Murphy, M. J. &amp; Inman, F. 2014 Invasive feral pigs impact native tree ferns and woody seedlings in Hawaiian forest. </w:t>
+      </w:r>
+      <w:r>
+        <w:rPr>
+          <w:i/>
+        </w:rPr>
+        <w:t>Biological invasions</w:t>
+      </w:r>
+      <w:r>
+        <w:t xml:space="preserve"> </w:t>
+      </w:r>
+      <w:r>
+        <w:rPr>
+          <w:b/>
+        </w:rPr>
+        <w:t>16</w:t>
+      </w:r>
+      <w:r>
+        <w:t>, 63</w:t>
+      </w:r>
+      <w:r>
+        <w:t>-71</w:t>
+      </w:r>
+      <w:r>
+        <w:t>. (doi:10.1007/s10530-013-0503-2)</w:t>
+      </w:r>
+    </w:p>
+    <w:p>
+      <w:pPr>
+        <w:rPr>
+          <w:i/>
+        </w:rPr>
+      </w:pPr>
+      <w:r>
+        <w:t>40.</w:t>
+      </w:r>
+      <w:r>
+        <w:t xml:space="preserve"> </w:t>
+      </w:r>
+      <w:r>
+        <w:t xml:space="preserve">Nogueira, S. 2009 Ecological impacts of feral pigs in the Hawaiian Islands. </w:t>
+      </w:r>
+      <w:r>
+        <w:rPr>
+          <w:i/>
+        </w:rPr>
+        <w:t>Biodiversity and Conservation</w:t>
+      </w:r>
+      <w:r>
+        <w:rPr>
+          <w:i/>
+        </w:rPr>
+        <w:t xml:space="preserve"> </w:t>
+      </w:r>
+      <w:r>
+        <w:rPr>
+          <w:b/>
+        </w:rPr>
+        <w:t>18</w:t>
+      </w:r>
+      <w:r>
+        <w:rPr>
+          <w:i/>
+        </w:rPr>
+        <w:t xml:space="preserve">, </w:t>
+      </w:r>
+      <w:r>
+        <w:t>3677</w:t>
+      </w:r>
+      <w:r>
+        <w:t>.</w:t>
+      </w:r>
+    </w:p>
+    <w:p>
+      <w:r>
+        <w:t>41.</w:t>
+      </w:r>
+      <w:r>
+        <w:t xml:space="preserve"> </w:t>
+      </w:r>
+      <w:r>
+        <w:t xml:space="preserve">Kotanen, P. M. 1995 Responses of vegetation to a changing regime of disturbance: effects of feral pigs in a Californian coastal prairie. </w:t>
+      </w:r>
+      <w:r>
+        <w:rPr>
+          <w:i/>
+        </w:rPr>
+        <w:t>Ecography</w:t>
+      </w:r>
+      <w:r>
+        <w:t xml:space="preserve"> </w:t>
+      </w:r>
+      <w:r>
+        <w:rPr>
+          <w:b/>
+        </w:rPr>
+        <w:t>18</w:t>
+      </w:r>
+      <w:r>
+        <w:t>, 190-199</w:t>
+      </w:r>
+      <w:r>
+        <w:t>. (doi:10.1111/j.1600-0587.1995.tb00340.x)</w:t>
+      </w:r>
+    </w:p>
+    <w:p>
+      <w:r>
+        <w:t>42.</w:t>
+      </w:r>
+      <w:r>
+        <w:t xml:space="preserve"> </w:t>
+      </w:r>
+      <w:r>
+        <w:t xml:space="preserve">Spear, D. &amp; Chown, S. L. 2009 Non‐indigenous ungulates as a threat to biodiversity. </w:t>
+      </w:r>
+      <w:r>
+        <w:rPr>
+          <w:i/>
+        </w:rPr>
+        <w:t>Journal of Zoology</w:t>
+      </w:r>
+      <w:r>
+        <w:rPr>
+          <w:i/>
+        </w:rPr>
+        <w:t xml:space="preserve"> </w:t>
+      </w:r>
+      <w:r>
+        <w:rPr>
+          <w:b/>
+          <w:bCs/>
+        </w:rPr>
+        <w:t>279</w:t>
+      </w:r>
+      <w:r>
+        <w:t>,</w:t>
+      </w:r>
+      <w:r>
+        <w:t xml:space="preserve"> 1-17</w:t>
+      </w:r>
+      <w:r>
+        <w:t xml:space="preserve">. </w:t>
+      </w:r>
+      <w:r>
+        <w:t>(doi: 1</w:t>
+      </w:r>
+      <w:r>
+        <w:t>0.1111/j.1469-7998.2009.00604.x</w:t>
+      </w:r>
+      <w:r>
+        <w:t>)</w:t>
+      </w:r>
+    </w:p>
+    <w:p>
+      <w:r>
+        <w:t>43.</w:t>
+      </w:r>
+      <w:r>
+        <w:t xml:space="preserve"> </w:t>
+      </w:r>
+      <w:r>
+        <w:t>O'Connor, S. J. &amp; Kelly, D. 2012 Seed dispersal of matai (</w:t>
+      </w:r>
+      <w:r>
+        <w:rPr>
+          <w:i/>
+        </w:rPr>
+        <w:t>Prumnopitys taxifolia</w:t>
+      </w:r>
+      <w:r>
+        <w:t>) by feral pigs (</w:t>
+      </w:r>
+      <w:r>
+        <w:rPr>
+          <w:i/>
+        </w:rPr>
+        <w:t>Sus scrofa</w:t>
+      </w:r>
+      <w:r>
+        <w:t xml:space="preserve">). </w:t>
+      </w:r>
+      <w:r>
+        <w:rPr>
+          <w:i/>
+        </w:rPr>
+        <w:t>New Zealand Journal of Ecology</w:t>
+      </w:r>
+      <w:r>
+        <w:rPr>
+          <w:i/>
+        </w:rPr>
+        <w:t xml:space="preserve"> </w:t>
+      </w:r>
+      <w:r>
+        <w:rPr>
+          <w:b/>
+        </w:rPr>
+        <w:t>36</w:t>
+      </w:r>
+      <w:r>
+        <w:t>,</w:t>
+      </w:r>
+      <w:r>
+        <w:t xml:space="preserve"> 228-231</w:t>
+      </w:r>
+      <w:r>
+        <w:t>.</w:t>
+      </w:r>
+    </w:p>
+    <w:p>
+      <w:r>
+        <w:t>44.</w:t>
+      </w:r>
+      <w:r>
+        <w:t xml:space="preserve"> </w:t>
+      </w:r>
+      <w:r>
+        <w:t xml:space="preserve">Desbiez, A., Keuroghlian, A., Piovezan, U. &amp; Bodmer, R. E. 2011 Invasive species and bushmeat hunting contributing to wildlife conservation: the case of feral pigs in a Neotropical wetland. </w:t>
+      </w:r>
+      <w:r>
+        <w:rPr>
+          <w:i/>
+        </w:rPr>
+        <w:t>Oryx</w:t>
+      </w:r>
+      <w:r>
+        <w:rPr>
+          <w:i/>
+        </w:rPr>
+        <w:t xml:space="preserve"> </w:t>
+      </w:r>
+      <w:r>
+        <w:rPr>
+          <w:rStyle w:val="Emphasis"/>
+          <w:b/>
+          <w:i w:val="0"/>
+        </w:rPr>
+        <w:t>45</w:t>
+      </w:r>
+      <w:r>
+        <w:rPr>
+          <w:rStyle w:val="Emphasis"/>
+          <w:i w:val="0"/>
+        </w:rPr>
+        <w:t xml:space="preserve">, </w:t>
+      </w:r>
+      <w:r>
+        <w:rPr>
+          <w:rStyle w:val="Emphasis"/>
+          <w:i w:val="0"/>
+        </w:rPr>
+        <w:t>78-83.</w:t>
+      </w:r>
+      <w:r>
+        <w:rPr>
+          <w:rStyle w:val="Emphasis"/>
+          <w:i w:val="0"/>
+        </w:rPr>
+        <w:t xml:space="preserve"> (</w:t>
+      </w:r>
+      <w:hyperlink r:id="rId24" w:history="1">
+        <w:r>
+          <w:rPr>
+            <w:rStyle w:val="Hyperlink"/>
+            <w:color w:val="auto"/>
+            <w:u w:val="none"/>
+          </w:rPr>
+          <w:t>doi: 10.1017/s0030605310001304</w:t>
+        </w:r>
+      </w:hyperlink>
+      <w:r>
+        <w:rPr>
+          <w:rStyle w:val="Hyperlink"/>
+          <w:color w:val="auto"/>
+          <w:u w:val="none"/>
+        </w:rPr>
+        <w:t>)</w:t>
+      </w:r>
+    </w:p>
+    <w:p>
+      <w:r>
+        <w:t>45.</w:t>
+      </w:r>
+      <w:r>
+        <w:t xml:space="preserve"> </w:t>
+      </w:r>
+      <w:r>
+        <w:rPr>
+          <w:lang w:val="en-GB"/>
+        </w:rPr>
+        <w:t xml:space="preserve">De Garine-Wichatitsky, M., P. Duncan, A. Labbé, B. Suprin, P. Chardonnet, and D. Maillard. 2003. A review of the diet of rusa deer </w:t>
+      </w:r>
+      <w:r>
+        <w:rPr>
+          <w:i/>
+          <w:iCs/>
+          <w:lang w:val="en-GB"/>
+        </w:rPr>
+        <w:t>Cervus timorensis russa</w:t>
+      </w:r>
+      <w:r>
+        <w:rPr>
+          <w:lang w:val="en-GB"/>
+        </w:rPr>
+        <w:t xml:space="preserve"> in New Caledonia: Are the endemic plants defenceless against this introduced, eruptive, ruminant? </w:t>
+      </w:r>
+      <w:r>
+        <w:rPr>
+          <w:i/>
+          <w:lang w:val="en-GB"/>
+        </w:rPr>
+        <w:t>Pacific Conserv</w:t>
+      </w:r>
+      <w:r>
+        <w:rPr>
+          <w:i/>
+          <w:lang w:val="en-GB"/>
+        </w:rPr>
+        <w:t>atin</w:t>
+      </w:r>
+      <w:r>
+        <w:rPr>
+          <w:i/>
+          <w:lang w:val="en-GB"/>
+        </w:rPr>
+        <w:t xml:space="preserve"> Biol</w:t>
+      </w:r>
+      <w:r>
+        <w:rPr>
+          <w:i/>
+          <w:lang w:val="en-GB"/>
+        </w:rPr>
+        <w:t>ogy</w:t>
+      </w:r>
+      <w:r>
+        <w:rPr>
+          <w:lang w:val="en-GB"/>
+        </w:rPr>
+        <w:t xml:space="preserve"> </w:t>
+      </w:r>
+      <w:r>
+        <w:rPr>
+          <w:b/>
+          <w:bCs/>
+          <w:lang w:val="en-GB"/>
+        </w:rPr>
+        <w:t>9</w:t>
+      </w:r>
+      <w:r>
+        <w:rPr>
+          <w:lang w:val="en-GB"/>
+        </w:rPr>
+        <w:t>, 136-145. (</w:t>
+      </w:r>
+      <w:hyperlink r:id="rId25" w:history="1">
+        <w:r>
+          <w:rPr>
+            <w:rStyle w:val="Hyperlink"/>
+            <w:lang w:val="en-GB"/>
+          </w:rPr>
+          <w:t>doi: 10.1071/pc030136</w:t>
+        </w:r>
+      </w:hyperlink>
+      <w:r>
+        <w:t>)</w:t>
+      </w:r>
+    </w:p>
+    <w:p>
+      <w:r>
+        <w:t>46.</w:t>
+      </w:r>
+      <w:r>
+        <w:t xml:space="preserve"> </w:t>
+      </w:r>
+      <w:r>
+        <w:t xml:space="preserve">Klinger, R. C. &amp; Schuyler, P. T. 1994 </w:t>
+      </w:r>
+      <w:r>
+        <w:t>Vegetation response to the removal of feral sheep from Santa Cruz Island.</w:t>
+      </w:r>
+      <w:r>
+        <w:rPr>
+          <w:rFonts w:eastAsia="Times New Roman"/>
+          <w:lang w:val="en-GB" w:eastAsia="ja-JP"/>
+        </w:rPr>
+        <w:t xml:space="preserve"> </w:t>
+      </w:r>
+      <w:r>
+        <w:rPr>
+          <w:lang w:val="en-GB"/>
+        </w:rPr>
+        <w:t>Vegetation response to the removal of feral sheep from Santa Cruz Island. In Halvorson, W.K. and Maender, G.J. (eds.). The fourth California Islands symposium: update on the status of resources, pp. 341-350. Santa Barbara Museum of Natural History, Santa Barbara, CA</w:t>
+      </w:r>
+      <w:r>
+        <w:t xml:space="preserve"> . </w:t>
+      </w:r>
+    </w:p>
+    <w:p>
+      <w:r>
+        <w:t>47.</w:t>
+      </w:r>
+      <w:r>
+        <w:t xml:space="preserve"> </w:t>
+      </w:r>
+      <w:r>
+        <w:t xml:space="preserve">Kessler, C. C. 2002 Eradication of feral goats and pigs and consequences for other biota on Sarigan Island, Commonwealth of the Northern Mariana Islands. </w:t>
+      </w:r>
+      <w:r>
+        <w:t>In Veitch, C.R. and Clout, M.N. (eds</w:t>
+      </w:r>
+      <w:r>
+        <w:t>.</w:t>
+      </w:r>
+      <w:r>
+        <w:t>). Turning the tide: eradication of invasive species.</w:t>
+      </w:r>
+      <w:r>
+        <w:t xml:space="preserve"> </w:t>
+      </w:r>
+      <w:r>
+        <w:t>IUCN SSC Invasive Species Specialist Group.</w:t>
+      </w:r>
+      <w:r>
+        <w:t xml:space="preserve"> </w:t>
+      </w:r>
+      <w:r>
+        <w:t>IUCN, Gland, Switzerland and Cambridge, UK.</w:t>
+      </w:r>
+    </w:p>
+    <w:p>
+      <w:r>
+        <w:t>48.</w:t>
+      </w:r>
+      <w:r>
+        <w:t xml:space="preserve"> </w:t>
+      </w:r>
+      <w:r>
+        <w:t xml:space="preserve">Cabin, R. J., Weller, S. G. &amp; Lorence, D. H. 2000 Effects of long‐term ungulate exclusion and recent alien species control on the preservation and restoration of a Hawaiian tropical dry forest. </w:t>
+      </w:r>
+      <w:r>
+        <w:rPr>
+          <w:i/>
+        </w:rPr>
+        <w:t>Conserv</w:t>
+      </w:r>
+      <w:r>
+        <w:rPr>
+          <w:i/>
+        </w:rPr>
+        <w:t>ation</w:t>
+      </w:r>
+      <w:r>
+        <w:rPr>
+          <w:i/>
+        </w:rPr>
+        <w:t xml:space="preserve"> Biol</w:t>
+      </w:r>
+      <w:r>
+        <w:rPr>
+          <w:i/>
+        </w:rPr>
+        <w:t>ogy</w:t>
+      </w:r>
+      <w:r>
+        <w:t xml:space="preserve"> </w:t>
+      </w:r>
+      <w:r>
+        <w:rPr>
+          <w:b/>
+          <w:bCs/>
+        </w:rPr>
+        <w:t>14</w:t>
+      </w:r>
+      <w:r>
+        <w:t>,</w:t>
+      </w:r>
+      <w:r>
+        <w:t xml:space="preserve"> 439-453.</w:t>
+      </w:r>
+      <w:r>
+        <w:t xml:space="preserve"> (</w:t>
+      </w:r>
+      <w:hyperlink r:id="rId26" w:history="1">
+        <w:r>
+          <w:rPr>
+            <w:rStyle w:val="Hyperlink"/>
+            <w:color w:val="auto"/>
+            <w:u w:val="none"/>
+          </w:rPr>
+          <w:t>doi: 10.1046/j.1523-1739.2000.99006.x</w:t>
+        </w:r>
+      </w:hyperlink>
+      <w:r>
+        <w:t>)</w:t>
+      </w:r>
+    </w:p>
+    <w:p>
+      <w:r>
+        <w:t>49.</w:t>
+      </w:r>
+      <w:r>
+        <w:t xml:space="preserve"> </w:t>
+      </w:r>
+      <w:r>
+        <w:t xml:space="preserve">Zavaleta, E. S., Hobbs, R. J. &amp; Mooney, H. A. 2001 Viewing invasive species removal in a whole-ecosystem context. </w:t>
+      </w:r>
+      <w:r>
+        <w:rPr>
+          <w:i/>
+        </w:rPr>
+        <w:t xml:space="preserve">Trends in </w:t>
+      </w:r>
+      <w:r>
+        <w:rPr>
+          <w:i/>
+        </w:rPr>
+        <w:t xml:space="preserve">Ecology &amp; Evolution </w:t>
+      </w:r>
+      <w:r>
+        <w:rPr>
+          <w:b/>
+        </w:rPr>
+        <w:t>16</w:t>
+      </w:r>
+      <w:r>
+        <w:t>, 454-459</w:t>
+      </w:r>
+      <w:r>
+        <w:t xml:space="preserve"> (doi:</w:t>
+      </w:r>
+      <w:r>
+        <w:t>10.1016/S0169-5347(01)02194-2</w:t>
+      </w:r>
+      <w:r>
+        <w:t>)</w:t>
+      </w:r>
+    </w:p>
+    <w:p>
+      <w:r>
+        <w:t>50.</w:t>
+      </w:r>
+      <w:r>
+        <w:t xml:space="preserve"> </w:t>
+      </w:r>
+      <w:r>
+        <w:t>Donlan, C. J., Campbell, K., Cabrera, W. &amp; Lavoie, C. 2007 Recovery of the Galápagos Rail (</w:t>
+      </w:r>
+      <w:r>
+        <w:rPr>
+          <w:i/>
+        </w:rPr>
+        <w:t>Laterallus spilonotus</w:t>
+      </w:r>
+      <w:r>
+        <w:t xml:space="preserve">) following the removal of invasive mammals. </w:t>
+      </w:r>
+      <w:r>
+        <w:rPr>
+          <w:i/>
+        </w:rPr>
+        <w:t>Biolo</w:t>
+      </w:r>
+      <w:r>
+        <w:rPr>
+          <w:i/>
+        </w:rPr>
+        <w:t xml:space="preserve">gical Conservation </w:t>
+      </w:r>
+      <w:r>
+        <w:rPr>
+          <w:b/>
+        </w:rPr>
+        <w:t>138</w:t>
+      </w:r>
+      <w:r>
+        <w:t>,</w:t>
+      </w:r>
+      <w:r>
+        <w:t xml:space="preserve"> 520-524</w:t>
+      </w:r>
+      <w:r>
+        <w:t>. (doi:</w:t>
+      </w:r>
+      <w:r>
+        <w:t>10.1016/j.biocon.2007.05.013</w:t>
+      </w:r>
+      <w:r>
+        <w:t>)</w:t>
+      </w:r>
+    </w:p>
+    <w:p>
+      <w:r>
+        <w:t>51.</w:t>
+      </w:r>
+      <w:r>
+        <w:t xml:space="preserve"> </w:t>
+      </w:r>
+      <w:r>
+        <w:t>Hobbs R</w:t>
+      </w:r>
+      <w:r>
+        <w:t>.</w:t>
+      </w:r>
+      <w:r>
+        <w:t>J</w:t>
+      </w:r>
+      <w:r>
+        <w:t>.</w:t>
+      </w:r>
+      <w:r>
+        <w:t>, Hallett L</w:t>
+      </w:r>
+      <w:r>
+        <w:t>.</w:t>
+      </w:r>
+      <w:r>
+        <w:t>M</w:t>
+      </w:r>
+      <w:r>
+        <w:t>.</w:t>
+      </w:r>
+      <w:r>
+        <w:t>, Ehrlich P</w:t>
+      </w:r>
+      <w:r>
+        <w:t>.</w:t>
+      </w:r>
+      <w:r>
+        <w:t>R</w:t>
+      </w:r>
+      <w:r>
+        <w:t>.</w:t>
+      </w:r>
+      <w:r>
+        <w:t>, Mooney H</w:t>
+      </w:r>
+      <w:r>
+        <w:t>.</w:t>
+      </w:r>
+      <w:r>
+        <w:t xml:space="preserve">A. </w:t>
+      </w:r>
+      <w:r>
+        <w:t xml:space="preserve">2011 </w:t>
+      </w:r>
+      <w:r>
+        <w:t xml:space="preserve">Intervention ecology: applying ecological science in the twenty-first century. </w:t>
+      </w:r>
+      <w:r>
+        <w:rPr>
+          <w:i/>
+        </w:rPr>
+        <w:t>BioScience</w:t>
+      </w:r>
+      <w:r>
+        <w:t xml:space="preserve">. </w:t>
+      </w:r>
+      <w:r>
+        <w:rPr>
+          <w:b/>
+        </w:rPr>
+        <w:t>61</w:t>
+      </w:r>
+      <w:r>
+        <w:t xml:space="preserve">, </w:t>
+      </w:r>
+      <w:r>
+        <w:t>442-50.</w:t>
+      </w:r>
+      <w:r>
+        <w:t xml:space="preserve"> (doi:10.1525/bio.2011.61.6.6)</w:t>
+      </w:r>
+    </w:p>
+    <w:p>
+      <w:r>
+        <w:t>52.</w:t>
+      </w:r>
+      <w:r>
+        <w:t xml:space="preserve"> </w:t>
+      </w:r>
+      <w:r>
+        <w:t xml:space="preserve">Armstrong, D. P. &amp; Seddon, P. J. 2008 Directions in reintroduction biology. </w:t>
       </w:r>
       <w:r>
         <w:rPr>
@@ -5765,16 +7888,8 @@
         </w:rPr>
         <w:t>Trends in Ecology &amp; Evolution</w:t>
       </w:r>
-    </w:p>
-    <w:p>
-      <w:r>
-        <w:t xml:space="preserve">3.Hobbs, R. J., Arico, S., Aronson, J. &amp; Baron, J. S. 2006 Novel ecosystems: theoretical and management aspects of the new ecological world order. </w:t>
-      </w:r>
-      <w:r>
-        <w:rPr>
-          <w:i/>
-        </w:rPr>
-        <w:t>Global ecology and  …</w:t>
+      <w:r>
+        <w:fldChar w:fldCharType="end"/>
       </w:r>
       <w:r>
         <w:t xml:space="preserve"> </w:t>
@@ -5783,874 +7898,25 @@
         <w:rPr>
           <w:b/>
         </w:rPr>
-        <w:t>15</w:t>
-      </w:r>
-      <w:r>
-        <w:t>, 1. (doi:10.1111/j.1466-822x.2006.00212.x)</w:t>
-      </w:r>
-    </w:p>
-    <w:p>
-      <w:r>
-        <w:t xml:space="preserve">4.Schlaepfer, M. A., Sax, D. F. &amp; Olden, J. D. 2011 The potential conservation value of non‐native species. </w:t>
-      </w:r>
-      <w:r>
-        <w:rPr>
-          <w:i/>
-        </w:rPr>
-        <w:t>Conservation Biology</w:t>
-      </w:r>
-      <w:r>
-        <w:t xml:space="preserve"> </w:t>
-      </w:r>
-      <w:r>
-        <w:rPr>
-          <w:b/>
-        </w:rPr>
-        <w:t>25</w:t>
-      </w:r>
-      <w:r>
-        <w:t>, 428. (doi:10.1111/j.1523-1739.2010.01646.x)</w:t>
-      </w:r>
-    </w:p>
-    <w:p>
-      <w:r>
-        <w:t xml:space="preserve">5.Ewel, J. J. &amp; Putz, F. E. 2004 A place for alien species in ecosystem restoration. </w:t>
-      </w:r>
-      <w:r>
-        <w:rPr>
-          <w:i/>
-        </w:rPr>
-        <w:t>Frontiers in Ecology and  …</w:t>
-      </w:r>
-    </w:p>
-    <w:p>
-      <w:r>
-        <w:t xml:space="preserve">6.Lugo, A. E. 1997 The apparent paradox of reestablishing species richness on degraded lands with tree monocultures. </w:t>
-      </w:r>
-      <w:r>
-        <w:rPr>
-          <w:i/>
-        </w:rPr>
-        <w:t>Forest ecology and management</w:t>
-      </w:r>
-    </w:p>
-    <w:p>
-      <w:r>
-        <w:t xml:space="preserve">7.Goodenough, A. 2010 Are the ecological impacts of alien species misrepresented? A review of the ‘native good, alien bad’ philosophy. </w:t>
-      </w:r>
-      <w:r>
-        <w:rPr>
-          <w:i/>
-        </w:rPr>
-        <w:t>Community Ecology</w:t>
-      </w:r>
-      <w:r>
-        <w:t xml:space="preserve"> </w:t>
-      </w:r>
-      <w:r>
-        <w:rPr>
-          <w:b/>
-        </w:rPr>
-        <w:t>11</w:t>
-      </w:r>
-      <w:r>
-        <w:t>, 13. (doi:10.1556/comec.11.2010.1.3)</w:t>
-      </w:r>
-    </w:p>
-    <w:p>
-      <w:r>
-        <w:t xml:space="preserve">8.Foster, J. T. &amp; Robinson, S. K. 2007 Introduced birds and the fate of Hawaiian rainforests. </w:t>
-      </w:r>
-      <w:r>
-        <w:rPr>
-          <w:i/>
-        </w:rPr>
-        <w:t>Conservation Biology</w:t>
-      </w:r>
-      <w:r>
-        <w:t xml:space="preserve"> </w:t>
-      </w:r>
-      <w:r>
-        <w:rPr>
-          <w:b/>
-        </w:rPr>
-        <w:t>21</w:t>
-      </w:r>
-      <w:r>
-        <w:t>, 1248. (doi:10.1111/j.1523-1739.2007.00781.x)</w:t>
-      </w:r>
-    </w:p>
-    <w:p>
-      <w:r>
-        <w:t xml:space="preserve">9.Bertness, M. D. &amp; Coverdale, T. C. 2013 An invasive species facilitates the recovery of salt marsh ecosystems on Cape Cod. </w:t>
-      </w:r>
-      <w:r>
-        <w:rPr>
-          <w:i/>
-        </w:rPr>
-        <w:t>Ecology</w:t>
-      </w:r>
-      <w:r>
-        <w:t xml:space="preserve"> </w:t>
-      </w:r>
-      <w:r>
-        <w:rPr>
-          <w:b/>
-        </w:rPr>
-        <w:t>94</w:t>
-      </w:r>
-      <w:r>
-        <w:t>, 1937. (doi:10.1890/12-2150.1)</w:t>
-      </w:r>
-    </w:p>
-    <w:p>
-      <w:r>
-        <w:t xml:space="preserve">10.Takatsuki, S. 2009 Effects of sika deer on vegetation in Japan: a review. </w:t>
-      </w:r>
-      <w:r>
-        <w:rPr>
-          <w:i/>
-        </w:rPr>
-        <w:t>Biological Conservation</w:t>
-      </w:r>
-    </w:p>
-    <w:p>
-      <w:r>
-        <w:t xml:space="preserve">11.Allombert, S., Stockton, S. &amp; MARTIN, J. L. 2005 A natural experiment on the impact of overabundant deer on forest invertebrates. </w:t>
-      </w:r>
-      <w:r>
-        <w:rPr>
-          <w:i/>
-        </w:rPr>
-        <w:t>Conservation Biology</w:t>
-      </w:r>
-      <w:r>
-        <w:t xml:space="preserve"> </w:t>
-      </w:r>
-      <w:r>
-        <w:rPr>
-          <w:b/>
-        </w:rPr>
-        <w:t>19</w:t>
-      </w:r>
-      <w:r>
-        <w:t>, 1917. (doi:10.1111/j.1523-1739.2005.00280.x)</w:t>
-      </w:r>
-    </w:p>
-    <w:p>
-      <w:r>
-        <w:t xml:space="preserve">12.Murphy, M. J. &amp; Inman, F. 2014 Invasive feral pigs impact native tree ferns and woody seedlings in Hawaiian forest. </w:t>
-      </w:r>
-      <w:r>
-        <w:rPr>
-          <w:i/>
-        </w:rPr>
-        <w:t>Biological invasions</w:t>
-      </w:r>
-      <w:r>
-        <w:t xml:space="preserve"> </w:t>
-      </w:r>
-      <w:r>
-        <w:rPr>
-          <w:b/>
-        </w:rPr>
-        <w:t>16</w:t>
-      </w:r>
-      <w:r>
-        <w:t>, 63. (doi:10.1007/s10530-013-0503-2)</w:t>
-      </w:r>
-    </w:p>
-    <w:p>
-      <w:r>
-        <w:t xml:space="preserve">13.Courchamp, F., Chapuis, J. L. &amp; Pascal, M. 2003 Mammal invaders on islands: impact, control and control impact. </w:t>
-      </w:r>
-      <w:r>
-        <w:rPr>
-          <w:i/>
-        </w:rPr>
-        <w:t>Biological reviews</w:t>
-      </w:r>
-      <w:r>
-        <w:t xml:space="preserve"> </w:t>
-      </w:r>
-      <w:r>
-        <w:rPr>
-          <w:b/>
-        </w:rPr>
-        <w:t>78</w:t>
-      </w:r>
-      <w:r>
-        <w:t>, 347. (doi:10.1017/s1464793102006061)</w:t>
-      </w:r>
-    </w:p>
-    <w:p>
-      <w:r>
-        <w:t xml:space="preserve">14.Alverson, W. S., Waller, D. M. &amp; Solheim, S. L. 1988 Forests too deer: edge effects in northern Wisconsin. </w:t>
-      </w:r>
-      <w:r>
-        <w:rPr>
-          <w:i/>
-        </w:rPr>
-        <w:t>Conservation Biology</w:t>
-      </w:r>
-      <w:r>
-        <w:t xml:space="preserve"> </w:t>
-      </w:r>
-      <w:r>
-        <w:rPr>
-          <w:b/>
-        </w:rPr>
-        <w:t>2</w:t>
-      </w:r>
-      <w:r>
-        <w:t>, 348. (doi:10.1111/j.1523-1739.1988.tb00199.x)</w:t>
-      </w:r>
-    </w:p>
-    <w:p>
-      <w:r>
-        <w:t xml:space="preserve">15.Coomes, D. A., Allen, R. B. &amp; Forsyth, D. M. 2003 Factors preventing the recovery of New Zealand forests following control of invasive deer. </w:t>
-      </w:r>
-      <w:r>
-        <w:rPr>
-          <w:i/>
-        </w:rPr>
-        <w:t>Conservation Biology</w:t>
-      </w:r>
-      <w:r>
-        <w:t xml:space="preserve"> </w:t>
-      </w:r>
-      <w:r>
-        <w:rPr>
-          <w:b/>
-        </w:rPr>
-        <w:t>17</w:t>
-      </w:r>
-      <w:r>
-        <w:t>, 450. (doi:10.1046/j.1523-1739.2003.15099.x)</w:t>
-      </w:r>
-    </w:p>
-    <w:p>
-      <w:r>
-        <w:t xml:space="preserve">16.Ickes, K., Dewalt, S. J. &amp; Appanah, S. 2001 Effects of native pigs (Sus scrofa) on woody understorey vegetation in a Malaysian lowland rain forest. </w:t>
-      </w:r>
-      <w:r>
-        <w:rPr>
-          <w:i/>
-        </w:rPr>
-        <w:t>Journal of Tropical Ecology</w:t>
-      </w:r>
-      <w:r>
-        <w:t xml:space="preserve"> </w:t>
-      </w:r>
-      <w:r>
-        <w:rPr>
-          <w:b/>
-        </w:rPr>
-        <w:t>17</w:t>
-      </w:r>
-      <w:r>
-        <w:t>, 191. (doi:10.1017/s0266467401001134)</w:t>
-      </w:r>
-    </w:p>
-    <w:p>
-      <w:r>
-        <w:t xml:space="preserve">17.Ickes, K. 2001 Hyper-abundance of Native Wild Pigs (Sus scrofa) in a Lowland Dipterocarp Rain Forest of Peninsular Malaysia 1. </w:t>
-      </w:r>
-      <w:r>
-        <w:rPr>
-          <w:i/>
-        </w:rPr>
-        <w:t>Biotropica</w:t>
-      </w:r>
-    </w:p>
-    <w:p>
-      <w:r>
-        <w:t xml:space="preserve">18.Barrios, M. N. 2012 Impact of wild boar (Sus scrofa) in its introduced and native range: a review. </w:t>
-      </w:r>
-      <w:r>
-        <w:rPr>
-          <w:i/>
-        </w:rPr>
-        <w:t>Biological invasions</w:t>
-      </w:r>
-      <w:r>
-        <w:t xml:space="preserve"> </w:t>
-      </w:r>
-      <w:r>
-        <w:rPr>
-          <w:b/>
-        </w:rPr>
-        <w:t>14</w:t>
-      </w:r>
-      <w:r>
-        <w:t>, 2283. (doi:10.1007/s10530-012-0229-6)</w:t>
-      </w:r>
-    </w:p>
-    <w:p>
-      <w:r>
-        <w:t xml:space="preserve">19.Singer, F. J., Swank, W. T. &amp; Clebsch, E. 1984 Effects of wild pig rooting in a deciduous forest. </w:t>
-      </w:r>
-      <w:r>
-        <w:rPr>
-          <w:i/>
-        </w:rPr>
-        <w:t>The Journal of wildlife management</w:t>
-      </w:r>
-      <w:r>
-        <w:t xml:space="preserve"> </w:t>
-      </w:r>
-      <w:r>
-        <w:rPr>
-          <w:b/>
-        </w:rPr>
-        <w:t>48</w:t>
-      </w:r>
-      <w:r>
-        <w:t>, 464. (doi:10.2307/3801179)</w:t>
-      </w:r>
-    </w:p>
-    <w:p>
-      <w:r>
-        <w:lastRenderedPageBreak/>
-        <w:t xml:space="preserve">20.Conry, P. J. 1989 </w:t>
-      </w:r>
-      <w:r>
-        <w:rPr>
-          <w:i/>
-        </w:rPr>
-        <w:t>Ecology of the wild (feral) pig (Sus scrofa) on Guam</w:t>
-      </w:r>
-      <w:r>
-        <w:t>. (doi:10.2527/jas1984.582482x)</w:t>
-      </w:r>
-    </w:p>
-    <w:p>
-      <w:r>
-        <w:t xml:space="preserve">21.Schreiner, I. 1997 </w:t>
-      </w:r>
-      <w:r>
-        <w:rPr>
-          <w:i/>
-        </w:rPr>
-        <w:t>Demography and recruitment of selected trees in the limestone forest of Guam in relation to introduced ungulates</w:t>
-      </w:r>
-      <w:r>
-        <w:t>.</w:t>
-      </w:r>
-    </w:p>
-    <w:p>
-      <w:r>
-        <w:t xml:space="preserve">22.Wiles, G. J., Buden, D. W. &amp; Worthington, D. J. 1999 History of introduction, population status, and management of Philippine deer (Cervus mariannus) on Micronesian Islands. </w:t>
-      </w:r>
-      <w:r>
-        <w:rPr>
-          <w:i/>
-        </w:rPr>
-        <w:t>Mammalia</w:t>
-      </w:r>
-      <w:r>
-        <w:t xml:space="preserve"> </w:t>
-      </w:r>
-      <w:r>
-        <w:rPr>
-          <w:b/>
-        </w:rPr>
-        <w:t>63</w:t>
-      </w:r>
-      <w:r>
-        <w:t>. (doi:10.1515/mamm.1999.63.2.193)</w:t>
-      </w:r>
-    </w:p>
-    <w:p>
-      <w:r>
-        <w:t xml:space="preserve">23.Fritts, T. H. &amp; Rodda, G. H. 1998 The role of introduced species in the degradation of island ecosystems: a case history of Guam. </w:t>
-      </w:r>
-      <w:r>
-        <w:rPr>
-          <w:i/>
-        </w:rPr>
-        <w:t>Annual review of Ecology and Systematics</w:t>
-      </w:r>
-    </w:p>
-    <w:p>
-      <w:r>
-        <w:t xml:space="preserve">24.Rodda, G. H., Fritts, T. H. &amp; Conry, P. J. 1992 </w:t>
-      </w:r>
-      <w:r>
-        <w:rPr>
-          <w:i/>
-        </w:rPr>
-        <w:t>Origin and population growth of the brown tree snake, Boiga irregularis, on Guam</w:t>
-      </w:r>
-      <w:r>
-        <w:t>. University of Hawai'i Press.</w:t>
-      </w:r>
-    </w:p>
-    <w:p>
-      <w:r>
-        <w:t xml:space="preserve">25.Wiles, G. J., Bart, J., Beck, R. E. &amp; Aguon, C. F. 2003 Impacts of the brown tree snake: patterns of decline and species persistence in Guam's avifauna. </w:t>
-      </w:r>
-      <w:r>
-        <w:rPr>
-          <w:i/>
-        </w:rPr>
-        <w:t>Conservation Biology</w:t>
-      </w:r>
-      <w:r>
-        <w:t xml:space="preserve"> </w:t>
-      </w:r>
-      <w:r>
-        <w:rPr>
-          <w:b/>
-        </w:rPr>
-        <w:t>17</w:t>
-      </w:r>
-      <w:r>
-        <w:t>, 1350. (doi:10.1046/j.1523-1739.2003.01526.x)</w:t>
-      </w:r>
-    </w:p>
-    <w:p>
-      <w:r>
-        <w:t xml:space="preserve">26.Savidge, J. A. 1987 Extinction of an island forest avifauna by an introduced snake. </w:t>
-      </w:r>
-      <w:r>
-        <w:rPr>
-          <w:i/>
-        </w:rPr>
-        <w:t>Ecology</w:t>
-      </w:r>
-      <w:r>
-        <w:t xml:space="preserve"> </w:t>
-      </w:r>
-      <w:r>
-        <w:rPr>
-          <w:b/>
-        </w:rPr>
-        <w:t>68</w:t>
-      </w:r>
-      <w:r>
-        <w:t>, 660. (doi:10.2307/1938471)</w:t>
-      </w:r>
-    </w:p>
-    <w:p>
-      <w:r>
-        <w:t xml:space="preserve">27.Safford, W. E. 1905 </w:t>
-      </w:r>
-      <w:r>
-        <w:rPr>
-          <w:i/>
-        </w:rPr>
-        <w:t>The useful plants of the island of Guam: with an introductory account of the physical features and natural history of the island, of the character and history of its  …</w:t>
-      </w:r>
-      <w:r>
-        <w:t>. (doi:10.5962/bhl.title.61837)</w:t>
-      </w:r>
-    </w:p>
-    <w:p>
-      <w:r>
-        <w:t xml:space="preserve">28.Wiles, G. J. 2005 Decline of a population of wild seeded breadfruit (Artocarpus mariannensis) on Guam, Mariana Islands. </w:t>
-      </w:r>
-      <w:r>
-        <w:rPr>
-          <w:i/>
-        </w:rPr>
-        <w:t>Pacific science</w:t>
-      </w:r>
-      <w:r>
-        <w:t xml:space="preserve"> </w:t>
-      </w:r>
-      <w:r>
-        <w:rPr>
-          <w:b/>
-        </w:rPr>
-        <w:t>59</w:t>
-      </w:r>
-      <w:r>
-        <w:t>, 509. (doi:10.1353/psc.2005.0052)</w:t>
-      </w:r>
-    </w:p>
-    <w:p>
-      <w:r>
-        <w:t xml:space="preserve">29.Raulerson, L. &amp; Rinehart, A. F. 1991 </w:t>
-      </w:r>
-      <w:r>
-        <w:rPr>
-          <w:i/>
-        </w:rPr>
-        <w:t>Trees and shrubs of the Northern Mariana Islands</w:t>
-      </w:r>
-      <w:r>
-        <w:t>. (doi:10.5962/bhl.title.100395)</w:t>
-      </w:r>
-    </w:p>
-    <w:p>
-      <w:r>
-        <w:t xml:space="preserve">30.Fosberg, F. R. 1960 </w:t>
-      </w:r>
-      <w:r>
-        <w:rPr>
-          <w:i/>
-        </w:rPr>
-        <w:t>The vegetation of Micronesia</w:t>
-      </w:r>
-      <w:r>
-        <w:t>. (doi:10.2307/1932008)</w:t>
-      </w:r>
-    </w:p>
-    <w:p>
-      <w:r>
-        <w:t>31.In Press. R: A language and environment for statistical computing.</w:t>
-      </w:r>
-    </w:p>
-    <w:p>
-      <w:r>
-        <w:t xml:space="preserve">32.Burnham, K. P. &amp; Anderson, D. R. 2004 Multimodel inference understanding AIC and BIC in model selection. </w:t>
-      </w:r>
-      <w:r>
-        <w:rPr>
-          <w:i/>
-        </w:rPr>
-        <w:t>Sociological methods &amp; research</w:t>
-      </w:r>
-      <w:r>
-        <w:t xml:space="preserve"> </w:t>
-      </w:r>
-      <w:r>
-        <w:rPr>
-          <w:b/>
-        </w:rPr>
-        <w:t>33</w:t>
-      </w:r>
-      <w:r>
-        <w:t>, 261. (doi:10.1177/0049124104268644)</w:t>
-      </w:r>
-    </w:p>
-    <w:p>
-      <w:r>
-        <w:t xml:space="preserve">33.Engeman, R. M., Massei, G. &amp; Sage, M. 2013 Monitoring wild pig populations: a review of methods. </w:t>
-      </w:r>
-      <w:r>
-        <w:rPr>
-          <w:i/>
-        </w:rPr>
-        <w:t>Environmental Science and …</w:t>
-      </w:r>
-      <w:r>
-        <w:t xml:space="preserve"> </w:t>
-      </w:r>
-      <w:r>
-        <w:rPr>
-          <w:b/>
-        </w:rPr>
-        <w:t>20</w:t>
-      </w:r>
-      <w:r>
-        <w:t>, 8077. (doi:10.1007/s11356-013-2002-5)</w:t>
-      </w:r>
-    </w:p>
-    <w:p>
-      <w:r>
-        <w:t xml:space="preserve">34.Brown, J. E., Bauman, J. M., Lawrie, J. F. &amp; Rocha, O. J. 2012 The structure of morphological and genetic diversity in natural populations of Carica papaya (Caricaceae) in Costa Rica. </w:t>
-      </w:r>
-      <w:r>
-        <w:rPr>
-          <w:i/>
-        </w:rPr>
-        <w:t>Biotropica</w:t>
-      </w:r>
-      <w:r>
-        <w:t xml:space="preserve"> </w:t>
-      </w:r>
-      <w:r>
-        <w:rPr>
-          <w:b/>
-        </w:rPr>
-        <w:t>44</w:t>
-      </w:r>
-      <w:r>
-        <w:t>, 179. (doi:10.1111/j.1744-7429.2011.00779.x)</w:t>
-      </w:r>
-    </w:p>
-    <w:p>
-      <w:r>
-        <w:t xml:space="preserve">35.Manner, H. I., Thaman, R. R. &amp; Hassall, D. C. 1984 Phosphate mining induced vegetation changes on Nauru Island. </w:t>
-      </w:r>
-      <w:r>
-        <w:rPr>
-          <w:i/>
-        </w:rPr>
-        <w:t>Ecology</w:t>
-      </w:r>
-      <w:r>
-        <w:t xml:space="preserve"> </w:t>
-      </w:r>
-      <w:r>
-        <w:rPr>
-          <w:b/>
-        </w:rPr>
-        <w:t>65</w:t>
-      </w:r>
-      <w:r>
-        <w:t>, 1454. (doi:10.2307/1939126)</w:t>
-      </w:r>
-    </w:p>
-    <w:p>
-      <w:r>
-        <w:t xml:space="preserve">36.Stone, B. C. 1971 </w:t>
-      </w:r>
-      <w:r>
-        <w:rPr>
-          <w:i/>
-        </w:rPr>
-        <w:t>The flora of Guam: A manual for the identification of the vascular plants of the island</w:t>
-      </w:r>
-      <w:r>
-        <w:t>. (doi:10.1086/408359)</w:t>
-      </w:r>
-    </w:p>
-    <w:p>
-      <w:r>
-        <w:t xml:space="preserve">37.Aplet, G. H., Anderson, S. J. &amp; Stone, C. P. 1991 Association between feral pig disturbance and the composition of some alien plant assemblages in Hawaii Volcanoes National Park. </w:t>
-      </w:r>
-      <w:r>
-        <w:rPr>
-          <w:i/>
-        </w:rPr>
-        <w:t>Vegetatio</w:t>
-      </w:r>
-      <w:r>
-        <w:t xml:space="preserve"> </w:t>
-      </w:r>
-      <w:r>
-        <w:rPr>
-          <w:b/>
-        </w:rPr>
-        <w:t>95</w:t>
-      </w:r>
-      <w:r>
-        <w:t>, 55. (doi:10.1007/bf00124953)</w:t>
-      </w:r>
-    </w:p>
-    <w:p>
-      <w:r>
-        <w:t xml:space="preserve">38.Cole, R. J. &amp; Litton, C. M. 2014 Vegetation response to removal of non-native feral pigs from Hawaiian tropical montane wet forest. </w:t>
-      </w:r>
-      <w:r>
-        <w:rPr>
-          <w:i/>
-        </w:rPr>
-        <w:t>Biological invasions</w:t>
-      </w:r>
-      <w:r>
-        <w:t xml:space="preserve"> </w:t>
-      </w:r>
-      <w:r>
-        <w:rPr>
-          <w:b/>
-        </w:rPr>
-        <w:t>16</w:t>
-      </w:r>
-      <w:r>
-        <w:t>, 125. (doi:10.1007/s10530-013-0508-x)</w:t>
-      </w:r>
-    </w:p>
-    <w:p>
-      <w:r>
-        <w:t xml:space="preserve">39.Murphy, M. J. &amp; Inman, F. 2014 Invasive feral pigs impact native tree ferns and woody seedlings in Hawaiian forest. </w:t>
-      </w:r>
-      <w:r>
-        <w:rPr>
-          <w:i/>
-        </w:rPr>
-        <w:t>Biological invasions</w:t>
-      </w:r>
-      <w:r>
-        <w:t xml:space="preserve"> </w:t>
-      </w:r>
-      <w:r>
-        <w:rPr>
-          <w:b/>
-        </w:rPr>
-        <w:t>16</w:t>
-      </w:r>
-      <w:r>
-        <w:t>, 63. (doi:10.1007/s10530-013-0503-2)</w:t>
-      </w:r>
-    </w:p>
-    <w:p>
-      <w:r>
-        <w:t xml:space="preserve">40.Nogueira, S. 2009 Ecological impacts of feral pigs in the Hawaiian Islands. </w:t>
-      </w:r>
-      <w:r>
-        <w:rPr>
-          <w:i/>
-        </w:rPr>
-        <w:t>Biodiversity and  …</w:t>
-      </w:r>
-    </w:p>
-    <w:p>
-      <w:r>
-        <w:lastRenderedPageBreak/>
-        <w:t xml:space="preserve">41.Kotanen, P. M. 1995 Responses of vegetation to a changing regime of disturbance: effects of feral pigs in a Californian coastal prairie. </w:t>
-      </w:r>
-      <w:r>
-        <w:rPr>
-          <w:i/>
-        </w:rPr>
-        <w:t>Ecography</w:t>
-      </w:r>
-      <w:r>
-        <w:t xml:space="preserve"> </w:t>
-      </w:r>
-      <w:r>
-        <w:rPr>
-          <w:b/>
-        </w:rPr>
-        <w:t>18</w:t>
-      </w:r>
-      <w:r>
-        <w:t>, 190. (doi:10.1111/j.1600-0587.1995.tb00340.x)</w:t>
-      </w:r>
-    </w:p>
-    <w:p>
-      <w:r>
-        <w:t xml:space="preserve">42.Spear, D. &amp; Chown, S. L. 2009 Non‐indigenous ungulates as a threat to biodiversity. </w:t>
-      </w:r>
-      <w:r>
-        <w:rPr>
-          <w:i/>
-        </w:rPr>
-        <w:t>Journal of Zoology</w:t>
-      </w:r>
-    </w:p>
-    <w:p>
-      <w:r>
-        <w:t xml:space="preserve">43.O'Connor, S. J. &amp; Kelly, D. 2012 Seed dispersal of matai (Prumnopitys taxifolia) by feral pigs (Sus scrofa). </w:t>
-      </w:r>
-      <w:r>
-        <w:rPr>
-          <w:i/>
-        </w:rPr>
-        <w:t>New Zealand Journal of Ecology</w:t>
-      </w:r>
-    </w:p>
-    <w:p>
-      <w:r>
-        <w:t xml:space="preserve">44.Desbiez, A., Keuroghlian, A., Piovezan, U. &amp; Bodmer, R. E. 2011 Invasive species and bushmeat hunting contributing to wildlife conservation: the case of feral pigs in a Neotropical wetland. </w:t>
-      </w:r>
-      <w:r>
-        <w:rPr>
-          <w:i/>
-        </w:rPr>
-        <w:t>Oryx</w:t>
-      </w:r>
-    </w:p>
-    <w:p>
-      <w:r>
-        <w:t xml:space="preserve">45.de Garine, M. 2003 A review of the diet of Rusa Deer Cervus timorensis russa in New Caledonia: Are the endemic plants defenceless against this introduced, eruptive ruminant? </w:t>
-      </w:r>
-      <w:r>
-        <w:rPr>
-          <w:i/>
-        </w:rPr>
-        <w:t>Pacific Conservation  …</w:t>
-      </w:r>
-    </w:p>
-    <w:p>
-      <w:r>
-        <w:t xml:space="preserve">46.Klinger, R. C. &amp; Schuyler, P. T. 1994 </w:t>
-      </w:r>
-      <w:r>
-        <w:rPr>
-          <w:i/>
-        </w:rPr>
-        <w:t>Vegetation response to the removal of feral sheep from Santa Cruz Island</w:t>
-      </w:r>
-      <w:r>
-        <w:t>.</w:t>
-      </w:r>
-    </w:p>
-    <w:p>
-      <w:r>
-        <w:t xml:space="preserve">47.Kessler, C. C. 2002 Eradication of feral goats and pigs and consequences for other biota on Sarigan Island, Commonwealth of the Northern Mariana Islands. </w:t>
-      </w:r>
-      <w:r>
-        <w:rPr>
-          <w:i/>
-        </w:rPr>
-        <w:t>Turning the tide: the eradication of invasive species</w:t>
-      </w:r>
-    </w:p>
-    <w:p>
-      <w:r>
-        <w:t xml:space="preserve">48.Cabin, R. J., Weller, S. G. &amp; Lorence, D. H. 2000 Effects of long‐term ungulate exclusion and recent alien species control on the preservation and restoration of a Hawaiian tropical dry forest. </w:t>
-      </w:r>
-      <w:r>
-        <w:rPr>
-          <w:i/>
-        </w:rPr>
-        <w:t>Conservation  …</w:t>
-      </w:r>
-    </w:p>
-    <w:p>
-      <w:r>
-        <w:t xml:space="preserve">49.Zavaleta, E. S., Hobbs, R. J. &amp; Mooney, H. A. 2001 Viewing invasive species removal in a whole-ecosystem context. </w:t>
-      </w:r>
-      <w:r>
-        <w:rPr>
-          <w:i/>
-        </w:rPr>
-        <w:t>Trends in Ecology &amp; Evolution</w:t>
-      </w:r>
-    </w:p>
-    <w:p>
-      <w:r>
-        <w:t xml:space="preserve">50.Donlan, C. J., Campbell, K., Cabrera, W. &amp; Lavoie, C. 2007 Recovery of the Galápagos Rail (Laterallus spilonotus) following the removal of invasive mammals. </w:t>
-      </w:r>
-      <w:r>
-        <w:rPr>
-          <w:i/>
-        </w:rPr>
-        <w:t>Biological  …</w:t>
-      </w:r>
-    </w:p>
-    <w:p>
-      <w:r>
-        <w:t xml:space="preserve">51.Hallett, L. M., Ehrlich, P. R. &amp; Mooney, H. A. 2011 Intervention ecology: applying ecological science in the twenty-first century. </w:t>
-      </w:r>
-      <w:r>
-        <w:rPr>
-          <w:i/>
-        </w:rPr>
-        <w:t>Bioscience</w:t>
-      </w:r>
-      <w:r>
-        <w:t xml:space="preserve"> </w:t>
-      </w:r>
-      <w:r>
-        <w:rPr>
-          <w:b/>
-        </w:rPr>
-        <w:t>61</w:t>
-      </w:r>
-      <w:r>
-        <w:t>, 442. (doi:10.1525/bio.2011.61.6.6)</w:t>
-      </w:r>
-    </w:p>
-    <w:p>
-      <w:r>
-        <w:t xml:space="preserve">52.Armstrong, D. P. &amp; Seddon, P. J. 2008 Directions in reintroduction biology. </w:t>
-      </w:r>
-      <w:r>
-        <w:rPr>
-          <w:i/>
-        </w:rPr>
-        <w:t>Trends in Ecology &amp; Evolution</w:t>
-      </w:r>
-      <w:r>
-        <w:fldChar w:fldCharType="end"/>
-      </w:r>
-    </w:p>
+        <w:t>23</w:t>
+      </w:r>
+      <w:r>
+        <w:t>,</w:t>
+      </w:r>
+      <w:r>
+        <w:t xml:space="preserve"> 20-25</w:t>
+      </w:r>
+      <w:r>
+        <w:t>. (doi:</w:t>
+      </w:r>
+      <w:r>
+        <w:t xml:space="preserve"> 10.1016/j.tree.2007.10.003</w:t>
+      </w:r>
+      <w:r>
+        <w:t>)</w:t>
+      </w:r>
+    </w:p>
+    <w:p/>
     <w:sectPr>
       <w:pgSz w:w="12240" w:h="15840" w:code="1"/>
       <w:pgMar w:top="1469" w:right="1440" w:bottom="1469" w:left="1440" w:header="720" w:footer="720" w:gutter="0"/>
@@ -6737,7 +8003,7 @@
         <w:rStyle w:val="PageNumber"/>
         <w:noProof/>
       </w:rPr>
-      <w:t>8</w:t>
+      <w:t>12</w:t>
     </w:r>
     <w:r>
       <w:rPr>
@@ -8131,7 +9397,7 @@
     <w:lsdException w:name="Body Text Indent 2" w:semiHidden="1" w:unhideWhenUsed="1"/>
     <w:lsdException w:name="Body Text Indent 3" w:semiHidden="1" w:unhideWhenUsed="1"/>
     <w:lsdException w:name="Block Text" w:semiHidden="1" w:unhideWhenUsed="1"/>
-    <w:lsdException w:name="Hyperlink" w:locked="1" w:uiPriority="0"/>
+    <w:lsdException w:name="Hyperlink" w:locked="1"/>
     <w:lsdException w:name="FollowedHyperlink" w:semiHidden="1" w:unhideWhenUsed="1"/>
     <w:lsdException w:name="Strong" w:uiPriority="22" w:qFormat="1"/>
     <w:lsdException w:name="Emphasis" w:locked="1" w:qFormat="1"/>
@@ -8486,7 +9752,6 @@
   <w:style w:type="character" w:default="1" w:styleId="DefaultParagraphFont">
     <w:name w:val="Default Paragraph Font"/>
     <w:uiPriority w:val="1"/>
-    <w:semiHidden/>
     <w:unhideWhenUsed/>
   </w:style>
   <w:style w:type="table" w:default="1" w:styleId="TableNormal">
@@ -9083,6 +10348,16 @@
     <w:semiHidden/>
     <w:rsid w:val="00DD6A06"/>
   </w:style>
+  <w:style w:type="character" w:styleId="Mention">
+    <w:name w:val="Mention"/>
+    <w:basedOn w:val="DefaultParagraphFont"/>
+    <w:uiPriority w:val="99"/>
+    <w:rsid w:val="00432AB5"/>
+    <w:rPr>
+      <w:color w:val="2B579A"/>
+      <w:shd w:val="clear" w:color="auto" w:fill="E6E6E6"/>
+    </w:rPr>
+  </w:style>
 </w:styles>
 </file>
 
@@ -9374,7 +10649,7 @@
 </file>
 
 <file path=customXml/itemProps1.xml><?xml version="1.0" encoding="utf-8"?>
-<ds:datastoreItem xmlns:ds="http://schemas.openxmlformats.org/officeDocument/2006/customXml" ds:itemID="{4F89F14D-9789-473B-B519-C87C19013B81}">
+<ds:datastoreItem xmlns:ds="http://schemas.openxmlformats.org/officeDocument/2006/customXml" ds:itemID="{B8F56A3E-841B-42D8-B8E3-4A7E82241C9A}">
   <ds:schemaRefs>
     <ds:schemaRef ds:uri="http://schemas.openxmlformats.org/officeDocument/2006/bibliography"/>
   </ds:schemaRefs>

</xml_diff>

<commit_message>
revisions based on review
</commit_message>
<xml_diff>
--- a/Current Draft/Ungulate paper main document_revised from reviews_May2017.docx
+++ b/Current Draft/Ungulate paper main document_revised from reviews_May2017.docx
@@ -1,6 +1,6 @@
 
 <file path=word/document.xml><?xml version="1.0" encoding="utf-8"?>
-<w:document xmlns:wpc="http://schemas.microsoft.com/office/word/2010/wordprocessingCanvas" xmlns:cx="http://schemas.microsoft.com/office/drawing/2014/chartex" xmlns:cx1="http://schemas.microsoft.com/office/drawing/2015/9/8/chartex" xmlns:cx2="http://schemas.microsoft.com/office/drawing/2015/10/21/chartex" xmlns:cx3="http://schemas.microsoft.com/office/drawing/2016/5/9/chartex" xmlns:cx4="http://schemas.microsoft.com/office/drawing/2016/5/10/chartex" xmlns:cx5="http://schemas.microsoft.com/office/drawing/2016/5/11/chartex" xmlns:cx6="http://schemas.microsoft.com/office/drawing/2016/5/12/chartex" xmlns:cx7="http://schemas.microsoft.com/office/drawing/2016/5/13/chartex" xmlns:cx8="http://schemas.microsoft.com/office/drawing/2016/5/14/chartex" xmlns:mc="http://schemas.openxmlformats.org/markup-compatibility/2006" xmlns:o="urn:schemas-microsoft-com:office:office" xmlns:r="http://schemas.openxmlformats.org/officeDocument/2006/relationships" xmlns:m="http://schemas.openxmlformats.org/officeDocument/2006/math" xmlns:v="urn:schemas-microsoft-com:vml" xmlns:wp14="http://schemas.microsoft.com/office/word/2010/wordprocessingDrawing" xmlns:wp="http://schemas.openxmlformats.org/drawingml/2006/wordprocessingDrawing" xmlns:w10="urn:schemas-microsoft-com:office:word" xmlns:w="http://schemas.openxmlformats.org/wordprocessingml/2006/main" xmlns:w14="http://schemas.microsoft.com/office/word/2010/wordml" xmlns:w15="http://schemas.microsoft.com/office/word/2012/wordml" xmlns:w16se="http://schemas.microsoft.com/office/word/2015/wordml/symex" xmlns:wpg="http://schemas.microsoft.com/office/word/2010/wordprocessingGroup" xmlns:wpi="http://schemas.microsoft.com/office/word/2010/wordprocessingInk" xmlns:wne="http://schemas.microsoft.com/office/word/2006/wordml" xmlns:wps="http://schemas.microsoft.com/office/word/2010/wordprocessingShape" mc:Ignorable="w14 w15 w16se wp14">
+<w:document xmlns:wpc="http://schemas.microsoft.com/office/word/2010/wordprocessingCanvas" xmlns:cx="http://schemas.microsoft.com/office/drawing/2014/chartex" xmlns:cx1="http://schemas.microsoft.com/office/drawing/2015/9/8/chartex" xmlns:cx2="http://schemas.microsoft.com/office/drawing/2015/10/21/chartex" xmlns:cx3="http://schemas.microsoft.com/office/drawing/2016/5/9/chartex" xmlns:cx4="http://schemas.microsoft.com/office/drawing/2016/5/10/chartex" xmlns:cx5="http://schemas.microsoft.com/office/drawing/2016/5/11/chartex" xmlns:cx6="http://schemas.microsoft.com/office/drawing/2016/5/12/chartex" xmlns:cx7="http://schemas.microsoft.com/office/drawing/2016/5/13/chartex" xmlns:cx8="http://schemas.microsoft.com/office/drawing/2016/5/14/chartex" xmlns:mc="http://schemas.openxmlformats.org/markup-compatibility/2006" xmlns:aink="http://schemas.microsoft.com/office/drawing/2016/ink" xmlns:o="urn:schemas-microsoft-com:office:office" xmlns:r="http://schemas.openxmlformats.org/officeDocument/2006/relationships" xmlns:m="http://schemas.openxmlformats.org/officeDocument/2006/math" xmlns:v="urn:schemas-microsoft-com:vml" xmlns:wp14="http://schemas.microsoft.com/office/word/2010/wordprocessingDrawing" xmlns:wp="http://schemas.openxmlformats.org/drawingml/2006/wordprocessingDrawing" xmlns:w10="urn:schemas-microsoft-com:office:word" xmlns:w="http://schemas.openxmlformats.org/wordprocessingml/2006/main" xmlns:w14="http://schemas.microsoft.com/office/word/2010/wordml" xmlns:w15="http://schemas.microsoft.com/office/word/2012/wordml" xmlns:w16se="http://schemas.microsoft.com/office/word/2015/wordml/symex" xmlns:wpg="http://schemas.microsoft.com/office/word/2010/wordprocessingGroup" xmlns:wpi="http://schemas.microsoft.com/office/word/2010/wordprocessingInk" xmlns:wne="http://schemas.microsoft.com/office/word/2006/wordml" xmlns:wps="http://schemas.microsoft.com/office/word/2010/wordprocessingShape" mc:Ignorable="w14 w15 w16se wp14">
   <w:body>
     <w:p>
       <w:pPr>
@@ -120,7 +120,15 @@
         <w:t>University of Guam</w:t>
       </w:r>
       <w:r>
-        <w:t>, UOG Station, Mangilao, GU, USA</w:t>
+        <w:t xml:space="preserve">, UOG Station, </w:t>
+      </w:r>
+      <w:proofErr w:type="spellStart"/>
+      <w:r>
+        <w:t>Mangilao</w:t>
+      </w:r>
+      <w:proofErr w:type="spellEnd"/>
+      <w:r>
+        <w:t>, GU, USA</w:t>
       </w:r>
     </w:p>
     <w:p>
@@ -156,7 +164,15 @@
         <w:t>University of Guam</w:t>
       </w:r>
       <w:r>
-        <w:t>, UOG Station, Mangilao, GU, USA</w:t>
+        <w:t xml:space="preserve">, UOG Station, </w:t>
+      </w:r>
+      <w:proofErr w:type="spellStart"/>
+      <w:r>
+        <w:t>Mangilao</w:t>
+      </w:r>
+      <w:proofErr w:type="spellEnd"/>
+      <w:r>
+        <w:t>, GU, USA</w:t>
       </w:r>
     </w:p>
     <w:p>
@@ -287,7 +303,13 @@
         <w:t xml:space="preserve"> </w:t>
       </w:r>
       <w:r>
-        <w:t>While non-native species may be neutral or detrimental in pristine ecosystems, it is possible that even notorious invaders could play beneficial role</w:t>
+        <w:t xml:space="preserve">While non-native species may be neutral or detrimental in pristine ecosystems, it is possible that even notorious invaders could play beneficial </w:t>
+      </w:r>
+      <w:r>
+        <w:t xml:space="preserve">or mixed </w:t>
+      </w:r>
+      <w:r>
+        <w:t>role</w:t>
       </w:r>
       <w:r>
         <w:t>s</w:t>
@@ -307,6 +329,7 @@
       <w:r>
         <w:t xml:space="preserve"> – Philippine deer (</w:t>
       </w:r>
+      <w:proofErr w:type="spellStart"/>
       <w:r>
         <w:rPr>
           <w:i/>
@@ -314,13 +337,15 @@
         </w:rPr>
         <w:t>Rusa</w:t>
       </w:r>
-      <w:r>
-        <w:rPr>
-          <w:i/>
-          <w:iCs/>
-        </w:rPr>
-        <w:t xml:space="preserve"> </w:t>
-      </w:r>
+      <w:proofErr w:type="spellEnd"/>
+      <w:r>
+        <w:rPr>
+          <w:i/>
+          <w:iCs/>
+        </w:rPr>
+        <w:t xml:space="preserve"> </w:t>
+      </w:r>
+      <w:proofErr w:type="spellStart"/>
       <w:r>
         <w:rPr>
           <w:i/>
@@ -328,9 +353,11 @@
         </w:rPr>
         <w:t>marianna</w:t>
       </w:r>
+      <w:proofErr w:type="spellEnd"/>
       <w:r>
         <w:t>) and feral pigs (</w:t>
       </w:r>
+      <w:proofErr w:type="spellStart"/>
       <w:r>
         <w:rPr>
           <w:i/>
@@ -338,13 +365,15 @@
         </w:rPr>
         <w:t>Sus</w:t>
       </w:r>
-      <w:r>
-        <w:rPr>
-          <w:i/>
-          <w:iCs/>
-        </w:rPr>
-        <w:t xml:space="preserve"> </w:t>
-      </w:r>
+      <w:proofErr w:type="spellEnd"/>
+      <w:r>
+        <w:rPr>
+          <w:i/>
+          <w:iCs/>
+        </w:rPr>
+        <w:t xml:space="preserve"> </w:t>
+      </w:r>
+      <w:proofErr w:type="spellStart"/>
       <w:r>
         <w:rPr>
           <w:i/>
@@ -352,6 +381,7 @@
         </w:rPr>
         <w:t>scrofa</w:t>
       </w:r>
+      <w:proofErr w:type="spellEnd"/>
       <w:r>
         <w:t xml:space="preserve">) – </w:t>
       </w:r>
@@ -765,12 +795,21 @@
       <w:r>
         <w:t>ntroduced Japanese white-eyes (</w:t>
       </w:r>
-      <w:r>
-        <w:rPr>
-          <w:i/>
-          <w:iCs/>
-        </w:rPr>
-        <w:t>Zosterops japonica</w:t>
+      <w:proofErr w:type="spellStart"/>
+      <w:r>
+        <w:rPr>
+          <w:i/>
+          <w:iCs/>
+        </w:rPr>
+        <w:t>Zosterops</w:t>
+      </w:r>
+      <w:proofErr w:type="spellEnd"/>
+      <w:r>
+        <w:rPr>
+          <w:i/>
+          <w:iCs/>
+        </w:rPr>
+        <w:t xml:space="preserve"> japonica</w:t>
       </w:r>
       <w:r>
         <w:t xml:space="preserve">) in Hawaii are seed dispersers for native plants that previously relied on now extinct or rare native birds </w:t>
@@ -793,6 +832,7 @@
       <w:r>
         <w:t>.  Finally, invasive species may slow or reverse negative ecological effects from other anthropogenic impacts. Cascading ecological effects from overfishing in Cape Cod salt marshes are being reversed by green crabs (</w:t>
       </w:r>
+      <w:proofErr w:type="spellStart"/>
       <w:r>
         <w:rPr>
           <w:i/>
@@ -800,13 +840,15 @@
         </w:rPr>
         <w:t>Carcinas</w:t>
       </w:r>
-      <w:r>
-        <w:rPr>
-          <w:i/>
-          <w:iCs/>
-        </w:rPr>
-        <w:t xml:space="preserve"> </w:t>
-      </w:r>
+      <w:proofErr w:type="spellEnd"/>
+      <w:r>
+        <w:rPr>
+          <w:i/>
+          <w:iCs/>
+        </w:rPr>
+        <w:t xml:space="preserve"> </w:t>
+      </w:r>
+      <w:proofErr w:type="spellStart"/>
       <w:r>
         <w:rPr>
           <w:i/>
@@ -814,6 +856,7 @@
         </w:rPr>
         <w:t>maenas</w:t>
       </w:r>
+      <w:proofErr w:type="spellEnd"/>
       <w:r>
         <w:t xml:space="preserve">), which are normally considered a harmful invasive </w:t>
       </w:r>
@@ -910,12 +953,28 @@
       <w:r>
         <w:t xml:space="preserve"> (</w:t>
       </w:r>
-      <w:r>
-        <w:rPr>
-          <w:i/>
-        </w:rPr>
-        <w:t>Cervus elaphas</w:t>
-      </w:r>
+      <w:proofErr w:type="spellStart"/>
+      <w:r>
+        <w:rPr>
+          <w:i/>
+        </w:rPr>
+        <w:t>Cervus</w:t>
+      </w:r>
+      <w:proofErr w:type="spellEnd"/>
+      <w:r>
+        <w:rPr>
+          <w:i/>
+        </w:rPr>
+        <w:t xml:space="preserve"> </w:t>
+      </w:r>
+      <w:proofErr w:type="spellStart"/>
+      <w:r>
+        <w:rPr>
+          <w:i/>
+        </w:rPr>
+        <w:t>elaphas</w:t>
+      </w:r>
+      <w:proofErr w:type="spellEnd"/>
       <w:r>
         <w:t xml:space="preserve">) </w:t>
       </w:r>
@@ -945,7 +1004,10 @@
         <w:t xml:space="preserve"> </w:t>
       </w:r>
       <w:r>
-        <w:t>Similarly damaging, p</w:t>
+        <w:t>Similarly</w:t>
+      </w:r>
+      <w:r>
+        <w:t xml:space="preserve"> damaging, p</w:t>
       </w:r>
       <w:r>
         <w:t xml:space="preserve">igs </w:t>
@@ -999,9 +1061,21 @@
         <w:t xml:space="preserve">. </w:t>
       </w:r>
       <w:r>
-        <w:t xml:space="preserve">Similarly, ungulates are thought to have negative effects on plant communities in </w:t>
-      </w:r>
-      <w:r>
+        <w:rPr>
+          <w:highlight w:val="yellow"/>
+        </w:rPr>
+        <w:t xml:space="preserve">Like ungulates in other systems, both deer and pigs are </w:t>
+      </w:r>
+      <w:r>
+        <w:rPr>
+          <w:highlight w:val="yellow"/>
+        </w:rPr>
+        <w:t xml:space="preserve">thought to have negative effects on plant communities in </w:t>
+      </w:r>
+      <w:r>
+        <w:rPr>
+          <w:highlight w:val="yellow"/>
+        </w:rPr>
         <w:t>Guam</w:t>
       </w:r>
       <w:r>
@@ -1080,7 +1154,16 @@
         <w:t>,</w:t>
       </w:r>
       <w:r>
-        <w:t xml:space="preserve"> making its forest prime examples of novel ecosystems</w:t>
+        <w:t xml:space="preserve"> making its forest</w:t>
+      </w:r>
+      <w:r>
+        <w:rPr>
+          <w:highlight w:val="yellow"/>
+        </w:rPr>
+        <w:t>s</w:t>
+      </w:r>
+      <w:r>
+        <w:t xml:space="preserve"> prime examples of novel ecosystems</w:t>
       </w:r>
       <w:r>
         <w:t>, albeit</w:t>
@@ -1116,8 +1199,17 @@
         <w:t xml:space="preserve"> </w:t>
       </w:r>
       <w:r>
-        <w:t>the brown treesnake (</w:t>
-      </w:r>
+        <w:t xml:space="preserve">the brown </w:t>
+      </w:r>
+      <w:proofErr w:type="spellStart"/>
+      <w:r>
+        <w:t>treesnake</w:t>
+      </w:r>
+      <w:proofErr w:type="spellEnd"/>
+      <w:r>
+        <w:t xml:space="preserve"> (</w:t>
+      </w:r>
+      <w:proofErr w:type="spellStart"/>
       <w:r>
         <w:rPr>
           <w:i/>
@@ -1125,13 +1217,15 @@
         </w:rPr>
         <w:t>Boiga</w:t>
       </w:r>
-      <w:r>
-        <w:rPr>
-          <w:i/>
-          <w:iCs/>
-        </w:rPr>
-        <w:t xml:space="preserve"> </w:t>
-      </w:r>
+      <w:proofErr w:type="spellEnd"/>
+      <w:r>
+        <w:rPr>
+          <w:i/>
+          <w:iCs/>
+        </w:rPr>
+        <w:t xml:space="preserve"> </w:t>
+      </w:r>
+      <w:proofErr w:type="spellStart"/>
       <w:r>
         <w:rPr>
           <w:i/>
@@ -1139,6 +1233,7 @@
         </w:rPr>
         <w:t>irregularis</w:t>
       </w:r>
+      <w:proofErr w:type="spellEnd"/>
       <w:r>
         <w:t>), which</w:t>
       </w:r>
@@ -1238,6 +1333,7 @@
       <w:r>
         <w:t xml:space="preserve"> (</w:t>
       </w:r>
+      <w:proofErr w:type="spellStart"/>
       <w:r>
         <w:rPr>
           <w:i/>
@@ -1245,13 +1341,15 @@
         </w:rPr>
         <w:t>Rusa</w:t>
       </w:r>
-      <w:r>
-        <w:rPr>
-          <w:i/>
-          <w:iCs/>
-        </w:rPr>
-        <w:t xml:space="preserve"> </w:t>
-      </w:r>
+      <w:proofErr w:type="spellEnd"/>
+      <w:r>
+        <w:rPr>
+          <w:i/>
+          <w:iCs/>
+        </w:rPr>
+        <w:t xml:space="preserve"> </w:t>
+      </w:r>
+      <w:proofErr w:type="spellStart"/>
       <w:r>
         <w:rPr>
           <w:i/>
@@ -1259,6 +1357,7 @@
         </w:rPr>
         <w:t>marianna</w:t>
       </w:r>
+      <w:proofErr w:type="spellEnd"/>
       <w:r>
         <w:t>)</w:t>
       </w:r>
@@ -1283,6 +1382,7 @@
       <w:r>
         <w:t>eral pigs (</w:t>
       </w:r>
+      <w:proofErr w:type="spellStart"/>
       <w:r>
         <w:rPr>
           <w:i/>
@@ -1290,13 +1390,15 @@
         </w:rPr>
         <w:t>Sus</w:t>
       </w:r>
-      <w:r>
-        <w:rPr>
-          <w:i/>
-          <w:iCs/>
-        </w:rPr>
-        <w:t xml:space="preserve"> </w:t>
-      </w:r>
+      <w:proofErr w:type="spellEnd"/>
+      <w:r>
+        <w:rPr>
+          <w:i/>
+          <w:iCs/>
+        </w:rPr>
+        <w:t xml:space="preserve"> </w:t>
+      </w:r>
+      <w:proofErr w:type="spellStart"/>
       <w:r>
         <w:rPr>
           <w:i/>
@@ -1304,6 +1406,7 @@
         </w:rPr>
         <w:t>scrofa</w:t>
       </w:r>
+      <w:proofErr w:type="spellEnd"/>
       <w:r>
         <w:t xml:space="preserve">) (referred to as </w:t>
       </w:r>
@@ -1346,6 +1449,23 @@
       <w:r>
         <w:t>.</w:t>
       </w:r>
+      <w:r>
+        <w:t xml:space="preserve"> </w:t>
+      </w:r>
+      <w:bookmarkStart w:id="0" w:name="_Hlk484092908"/>
+      <w:r>
+        <w:rPr>
+          <w:highlight w:val="yellow"/>
+        </w:rPr>
+        <w:t>Deer were introduced by a co</w:t>
+      </w:r>
+      <w:r>
+        <w:rPr>
+          <w:highlight w:val="yellow"/>
+        </w:rPr>
+        <w:t>lonial Spanish governor in 1772, and feral pigs are believed to be descended from livestock first brought on Spanish ships in the mid-1600’s [20,27].</w:t>
+      </w:r>
+      <w:bookmarkEnd w:id="0"/>
       <w:r>
         <w:t xml:space="preserve"> </w:t>
       </w:r>
@@ -1425,6 +1545,7 @@
         <w:ind w:firstLine="720"/>
       </w:pPr>
       <w:r>
+        <w:lastRenderedPageBreak/>
         <w:t>We investigate</w:t>
       </w:r>
       <w:r>
@@ -1482,7 +1603,6 @@
         <w:t xml:space="preserve">experimentally </w:t>
       </w:r>
       <w:r>
-        <w:lastRenderedPageBreak/>
         <w:t xml:space="preserve">tested </w:t>
       </w:r>
       <w:r>
@@ -1525,7 +1645,22 @@
         <w:t>relative ungulate densities</w:t>
       </w:r>
       <w:r>
-        <w:t xml:space="preserve"> to assess whether the impacts of ungulates as herb</w:t>
+        <w:t xml:space="preserve"> to assess whether the </w:t>
+      </w:r>
+      <w:r>
+        <w:rPr>
+          <w:highlight w:val="yellow"/>
+        </w:rPr>
+        <w:t>effec</w:t>
+      </w:r>
+      <w:r>
+        <w:rPr>
+          <w:highlight w:val="yellow"/>
+        </w:rPr>
+        <w:t>ts</w:t>
+      </w:r>
+      <w:r>
+        <w:t xml:space="preserve"> of ungulates as herb</w:t>
       </w:r>
       <w:r>
         <w:t>ivores or dispersers is evident in the forest</w:t>
@@ -1701,69 +1836,135 @@
         <w:t xml:space="preserve"> </w:t>
       </w:r>
       <w:r>
+        <w:rPr>
+          <w:highlight w:val="yellow"/>
+        </w:rPr>
         <w:t>We chose sites for this project that were considered native limestone karst forest</w:t>
       </w:r>
       <w:r>
+        <w:rPr>
+          <w:highlight w:val="yellow"/>
+        </w:rPr>
         <w:t xml:space="preserve"> in order to maintain similarities between sites and </w:t>
       </w:r>
       <w:r>
+        <w:rPr>
+          <w:highlight w:val="yellow"/>
+        </w:rPr>
         <w:t>maximize the likelihood of discerning differences due to</w:t>
       </w:r>
       <w:r>
+        <w:rPr>
+          <w:highlight w:val="yellow"/>
+        </w:rPr>
         <w:t xml:space="preserve"> pig and deer abundance</w:t>
       </w:r>
       <w:r>
+        <w:rPr>
+          <w:highlight w:val="yellow"/>
+        </w:rPr>
         <w:t xml:space="preserve"> rather than other site characteristics like history of disturbance or species composition</w:t>
       </w:r>
       <w:r>
+        <w:rPr>
+          <w:highlight w:val="yellow"/>
+        </w:rPr>
         <w:t xml:space="preserve">. Native trees </w:t>
       </w:r>
       <w:r>
+        <w:rPr>
+          <w:highlight w:val="yellow"/>
+        </w:rPr>
         <w:t xml:space="preserve">still </w:t>
       </w:r>
       <w:r>
+        <w:rPr>
+          <w:highlight w:val="yellow"/>
+        </w:rPr>
         <w:t xml:space="preserve">dominated these sites. However, </w:t>
       </w:r>
       <w:r>
+        <w:rPr>
+          <w:highlight w:val="yellow"/>
+        </w:rPr>
         <w:t xml:space="preserve">the relative abundances of vegetation </w:t>
       </w:r>
       <w:r>
+        <w:rPr>
+          <w:highlight w:val="yellow"/>
+        </w:rPr>
         <w:t xml:space="preserve">differ from early descriptions of Guam forests </w:t>
       </w:r>
       <w:r>
+        <w:rPr>
+          <w:highlight w:val="yellow"/>
+        </w:rPr>
         <w:fldChar w:fldCharType="begin" w:fldLock="1"/>
       </w:r>
       <w:r>
+        <w:rPr>
+          <w:highlight w:val="yellow"/>
+        </w:rPr>
         <w:instrText xml:space="preserve"> ADDIN PAPERS2_CITATIONS &lt;citation&gt;&lt;uuid&gt;EB7FDE18-4D95-4E20-8F2B-3E946F5CD19A&lt;/uuid&gt;&lt;priority&gt;0&lt;/priority&gt;&lt;publications&gt;&lt;publication&gt;&lt;publication_date&gt;99197000000000000000200000&lt;/publication_date&gt;&lt;publisher&gt;Guam, University of Guam&lt;/publisher&gt;&lt;subtype&gt;0&lt;/subtype&gt;&lt;title&gt;flora of Guam&lt;/title&gt;&lt;type&gt;0&lt;/type&gt;&lt;uuid&gt;cbf83892-9611-4451-b960-61039ebaa2b7&lt;/uuid&gt;&lt;authors&gt;&lt;author&gt;&lt;lastName&gt;Stone&lt;/lastName&gt;&lt;firstName&gt;B&lt;/firstName&gt;&lt;middleNames&gt;C&lt;/middleNames&gt;&lt;/author&gt;&lt;/authors&gt;&lt;editors /&gt;&lt;translators /&gt;&lt;photographers /&gt;&lt;livfe_id /&gt;&lt;citekey&gt;Stone:1970wj&lt;/citekey&gt;&lt;subtitle p4:nil="true" xmlns:p4="http://www.w3.org/2001/XMLSchema-instance" /&gt;&lt;submission_date /&gt;&lt;revision_date /&gt;&lt;accepted_date /&gt;&lt;is_bundle&gt;0&lt;/is_bundle&gt;&lt;bundle p4:nil="true" xmlns:p4="http://www.w3.org/2001/XMLSchema-instance" /&gt;&lt;url&gt;http://agris.fao.org/agris-search/search.do?recordID=US201300485335&lt;/url&gt;&lt;/publication&gt;&lt;publication&gt;&lt;doi&gt;10.2307/1932008&lt;/doi&gt;&lt;number&gt;2&lt;/number&gt;&lt;publication_date&gt;99196000000000000000200000&lt;/publication_date&gt;&lt;startpage&gt;353&lt;/startpage&gt;&lt;subtype&gt;0&lt;/subtype&gt;&lt;title&gt;The vegetation of Micronesia&lt;/title&gt;&lt;type&gt;0&lt;/type&gt;&lt;volume&gt;43&lt;/volume&gt;&lt;uuid&gt;cf62679e-f1cc-43d3-ad18-0a694eb04ad3&lt;/uuid&gt;&lt;authors&gt;&lt;author&gt;&lt;lastName&gt;Fosberg&lt;/lastName&gt;&lt;firstName&gt;F&lt;/firstName&gt;&lt;middleNames&gt;R&lt;/middleNames&gt;&lt;/author&gt;&lt;/authors&gt;&lt;editors /&gt;&lt;translators /&gt;&lt;photographers /&gt;&lt;livfe_id /&gt;&lt;citekey&gt;Fosberg:1960hg&lt;/citekey&gt;&lt;subtitle p4:nil="true" xmlns:p4="http://www.w3.org/2001/XMLSchema-instance" /&gt;&lt;submission_date /&gt;&lt;revision_date /&gt;&lt;accepted_date /&gt;&lt;is_bundle&gt;0&lt;/is_bundle&gt;&lt;bundle p4:nil="true" xmlns:p4="http://www.w3.org/2001/XMLSchema-instance" /&gt;&lt;url&gt;http://university.uog.edu.172-31-22-36.previewmywsisite.com/bi-100/Camacho/Vegetation%20of%20Micronesia.pdf&lt;/url&gt;&lt;/publication&gt;&lt;/publications&gt;&lt;cites /&gt;&lt;/citation&gt;</w:instrText>
       </w:r>
       <w:r>
+        <w:rPr>
+          <w:highlight w:val="yellow"/>
+        </w:rPr>
         <w:fldChar w:fldCharType="separate"/>
       </w:r>
       <w:r>
+        <w:rPr>
+          <w:highlight w:val="yellow"/>
+        </w:rPr>
         <w:t>[30,31]</w:t>
       </w:r>
       <w:r>
+        <w:rPr>
+          <w:highlight w:val="yellow"/>
+        </w:rPr>
         <w:fldChar w:fldCharType="end"/>
       </w:r>
       <w:r>
+        <w:rPr>
+          <w:highlight w:val="yellow"/>
+        </w:rPr>
         <w:t xml:space="preserve">. This, and especially the absence of native avifauna amongst a mixture of other non-native plants, insects, and mammals </w:t>
       </w:r>
       <w:r>
+        <w:rPr>
+          <w:highlight w:val="yellow"/>
+        </w:rPr>
         <w:fldChar w:fldCharType="begin" w:fldLock="1"/>
       </w:r>
       <w:r>
+        <w:rPr>
+          <w:highlight w:val="yellow"/>
+        </w:rPr>
         <w:instrText xml:space="preserve"> ADDIN PAPERS2_CITATIONS &lt;citation&gt;&lt;uuid&gt;ADA0915B-839C-4599-A4A3-65F9BFC1C126&lt;/uuid&gt;&lt;priority&gt;0&lt;/priority&gt;&lt;publications&gt;&lt;publication&gt;&lt;publication_date&gt;99199800000000000000200000&lt;/publication_date&gt;&lt;subtype&gt;400&lt;/subtype&gt;&lt;title&gt;The role of introduced species in the degradation of island ecosystems: a case history of Guam&lt;/title&gt;&lt;type&gt;400&lt;/type&gt;&lt;uuid&gt;7efc07c0-2519-4b2b-93fd-39451a7b241a&lt;/uuid&gt;&lt;authors&gt;&lt;author&gt;&lt;lastName&gt;Fritts&lt;/lastName&gt;&lt;firstName&gt;T&lt;/firstName&gt;&lt;middleNames&gt;H&lt;/middleNames&gt;&lt;/author&gt;&lt;author&gt;&lt;lastName&gt;Rodda&lt;/lastName&gt;&lt;firstName&gt;G&lt;/firstName&gt;&lt;middleNames&gt;H&lt;/middleNames&gt;&lt;/author&gt;&lt;/authors&gt;&lt;editors /&gt;&lt;translators /&gt;&lt;photographers /&gt;&lt;livfe_id /&gt;&lt;citekey&gt;Fritts:1998vw&lt;/citekey&gt;&lt;subtitle p4:nil="true" xmlns:p4="http://www.w3.org/2001/XMLSchema-instance" /&gt;&lt;submission_date /&gt;&lt;revision_date /&gt;&lt;accepted_date /&gt;&lt;is_bundle&gt;0&lt;/is_bundle&gt;&lt;bundle&gt;&lt;type&gt;-100&lt;/type&gt;&lt;subtype&gt;-100&lt;/subtype&gt;&lt;livfeID /&gt;&lt;citekey&gt;:0va&lt;/citekey&gt;&lt;title&gt;Annual review of Ecology and Systematics&lt;/title&gt;&lt;/bundle&gt;&lt;url&gt;http://www.jstor.org/stable/221704&lt;/url&gt;&lt;/publication&gt;&lt;/publications&gt;&lt;cites /&gt;&lt;/citation&gt;</w:instrText>
       </w:r>
       <w:r>
+        <w:rPr>
+          <w:highlight w:val="yellow"/>
+        </w:rPr>
         <w:fldChar w:fldCharType="separate"/>
       </w:r>
       <w:r>
+        <w:rPr>
+          <w:highlight w:val="yellow"/>
+        </w:rPr>
         <w:t>[23]</w:t>
       </w:r>
       <w:r>
+        <w:rPr>
+          <w:highlight w:val="yellow"/>
+        </w:rPr>
         <w:fldChar w:fldCharType="end"/>
       </w:r>
       <w:r>
+        <w:rPr>
+          <w:highlight w:val="yellow"/>
+        </w:rPr>
         <w:t xml:space="preserve"> provided an ideal setting for investigating roles in a novel ecosystem.</w:t>
       </w:r>
     </w:p>
@@ -1781,6 +1982,7 @@
           <w:i/>
           <w:iCs/>
         </w:rPr>
+        <w:lastRenderedPageBreak/>
         <w:t>Effect of ungulates on seedling survival</w:t>
       </w:r>
     </w:p>
@@ -1802,14 +2004,81 @@
         <w:t xml:space="preserve"> eight selected</w:t>
       </w:r>
       <w:r>
-        <w:t xml:space="preserve"> karst forest sites in northern Guam. At each site, we erected a 1.8-m tall chicken-wire fence </w:t>
-      </w:r>
-      <w:r>
-        <w:lastRenderedPageBreak/>
-        <w:t>around one plot, and left the adjacent plot unfenced, allowing ungulate access. The fenced and unfenced plots were placed so that individual pairs had similar canopy cover, rockiness, and forest structure. Each seedling plot covered an area of about 3.5 m x 5.5 m.</w:t>
-      </w:r>
-      <w:r>
-        <w:t xml:space="preserve"> Since the plots were adjacent, very little differed between them in canopy composition and cover. In addition, we consciously avoided large gaps in canopy cover or depressions in the substrate to ensure that fencing was the main difference between each pair.</w:t>
+        <w:t xml:space="preserve"> karst forest sites in northern Guam. At each site, we erected a 1.8-m tall chicken-wire fence around one plot, and left the adjacent plot unfenced, allowing ungulate access. The fenced </w:t>
+      </w:r>
+      <w:proofErr w:type="gramStart"/>
+      <w:r>
+        <w:t xml:space="preserve">and </w:t>
+      </w:r>
+      <w:r>
+        <w:t xml:space="preserve"> </w:t>
+      </w:r>
+      <w:r>
+        <w:t>unfenced</w:t>
+      </w:r>
+      <w:proofErr w:type="gramEnd"/>
+      <w:r>
+        <w:t xml:space="preserve"> plots were placed so that individual pairs had similar canopy cover, rockiness, and forest structure. Each seedling plot covered an area of about 3.5 m x 5.5 m.</w:t>
+      </w:r>
+      <w:r>
+        <w:t xml:space="preserve"> </w:t>
+      </w:r>
+      <w:r>
+        <w:rPr>
+          <w:highlight w:val="yellow"/>
+        </w:rPr>
+        <w:t xml:space="preserve">Since the </w:t>
+      </w:r>
+      <w:r>
+        <w:rPr>
+          <w:highlight w:val="yellow"/>
+        </w:rPr>
+        <w:t xml:space="preserve">paired </w:t>
+      </w:r>
+      <w:r>
+        <w:rPr>
+          <w:highlight w:val="yellow"/>
+        </w:rPr>
+        <w:t xml:space="preserve">plots were adjacent, very little differed between them in canopy composition and cover. </w:t>
+      </w:r>
+      <w:r>
+        <w:rPr>
+          <w:highlight w:val="yellow"/>
+        </w:rPr>
+        <w:t>We also</w:t>
+      </w:r>
+      <w:r>
+        <w:rPr>
+          <w:highlight w:val="yellow"/>
+        </w:rPr>
+        <w:t xml:space="preserve"> consciously avoid</w:t>
+      </w:r>
+      <w:r>
+        <w:rPr>
+          <w:highlight w:val="yellow"/>
+        </w:rPr>
+        <w:t>ed large gaps in canopy cover,</w:t>
+      </w:r>
+      <w:r>
+        <w:rPr>
+          <w:highlight w:val="yellow"/>
+        </w:rPr>
+        <w:t xml:space="preserve"> depressions in the substrate</w:t>
+      </w:r>
+      <w:r>
+        <w:rPr>
+          <w:highlight w:val="yellow"/>
+        </w:rPr>
+        <w:t xml:space="preserve">, or any other feathers that might have caused a difference between </w:t>
+      </w:r>
+      <w:r>
+        <w:rPr>
+          <w:highlight w:val="yellow"/>
+        </w:rPr>
+        <w:t>the paired plots outside of our treatments.</w:t>
+      </w:r>
+      <w:r>
+        <w:t xml:space="preserve"> </w:t>
       </w:r>
     </w:p>
     <w:p>
@@ -1859,16 +2128,26 @@
       <w:r>
         <w:t xml:space="preserve">: </w:t>
       </w:r>
-      <w:r>
-        <w:rPr>
-          <w:i/>
-          <w:iCs/>
-        </w:rPr>
-        <w:t>Carica papaya</w:t>
+      <w:proofErr w:type="spellStart"/>
+      <w:r>
+        <w:rPr>
+          <w:i/>
+          <w:iCs/>
+        </w:rPr>
+        <w:t>Carica</w:t>
+      </w:r>
+      <w:proofErr w:type="spellEnd"/>
+      <w:r>
+        <w:rPr>
+          <w:i/>
+          <w:iCs/>
+        </w:rPr>
+        <w:t xml:space="preserve"> papaya</w:t>
       </w:r>
       <w:r>
         <w:t xml:space="preserve">, </w:t>
       </w:r>
+      <w:proofErr w:type="spellStart"/>
       <w:r>
         <w:rPr>
           <w:i/>
@@ -1876,13 +2155,15 @@
         </w:rPr>
         <w:t>Morinda</w:t>
       </w:r>
-      <w:r>
-        <w:rPr>
-          <w:i/>
-          <w:iCs/>
-        </w:rPr>
-        <w:t xml:space="preserve"> </w:t>
-      </w:r>
+      <w:proofErr w:type="spellEnd"/>
+      <w:r>
+        <w:rPr>
+          <w:i/>
+          <w:iCs/>
+        </w:rPr>
+        <w:t xml:space="preserve"> </w:t>
+      </w:r>
+      <w:proofErr w:type="spellStart"/>
       <w:r>
         <w:rPr>
           <w:i/>
@@ -1890,9 +2171,11 @@
         </w:rPr>
         <w:t>citrifolia</w:t>
       </w:r>
+      <w:proofErr w:type="spellEnd"/>
       <w:r>
         <w:t xml:space="preserve">, </w:t>
       </w:r>
+      <w:proofErr w:type="spellStart"/>
       <w:r>
         <w:rPr>
           <w:i/>
@@ -1900,13 +2183,15 @@
         </w:rPr>
         <w:t>Ochrosia</w:t>
       </w:r>
-      <w:r>
-        <w:rPr>
-          <w:i/>
-          <w:iCs/>
-        </w:rPr>
-        <w:t xml:space="preserve"> </w:t>
-      </w:r>
+      <w:proofErr w:type="spellEnd"/>
+      <w:r>
+        <w:rPr>
+          <w:i/>
+          <w:iCs/>
+        </w:rPr>
+        <w:t xml:space="preserve"> </w:t>
+      </w:r>
+      <w:proofErr w:type="spellStart"/>
       <w:r>
         <w:rPr>
           <w:i/>
@@ -1914,6 +2199,7 @@
         </w:rPr>
         <w:t>oppositifolia</w:t>
       </w:r>
+      <w:proofErr w:type="spellEnd"/>
       <w:r>
         <w:rPr>
           <w:i/>
@@ -1939,13 +2225,31 @@
         </w:rPr>
         <w:t xml:space="preserve"> </w:t>
       </w:r>
-      <w:r>
-        <w:rPr>
-          <w:i/>
-          <w:iCs/>
-        </w:rPr>
-        <w:t>Neisosperma oppositifolia</w:t>
-      </w:r>
+      <w:proofErr w:type="spellStart"/>
+      <w:r>
+        <w:rPr>
+          <w:i/>
+          <w:iCs/>
+        </w:rPr>
+        <w:t>Neisosperma</w:t>
+      </w:r>
+      <w:proofErr w:type="spellEnd"/>
+      <w:r>
+        <w:rPr>
+          <w:i/>
+          <w:iCs/>
+        </w:rPr>
+        <w:t xml:space="preserve"> </w:t>
+      </w:r>
+      <w:proofErr w:type="spellStart"/>
+      <w:r>
+        <w:rPr>
+          <w:i/>
+          <w:iCs/>
+        </w:rPr>
+        <w:t>oppositifolia</w:t>
+      </w:r>
+      <w:proofErr w:type="spellEnd"/>
       <w:r>
         <w:rPr>
           <w:iCs/>
@@ -1960,11 +2264,21 @@
           <w:i/>
           <w:iCs/>
         </w:rPr>
-        <w:t>Aglaia mariannensis</w:t>
-      </w:r>
+        <w:t xml:space="preserve">Aglaia </w:t>
+      </w:r>
+      <w:proofErr w:type="spellStart"/>
+      <w:r>
+        <w:rPr>
+          <w:i/>
+          <w:iCs/>
+        </w:rPr>
+        <w:t>mariannensis</w:t>
+      </w:r>
+      <w:proofErr w:type="spellEnd"/>
       <w:r>
         <w:t xml:space="preserve">, </w:t>
       </w:r>
+      <w:proofErr w:type="spellStart"/>
       <w:r>
         <w:rPr>
           <w:i/>
@@ -1972,13 +2286,15 @@
         </w:rPr>
         <w:t>Premna</w:t>
       </w:r>
-      <w:r>
-        <w:rPr>
-          <w:i/>
-          <w:iCs/>
-        </w:rPr>
-        <w:t xml:space="preserve"> </w:t>
-      </w:r>
+      <w:proofErr w:type="spellEnd"/>
+      <w:r>
+        <w:rPr>
+          <w:i/>
+          <w:iCs/>
+        </w:rPr>
+        <w:t xml:space="preserve"> </w:t>
+      </w:r>
+      <w:proofErr w:type="spellStart"/>
       <w:r>
         <w:rPr>
           <w:i/>
@@ -1986,9 +2302,11 @@
         </w:rPr>
         <w:t>serratifolia</w:t>
       </w:r>
+      <w:proofErr w:type="spellEnd"/>
       <w:r>
         <w:t xml:space="preserve">, and </w:t>
       </w:r>
+      <w:proofErr w:type="spellStart"/>
       <w:r>
         <w:rPr>
           <w:i/>
@@ -1996,13 +2314,15 @@
         </w:rPr>
         <w:t>Psychotria</w:t>
       </w:r>
-      <w:r>
-        <w:rPr>
-          <w:i/>
-          <w:iCs/>
-        </w:rPr>
-        <w:t xml:space="preserve"> </w:t>
-      </w:r>
+      <w:proofErr w:type="spellEnd"/>
+      <w:r>
+        <w:rPr>
+          <w:i/>
+          <w:iCs/>
+        </w:rPr>
+        <w:t xml:space="preserve"> </w:t>
+      </w:r>
+      <w:proofErr w:type="spellStart"/>
       <w:r>
         <w:rPr>
           <w:i/>
@@ -2010,32 +2330,59 @@
         </w:rPr>
         <w:t>mariannensis</w:t>
       </w:r>
+      <w:proofErr w:type="spellEnd"/>
       <w:r>
         <w:t xml:space="preserve">. </w:t>
       </w:r>
       <w:r>
+        <w:rPr>
+          <w:highlight w:val="yellow"/>
+        </w:rPr>
         <w:t xml:space="preserve">All are common components of Guam’s limestone karst forests, although the non-native </w:t>
       </w:r>
       <w:r>
         <w:rPr>
           <w:i/>
+          <w:highlight w:val="yellow"/>
         </w:rPr>
         <w:t>C. papaya</w:t>
       </w:r>
       <w:r>
+        <w:rPr>
+          <w:highlight w:val="yellow"/>
+        </w:rPr>
         <w:t xml:space="preserve"> tends to favor edges, and </w:t>
       </w:r>
       <w:r>
         <w:rPr>
           <w:i/>
-        </w:rPr>
-        <w:t>P. mariannensis</w:t>
-      </w:r>
-      <w:r>
+          <w:highlight w:val="yellow"/>
+        </w:rPr>
+        <w:t xml:space="preserve">P. </w:t>
+      </w:r>
+      <w:proofErr w:type="spellStart"/>
+      <w:r>
+        <w:rPr>
+          <w:i/>
+          <w:highlight w:val="yellow"/>
+        </w:rPr>
+        <w:t>mariannensis</w:t>
+      </w:r>
+      <w:proofErr w:type="spellEnd"/>
+      <w:r>
+        <w:rPr>
+          <w:highlight w:val="yellow"/>
+        </w:rPr>
         <w:t xml:space="preserve"> is less common than the other</w:t>
       </w:r>
       <w:r>
-        <w:t xml:space="preserve"> species. </w:t>
+        <w:rPr>
+          <w:highlight w:val="yellow"/>
+        </w:rPr>
+        <w:t xml:space="preserve"> species.</w:t>
+      </w:r>
+      <w:r>
+        <w:t xml:space="preserve"> </w:t>
       </w:r>
       <w:r>
         <w:t xml:space="preserve">For each </w:t>
@@ -2068,7 +2415,31 @@
         <w:t xml:space="preserve"> to differences in fruiting phenology. </w:t>
       </w:r>
       <w:r>
-        <w:t xml:space="preserve">Seeds were planted under </w:t>
+        <w:t xml:space="preserve">Seeds were planted </w:t>
+      </w:r>
+      <w:r>
+        <w:rPr>
+          <w:highlight w:val="yellow"/>
+        </w:rPr>
+        <w:t>(</w:t>
+      </w:r>
+      <w:r>
+        <w:rPr>
+          <w:highlight w:val="yellow"/>
+        </w:rPr>
+        <w:t xml:space="preserve">DELETED: </w:t>
+      </w:r>
+      <w:r>
+        <w:rPr>
+          <w:highlight w:val="yellow"/>
+        </w:rPr>
+        <w:t>on the island from which they were collected)</w:t>
+      </w:r>
+      <w:r>
+        <w:t xml:space="preserve"> </w:t>
+      </w:r>
+      <w:r>
+        <w:t xml:space="preserve">under </w:t>
       </w:r>
       <w:r>
         <w:t>60%</w:t>
@@ -2076,8 +2447,13 @@
       <w:r>
         <w:t xml:space="preserve"> </w:t>
       </w:r>
-      <w:r>
-        <w:t>shadecloth at a nursery in Guam</w:t>
+      <w:proofErr w:type="spellStart"/>
+      <w:r>
+        <w:t>shadecloth</w:t>
+      </w:r>
+      <w:proofErr w:type="spellEnd"/>
+      <w:r>
+        <w:t xml:space="preserve"> at a nursery in Guam</w:t>
       </w:r>
       <w:r>
         <w:t xml:space="preserve"> and allowed to grow in these conditions until they had fully rooted and grown their first true leaves. </w:t>
@@ -2086,7 +2462,15 @@
         <w:t>At this point, t</w:t>
       </w:r>
       <w:r>
-        <w:t xml:space="preserve">he seedlings were transported to the exclosure sites </w:t>
+        <w:t xml:space="preserve">he seedlings were transported to the </w:t>
+      </w:r>
+      <w:proofErr w:type="spellStart"/>
+      <w:r>
+        <w:t>exclosure</w:t>
+      </w:r>
+      <w:proofErr w:type="spellEnd"/>
+      <w:r>
+        <w:t xml:space="preserve"> sites </w:t>
       </w:r>
       <w:r>
         <w:t>for out-planting.</w:t>
@@ -2122,7 +2506,11 @@
         <w:t xml:space="preserve"> at least 0.3 m apart from each other, and at leas</w:t>
       </w:r>
       <w:r>
-        <w:t>t 0.5 m away from the fences in fenced treatments</w:t>
+        <w:t xml:space="preserve">t 0.5 m </w:t>
+      </w:r>
+      <w:r>
+        <w:lastRenderedPageBreak/>
+        <w:t>away from the fences in fenced treatments</w:t>
       </w:r>
       <w:r>
         <w:t xml:space="preserve">. </w:t>
@@ -2160,8 +2548,17 @@
           <w:i/>
           <w:iCs/>
         </w:rPr>
-        <w:t>. oppositifolia</w:t>
-      </w:r>
+        <w:t xml:space="preserve">. </w:t>
+      </w:r>
+      <w:proofErr w:type="spellStart"/>
+      <w:r>
+        <w:rPr>
+          <w:i/>
+          <w:iCs/>
+        </w:rPr>
+        <w:t>oppositifolia</w:t>
+      </w:r>
+      <w:proofErr w:type="spellEnd"/>
       <w:r>
         <w:t>,</w:t>
       </w:r>
@@ -2191,8 +2588,17 @@
           <w:i/>
           <w:iCs/>
         </w:rPr>
-        <w:t>C. papaya, M. citrifolia</w:t>
-      </w:r>
+        <w:t xml:space="preserve">C. papaya, M. </w:t>
+      </w:r>
+      <w:proofErr w:type="spellStart"/>
+      <w:r>
+        <w:rPr>
+          <w:i/>
+          <w:iCs/>
+        </w:rPr>
+        <w:t>citrifolia</w:t>
+      </w:r>
+      <w:proofErr w:type="spellEnd"/>
       <w:r>
         <w:rPr>
           <w:i/>
@@ -2215,8 +2621,17 @@
           <w:i/>
           <w:iCs/>
         </w:rPr>
-        <w:t>. oppositifolia</w:t>
-      </w:r>
+        <w:t xml:space="preserve">. </w:t>
+      </w:r>
+      <w:proofErr w:type="spellStart"/>
+      <w:r>
+        <w:rPr>
+          <w:i/>
+          <w:iCs/>
+        </w:rPr>
+        <w:t>oppositifolia</w:t>
+      </w:r>
+      <w:proofErr w:type="spellEnd"/>
       <w:r>
         <w:t>) were watered about every other day</w:t>
       </w:r>
@@ -2227,11 +2642,7 @@
         <w:t xml:space="preserve">during </w:t>
       </w:r>
       <w:r>
-        <w:t xml:space="preserve">the first </w:t>
-      </w:r>
-      <w:r>
-        <w:lastRenderedPageBreak/>
-        <w:t xml:space="preserve">few weeks </w:t>
+        <w:t xml:space="preserve">the first few weeks </w:t>
       </w:r>
       <w:r>
         <w:t>following</w:t>
@@ -2291,7 +2702,25 @@
         <w:t xml:space="preserve">. </w:t>
       </w:r>
       <w:r>
-        <w:t xml:space="preserve">Mortality was not significantly different for seedlings that had been in seedling plots for a longer time, so final counts were used even though some seedlings had been in the ground for longer (see mixed model results in Results). </w:t>
+        <w:rPr>
+          <w:highlight w:val="yellow"/>
+        </w:rPr>
+        <w:t>Mortality was not significantly different for seedlings that had been in seedling plots for a longer time, so final counts were used even though some seedlings had been in the ground for longer (see Results</w:t>
+      </w:r>
+      <w:r>
+        <w:rPr>
+          <w:highlight w:val="yellow"/>
+        </w:rPr>
+        <w:t xml:space="preserve"> section</w:t>
+      </w:r>
+      <w:r>
+        <w:rPr>
+          <w:highlight w:val="yellow"/>
+        </w:rPr>
+        <w:t>).</w:t>
+      </w:r>
+      <w:r>
+        <w:t xml:space="preserve"> </w:t>
       </w:r>
     </w:p>
     <w:p>
@@ -2357,16 +2786,32 @@
         <w:fldChar w:fldCharType="end"/>
       </w:r>
       <w:r>
-        <w:t xml:space="preserve">. Fencing was considered a fixed effect, whereas site was considered a random effect. We analysed seedling survival for each species separately. </w:t>
+        <w:t xml:space="preserve">. Fencing was considered a fixed effect, whereas site was considered a random effect. We </w:t>
+      </w:r>
+      <w:proofErr w:type="spellStart"/>
+      <w:r>
+        <w:t>analysed</w:t>
+      </w:r>
+      <w:proofErr w:type="spellEnd"/>
+      <w:r>
+        <w:t xml:space="preserve"> seedling survival for each species separately. </w:t>
       </w:r>
       <w:r>
         <w:t xml:space="preserve">Factors were </w:t>
       </w:r>
       <w:r>
-        <w:t>considered to have a significant effect on seedling survival if they reduced Akaike Information Criterion, corrected for smaller sample sizes (A</w:t>
-      </w:r>
-      <w:r>
-        <w:t xml:space="preserve">ICc), scores by more than 2 </w:t>
+        <w:t>considered to have a significant effect on seedling survival if they reduced Akaike Information Criterion, corrected for smaller sample sizes (</w:t>
+      </w:r>
+      <w:proofErr w:type="spellStart"/>
+      <w:r>
+        <w:t>A</w:t>
+      </w:r>
+      <w:r>
+        <w:t>ICc</w:t>
+      </w:r>
+      <w:proofErr w:type="spellEnd"/>
+      <w:r>
+        <w:t xml:space="preserve">), scores by more than 2 </w:t>
       </w:r>
       <w:r>
         <w:t xml:space="preserve">in the corresponding model </w:t>
@@ -2449,7 +2894,15 @@
         <w:t xml:space="preserve">species </w:t>
       </w:r>
       <w:r>
-        <w:t xml:space="preserve">dispersed viable seeds via endozoochory. </w:t>
+        <w:t xml:space="preserve">dispersed viable seeds via </w:t>
+      </w:r>
+      <w:proofErr w:type="spellStart"/>
+      <w:r>
+        <w:t>endozoochory</w:t>
+      </w:r>
+      <w:proofErr w:type="spellEnd"/>
+      <w:r>
+        <w:t xml:space="preserve">. </w:t>
       </w:r>
       <w:r>
         <w:t xml:space="preserve">We </w:t>
@@ -2536,7 +2989,11 @@
         <w:t>at the surface.  Trays were watered regularly before and af</w:t>
       </w:r>
       <w:r>
-        <w:t xml:space="preserve">ter seedlings emerged from </w:t>
+        <w:t xml:space="preserve">ter seedlings emerged </w:t>
+      </w:r>
+      <w:r>
+        <w:lastRenderedPageBreak/>
+        <w:t xml:space="preserve">from </w:t>
       </w:r>
       <w:r>
         <w:t>scats</w:t>
@@ -2590,8 +3047,25 @@
         <w:t xml:space="preserve">compared the </w:t>
       </w:r>
       <w:r>
-        <w:lastRenderedPageBreak/>
-        <w:t xml:space="preserve">occurrence of species germinating from scat to their presence in vegetation surveys from those same sites. </w:t>
+        <w:rPr>
+          <w:highlight w:val="yellow"/>
+        </w:rPr>
+        <w:t>abundance of species germinating in scats to their natural abundances in nature, using our vegetation transect data</w:t>
+      </w:r>
+      <w:r>
+        <w:rPr>
+          <w:highlight w:val="yellow"/>
+        </w:rPr>
+        <w:t xml:space="preserve"> (DELETED: the occurrence of species germinating from scat to their presence in vegetation surveys from those same sites</w:t>
+      </w:r>
+      <w:r>
+        <w:rPr>
+          <w:highlight w:val="yellow"/>
+        </w:rPr>
+        <w:t>.</w:t>
+      </w:r>
+      <w:r>
+        <w:t xml:space="preserve"> </w:t>
       </w:r>
     </w:p>
     <w:p>
@@ -2659,7 +3133,25 @@
         <w:t>transects</w:t>
       </w:r>
       <w:r>
-        <w:t xml:space="preserve"> at 14 different sites across northern Guam, where limestone karst dominates the forest types. </w:t>
+        <w:t xml:space="preserve"> </w:t>
+      </w:r>
+      <w:r>
+        <w:rPr>
+          <w:highlight w:val="yellow"/>
+        </w:rPr>
+        <w:t>at 14 different sites across northern Guam,</w:t>
+      </w:r>
+      <w:r>
+        <w:t xml:space="preserve"> </w:t>
+      </w:r>
+      <w:r>
+        <w:rPr>
+          <w:highlight w:val="yellow"/>
+        </w:rPr>
+        <w:t>where limestone karst dominates the forest types.</w:t>
+      </w:r>
+      <w:r>
+        <w:t xml:space="preserve"> </w:t>
       </w:r>
       <w:r>
         <w:t>All plants within the</w:t>
@@ -2716,104 +3208,179 @@
         <w:ind w:firstLine="720"/>
       </w:pPr>
       <w:r>
+        <w:rPr>
+          <w:highlight w:val="yellow"/>
+        </w:rPr>
         <w:t>S</w:t>
       </w:r>
       <w:r>
+        <w:rPr>
+          <w:highlight w:val="yellow"/>
+        </w:rPr>
         <w:t>cats from pigs</w:t>
       </w:r>
       <w:r>
         <w:rPr>
           <w:i/>
           <w:iCs/>
-        </w:rPr>
-        <w:t xml:space="preserve"> </w:t>
-      </w:r>
-      <w:r>
+          <w:highlight w:val="yellow"/>
+        </w:rPr>
+        <w:t xml:space="preserve"> </w:t>
+      </w:r>
+      <w:r>
+        <w:rPr>
+          <w:highlight w:val="yellow"/>
+        </w:rPr>
         <w:t xml:space="preserve">and </w:t>
       </w:r>
       <w:r>
         <w:rPr>
           <w:iCs/>
+          <w:highlight w:val="yellow"/>
         </w:rPr>
         <w:t>deer</w:t>
       </w:r>
       <w:r>
-        <w:t xml:space="preserve"> </w:t>
-      </w:r>
-      <w:r>
-        <w:t>were counted</w:t>
-      </w:r>
-      <w:r>
-        <w:t xml:space="preserve"> along the vegetation transects</w:t>
-      </w:r>
-      <w:r>
+        <w:rPr>
+          <w:highlight w:val="yellow"/>
+        </w:rPr>
+        <w:t xml:space="preserve"> were counted along the vegetation transects</w:t>
+      </w:r>
+      <w:r>
+        <w:rPr>
+          <w:highlight w:val="yellow"/>
+        </w:rPr>
         <w:t xml:space="preserve"> described above</w:t>
       </w:r>
       <w:r>
+        <w:rPr>
+          <w:highlight w:val="yellow"/>
+        </w:rPr>
         <w:t>.</w:t>
       </w:r>
       <w:r>
+        <w:rPr>
+          <w:highlight w:val="yellow"/>
+        </w:rPr>
         <w:t xml:space="preserve"> To detect a range of scat abundances, w</w:t>
       </w:r>
       <w:r>
+        <w:rPr>
+          <w:highlight w:val="yellow"/>
+        </w:rPr>
         <w:t>e</w:t>
       </w:r>
       <w:r>
+        <w:rPr>
+          <w:highlight w:val="yellow"/>
+        </w:rPr>
         <w:t xml:space="preserve"> also</w:t>
       </w:r>
       <w:r>
+        <w:rPr>
+          <w:highlight w:val="yellow"/>
+        </w:rPr>
         <w:t xml:space="preserve"> surveyed a g</w:t>
       </w:r>
       <w:r>
+        <w:rPr>
+          <w:highlight w:val="yellow"/>
+        </w:rPr>
         <w:t>reater area at each site by</w:t>
       </w:r>
       <w:r>
+        <w:rPr>
+          <w:highlight w:val="yellow"/>
+        </w:rPr>
         <w:t xml:space="preserve"> including </w:t>
       </w:r>
       <w:r>
+        <w:rPr>
+          <w:highlight w:val="yellow"/>
+        </w:rPr>
         <w:t>2-m-wide belt transects encircling the vegetation transects</w:t>
       </w:r>
       <w:r>
+        <w:rPr>
+          <w:highlight w:val="yellow"/>
+        </w:rPr>
         <w:t xml:space="preserve"> (see Figure 1)</w:t>
       </w:r>
       <w:r>
+        <w:rPr>
+          <w:highlight w:val="yellow"/>
+        </w:rPr>
         <w:t>. These were walked and length estimated using GPS, with total area surveyed amounting to approximately</w:t>
       </w:r>
       <w:r>
-        <w:t xml:space="preserve"> </w:t>
-      </w:r>
-      <w:r>
+        <w:rPr>
+          <w:highlight w:val="yellow"/>
+        </w:rPr>
+        <w:t xml:space="preserve"> </w:t>
+      </w:r>
+      <w:r>
+        <w:rPr>
+          <w:highlight w:val="yellow"/>
+        </w:rPr>
         <w:t>800 m</w:t>
       </w:r>
       <w:r>
         <w:rPr>
+          <w:highlight w:val="yellow"/>
           <w:vertAlign w:val="superscript"/>
         </w:rPr>
         <w:t>2</w:t>
       </w:r>
       <w:r>
-        <w:t xml:space="preserve">. </w:t>
-      </w:r>
-      <w:r>
-        <w:t xml:space="preserve">However, since transect lengths used to count scats differed slightly from site to site, </w:t>
-      </w:r>
-      <w:r>
+        <w:rPr>
+          <w:highlight w:val="yellow"/>
+        </w:rPr>
+        <w:t xml:space="preserve">. However, since transect lengths used to count scats differed slightly from site to site, </w:t>
+      </w:r>
+      <w:r>
+        <w:rPr>
+          <w:highlight w:val="yellow"/>
+        </w:rPr>
         <w:t>scat abundances used in analysis were number of scats per 100 m</w:t>
       </w:r>
       <w:r>
         <w:rPr>
+          <w:highlight w:val="yellow"/>
           <w:vertAlign w:val="superscript"/>
         </w:rPr>
         <w:t>2</w:t>
       </w:r>
       <w:r>
+        <w:rPr>
+          <w:highlight w:val="yellow"/>
+        </w:rPr>
         <w:t>.</w:t>
       </w:r>
       <w:r>
         <w:t xml:space="preserve"> </w:t>
       </w:r>
-      <w:r>
-        <w:t xml:space="preserve">Actual ungulate densities in any habitat in Guam is unknown and has rarely ever been attempted because common methods such as spotlighting, visual counts on transects, and aerial counts are challenging in dense tropical forests. </w:t>
+      <w:bookmarkStart w:id="1" w:name="_Hlk484092141"/>
+      <w:r>
+        <w:rPr>
+          <w:highlight w:val="yellow"/>
+        </w:rPr>
+        <w:t>Actual ungulate den</w:t>
+      </w:r>
+      <w:r>
+        <w:rPr>
+          <w:highlight w:val="yellow"/>
+        </w:rPr>
+        <w:t>sities in any habitat in Guam are unknown and estimates have</w:t>
+      </w:r>
+      <w:r>
+        <w:rPr>
+          <w:highlight w:val="yellow"/>
+        </w:rPr>
+        <w:t xml:space="preserve"> rarely ever been attempted because common methods such as spotlighting, visual counts on transects, and aerial counts are challenging in dense tropical forests.</w:t>
+      </w:r>
+      <w:bookmarkEnd w:id="1"/>
+      <w:r>
+        <w:t xml:space="preserve"> </w:t>
       </w:r>
       <w:r>
         <w:t xml:space="preserve">Although they do not give exact population abundance, counts of </w:t>
@@ -2849,7 +3416,11 @@
         <w:t>used scat as an</w:t>
       </w:r>
       <w:r>
-        <w:t xml:space="preserve"> indicator of ungulate</w:t>
+        <w:t xml:space="preserve"> </w:t>
+      </w:r>
+      <w:r>
+        <w:lastRenderedPageBreak/>
+        <w:t>indicator of ungulate</w:t>
       </w:r>
       <w:r>
         <w:t xml:space="preserve"> </w:t>
@@ -2930,7 +3501,6 @@
         <w:ind w:firstLine="720"/>
       </w:pPr>
       <w:r>
-        <w:lastRenderedPageBreak/>
         <w:t>We used linear regressions to determine whether ungulate scat abundance covaried with forest characteristics measured on</w:t>
       </w:r>
       <w:r>
@@ -2989,7 +3559,15 @@
         <w:spacing w:line="480" w:lineRule="auto"/>
       </w:pPr>
       <w:r>
-        <w:t>We applied for and received special use permits to conduct research on U.S. Fish and Wildlife Service (Department of Interior) Wildlife Refuge property in 2010. This was coordinated through Refuge Manager Joseph Schwagerl (</w:t>
+        <w:t xml:space="preserve">We applied for and received special use permits to conduct research on U.S. Fish and Wildlife Service (Department of Interior) Wildlife Refuge property in 2010. This was coordinated through Refuge Manager Joseph </w:t>
+      </w:r>
+      <w:proofErr w:type="spellStart"/>
+      <w:r>
+        <w:t>Schwagerl</w:t>
+      </w:r>
+      <w:proofErr w:type="spellEnd"/>
+      <w:r>
+        <w:t xml:space="preserve"> (</w:t>
       </w:r>
       <w:hyperlink r:id="rId13" w:history="1">
         <w:r>
@@ -3000,7 +3578,15 @@
         </w:r>
       </w:hyperlink>
       <w:r>
-        <w:t>) and Refuge Biologist Cari Eggleston (</w:t>
+        <w:t xml:space="preserve">) and Refuge Biologist </w:t>
+      </w:r>
+      <w:proofErr w:type="spellStart"/>
+      <w:r>
+        <w:t>Cari</w:t>
+      </w:r>
+      <w:proofErr w:type="spellEnd"/>
+      <w:r>
+        <w:t xml:space="preserve"> Eggleston (</w:t>
       </w:r>
       <w:hyperlink r:id="rId14" w:history="1">
         <w:r>
@@ -3011,7 +3597,15 @@
         </w:r>
       </w:hyperlink>
       <w:r>
-        <w:t xml:space="preserve">). For study sites on Government of Guam property, we received approval from Guam Department of Agriculture for use of the Anao Conservation Area, and approval from the Chamorro Land Trust for use of Chamorro Land Trust lands. In addition, surveys carried out on Department of </w:t>
+        <w:t xml:space="preserve">). For study sites on Government of Guam property, we received approval from Guam Department of Agriculture for use of the </w:t>
+      </w:r>
+      <w:proofErr w:type="spellStart"/>
+      <w:r>
+        <w:t>Anao</w:t>
+      </w:r>
+      <w:proofErr w:type="spellEnd"/>
+      <w:r>
+        <w:t xml:space="preserve"> Conservation Area, and approval from the Chamorro Land Trust for use of Chamorro Land Trust lands. In addition, surveys carried out on Department of </w:t>
       </w:r>
       <w:r>
         <w:t>Defense property were coordinated</w:t>
@@ -3086,161 +3680,286 @@
         <w:t xml:space="preserve"> </w:t>
       </w:r>
       <w:r>
+        <w:rPr>
+          <w:highlight w:val="yellow"/>
+        </w:rPr>
         <w:t>Since planting dates were staggered, we included length of time in plots in a full model for predicting survival: treatment, species, and length of time i</w:t>
       </w:r>
       <w:r>
-        <w:t>n plots as predictive variables, with interactions. However, t</w:t>
-      </w:r>
-      <w:r>
+        <w:rPr>
+          <w:highlight w:val="yellow"/>
+        </w:rPr>
+        <w:t xml:space="preserve">n plots as predictive variables, with </w:t>
+      </w:r>
+      <w:r>
+        <w:rPr>
+          <w:highlight w:val="yellow"/>
+        </w:rPr>
+        <w:lastRenderedPageBreak/>
+        <w:t>interactions. However, t</w:t>
+      </w:r>
+      <w:r>
+        <w:rPr>
+          <w:highlight w:val="yellow"/>
+        </w:rPr>
         <w:t xml:space="preserve">he full </w:t>
       </w:r>
       <w:r>
+        <w:rPr>
+          <w:highlight w:val="yellow"/>
+        </w:rPr>
         <w:t xml:space="preserve">three-way </w:t>
       </w:r>
       <w:r>
+        <w:rPr>
+          <w:highlight w:val="yellow"/>
+        </w:rPr>
         <w:t>model was not a better fit</w:t>
       </w:r>
       <w:r>
+        <w:rPr>
+          <w:highlight w:val="yellow"/>
+        </w:rPr>
         <w:t xml:space="preserve"> than the model with species and treatment with interaction</w:t>
       </w:r>
       <w:r>
+        <w:rPr>
+          <w:highlight w:val="yellow"/>
+        </w:rPr>
         <w:t>, indicating that length of time did not contribute to explaining survival</w:t>
       </w:r>
       <w:r>
-        <w:t xml:space="preserve">. AICc for the </w:t>
-      </w:r>
-      <w:r>
+        <w:rPr>
+          <w:highlight w:val="yellow"/>
+        </w:rPr>
+        <w:t xml:space="preserve">. </w:t>
+      </w:r>
+      <w:bookmarkStart w:id="2" w:name="_Hlk484161930"/>
+      <w:proofErr w:type="spellStart"/>
+      <w:r>
+        <w:rPr>
+          <w:highlight w:val="yellow"/>
+        </w:rPr>
+        <w:t>AICc</w:t>
+      </w:r>
+      <w:proofErr w:type="spellEnd"/>
+      <w:r>
+        <w:rPr>
+          <w:highlight w:val="yellow"/>
+        </w:rPr>
+        <w:t xml:space="preserve"> for the </w:t>
+      </w:r>
+      <w:r>
+        <w:rPr>
+          <w:highlight w:val="yellow"/>
+        </w:rPr>
         <w:t>model with the three-way interaction</w:t>
       </w:r>
       <w:r>
-        <w:t xml:space="preserve"> was 672.12, higher than AICc of </w:t>
-      </w:r>
-      <w:r>
-        <w:lastRenderedPageBreak/>
-        <w:t xml:space="preserve">612.89 for </w:t>
-      </w:r>
-      <w:r>
+        <w:rPr>
+          <w:highlight w:val="yellow"/>
+        </w:rPr>
+        <w:t xml:space="preserve"> was 672.12, higher than </w:t>
+      </w:r>
+      <w:proofErr w:type="spellStart"/>
+      <w:r>
+        <w:rPr>
+          <w:highlight w:val="yellow"/>
+        </w:rPr>
+        <w:t>AICc</w:t>
+      </w:r>
+      <w:proofErr w:type="spellEnd"/>
+      <w:r>
+        <w:rPr>
+          <w:highlight w:val="yellow"/>
+        </w:rPr>
+        <w:t xml:space="preserve"> of 612.89 for </w:t>
+      </w:r>
+      <w:r>
+        <w:rPr>
+          <w:highlight w:val="yellow"/>
+        </w:rPr>
         <w:t xml:space="preserve">just the </w:t>
       </w:r>
       <w:r>
+        <w:rPr>
+          <w:highlight w:val="yellow"/>
+        </w:rPr>
         <w:t>species and treatment</w:t>
       </w:r>
       <w:r>
+        <w:rPr>
+          <w:highlight w:val="yellow"/>
+        </w:rPr>
         <w:t xml:space="preserve"> interaction</w:t>
       </w:r>
       <w:r>
+        <w:rPr>
+          <w:highlight w:val="yellow"/>
+        </w:rPr>
+        <w:t>.</w:t>
+      </w:r>
+      <w:bookmarkEnd w:id="2"/>
+      <w:r>
+        <w:t xml:space="preserve"> </w:t>
+      </w:r>
+      <w:r>
+        <w:t>The best fit model predicting survival strongly depended on species. However, when we looked at each species specifically, we saw that</w:t>
+      </w:r>
+      <w:r>
+        <w:t xml:space="preserve"> treatment did affect survival (see Table 1 for </w:t>
+      </w:r>
+      <w:proofErr w:type="spellStart"/>
+      <w:r>
+        <w:t>AICc</w:t>
+      </w:r>
+      <w:proofErr w:type="spellEnd"/>
+      <w:r>
+        <w:t xml:space="preserve"> values). </w:t>
+      </w:r>
+      <w:r>
+        <w:t xml:space="preserve">For four species, </w:t>
+      </w:r>
+      <w:r>
+        <w:rPr>
+          <w:i/>
+          <w:iCs/>
+        </w:rPr>
+        <w:t>C. papaya</w:t>
+      </w:r>
+      <w:r>
+        <w:t xml:space="preserve">, </w:t>
+      </w:r>
+      <w:r>
+        <w:rPr>
+          <w:i/>
+          <w:iCs/>
+        </w:rPr>
+        <w:t xml:space="preserve">M. </w:t>
+      </w:r>
+      <w:proofErr w:type="spellStart"/>
+      <w:r>
+        <w:rPr>
+          <w:i/>
+          <w:iCs/>
+        </w:rPr>
+        <w:t>citrifolia</w:t>
+      </w:r>
+      <w:proofErr w:type="spellEnd"/>
+      <w:r>
+        <w:t xml:space="preserve">, </w:t>
+      </w:r>
+      <w:r>
+        <w:rPr>
+          <w:i/>
+          <w:iCs/>
+        </w:rPr>
+        <w:t xml:space="preserve">P. </w:t>
+      </w:r>
+      <w:proofErr w:type="spellStart"/>
+      <w:r>
+        <w:rPr>
+          <w:i/>
+          <w:iCs/>
+        </w:rPr>
+        <w:t>serratifolia</w:t>
+      </w:r>
+      <w:proofErr w:type="spellEnd"/>
+      <w:r>
+        <w:t xml:space="preserve">, and </w:t>
+      </w:r>
+      <w:r>
+        <w:rPr>
+          <w:i/>
+          <w:iCs/>
+        </w:rPr>
+        <w:t xml:space="preserve">P. </w:t>
+      </w:r>
+      <w:proofErr w:type="spellStart"/>
+      <w:r>
+        <w:rPr>
+          <w:i/>
+          <w:iCs/>
+        </w:rPr>
+        <w:t>mariana</w:t>
+      </w:r>
+      <w:proofErr w:type="spellEnd"/>
+      <w:r>
+        <w:t>, fencin</w:t>
+      </w:r>
+      <w:r>
+        <w:t>g treatment contributed to the best-</w:t>
+      </w:r>
+      <w:r>
+        <w:t>fit model explaining propo</w:t>
+      </w:r>
+      <w:r>
+        <w:t>rtion alive (Figure 2</w:t>
+      </w:r>
+      <w:r>
+        <w:t>)</w:t>
+      </w:r>
+      <w:r>
+        <w:t>, with higher survival of seedlings when protected from ungulates</w:t>
+      </w:r>
+      <w:r>
         <w:t xml:space="preserve">. </w:t>
       </w:r>
       <w:r>
-        <w:t>The best fit model predicting survival strongly depended on species. However, when we looked at each species specifically, we saw that</w:t>
-      </w:r>
-      <w:r>
-        <w:t xml:space="preserve"> treatment did affect survival (see Table 1 for AICc values). </w:t>
-      </w:r>
-      <w:r>
-        <w:t xml:space="preserve">For four species, </w:t>
-      </w:r>
-      <w:r>
-        <w:rPr>
-          <w:i/>
-          <w:iCs/>
-        </w:rPr>
-        <w:t>C. papaya</w:t>
-      </w:r>
+        <w:t xml:space="preserve">For </w:t>
+      </w:r>
+      <w:r>
+        <w:rPr>
+          <w:i/>
+          <w:iCs/>
+        </w:rPr>
+        <w:t xml:space="preserve">A. </w:t>
+      </w:r>
+      <w:proofErr w:type="spellStart"/>
+      <w:r>
+        <w:rPr>
+          <w:i/>
+          <w:iCs/>
+        </w:rPr>
+        <w:t>mariannensis</w:t>
+      </w:r>
+      <w:proofErr w:type="spellEnd"/>
+      <w:r>
+        <w:t xml:space="preserve"> and </w:t>
+      </w:r>
+      <w:r>
+        <w:rPr>
+          <w:i/>
+          <w:iCs/>
+        </w:rPr>
+        <w:t>O</w:t>
+      </w:r>
+      <w:r>
+        <w:rPr>
+          <w:i/>
+          <w:iCs/>
+        </w:rPr>
+        <w:t xml:space="preserve">. </w:t>
+      </w:r>
+      <w:proofErr w:type="spellStart"/>
+      <w:r>
+        <w:rPr>
+          <w:i/>
+          <w:iCs/>
+        </w:rPr>
+        <w:t>oppositifolia</w:t>
+      </w:r>
+      <w:proofErr w:type="spellEnd"/>
       <w:r>
         <w:t xml:space="preserve">, </w:t>
       </w:r>
-      <w:r>
-        <w:rPr>
-          <w:i/>
-          <w:iCs/>
-        </w:rPr>
-        <w:t>M. citrifolia</w:t>
-      </w:r>
-      <w:r>
-        <w:t xml:space="preserve">, </w:t>
-      </w:r>
-      <w:r>
-        <w:rPr>
-          <w:i/>
-          <w:iCs/>
-        </w:rPr>
-        <w:t xml:space="preserve">P. </w:t>
-      </w:r>
-      <w:r>
-        <w:rPr>
-          <w:i/>
-          <w:iCs/>
-        </w:rPr>
-        <w:t>serratifolia</w:t>
-      </w:r>
-      <w:r>
-        <w:t xml:space="preserve">, and </w:t>
-      </w:r>
-      <w:r>
-        <w:rPr>
-          <w:i/>
-          <w:iCs/>
-        </w:rPr>
-        <w:t xml:space="preserve">P. </w:t>
-      </w:r>
-      <w:r>
-        <w:rPr>
-          <w:i/>
-          <w:iCs/>
-        </w:rPr>
-        <w:t>mariana</w:t>
-      </w:r>
-      <w:r>
-        <w:t>, fencin</w:t>
-      </w:r>
-      <w:r>
-        <w:t>g treatment contributed to the best-</w:t>
-      </w:r>
-      <w:r>
-        <w:t>fit model explaining propo</w:t>
-      </w:r>
-      <w:r>
-        <w:t>rtion alive (Figure 1)</w:t>
-      </w:r>
-      <w:r>
-        <w:t>, with higher survival of seedlings when protected from ungulates</w:t>
-      </w:r>
-      <w:r>
-        <w:t xml:space="preserve">. </w:t>
-      </w:r>
-      <w:r>
-        <w:t xml:space="preserve">For </w:t>
-      </w:r>
-      <w:r>
-        <w:rPr>
-          <w:i/>
-          <w:iCs/>
-        </w:rPr>
-        <w:t>A. mariannensis</w:t>
-      </w:r>
-      <w:r>
-        <w:t xml:space="preserve"> and </w:t>
-      </w:r>
-      <w:r>
-        <w:rPr>
-          <w:i/>
-          <w:iCs/>
-        </w:rPr>
-        <w:t>O</w:t>
-      </w:r>
-      <w:r>
-        <w:rPr>
-          <w:i/>
-          <w:iCs/>
-        </w:rPr>
-        <w:t>. oppositifolia</w:t>
-      </w:r>
-      <w:r>
-        <w:t xml:space="preserve">, </w:t>
-      </w:r>
-      <w:r>
-        <w:t xml:space="preserve">AICc values were &lt;2 between models including </w:t>
+      <w:proofErr w:type="spellStart"/>
+      <w:r>
+        <w:t>AICc</w:t>
+      </w:r>
+      <w:proofErr w:type="spellEnd"/>
+      <w:r>
+        <w:t xml:space="preserve"> values were &lt;2 between models including </w:t>
       </w:r>
       <w:r>
         <w:t>and not including treatment</w:t>
@@ -3346,6 +4065,7 @@
       <w:r>
         <w:t xml:space="preserve">ight </w:t>
       </w:r>
+      <w:proofErr w:type="spellStart"/>
       <w:r>
         <w:rPr>
           <w:i/>
@@ -3353,13 +4073,15 @@
         </w:rPr>
         <w:t>Passiflora</w:t>
       </w:r>
-      <w:r>
-        <w:rPr>
-          <w:i/>
-          <w:iCs/>
-        </w:rPr>
-        <w:t xml:space="preserve"> </w:t>
-      </w:r>
+      <w:proofErr w:type="spellEnd"/>
+      <w:r>
+        <w:rPr>
+          <w:i/>
+          <w:iCs/>
+        </w:rPr>
+        <w:t xml:space="preserve"> </w:t>
+      </w:r>
+      <w:proofErr w:type="spellStart"/>
       <w:r>
         <w:rPr>
           <w:i/>
@@ -3367,6 +4089,7 @@
         </w:rPr>
         <w:t>suberosa</w:t>
       </w:r>
+      <w:proofErr w:type="spellEnd"/>
       <w:r>
         <w:t xml:space="preserve"> </w:t>
       </w:r>
@@ -3407,6 +4130,7 @@
         </w:rPr>
         <w:t xml:space="preserve"> </w:t>
       </w:r>
+      <w:proofErr w:type="spellStart"/>
       <w:r>
         <w:rPr>
           <w:i/>
@@ -3414,6 +4138,7 @@
         </w:rPr>
         <w:t>parviflora</w:t>
       </w:r>
+      <w:proofErr w:type="spellEnd"/>
       <w:r>
         <w:rPr>
           <w:i/>
@@ -3447,6 +4172,7 @@
         </w:rPr>
         <w:t xml:space="preserve"> </w:t>
       </w:r>
+      <w:proofErr w:type="spellStart"/>
       <w:r>
         <w:rPr>
           <w:i/>
@@ -3454,6 +4180,7 @@
         </w:rPr>
         <w:t>micrantha</w:t>
       </w:r>
+      <w:proofErr w:type="spellEnd"/>
       <w:r>
         <w:t xml:space="preserve"> seedling each emerged from separate pellet groups. The</w:t>
       </w:r>
@@ -3480,6 +4207,7 @@
         </w:rPr>
         <w:t xml:space="preserve"> </w:t>
       </w:r>
+      <w:proofErr w:type="spellStart"/>
       <w:r>
         <w:rPr>
           <w:i/>
@@ -3487,6 +4215,7 @@
         </w:rPr>
         <w:t>micrantha</w:t>
       </w:r>
+      <w:proofErr w:type="spellEnd"/>
       <w:r>
         <w:rPr>
           <w:i/>
@@ -3510,35 +4239,77 @@
         <w:t>.</w:t>
       </w:r>
       <w:r>
-        <w:t xml:space="preserve"> The wind-dispersed species that were common to many trays in the nursery were excluded from this count, and all germinated in the soil around the deer pellets. The </w:t>
-      </w:r>
-      <w:r>
-        <w:rPr>
-          <w:i/>
-        </w:rPr>
-        <w:t>M. micrantha</w:t>
-      </w:r>
-      <w:r>
+        <w:t xml:space="preserve"> The wind-dispersed species that were common to many trays in the nursery were excluded from this count, and all germinated in the soil around the deer pellets. </w:t>
+      </w:r>
+      <w:bookmarkStart w:id="3" w:name="_Hlk484162069"/>
+      <w:r>
+        <w:rPr>
+          <w:highlight w:val="yellow"/>
+        </w:rPr>
+        <w:t xml:space="preserve">The </w:t>
+      </w:r>
+      <w:r>
+        <w:rPr>
+          <w:i/>
+          <w:highlight w:val="yellow"/>
+        </w:rPr>
+        <w:t xml:space="preserve">M. </w:t>
+      </w:r>
+      <w:proofErr w:type="spellStart"/>
+      <w:r>
+        <w:rPr>
+          <w:i/>
+          <w:highlight w:val="yellow"/>
+        </w:rPr>
+        <w:t>micrantha</w:t>
+      </w:r>
+      <w:proofErr w:type="spellEnd"/>
+      <w:r>
+        <w:rPr>
+          <w:highlight w:val="yellow"/>
+        </w:rPr>
         <w:t xml:space="preserve"> seedling,</w:t>
       </w:r>
       <w:r>
+        <w:rPr>
+          <w:highlight w:val="yellow"/>
+        </w:rPr>
         <w:t xml:space="preserve"> however, was </w:t>
       </w:r>
       <w:r>
+        <w:rPr>
+          <w:highlight w:val="yellow"/>
+        </w:rPr>
         <w:t>only found in one</w:t>
       </w:r>
       <w:r>
+        <w:rPr>
+          <w:highlight w:val="yellow"/>
+        </w:rPr>
         <w:t xml:space="preserve"> tray and sprouting directly </w:t>
       </w:r>
       <w:r>
-        <w:t>from one of the deer pellets, and so was included.</w:t>
-      </w:r>
+        <w:rPr>
+          <w:highlight w:val="yellow"/>
+        </w:rPr>
+        <w:t>from one of the deer pellets</w:t>
+      </w:r>
+      <w:r>
+        <w:rPr>
+          <w:highlight w:val="yellow"/>
+        </w:rPr>
+        <w:t xml:space="preserve"> and so was included.</w:t>
+      </w:r>
+      <w:bookmarkStart w:id="4" w:name="_GoBack"/>
+      <w:bookmarkEnd w:id="3"/>
+      <w:bookmarkEnd w:id="4"/>
     </w:p>
     <w:p>
       <w:pPr>
         <w:spacing w:line="480" w:lineRule="auto"/>
       </w:pPr>
       <w:r>
+        <w:lastRenderedPageBreak/>
         <w:tab/>
       </w:r>
       <w:r>
@@ -3581,6 +4352,7 @@
         </w:rPr>
         <w:t xml:space="preserve">M. </w:t>
       </w:r>
+      <w:proofErr w:type="spellStart"/>
       <w:r>
         <w:rPr>
           <w:i/>
@@ -3588,12 +4360,14 @@
         </w:rPr>
         <w:t>citrifolia</w:t>
       </w:r>
+      <w:proofErr w:type="spellEnd"/>
       <w:r>
         <w:t>, and</w:t>
       </w:r>
       <w:r>
         <w:t xml:space="preserve"> </w:t>
       </w:r>
+      <w:proofErr w:type="spellStart"/>
       <w:r>
         <w:rPr>
           <w:i/>
@@ -3601,19 +4375,29 @@
         </w:rPr>
         <w:t>Ficus</w:t>
       </w:r>
-      <w:r>
-        <w:rPr>
-          <w:i/>
-          <w:iCs/>
-        </w:rPr>
-        <w:t xml:space="preserve"> </w:t>
-      </w:r>
-      <w:r>
-        <w:rPr>
-          <w:i/>
-          <w:iCs/>
-        </w:rPr>
-        <w:t>prolixa,</w:t>
+      <w:proofErr w:type="spellEnd"/>
+      <w:r>
+        <w:rPr>
+          <w:i/>
+          <w:iCs/>
+        </w:rPr>
+        <w:t xml:space="preserve"> </w:t>
+      </w:r>
+      <w:proofErr w:type="spellStart"/>
+      <w:r>
+        <w:rPr>
+          <w:i/>
+          <w:iCs/>
+        </w:rPr>
+        <w:t>prolixa</w:t>
+      </w:r>
+      <w:proofErr w:type="spellEnd"/>
+      <w:r>
+        <w:rPr>
+          <w:i/>
+          <w:iCs/>
+        </w:rPr>
+        <w:t>,</w:t>
       </w:r>
       <w:r>
         <w:t xml:space="preserve"> the non-native</w:t>
@@ -3631,23 +4415,38 @@
       <w:r>
         <w:t xml:space="preserve"> and </w:t>
       </w:r>
-      <w:r>
-        <w:rPr>
-          <w:i/>
-          <w:iCs/>
-        </w:rPr>
-        <w:t>Leucaena leucocephala</w:t>
-      </w:r>
-      <w:r>
-        <w:t xml:space="preserve">, the non-native </w:t>
-      </w:r>
-      <w:r>
-        <w:lastRenderedPageBreak/>
-        <w:t>vines</w:t>
-      </w:r>
-      <w:r>
-        <w:t xml:space="preserve"> </w:t>
-      </w:r>
+      <w:proofErr w:type="spellStart"/>
+      <w:r>
+        <w:rPr>
+          <w:i/>
+          <w:iCs/>
+        </w:rPr>
+        <w:t>Leucaena</w:t>
+      </w:r>
+      <w:proofErr w:type="spellEnd"/>
+      <w:r>
+        <w:rPr>
+          <w:i/>
+          <w:iCs/>
+        </w:rPr>
+        <w:t xml:space="preserve"> </w:t>
+      </w:r>
+      <w:proofErr w:type="spellStart"/>
+      <w:r>
+        <w:rPr>
+          <w:i/>
+          <w:iCs/>
+        </w:rPr>
+        <w:t>leucocephala</w:t>
+      </w:r>
+      <w:proofErr w:type="spellEnd"/>
+      <w:r>
+        <w:t>, the non-native vines</w:t>
+      </w:r>
+      <w:r>
+        <w:t xml:space="preserve"> </w:t>
+      </w:r>
+      <w:proofErr w:type="spellStart"/>
       <w:r>
         <w:rPr>
           <w:i/>
@@ -3655,6 +4454,7 @@
         </w:rPr>
         <w:t>Passiflora</w:t>
       </w:r>
+      <w:proofErr w:type="spellEnd"/>
       <w:r>
         <w:rPr>
           <w:i/>
@@ -3670,15 +4470,25 @@
           <w:i/>
           <w:iCs/>
         </w:rPr>
-        <w:t xml:space="preserve"> Coccinia</w:t>
-      </w:r>
-      <w:r>
-        <w:rPr>
-          <w:i/>
-          <w:iCs/>
-        </w:rPr>
-        <w:t xml:space="preserve"> </w:t>
-      </w:r>
+        <w:t xml:space="preserve"> </w:t>
+      </w:r>
+      <w:proofErr w:type="spellStart"/>
+      <w:r>
+        <w:rPr>
+          <w:i/>
+          <w:iCs/>
+        </w:rPr>
+        <w:t>Coccinia</w:t>
+      </w:r>
+      <w:proofErr w:type="spellEnd"/>
+      <w:r>
+        <w:rPr>
+          <w:i/>
+          <w:iCs/>
+        </w:rPr>
+        <w:t xml:space="preserve"> </w:t>
+      </w:r>
+      <w:proofErr w:type="spellStart"/>
       <w:r>
         <w:rPr>
           <w:i/>
@@ -3686,18 +4496,35 @@
         </w:rPr>
         <w:t>grandis</w:t>
       </w:r>
+      <w:proofErr w:type="spellEnd"/>
       <w:r>
         <w:t>, and the non-native</w:t>
       </w:r>
       <w:r>
         <w:t xml:space="preserve"> herb </w:t>
       </w:r>
-      <w:r>
-        <w:rPr>
-          <w:i/>
-        </w:rPr>
-        <w:t>Chromolaena odorata</w:t>
-      </w:r>
+      <w:proofErr w:type="spellStart"/>
+      <w:r>
+        <w:rPr>
+          <w:i/>
+        </w:rPr>
+        <w:t>Chromolaena</w:t>
+      </w:r>
+      <w:proofErr w:type="spellEnd"/>
+      <w:r>
+        <w:rPr>
+          <w:i/>
+        </w:rPr>
+        <w:t xml:space="preserve"> </w:t>
+      </w:r>
+      <w:proofErr w:type="spellStart"/>
+      <w:r>
+        <w:rPr>
+          <w:i/>
+        </w:rPr>
+        <w:t>odorata</w:t>
+      </w:r>
+      <w:proofErr w:type="spellEnd"/>
       <w:r>
         <w:t xml:space="preserve">. </w:t>
       </w:r>
@@ -3709,8 +4536,17 @@
           <w:i/>
           <w:iCs/>
         </w:rPr>
-        <w:t>C. odorata</w:t>
-      </w:r>
+        <w:t xml:space="preserve">C. </w:t>
+      </w:r>
+      <w:proofErr w:type="spellStart"/>
+      <w:r>
+        <w:rPr>
+          <w:i/>
+          <w:iCs/>
+        </w:rPr>
+        <w:t>odorata</w:t>
+      </w:r>
+      <w:proofErr w:type="spellEnd"/>
       <w:r>
         <w:t xml:space="preserve"> and </w:t>
       </w:r>
@@ -3719,8 +4555,17 @@
           <w:i/>
           <w:iCs/>
         </w:rPr>
-        <w:t>L. leucocephala</w:t>
-      </w:r>
+        <w:t xml:space="preserve">L. </w:t>
+      </w:r>
+      <w:proofErr w:type="spellStart"/>
+      <w:r>
+        <w:rPr>
+          <w:i/>
+          <w:iCs/>
+        </w:rPr>
+        <w:t>leucocephala</w:t>
+      </w:r>
+      <w:proofErr w:type="spellEnd"/>
       <w:r>
         <w:rPr>
           <w:i/>
@@ -3759,46 +4604,97 @@
         <w:t xml:space="preserve">. </w:t>
       </w:r>
       <w:r>
+        <w:rPr>
+          <w:highlight w:val="yellow"/>
+        </w:rPr>
         <w:t>Proportional abundance in nature (left hand panel, Figure 3) for each species was calculated by dividing the total count of adults of that species across our fourteen sites</w:t>
       </w:r>
       <w:r>
-        <w:t xml:space="preserve"> </w:t>
-      </w:r>
-      <w:r>
+        <w:rPr>
+          <w:highlight w:val="yellow"/>
+        </w:rPr>
+        <w:t xml:space="preserve"> </w:t>
+      </w:r>
+      <w:r>
+        <w:rPr>
+          <w:highlight w:val="yellow"/>
+        </w:rPr>
         <w:t>and dividing that by the total number of adult tree</w:t>
       </w:r>
       <w:r>
+        <w:rPr>
+          <w:highlight w:val="yellow"/>
+        </w:rPr>
         <w:t xml:space="preserve">s across all sites. </w:t>
       </w:r>
       <w:r>
+        <w:rPr>
+          <w:highlight w:val="yellow"/>
+        </w:rPr>
         <w:t>(Total adult count of one species</w:t>
       </w:r>
       <w:r>
+        <w:rPr>
+          <w:highlight w:val="yellow"/>
+        </w:rPr>
         <w:t xml:space="preserve"> /</w:t>
       </w:r>
       <w:r>
+        <w:rPr>
+          <w:highlight w:val="yellow"/>
+        </w:rPr>
         <w:t xml:space="preserve"> total adult count of all species</w:t>
       </w:r>
       <w:r>
+        <w:rPr>
+          <w:highlight w:val="yellow"/>
+        </w:rPr>
         <w:t xml:space="preserve"> counted on vegetation transects). </w:t>
       </w:r>
       <w:r>
+        <w:rPr>
+          <w:highlight w:val="yellow"/>
+        </w:rPr>
         <w:t>We</w:t>
       </w:r>
       <w:r>
+        <w:rPr>
+          <w:highlight w:val="yellow"/>
+        </w:rPr>
         <w:t xml:space="preserve"> count</w:t>
       </w:r>
       <w:r>
+        <w:rPr>
+          <w:highlight w:val="yellow"/>
+        </w:rPr>
         <w:t>ed</w:t>
       </w:r>
       <w:r>
-        <w:t xml:space="preserve"> only adult tree counts in calculations</w:t>
-      </w:r>
-      <w:r>
+        <w:rPr>
+          <w:highlight w:val="yellow"/>
+        </w:rPr>
+        <w:t xml:space="preserve"> only adult trees</w:t>
+      </w:r>
+      <w:r>
+        <w:rPr>
+          <w:highlight w:val="yellow"/>
+        </w:rPr>
+        <w:t xml:space="preserve"> in calculations</w:t>
+      </w:r>
+      <w:r>
+        <w:rPr>
+          <w:highlight w:val="yellow"/>
+        </w:rPr>
         <w:t xml:space="preserve"> to represent </w:t>
       </w:r>
       <w:r>
-        <w:t>potentially fruiting trees. We used a similar approach to calculate the proportional abundance of seedling species found</w:t>
+        <w:rPr>
+          <w:highlight w:val="yellow"/>
+        </w:rPr>
+        <w:t>potentially fruiting trees.</w:t>
+      </w:r>
+      <w:r>
+        <w:t xml:space="preserve"> We used a similar approach to calculate the proportional abundance of seedling species found</w:t>
       </w:r>
       <w:r>
         <w:t xml:space="preserve"> in pigs scats and deer pellets: the total number of seedlings that germinated from pig scat for a given species was divided by the total number of seedlings of all species that germinated from pig scats. </w:t>
@@ -3813,7 +4709,19 @@
         <w:t xml:space="preserve">did not reflect the </w:t>
       </w:r>
       <w:r>
-        <w:t>most abundant species in nature, suggesting that pigs are selectively dispersing certain species.</w:t>
+        <w:t xml:space="preserve">most abundant species in nature, suggesting </w:t>
+      </w:r>
+      <w:r>
+        <w:rPr>
+          <w:highlight w:val="yellow"/>
+        </w:rPr>
+        <w:t>some selection for</w:t>
+      </w:r>
+      <w:r>
+        <w:rPr>
+          <w:highlight w:val="yellow"/>
+        </w:rPr>
+        <w:t xml:space="preserve"> certain species.</w:t>
       </w:r>
       <w:r>
         <w:t xml:space="preserve"> </w:t>
@@ -3858,72 +4766,121 @@
         <w:t xml:space="preserve"> </w:t>
       </w:r>
       <w:r>
+        <w:rPr>
+          <w:highlight w:val="yellow"/>
+        </w:rPr>
         <w:t>total seedling abundance (r</w:t>
       </w:r>
       <w:r>
         <w:rPr>
+          <w:highlight w:val="yellow"/>
           <w:vertAlign w:val="superscript"/>
         </w:rPr>
         <w:t>2</w:t>
       </w:r>
       <w:r>
+        <w:rPr>
+          <w:highlight w:val="yellow"/>
+        </w:rPr>
         <w:t xml:space="preserve"> = 0.707</w:t>
       </w:r>
       <w:r>
+        <w:rPr>
+          <w:highlight w:val="yellow"/>
+        </w:rPr>
         <w:t>, P &lt; 0.001), native seedling abundance (r</w:t>
       </w:r>
       <w:r>
         <w:rPr>
+          <w:highlight w:val="yellow"/>
           <w:vertAlign w:val="superscript"/>
         </w:rPr>
         <w:t>2</w:t>
       </w:r>
       <w:r>
+        <w:rPr>
+          <w:highlight w:val="yellow"/>
+        </w:rPr>
         <w:t xml:space="preserve"> = 0.649</w:t>
       </w:r>
       <w:r>
+        <w:rPr>
+          <w:highlight w:val="yellow"/>
+        </w:rPr>
         <w:t xml:space="preserve">, P &lt; 0.001), </w:t>
       </w:r>
       <w:r>
+        <w:rPr>
+          <w:highlight w:val="yellow"/>
+        </w:rPr>
         <w:t>non-native</w:t>
       </w:r>
       <w:r>
+        <w:rPr>
+          <w:highlight w:val="yellow"/>
+        </w:rPr>
         <w:t xml:space="preserve"> seedling abundance (r</w:t>
       </w:r>
       <w:r>
         <w:rPr>
+          <w:highlight w:val="yellow"/>
           <w:vertAlign w:val="superscript"/>
         </w:rPr>
         <w:t>2</w:t>
       </w:r>
       <w:r>
+        <w:rPr>
+          <w:highlight w:val="yellow"/>
+        </w:rPr>
         <w:t xml:space="preserve"> = 0.792</w:t>
       </w:r>
       <w:r>
+        <w:rPr>
+          <w:highlight w:val="yellow"/>
+        </w:rPr>
         <w:t>, P &lt; 0.001)</w:t>
       </w:r>
       <w:r>
+        <w:rPr>
+          <w:highlight w:val="yellow"/>
+        </w:rPr>
         <w:t>, and</w:t>
       </w:r>
       <w:r>
+        <w:rPr>
+          <w:highlight w:val="yellow"/>
+        </w:rPr>
         <w:t xml:space="preserve"> vine abundance (r</w:t>
       </w:r>
       <w:r>
         <w:rPr>
+          <w:highlight w:val="yellow"/>
           <w:vertAlign w:val="superscript"/>
         </w:rPr>
         <w:t>2</w:t>
       </w:r>
       <w:r>
+        <w:rPr>
+          <w:highlight w:val="yellow"/>
+        </w:rPr>
         <w:t xml:space="preserve"> = 0.792</w:t>
       </w:r>
       <w:r>
+        <w:rPr>
+          <w:highlight w:val="yellow"/>
+        </w:rPr>
         <w:t>, P &lt;0.001) (</w:t>
       </w:r>
       <w:r>
+        <w:rPr>
+          <w:highlight w:val="yellow"/>
+        </w:rPr>
         <w:t>Figure 4</w:t>
       </w:r>
       <w:r>
+        <w:rPr>
+          <w:highlight w:val="yellow"/>
+        </w:rPr>
         <w:t>).</w:t>
       </w:r>
       <w:r>
@@ -3939,7 +4896,11 @@
         <w:t>correlations</w:t>
       </w:r>
       <w:r>
-        <w:t xml:space="preserve"> were detected between </w:t>
+        <w:t xml:space="preserve"> were </w:t>
+      </w:r>
+      <w:r>
+        <w:lastRenderedPageBreak/>
+        <w:t xml:space="preserve">detected between </w:t>
       </w:r>
       <w:r>
         <w:t>these characteristics and pig abundance</w:t>
@@ -3971,7 +4932,15 @@
         <w:t xml:space="preserve"> </w:t>
       </w:r>
       <w:r>
-        <w:t>ungulate exclosure treatment in the</w:t>
+        <w:t xml:space="preserve">ungulate </w:t>
+      </w:r>
+      <w:proofErr w:type="spellStart"/>
+      <w:r>
+        <w:t>exclosure</w:t>
+      </w:r>
+      <w:proofErr w:type="spellEnd"/>
+      <w:r>
+        <w:t xml:space="preserve"> treatment in the</w:t>
       </w:r>
       <w:r>
         <w:t xml:space="preserve"> experiment above, </w:t>
@@ -3980,7 +4949,14 @@
         <w:rPr>
           <w:i/>
         </w:rPr>
-        <w:t>O. op</w:t>
+        <w:t xml:space="preserve">O. </w:t>
+      </w:r>
+      <w:proofErr w:type="spellStart"/>
+      <w:r>
+        <w:rPr>
+          <w:i/>
+        </w:rPr>
+        <w:t>op</w:t>
       </w:r>
       <w:r>
         <w:rPr>
@@ -3988,6 +4964,7 @@
         </w:rPr>
         <w:t>positifolia</w:t>
       </w:r>
+      <w:proofErr w:type="spellEnd"/>
       <w:r>
         <w:t xml:space="preserve"> and </w:t>
       </w:r>
@@ -3995,8 +4972,16 @@
         <w:rPr>
           <w:i/>
         </w:rPr>
-        <w:t>A. marianennsis</w:t>
-      </w:r>
+        <w:t xml:space="preserve">A. </w:t>
+      </w:r>
+      <w:proofErr w:type="spellStart"/>
+      <w:r>
+        <w:rPr>
+          <w:i/>
+        </w:rPr>
+        <w:t>marianennsis</w:t>
+      </w:r>
+      <w:proofErr w:type="spellEnd"/>
       <w:r>
         <w:t xml:space="preserve">, </w:t>
       </w:r>
@@ -4009,6 +4994,7 @@
       <w:r>
         <w:t xml:space="preserve"> </w:t>
       </w:r>
+      <w:proofErr w:type="spellStart"/>
       <w:r>
         <w:rPr>
           <w:i/>
@@ -4021,11 +5007,19 @@
         </w:rPr>
         <w:t>e</w:t>
       </w:r>
-      <w:r>
-        <w:rPr>
-          <w:i/>
-        </w:rPr>
-        <w:t xml:space="preserve"> cylindr</w:t>
+      <w:proofErr w:type="spellEnd"/>
+      <w:r>
+        <w:rPr>
+          <w:i/>
+        </w:rPr>
+        <w:t xml:space="preserve"> </w:t>
+      </w:r>
+      <w:proofErr w:type="spellStart"/>
+      <w:r>
+        <w:rPr>
+          <w:i/>
+        </w:rPr>
+        <w:t>cylindr</w:t>
       </w:r>
       <w:r>
         <w:rPr>
@@ -4045,6 +5039,7 @@
         </w:rPr>
         <w:t>rpa</w:t>
       </w:r>
+      <w:proofErr w:type="spellEnd"/>
       <w:r>
         <w:t xml:space="preserve">, they </w:t>
       </w:r>
@@ -4064,11 +5059,7 @@
         <w:t>es</w:t>
       </w:r>
       <w:r>
-        <w:t xml:space="preserve"> for </w:t>
-      </w:r>
-      <w:r>
-        <w:lastRenderedPageBreak/>
-        <w:t>adults</w:t>
+        <w:t xml:space="preserve"> for adults</w:t>
       </w:r>
       <w:r>
         <w:t xml:space="preserve"> across all sites,</w:t>
@@ -4077,7 +5068,13 @@
         <w:t xml:space="preserve"> accounting for over 30% of adult tree species surveyed for this study</w:t>
       </w:r>
       <w:r>
-        <w:t xml:space="preserve"> (Figure 2</w:t>
+        <w:t xml:space="preserve"> (</w:t>
+      </w:r>
+      <w:r>
+        <w:rPr>
+          <w:highlight w:val="yellow"/>
+        </w:rPr>
+        <w:t>Figure 3</w:t>
       </w:r>
       <w:r>
         <w:t>, top panel</w:t>
@@ -4157,16 +5154,31 @@
         <w:t xml:space="preserve"> </w:t>
       </w:r>
       <w:r>
+        <w:rPr>
+          <w:highlight w:val="yellow"/>
+        </w:rPr>
         <w:t>Deer</w:t>
       </w:r>
       <w:r>
         <w:t xml:space="preserve"> selectively browse four of the six species tested while </w:t>
       </w:r>
       <w:r>
-        <w:t>avoiding the other two (Figure 2</w:t>
-      </w:r>
-      <w:r>
-        <w:t xml:space="preserve">), and as a result, </w:t>
+        <w:t>avoiding the other two (</w:t>
+      </w:r>
+      <w:r>
+        <w:rPr>
+          <w:highlight w:val="yellow"/>
+        </w:rPr>
+        <w:t>Figure 2</w:t>
+      </w:r>
+      <w:r>
+        <w:rPr>
+          <w:highlight w:val="yellow"/>
+        </w:rPr>
+        <w:t>)</w:t>
+      </w:r>
+      <w:r>
+        <w:t xml:space="preserve">, and as a result, </w:t>
       </w:r>
       <w:r>
         <w:t xml:space="preserve">have potential to </w:t>
@@ -4196,28 +5208,101 @@
         <w:t xml:space="preserve">. </w:t>
       </w:r>
       <w:r>
+        <w:rPr>
+          <w:highlight w:val="yellow"/>
+        </w:rPr>
         <w:t xml:space="preserve">However, </w:t>
       </w:r>
       <w:r>
-        <w:t xml:space="preserve">the sheer number of native seeds counted germinating from pig scats came primarily from two man-seeded species of fruits: </w:t>
-      </w:r>
-      <w:r>
-        <w:rPr>
-          <w:i/>
-        </w:rPr>
-        <w:t>Morinda citrifolia</w:t>
-      </w:r>
-      <w:r>
+        <w:rPr>
+          <w:highlight w:val="yellow"/>
+        </w:rPr>
+        <w:t xml:space="preserve">the sheer number of native seeds counted germinating from pig scats came primarily from </w:t>
+      </w:r>
+      <w:proofErr w:type="spellStart"/>
+      <w:r>
+        <w:rPr>
+          <w:highlight w:val="yellow"/>
+        </w:rPr>
+        <w:t>two man</w:t>
+      </w:r>
+      <w:r>
+        <w:rPr>
+          <w:highlight w:val="yellow"/>
+        </w:rPr>
+        <w:t>y</w:t>
+      </w:r>
+      <w:proofErr w:type="spellEnd"/>
+      <w:r>
+        <w:rPr>
+          <w:highlight w:val="yellow"/>
+        </w:rPr>
+        <w:t xml:space="preserve">-seeded species of fruits: </w:t>
+      </w:r>
+      <w:proofErr w:type="spellStart"/>
+      <w:r>
+        <w:rPr>
+          <w:i/>
+          <w:highlight w:val="yellow"/>
+        </w:rPr>
+        <w:t>Morinda</w:t>
+      </w:r>
+      <w:proofErr w:type="spellEnd"/>
+      <w:r>
+        <w:rPr>
+          <w:i/>
+          <w:highlight w:val="yellow"/>
+        </w:rPr>
+        <w:t xml:space="preserve"> </w:t>
+      </w:r>
+      <w:proofErr w:type="spellStart"/>
+      <w:r>
+        <w:rPr>
+          <w:i/>
+          <w:highlight w:val="yellow"/>
+        </w:rPr>
+        <w:t>citrifolia</w:t>
+      </w:r>
+      <w:proofErr w:type="spellEnd"/>
+      <w:r>
+        <w:rPr>
+          <w:highlight w:val="yellow"/>
+        </w:rPr>
         <w:t xml:space="preserve"> and </w:t>
       </w:r>
-      <w:r>
-        <w:rPr>
-          <w:i/>
-        </w:rPr>
-        <w:t>Ficus prolixa</w:t>
-      </w:r>
-      <w:r>
-        <w:t>. T</w:t>
+      <w:proofErr w:type="spellStart"/>
+      <w:r>
+        <w:rPr>
+          <w:i/>
+          <w:highlight w:val="yellow"/>
+        </w:rPr>
+        <w:t>Ficus</w:t>
+      </w:r>
+      <w:proofErr w:type="spellEnd"/>
+      <w:r>
+        <w:rPr>
+          <w:i/>
+          <w:highlight w:val="yellow"/>
+        </w:rPr>
+        <w:t xml:space="preserve"> </w:t>
+      </w:r>
+      <w:proofErr w:type="spellStart"/>
+      <w:r>
+        <w:rPr>
+          <w:i/>
+          <w:highlight w:val="yellow"/>
+        </w:rPr>
+        <w:t>prolixa</w:t>
+      </w:r>
+      <w:proofErr w:type="spellEnd"/>
+      <w:r>
+        <w:rPr>
+          <w:highlight w:val="yellow"/>
+        </w:rPr>
+        <w:t>.</w:t>
+      </w:r>
+      <w:r>
+        <w:t xml:space="preserve"> T</w:t>
       </w:r>
       <w:r>
         <w:t>he negative effects of deer were evident across the forest, as there were far more seedlings in areas with few d</w:t>
@@ -4244,10 +5329,31 @@
         <w:t>).</w:t>
       </w:r>
       <w:r>
-        <w:t xml:space="preserve"> This, in combination with the observation that most mortality in the exclosure study appeared to come from browsing rather than rooting, indicates that deer have a greater impact on seedling mortality than do pigs.</w:t>
+        <w:t xml:space="preserve"> This, in combination with the observation that most mortality in the </w:t>
+      </w:r>
+      <w:proofErr w:type="spellStart"/>
+      <w:r>
+        <w:t>exclosure</w:t>
+      </w:r>
+      <w:proofErr w:type="spellEnd"/>
+      <w:r>
+        <w:t xml:space="preserve"> study appeared to come from browsing rather than rooting, indicates that deer have a greater impact on seedling mortality than do pigs.</w:t>
       </w:r>
       <w:r>
         <w:t xml:space="preserve"> While the benefits of pigs as seed dispersers were not evident in the seedling community, neither was a negative role for pigs; herbivory by deer is likely to mask any benefits provided via dispersal by pigs. </w:t>
+      </w:r>
+      <w:r>
+        <w:rPr>
+          <w:highlight w:val="yellow"/>
+        </w:rPr>
+        <w:t xml:space="preserve">Even in a system completely </w:t>
+      </w:r>
+      <w:r>
+        <w:rPr>
+          <w:highlight w:val="yellow"/>
+        </w:rPr>
+        <w:lastRenderedPageBreak/>
+        <w:t>lacking native seed dispersers, the negative effects of deer on seedling presence and abundance was striking.</w:t>
       </w:r>
     </w:p>
     <w:p>
@@ -4273,8 +5379,36 @@
           <w:sz w:val="24"/>
           <w:szCs w:val="24"/>
         </w:rPr>
-        <w:t>M. citrifolia, Ficus</w:t>
-      </w:r>
+        <w:t xml:space="preserve">M. </w:t>
+      </w:r>
+      <w:proofErr w:type="spellStart"/>
+      <w:r>
+        <w:rPr>
+          <w:i/>
+          <w:sz w:val="24"/>
+          <w:szCs w:val="24"/>
+        </w:rPr>
+        <w:t>citrifolia</w:t>
+      </w:r>
+      <w:proofErr w:type="spellEnd"/>
+      <w:r>
+        <w:rPr>
+          <w:i/>
+          <w:sz w:val="24"/>
+          <w:szCs w:val="24"/>
+        </w:rPr>
+        <w:t xml:space="preserve">, </w:t>
+      </w:r>
+      <w:proofErr w:type="spellStart"/>
+      <w:r>
+        <w:rPr>
+          <w:i/>
+          <w:sz w:val="24"/>
+          <w:szCs w:val="24"/>
+        </w:rPr>
+        <w:t>Ficus</w:t>
+      </w:r>
+      <w:proofErr w:type="spellEnd"/>
       <w:r>
         <w:rPr>
           <w:sz w:val="24"/>
@@ -4311,9 +5445,18 @@
           <w:sz w:val="24"/>
           <w:szCs w:val="24"/>
         </w:rPr>
-        <w:lastRenderedPageBreak/>
-        <w:t>M. citrifolia</w:t>
-      </w:r>
+        <w:t xml:space="preserve">M. </w:t>
+      </w:r>
+      <w:proofErr w:type="spellStart"/>
+      <w:r>
+        <w:rPr>
+          <w:i/>
+          <w:sz w:val="24"/>
+          <w:szCs w:val="24"/>
+        </w:rPr>
+        <w:t>citrifolia</w:t>
+      </w:r>
+      <w:proofErr w:type="spellEnd"/>
       <w:r>
         <w:rPr>
           <w:sz w:val="24"/>
@@ -4526,8 +5669,18 @@
           <w:sz w:val="24"/>
           <w:szCs w:val="24"/>
         </w:rPr>
-        <w:t>M. citrifolia</w:t>
-      </w:r>
+        <w:t xml:space="preserve">M. </w:t>
+      </w:r>
+      <w:proofErr w:type="spellStart"/>
+      <w:r>
+        <w:rPr>
+          <w:i/>
+          <w:sz w:val="24"/>
+          <w:szCs w:val="24"/>
+        </w:rPr>
+        <w:t>citrifolia</w:t>
+      </w:r>
+      <w:proofErr w:type="spellEnd"/>
       <w:r>
         <w:rPr>
           <w:sz w:val="24"/>
@@ -4549,6 +5702,54 @@
         </w:rPr>
         <w:t xml:space="preserve"> successional species into edges and gaps.</w:t>
       </w:r>
+      <w:r>
+        <w:rPr>
+          <w:sz w:val="24"/>
+          <w:szCs w:val="24"/>
+        </w:rPr>
+        <w:t xml:space="preserve"> </w:t>
+      </w:r>
+      <w:bookmarkStart w:id="5" w:name="_Hlk484093451"/>
+      <w:r>
+        <w:rPr>
+          <w:sz w:val="24"/>
+          <w:szCs w:val="24"/>
+          <w:highlight w:val="yellow"/>
+        </w:rPr>
+        <w:t>Further studies would be needed</w:t>
+      </w:r>
+      <w:r>
+        <w:rPr>
+          <w:sz w:val="24"/>
+          <w:szCs w:val="24"/>
+          <w:highlight w:val="yellow"/>
+        </w:rPr>
+        <w:t xml:space="preserve"> to determine if pigs are actually dispersing these species in to disturbed edges and gaps, but both tree species are very common in secondary forests </w:t>
+      </w:r>
+      <w:r>
+        <w:rPr>
+          <w:sz w:val="24"/>
+          <w:szCs w:val="24"/>
+          <w:highlight w:val="yellow"/>
+        </w:rPr>
+        <w:t xml:space="preserve">in Guam </w:t>
+      </w:r>
+      <w:r>
+        <w:rPr>
+          <w:sz w:val="24"/>
+          <w:szCs w:val="24"/>
+          <w:highlight w:val="yellow"/>
+        </w:rPr>
+        <w:t>that were formerly cleared land (which were not surveyed for this study) that also have evidence of pig presence like scat, wallows, and rooting.</w:t>
+      </w:r>
+      <w:r>
+        <w:rPr>
+          <w:sz w:val="24"/>
+          <w:szCs w:val="24"/>
+        </w:rPr>
+        <w:t xml:space="preserve"> </w:t>
+      </w:r>
+      <w:bookmarkEnd w:id="5"/>
     </w:p>
     <w:p>
       <w:pPr>
@@ -4691,7 +5892,15 @@
           <w:sz w:val="24"/>
           <w:szCs w:val="24"/>
         </w:rPr>
-        <w:t>and two of the most common adult species in the forests on Guam</w:t>
+        <w:t xml:space="preserve">and two of the most </w:t>
+      </w:r>
+      <w:r>
+        <w:rPr>
+          <w:sz w:val="24"/>
+          <w:szCs w:val="24"/>
+        </w:rPr>
+        <w:lastRenderedPageBreak/>
+        <w:t>common adult species in the forests on Guam</w:t>
       </w:r>
       <w:r>
         <w:rPr>
@@ -4700,14 +5909,34 @@
         </w:rPr>
         <w:t xml:space="preserve"> (after </w:t>
       </w:r>
-      <w:r>
-        <w:rPr>
-          <w:i/>
-          <w:sz w:val="24"/>
-          <w:szCs w:val="24"/>
-        </w:rPr>
-        <w:t>Meiogyne cylindrocarpa</w:t>
-      </w:r>
+      <w:proofErr w:type="spellStart"/>
+      <w:r>
+        <w:rPr>
+          <w:i/>
+          <w:sz w:val="24"/>
+          <w:szCs w:val="24"/>
+        </w:rPr>
+        <w:t>Meiogyne</w:t>
+      </w:r>
+      <w:proofErr w:type="spellEnd"/>
+      <w:r>
+        <w:rPr>
+          <w:i/>
+          <w:sz w:val="24"/>
+          <w:szCs w:val="24"/>
+        </w:rPr>
+        <w:t xml:space="preserve"> </w:t>
+      </w:r>
+      <w:proofErr w:type="spellStart"/>
+      <w:r>
+        <w:rPr>
+          <w:i/>
+          <w:sz w:val="24"/>
+          <w:szCs w:val="24"/>
+        </w:rPr>
+        <w:t>cylindrocarpa</w:t>
+      </w:r>
+      <w:proofErr w:type="spellEnd"/>
       <w:r>
         <w:rPr>
           <w:sz w:val="24"/>
@@ -4727,16 +5956,42 @@
           <w:sz w:val="24"/>
           <w:szCs w:val="24"/>
         </w:rPr>
-        <w:t xml:space="preserve">are the two species that survived just as well outside our seedling exclosures as they did inside – </w:t>
-      </w:r>
-      <w:r>
-        <w:rPr>
-          <w:i/>
-          <w:sz w:val="24"/>
-          <w:szCs w:val="24"/>
-        </w:rPr>
-        <w:t>O. oppositifolia</w:t>
-      </w:r>
+        <w:t xml:space="preserve">are the two species that survived just as well outside our seedling </w:t>
+      </w:r>
+      <w:proofErr w:type="spellStart"/>
+      <w:r>
+        <w:rPr>
+          <w:sz w:val="24"/>
+          <w:szCs w:val="24"/>
+        </w:rPr>
+        <w:t>exclosures</w:t>
+      </w:r>
+      <w:proofErr w:type="spellEnd"/>
+      <w:r>
+        <w:rPr>
+          <w:sz w:val="24"/>
+          <w:szCs w:val="24"/>
+        </w:rPr>
+        <w:t xml:space="preserve"> as they did inside – </w:t>
+      </w:r>
+      <w:r>
+        <w:rPr>
+          <w:i/>
+          <w:sz w:val="24"/>
+          <w:szCs w:val="24"/>
+        </w:rPr>
+        <w:t xml:space="preserve">O. </w:t>
+      </w:r>
+      <w:proofErr w:type="spellStart"/>
+      <w:r>
+        <w:rPr>
+          <w:i/>
+          <w:sz w:val="24"/>
+          <w:szCs w:val="24"/>
+        </w:rPr>
+        <w:t>oppositifolia</w:t>
+      </w:r>
+      <w:proofErr w:type="spellEnd"/>
       <w:r>
         <w:rPr>
           <w:sz w:val="24"/>
@@ -4750,8 +6005,18 @@
           <w:sz w:val="24"/>
           <w:szCs w:val="24"/>
         </w:rPr>
-        <w:t>A. mariannensis</w:t>
-      </w:r>
+        <w:t xml:space="preserve">A. </w:t>
+      </w:r>
+      <w:proofErr w:type="spellStart"/>
+      <w:r>
+        <w:rPr>
+          <w:i/>
+          <w:sz w:val="24"/>
+          <w:szCs w:val="24"/>
+        </w:rPr>
+        <w:t>mariannensis</w:t>
+      </w:r>
+      <w:proofErr w:type="spellEnd"/>
       <w:r>
         <w:rPr>
           <w:sz w:val="24"/>
@@ -4969,14 +6234,19 @@
         </w:rPr>
         <w:t>mammalian</w:t>
       </w:r>
-      <w:bookmarkStart w:id="0" w:name="_GoBack"/>
-      <w:bookmarkEnd w:id="0"/>
-      <w:r>
-        <w:rPr>
-          <w:sz w:val="24"/>
-          <w:szCs w:val="24"/>
-        </w:rPr>
-        <w:t xml:space="preserve"> herbivores</w:t>
+      <w:r>
+        <w:rPr>
+          <w:sz w:val="24"/>
+          <w:szCs w:val="24"/>
+        </w:rPr>
+        <w:t xml:space="preserve"> </w:t>
+      </w:r>
+      <w:r>
+        <w:rPr>
+          <w:sz w:val="24"/>
+          <w:szCs w:val="24"/>
+        </w:rPr>
+        <w:t>herbivores</w:t>
       </w:r>
       <w:r>
         <w:rPr>
@@ -5066,25 +6336,20 @@
         </w:rPr>
         <w:t xml:space="preserve"> </w:t>
       </w:r>
-      <w:r>
-        <w:rPr>
-          <w:sz w:val="24"/>
-          <w:szCs w:val="24"/>
-        </w:rPr>
-        <w:t xml:space="preserve">We acknowledge that pig scat may not be a good proxy for abundance in </w:t>
-      </w:r>
-      <w:r>
-        <w:rPr>
-          <w:sz w:val="24"/>
-          <w:szCs w:val="24"/>
-        </w:rPr>
-        <w:lastRenderedPageBreak/>
-        <w:t>these forest types, and this may have played a role in our inability to detect correlations between pig scat abundance and plant community characteristics</w:t>
-      </w:r>
-      <w:r>
-        <w:rPr>
-          <w:sz w:val="24"/>
-          <w:szCs w:val="24"/>
+      <w:bookmarkStart w:id="6" w:name="_Hlk484092348"/>
+      <w:r>
+        <w:rPr>
+          <w:sz w:val="24"/>
+          <w:szCs w:val="24"/>
+          <w:highlight w:val="yellow"/>
+        </w:rPr>
+        <w:t>We acknowledge that pig scat may not be a good proxy for abundance in these forest types, and this may have played a role in our inability to detect correlations between pig scat abundance and plant community characteristics</w:t>
+      </w:r>
+      <w:r>
+        <w:rPr>
+          <w:sz w:val="24"/>
+          <w:szCs w:val="24"/>
+          <w:highlight w:val="yellow"/>
         </w:rPr>
         <w:t xml:space="preserve">. </w:t>
       </w:r>
@@ -5092,6 +6357,7 @@
         <w:rPr>
           <w:sz w:val="24"/>
           <w:szCs w:val="24"/>
+          <w:highlight w:val="yellow"/>
         </w:rPr>
         <w:t>Still, u</w:t>
       </w:r>
@@ -5099,6 +6365,7 @@
         <w:rPr>
           <w:sz w:val="24"/>
           <w:szCs w:val="24"/>
+          <w:highlight w:val="yellow"/>
         </w:rPr>
         <w:t xml:space="preserve">nlike </w:t>
       </w:r>
@@ -5106,6 +6373,7 @@
         <w:rPr>
           <w:sz w:val="24"/>
           <w:szCs w:val="24"/>
+          <w:highlight w:val="yellow"/>
         </w:rPr>
         <w:t>other forest types</w:t>
       </w:r>
@@ -5113,6 +6381,7 @@
         <w:rPr>
           <w:sz w:val="24"/>
           <w:szCs w:val="24"/>
+          <w:highlight w:val="yellow"/>
         </w:rPr>
         <w:t xml:space="preserve">, </w:t>
       </w:r>
@@ -5120,6 +6389,7 @@
         <w:rPr>
           <w:sz w:val="24"/>
           <w:szCs w:val="24"/>
+          <w:highlight w:val="yellow"/>
         </w:rPr>
         <w:t>t</w:t>
       </w:r>
@@ -5127,6 +6397,7 @@
         <w:rPr>
           <w:sz w:val="24"/>
           <w:szCs w:val="24"/>
+          <w:highlight w:val="yellow"/>
         </w:rPr>
         <w:t>he forest floor in a limestone karst forest is rocky and rigid</w:t>
       </w:r>
@@ -5134,13 +6405,15 @@
         <w:rPr>
           <w:sz w:val="24"/>
           <w:szCs w:val="24"/>
-        </w:rPr>
-        <w:t xml:space="preserve"> </w:t>
-      </w:r>
-      <w:r>
-        <w:rPr>
-          <w:sz w:val="24"/>
-          <w:szCs w:val="24"/>
+          <w:highlight w:val="yellow"/>
+        </w:rPr>
+        <w:t xml:space="preserve"> </w:t>
+      </w:r>
+      <w:r>
+        <w:rPr>
+          <w:sz w:val="24"/>
+          <w:szCs w:val="24"/>
+          <w:highlight w:val="yellow"/>
         </w:rPr>
         <w:fldChar w:fldCharType="begin" w:fldLock="1"/>
       </w:r>
@@ -5148,6 +6421,7 @@
         <w:rPr>
           <w:sz w:val="24"/>
           <w:szCs w:val="24"/>
+          <w:highlight w:val="yellow"/>
         </w:rPr>
         <w:instrText xml:space="preserve"> ADDIN PAPERS2_CITATIONS &lt;citation&gt;&lt;uuid&gt;BB099632-1066-4EB1-8B83-99723DCA5A8E&lt;/uuid&gt;&lt;priority&gt;0&lt;/priority&gt;&lt;publications&gt;&lt;publication&gt;&lt;doi&gt;10.5962/bhl.title.100395&lt;/doi&gt;&lt;publication_date&gt;99199100000000000000200000&lt;/publication_date&gt;&lt;subtype&gt;0&lt;/subtype&gt;&lt;title&gt;Trees and shrubs of the Northern Mariana Islands&lt;/title&gt;&lt;type&gt;0&lt;/type&gt;&lt;uuid&gt;10332b99-0997-422d-b5ea-29711346a44d&lt;/uuid&gt;&lt;authors&gt;&lt;author&gt;&lt;lastName&gt;Raulerson&lt;/lastName&gt;&lt;firstName&gt;L&lt;/firstName&gt;&lt;/author&gt;&lt;author&gt;&lt;lastName&gt;Rinehart&lt;/lastName&gt;&lt;firstName&gt;A&lt;/firstName&gt;&lt;middleNames&gt;F&lt;/middleNames&gt;&lt;/author&gt;&lt;/authors&gt;&lt;editors /&gt;&lt;translators /&gt;&lt;photographers /&gt;&lt;livfe_id /&gt;&lt;citekey&gt;Raulerson:1991bf&lt;/citekey&gt;&lt;subtitle p4:nil="true" xmlns:p4="http://www.w3.org/2001/XMLSchema-instance" /&gt;&lt;submission_date /&gt;&lt;revision_date /&gt;&lt;accepted_date /&gt;&lt;is_bundle&gt;0&lt;/is_bundle&gt;&lt;bundle p4:nil="true" xmlns:p4="http://www.w3.org/2001/XMLSchema-instance" /&gt;&lt;url p4:nil="true" xmlns:p4="http://www.w3.org/2001/XMLSchema-instance" /&gt;&lt;/publication&gt;&lt;publication&gt;&lt;publication_date&gt;99197000000000000000200000&lt;/publication_date&gt;&lt;publisher&gt;Guam, University of Guam&lt;/publisher&gt;&lt;subtype&gt;0&lt;/subtype&gt;&lt;title&gt;flora of Guam&lt;/title&gt;&lt;type&gt;0&lt;/type&gt;&lt;uuid&gt;cbf83892-9611-4451-b960-61039ebaa2b7&lt;/uuid&gt;&lt;authors&gt;&lt;author&gt;&lt;lastName&gt;Stone&lt;/lastName&gt;&lt;firstName&gt;B&lt;/firstName&gt;&lt;middleNames&gt;C&lt;/middleNames&gt;&lt;/author&gt;&lt;/authors&gt;&lt;editors /&gt;&lt;translators /&gt;&lt;photographers /&gt;&lt;livfe_id /&gt;&lt;citekey&gt;Stone:1970wj&lt;/citekey&gt;&lt;subtitle p4:nil="true" xmlns:p4="http://www.w3.org/2001/XMLSchema-instance" /&gt;&lt;submission_date /&gt;&lt;revision_date /&gt;&lt;accepted_date /&gt;&lt;is_bundle&gt;0&lt;/is_bundle&gt;&lt;bundle p4:nil="true" xmlns:p4="http://www.w3.org/2001/XMLSchema-instance" /&gt;&lt;url&gt;http://agris.fao.org/agris-search/search.do?recordID=US201300485335&lt;/url&gt;&lt;/publication&gt;&lt;/publications&gt;&lt;cites /&gt;&lt;/citation&gt;</w:instrText>
       </w:r>
@@ -5155,6 +6429,7 @@
         <w:rPr>
           <w:sz w:val="24"/>
           <w:szCs w:val="24"/>
+          <w:highlight w:val="yellow"/>
         </w:rPr>
         <w:fldChar w:fldCharType="separate"/>
       </w:r>
@@ -5162,6 +6437,7 @@
         <w:rPr>
           <w:sz w:val="24"/>
           <w:szCs w:val="24"/>
+          <w:highlight w:val="yellow"/>
         </w:rPr>
         <w:t>[29,31]</w:t>
       </w:r>
@@ -5169,6 +6445,7 @@
         <w:rPr>
           <w:sz w:val="24"/>
           <w:szCs w:val="24"/>
+          <w:highlight w:val="yellow"/>
         </w:rPr>
         <w:fldChar w:fldCharType="end"/>
       </w:r>
@@ -5176,20 +6453,23 @@
         <w:rPr>
           <w:sz w:val="24"/>
           <w:szCs w:val="24"/>
+          <w:highlight w:val="yellow"/>
         </w:rPr>
         <w:t>, which would be difficult for pigs to root and wallow in, thereby limiting the extent of their damage to seedlings.</w:t>
       </w:r>
-      <w:r>
-        <w:rPr>
-          <w:sz w:val="24"/>
-          <w:szCs w:val="24"/>
-        </w:rPr>
-        <w:t xml:space="preserve"> </w:t>
-      </w:r>
-      <w:r>
-        <w:rPr>
-          <w:sz w:val="24"/>
-          <w:szCs w:val="24"/>
+      <w:bookmarkEnd w:id="6"/>
+      <w:r>
+        <w:rPr>
+          <w:sz w:val="24"/>
+          <w:szCs w:val="24"/>
+        </w:rPr>
+        <w:t xml:space="preserve"> </w:t>
+      </w:r>
+      <w:r>
+        <w:rPr>
+          <w:sz w:val="24"/>
+          <w:szCs w:val="24"/>
+          <w:highlight w:val="yellow"/>
         </w:rPr>
         <w:t xml:space="preserve">In contrast, feral pigs in Hawaii and Malaysia cause seedling mortality, increase erosion, affect biogeochemical cycling, and spread invasive plants </w:t>
       </w:r>
@@ -5197,6 +6477,7 @@
         <w:rPr>
           <w:sz w:val="24"/>
           <w:szCs w:val="24"/>
+          <w:highlight w:val="yellow"/>
         </w:rPr>
         <w:fldChar w:fldCharType="begin" w:fldLock="1"/>
       </w:r>
@@ -5204,6 +6485,7 @@
         <w:rPr>
           <w:sz w:val="24"/>
           <w:szCs w:val="24"/>
+          <w:highlight w:val="yellow"/>
         </w:rPr>
         <w:instrText xml:space="preserve"> ADDIN PAPERS2_CITATIONS &lt;citation&gt;&lt;uuid&gt;83BDCDBA-6F7A-423C-8054-E52D67D66A85&lt;/uuid&gt;&lt;priority&gt;0&lt;/priority&gt;&lt;publications&gt;&lt;publication&gt;&lt;doi&gt;10.1007/bf00124953&lt;/doi&gt;&lt;number&gt;1&lt;/number&gt;&lt;publication_date&gt;99199100000000000000200000&lt;/publication_date&gt;&lt;startpage&gt;55&lt;/startpage&gt;&lt;subtype&gt;400&lt;/subtype&gt;&lt;title&gt;Association between feral pig disturbance and the composition of some alien plant assemblages in Hawaii Volcanoes National Park&lt;/title&gt;&lt;type&gt;400&lt;/type&gt;&lt;volume&gt;95&lt;/volume&gt;&lt;uuid&gt;ccfa905d-d806-4928-972a-4fc22edad6c3&lt;/uuid&gt;&lt;authors&gt;&lt;author&gt;&lt;lastName&gt;Aplet&lt;/lastName&gt;&lt;firstName&gt;G&lt;/firstName&gt;&lt;middleNames&gt;H&lt;/middleNames&gt;&lt;/author&gt;&lt;author&gt;&lt;lastName&gt;Anderson&lt;/lastName&gt;&lt;firstName&gt;S&lt;/firstName&gt;&lt;middleNames&gt;J&lt;/middleNames&gt;&lt;/author&gt;&lt;author&gt;&lt;lastName&gt;Stone&lt;/lastName&gt;&lt;firstName&gt;C&lt;/firstName&gt;&lt;middleNames&gt;P&lt;/middleNames&gt;&lt;/author&gt;&lt;/authors&gt;&lt;editors /&gt;&lt;translators /&gt;&lt;photographers /&gt;&lt;livfe_id /&gt;&lt;citekey&gt;Aplet:1991dw&lt;/citekey&gt;&lt;subtitle p4:nil="true" xmlns:p4="http://www.w3.org/2001/XMLSchema-instance" /&gt;&lt;submission_date /&gt;&lt;revision_date /&gt;&lt;accepted_date /&gt;&lt;is_bundle&gt;0&lt;/is_bundle&gt;&lt;bundle&gt;&lt;type&gt;-100&lt;/type&gt;&lt;subtype&gt;-100&lt;/subtype&gt;&lt;livfeID /&gt;&lt;citekey&gt;:0tw&lt;/citekey&gt;&lt;title&gt;Vegetatio&lt;/title&gt;&lt;/bundle&gt;&lt;url&gt;http://dx.doi.org/10.1007/bf00124953&lt;/url&gt;&lt;/publication&gt;&lt;publication&gt;&lt;doi&gt;10.1007/s10530-013-0508-x&lt;/doi&gt;&lt;number&gt;1&lt;/number&gt;&lt;publication_date&gt;99201400000000000000200000&lt;/publication_date&gt;&lt;startpage&gt;125&lt;/startpage&gt;&lt;subtype&gt;400&lt;/subtype&gt;&lt;title&gt;Vegetation response to removal of non-native feral pigs from Hawaiian tropical montane wet forest&lt;/title&gt;&lt;type&gt;400&lt;/type&gt;&lt;volume&gt;16&lt;/volume&gt;&lt;uuid&gt;7cc719fd-ef69-4cd6-86b2-3c1c7c949126&lt;/uuid&gt;&lt;authors&gt;&lt;author&gt;&lt;lastName&gt;Cole&lt;/lastName&gt;&lt;firstName&gt;R&lt;/firstName&gt;&lt;middleNames&gt;J&lt;/middleNames&gt;&lt;/author&gt;&lt;author&gt;&lt;lastName&gt;Litton&lt;/lastName&gt;&lt;firstName&gt;C&lt;/firstName&gt;&lt;middleNames&gt;M&lt;/middleNames&gt;&lt;/author&gt;&lt;/authors&gt;&lt;editors /&gt;&lt;translators /&gt;&lt;photographers /&gt;&lt;livfe_id /&gt;&lt;citekey&gt;Cole:2014dz&lt;/citekey&gt;&lt;subtitle p4:nil="true" xmlns:p4="http://www.w3.org/2001/XMLSchema-instance" /&gt;&lt;submission_date /&gt;&lt;revision_date /&gt;&lt;accepted_date /&gt;&lt;is_bundle&gt;0&lt;/is_bundle&gt;&lt;bundle&gt;&lt;type&gt;-100&lt;/type&gt;&lt;subtype&gt;-100&lt;/subtype&gt;&lt;livfeID /&gt;&lt;citekey&gt;:0uz&lt;/citekey&gt;&lt;title&gt;Biological Invasions&lt;/title&gt;&lt;/bundle&gt;&lt;url&gt;http://dx.doi.org/10.1007/s10530-013-0508-x&lt;/url&gt;&lt;/publication&gt;&lt;publication&gt;&lt;doi&gt;10.1007/s10530-013-0503-2&lt;/doi&gt;&lt;number&gt;1&lt;/number&gt;&lt;publication_date&gt;99201400000000000000200000&lt;/publication_date&gt;&lt;startpage&gt;63&lt;/startpage&gt;&lt;subtype&gt;400&lt;/subtype&gt;&lt;title&gt;Invasive feral pigs impact native tree ferns and woody seedlings in Hawaiian forest&lt;/title&gt;&lt;type&gt;400&lt;/type&gt;&lt;volume&gt;16&lt;/volume&gt;&lt;uuid&gt;90e99e2e-5114-45f9-93b8-742c198bf84a&lt;/uuid&gt;&lt;authors&gt;&lt;author&gt;&lt;lastName&gt;Murphy&lt;/lastName&gt;&lt;firstName&gt;M&lt;/firstName&gt;&lt;middleNames&gt;J&lt;/middleNames&gt;&lt;/author&gt;&lt;author&gt;&lt;lastName&gt;Inman&lt;/lastName&gt;&lt;firstName&gt;F&lt;/firstName&gt;&lt;/author&gt;&lt;/authors&gt;&lt;editors /&gt;&lt;translators /&gt;&lt;photographers /&gt;&lt;livfe_id /&gt;&lt;citekey&gt;Murphy:2014eqba&lt;/citekey&gt;&lt;subtitle p4:nil="true" xmlns:p4="http://www.w3.org/2001/XMLSchema-instance" /&gt;&lt;submission_date /&gt;&lt;revision_date /&gt;&lt;accepted_date /&gt;&lt;is_bundle&gt;0&lt;/is_bundle&gt;&lt;bundle&gt;&lt;type&gt;-100&lt;/type&gt;&lt;subtype&gt;-100&lt;/subtype&gt;&lt;livfeID /&gt;&lt;citekey&gt;:0uz&lt;/citekey&gt;&lt;title&gt;Biological Invasions&lt;/title&gt;&lt;/bundle&gt;&lt;url&gt;http://dx.doi.org/10.1007/s10530-013-0503-2&lt;/url&gt;&lt;/publication&gt;&lt;publication&gt;&lt;publication_date&gt;99200100000000000000200000&lt;/publication_date&gt;&lt;subtype&gt;400&lt;/subtype&gt;&lt;title&gt;Hyper-abundance of Native Wild Pigs (Sus scrofa) in a Lowland Dipterocarp Rain Forest of Peninsular Malaysia 1&lt;/title&gt;&lt;type&gt;400&lt;/type&gt;&lt;uuid&gt;aba330d6-6658-4b59-97a6-01d4720b2ca2&lt;/uuid&gt;&lt;authors&gt;&lt;author&gt;&lt;lastName&gt;Ickes&lt;/lastName&gt;&lt;firstName&gt;K&lt;/firstName&gt;&lt;/author&gt;&lt;/authors&gt;&lt;editors /&gt;&lt;translators /&gt;&lt;photographers /&gt;&lt;livfe_id /&gt;&lt;citekey&gt;Ickes:2001tq&lt;/citekey&gt;&lt;subtitle p4:nil="true" xmlns:p4="http://www.w3.org/2001/XMLSchema-instance" /&gt;&lt;submission_date /&gt;&lt;revision_date /&gt;&lt;accepted_date /&gt;&lt;is_bundle&gt;0&lt;/is_bundle&gt;&lt;bundle&gt;&lt;type&gt;-100&lt;/type&gt;&lt;subtype&gt;-100&lt;/subtype&gt;&lt;livfeID /&gt;&lt;citekey&gt;:0wg&lt;/citekey&gt;&lt;title&gt;Biotropica&lt;/title&gt;&lt;/bundle&gt;&lt;url&gt;http://www.bioone.org/doi/abs/10.1646/0006-3606(2001)033%5B0682:HAONWP%5D2.0.CO%3B2&lt;/url&gt;&lt;/publication&gt;&lt;/publications&gt;&lt;cites /&gt;&lt;/citation&gt;</w:instrText>
       </w:r>
@@ -5211,6 +6493,7 @@
         <w:rPr>
           <w:sz w:val="24"/>
           <w:szCs w:val="24"/>
+          <w:highlight w:val="yellow"/>
         </w:rPr>
         <w:fldChar w:fldCharType="separate"/>
       </w:r>
@@ -5218,6 +6501,7 @@
         <w:rPr>
           <w:sz w:val="24"/>
           <w:szCs w:val="24"/>
+          <w:highlight w:val="yellow"/>
         </w:rPr>
         <w:t>[17,37-39]</w:t>
       </w:r>
@@ -5225,6 +6509,7 @@
         <w:rPr>
           <w:sz w:val="24"/>
           <w:szCs w:val="24"/>
+          <w:highlight w:val="yellow"/>
         </w:rPr>
         <w:fldChar w:fldCharType="end"/>
       </w:r>
@@ -5232,6 +6517,7 @@
         <w:rPr>
           <w:sz w:val="24"/>
           <w:szCs w:val="24"/>
+          <w:highlight w:val="yellow"/>
         </w:rPr>
         <w:t>. These damaging proces</w:t>
       </w:r>
@@ -5239,13 +6525,23 @@
         <w:rPr>
           <w:sz w:val="24"/>
           <w:szCs w:val="24"/>
-        </w:rPr>
-        <w:t>ses are unlikely to occur with the rocky substrates in</w:t>
-      </w:r>
-      <w:r>
-        <w:rPr>
-          <w:sz w:val="24"/>
-          <w:szCs w:val="24"/>
+          <w:highlight w:val="yellow"/>
+        </w:rPr>
+        <w:t>ses are unlikely to impact</w:t>
+      </w:r>
+      <w:r>
+        <w:rPr>
+          <w:sz w:val="24"/>
+          <w:szCs w:val="24"/>
+          <w:highlight w:val="yellow"/>
+        </w:rPr>
+        <w:t xml:space="preserve"> the rocky substrates in</w:t>
+      </w:r>
+      <w:r>
+        <w:rPr>
+          <w:sz w:val="24"/>
+          <w:szCs w:val="24"/>
+          <w:highlight w:val="yellow"/>
         </w:rPr>
         <w:t xml:space="preserve"> limestone k</w:t>
       </w:r>
@@ -5253,6 +6549,7 @@
         <w:rPr>
           <w:sz w:val="24"/>
           <w:szCs w:val="24"/>
+          <w:highlight w:val="yellow"/>
         </w:rPr>
         <w:t>arst forests</w:t>
       </w:r>
@@ -5352,7 +6649,14 @@
           <w:sz w:val="24"/>
           <w:szCs w:val="24"/>
         </w:rPr>
-        <w:t xml:space="preserve">, such as secondary forest or volcanic forest, </w:t>
+        <w:t>,</w:t>
+      </w:r>
+      <w:r>
+        <w:rPr>
+          <w:sz w:val="24"/>
+          <w:szCs w:val="24"/>
+        </w:rPr>
+        <w:t xml:space="preserve"> such as secondary forest or volcanic forest, </w:t>
       </w:r>
       <w:r>
         <w:rPr>
@@ -5414,6 +6718,7 @@
         <w:rPr>
           <w:sz w:val="24"/>
           <w:szCs w:val="24"/>
+          <w:highlight w:val="yellow"/>
         </w:rPr>
         <w:t>We encourage more studies into the distribution, abundance, and potential seed dispersal capabilities of pigs in Guam.</w:t>
       </w:r>
@@ -5424,6 +6729,7 @@
         <w:ind w:firstLine="720"/>
       </w:pPr>
       <w:r>
+        <w:lastRenderedPageBreak/>
         <w:t xml:space="preserve">Invasive species are normally managed with the goal of control or eradication, but in novel ecosystems with multiple species and factors contributing to ecological changes, a blanket approach may not be wise. Feral ungulates are components of novel ecosystems around the world, and although their negative effects are well-documented </w:t>
       </w:r>
       <w:r>
@@ -5556,11 +6862,7 @@
         <w:t xml:space="preserve">. </w:t>
       </w:r>
       <w:r>
-        <w:t xml:space="preserve">Natural resource managers would be aided by discerning which non-native </w:t>
-      </w:r>
-      <w:r>
-        <w:lastRenderedPageBreak/>
-        <w:t>species serve important functions</w:t>
+        <w:t>Natural resource managers would be aided by discerning which non-native species serve important functions</w:t>
       </w:r>
       <w:r>
         <w:t xml:space="preserve"> </w:t>
@@ -5685,6 +6987,7 @@
         <w:rPr>
           <w:b/>
         </w:rPr>
+        <w:lastRenderedPageBreak/>
         <w:t>Ethics</w:t>
       </w:r>
     </w:p>
@@ -5780,7 +7083,6 @@
         <w:ind w:firstLine="720"/>
       </w:pPr>
       <w:r>
-        <w:lastRenderedPageBreak/>
         <w:t xml:space="preserve">Ann Marie Gawel </w:t>
       </w:r>
       <w:r>
@@ -5903,6 +7205,7 @@
         <w:spacing w:line="480" w:lineRule="auto"/>
       </w:pPr>
       <w:r>
+        <w:lastRenderedPageBreak/>
         <w:tab/>
         <w:t xml:space="preserve">Ann Marie Gawel organized this study with </w:t>
       </w:r>
@@ -5913,13 +7216,21 @@
         <w:t>ment research assistantship and the Micronesia Conservation Trust Young Champions program</w:t>
       </w:r>
       <w:r>
-        <w:t>. Haldre Rogers and Ross Miller contributed materials and labo</w:t>
+        <w:t xml:space="preserve">. Haldre Rogers and Ross Miller contributed materials and </w:t>
+      </w:r>
+      <w:proofErr w:type="spellStart"/>
+      <w:r>
+        <w:t>labo</w:t>
       </w:r>
       <w:r>
         <w:t>u</w:t>
       </w:r>
       <w:r>
-        <w:t xml:space="preserve">r with funding through the National Science Foundation </w:t>
+        <w:t>r</w:t>
+      </w:r>
+      <w:proofErr w:type="spellEnd"/>
+      <w:r>
+        <w:t xml:space="preserve"> with funding through the National Science Foundation </w:t>
       </w:r>
       <w:r>
         <w:t xml:space="preserve">DEB-0816465 </w:t>
@@ -6844,23 +8155,7 @@
             <w:color w:val="auto"/>
             <w:u w:val="none"/>
           </w:rPr>
-          <w:t>doi: 10.5962/bhl.title.55</w:t>
-        </w:r>
-        <w:r>
-          <w:rPr>
-            <w:rStyle w:val="Hyperlink"/>
-            <w:color w:val="auto"/>
-            <w:u w:val="none"/>
-          </w:rPr>
-          <w:t>0</w:t>
-        </w:r>
-        <w:r>
-          <w:rPr>
-            <w:rStyle w:val="Hyperlink"/>
-            <w:color w:val="auto"/>
-            <w:u w:val="none"/>
-          </w:rPr>
-          <w:t>33</w:t>
+          <w:t>doi: 10.5962/bhl.title.55033</w:t>
         </w:r>
       </w:hyperlink>
       <w:r>
@@ -7907,7 +9202,15 @@
         <w:t xml:space="preserve"> 20-25</w:t>
       </w:r>
       <w:r>
-        <w:t>. (doi:</w:t>
+        <w:t>. (</w:t>
+      </w:r>
+      <w:proofErr w:type="spellStart"/>
+      <w:r>
+        <w:t>doi</w:t>
+      </w:r>
+      <w:proofErr w:type="spellEnd"/>
+      <w:r>
+        <w:t>:</w:t>
       </w:r>
       <w:r>
         <w:t xml:space="preserve"> 10.1016/j.tree.2007.10.003</w:t>
@@ -7930,7 +9233,7 @@
 </file>
 
 <file path=word/endnotes.xml><?xml version="1.0" encoding="utf-8"?>
-<w:endnotes xmlns:wpc="http://schemas.microsoft.com/office/word/2010/wordprocessingCanvas" xmlns:cx="http://schemas.microsoft.com/office/drawing/2014/chartex" xmlns:cx1="http://schemas.microsoft.com/office/drawing/2015/9/8/chartex" xmlns:cx2="http://schemas.microsoft.com/office/drawing/2015/10/21/chartex" xmlns:cx3="http://schemas.microsoft.com/office/drawing/2016/5/9/chartex" xmlns:cx4="http://schemas.microsoft.com/office/drawing/2016/5/10/chartex" xmlns:cx5="http://schemas.microsoft.com/office/drawing/2016/5/11/chartex" xmlns:cx6="http://schemas.microsoft.com/office/drawing/2016/5/12/chartex" xmlns:cx7="http://schemas.microsoft.com/office/drawing/2016/5/13/chartex" xmlns:cx8="http://schemas.microsoft.com/office/drawing/2016/5/14/chartex" xmlns:mc="http://schemas.openxmlformats.org/markup-compatibility/2006" xmlns:o="urn:schemas-microsoft-com:office:office" xmlns:r="http://schemas.openxmlformats.org/officeDocument/2006/relationships" xmlns:m="http://schemas.openxmlformats.org/officeDocument/2006/math" xmlns:v="urn:schemas-microsoft-com:vml" xmlns:wp14="http://schemas.microsoft.com/office/word/2010/wordprocessingDrawing" xmlns:wp="http://schemas.openxmlformats.org/drawingml/2006/wordprocessingDrawing" xmlns:w10="urn:schemas-microsoft-com:office:word" xmlns:w="http://schemas.openxmlformats.org/wordprocessingml/2006/main" xmlns:w14="http://schemas.microsoft.com/office/word/2010/wordml" xmlns:w15="http://schemas.microsoft.com/office/word/2012/wordml" xmlns:w16se="http://schemas.microsoft.com/office/word/2015/wordml/symex" xmlns:wpg="http://schemas.microsoft.com/office/word/2010/wordprocessingGroup" xmlns:wpi="http://schemas.microsoft.com/office/word/2010/wordprocessingInk" xmlns:wne="http://schemas.microsoft.com/office/word/2006/wordml" xmlns:wps="http://schemas.microsoft.com/office/word/2010/wordprocessingShape" mc:Ignorable="w14 w15 w16se wp14">
+<w:endnotes xmlns:wpc="http://schemas.microsoft.com/office/word/2010/wordprocessingCanvas" xmlns:cx="http://schemas.microsoft.com/office/drawing/2014/chartex" xmlns:cx1="http://schemas.microsoft.com/office/drawing/2015/9/8/chartex" xmlns:cx2="http://schemas.microsoft.com/office/drawing/2015/10/21/chartex" xmlns:cx3="http://schemas.microsoft.com/office/drawing/2016/5/9/chartex" xmlns:cx4="http://schemas.microsoft.com/office/drawing/2016/5/10/chartex" xmlns:cx5="http://schemas.microsoft.com/office/drawing/2016/5/11/chartex" xmlns:cx6="http://schemas.microsoft.com/office/drawing/2016/5/12/chartex" xmlns:cx7="http://schemas.microsoft.com/office/drawing/2016/5/13/chartex" xmlns:cx8="http://schemas.microsoft.com/office/drawing/2016/5/14/chartex" xmlns:mc="http://schemas.openxmlformats.org/markup-compatibility/2006" xmlns:aink="http://schemas.microsoft.com/office/drawing/2016/ink" xmlns:o="urn:schemas-microsoft-com:office:office" xmlns:r="http://schemas.openxmlformats.org/officeDocument/2006/relationships" xmlns:m="http://schemas.openxmlformats.org/officeDocument/2006/math" xmlns:v="urn:schemas-microsoft-com:vml" xmlns:wp14="http://schemas.microsoft.com/office/word/2010/wordprocessingDrawing" xmlns:wp="http://schemas.openxmlformats.org/drawingml/2006/wordprocessingDrawing" xmlns:w10="urn:schemas-microsoft-com:office:word" xmlns:w="http://schemas.openxmlformats.org/wordprocessingml/2006/main" xmlns:w14="http://schemas.microsoft.com/office/word/2010/wordml" xmlns:w15="http://schemas.microsoft.com/office/word/2012/wordml" xmlns:w16se="http://schemas.microsoft.com/office/word/2015/wordml/symex" xmlns:wpg="http://schemas.microsoft.com/office/word/2010/wordprocessingGroup" xmlns:wpi="http://schemas.microsoft.com/office/word/2010/wordprocessingInk" xmlns:wne="http://schemas.microsoft.com/office/word/2006/wordml" xmlns:wps="http://schemas.microsoft.com/office/word/2010/wordprocessingShape" mc:Ignorable="w14 w15 w16se wp14">
   <w:endnote w:type="separator" w:id="-1">
     <w:p>
       <w:r>
@@ -7949,7 +9252,7 @@
 </file>
 
 <file path=word/footnotes.xml><?xml version="1.0" encoding="utf-8"?>
-<w:footnotes xmlns:wpc="http://schemas.microsoft.com/office/word/2010/wordprocessingCanvas" xmlns:cx="http://schemas.microsoft.com/office/drawing/2014/chartex" xmlns:cx1="http://schemas.microsoft.com/office/drawing/2015/9/8/chartex" xmlns:cx2="http://schemas.microsoft.com/office/drawing/2015/10/21/chartex" xmlns:cx3="http://schemas.microsoft.com/office/drawing/2016/5/9/chartex" xmlns:cx4="http://schemas.microsoft.com/office/drawing/2016/5/10/chartex" xmlns:cx5="http://schemas.microsoft.com/office/drawing/2016/5/11/chartex" xmlns:cx6="http://schemas.microsoft.com/office/drawing/2016/5/12/chartex" xmlns:cx7="http://schemas.microsoft.com/office/drawing/2016/5/13/chartex" xmlns:cx8="http://schemas.microsoft.com/office/drawing/2016/5/14/chartex" xmlns:mc="http://schemas.openxmlformats.org/markup-compatibility/2006" xmlns:o="urn:schemas-microsoft-com:office:office" xmlns:r="http://schemas.openxmlformats.org/officeDocument/2006/relationships" xmlns:m="http://schemas.openxmlformats.org/officeDocument/2006/math" xmlns:v="urn:schemas-microsoft-com:vml" xmlns:wp14="http://schemas.microsoft.com/office/word/2010/wordprocessingDrawing" xmlns:wp="http://schemas.openxmlformats.org/drawingml/2006/wordprocessingDrawing" xmlns:w10="urn:schemas-microsoft-com:office:word" xmlns:w="http://schemas.openxmlformats.org/wordprocessingml/2006/main" xmlns:w14="http://schemas.microsoft.com/office/word/2010/wordml" xmlns:w15="http://schemas.microsoft.com/office/word/2012/wordml" xmlns:w16se="http://schemas.microsoft.com/office/word/2015/wordml/symex" xmlns:wpg="http://schemas.microsoft.com/office/word/2010/wordprocessingGroup" xmlns:wpi="http://schemas.microsoft.com/office/word/2010/wordprocessingInk" xmlns:wne="http://schemas.microsoft.com/office/word/2006/wordml" xmlns:wps="http://schemas.microsoft.com/office/word/2010/wordprocessingShape" mc:Ignorable="w14 w15 w16se wp14">
+<w:footnotes xmlns:wpc="http://schemas.microsoft.com/office/word/2010/wordprocessingCanvas" xmlns:cx="http://schemas.microsoft.com/office/drawing/2014/chartex" xmlns:cx1="http://schemas.microsoft.com/office/drawing/2015/9/8/chartex" xmlns:cx2="http://schemas.microsoft.com/office/drawing/2015/10/21/chartex" xmlns:cx3="http://schemas.microsoft.com/office/drawing/2016/5/9/chartex" xmlns:cx4="http://schemas.microsoft.com/office/drawing/2016/5/10/chartex" xmlns:cx5="http://schemas.microsoft.com/office/drawing/2016/5/11/chartex" xmlns:cx6="http://schemas.microsoft.com/office/drawing/2016/5/12/chartex" xmlns:cx7="http://schemas.microsoft.com/office/drawing/2016/5/13/chartex" xmlns:cx8="http://schemas.microsoft.com/office/drawing/2016/5/14/chartex" xmlns:mc="http://schemas.openxmlformats.org/markup-compatibility/2006" xmlns:aink="http://schemas.microsoft.com/office/drawing/2016/ink" xmlns:o="urn:schemas-microsoft-com:office:office" xmlns:r="http://schemas.openxmlformats.org/officeDocument/2006/relationships" xmlns:m="http://schemas.openxmlformats.org/officeDocument/2006/math" xmlns:v="urn:schemas-microsoft-com:vml" xmlns:wp14="http://schemas.microsoft.com/office/word/2010/wordprocessingDrawing" xmlns:wp="http://schemas.openxmlformats.org/drawingml/2006/wordprocessingDrawing" xmlns:w10="urn:schemas-microsoft-com:office:word" xmlns:w="http://schemas.openxmlformats.org/wordprocessingml/2006/main" xmlns:w14="http://schemas.microsoft.com/office/word/2010/wordml" xmlns:w15="http://schemas.microsoft.com/office/word/2012/wordml" xmlns:w16se="http://schemas.microsoft.com/office/word/2015/wordml/symex" xmlns:wpg="http://schemas.microsoft.com/office/word/2010/wordprocessingGroup" xmlns:wpi="http://schemas.microsoft.com/office/word/2010/wordprocessingInk" xmlns:wne="http://schemas.microsoft.com/office/word/2006/wordml" xmlns:wps="http://schemas.microsoft.com/office/word/2010/wordprocessingShape" mc:Ignorable="w14 w15 w16se wp14">
   <w:footnote w:type="separator" w:id="-1">
     <w:p>
       <w:r>
@@ -7968,7 +9271,7 @@
 </file>
 
 <file path=word/header1.xml><?xml version="1.0" encoding="utf-8"?>
-<w:hdr xmlns:wpc="http://schemas.microsoft.com/office/word/2010/wordprocessingCanvas" xmlns:cx="http://schemas.microsoft.com/office/drawing/2014/chartex" xmlns:cx1="http://schemas.microsoft.com/office/drawing/2015/9/8/chartex" xmlns:cx2="http://schemas.microsoft.com/office/drawing/2015/10/21/chartex" xmlns:cx3="http://schemas.microsoft.com/office/drawing/2016/5/9/chartex" xmlns:cx4="http://schemas.microsoft.com/office/drawing/2016/5/10/chartex" xmlns:cx5="http://schemas.microsoft.com/office/drawing/2016/5/11/chartex" xmlns:cx6="http://schemas.microsoft.com/office/drawing/2016/5/12/chartex" xmlns:cx7="http://schemas.microsoft.com/office/drawing/2016/5/13/chartex" xmlns:cx8="http://schemas.microsoft.com/office/drawing/2016/5/14/chartex" xmlns:mc="http://schemas.openxmlformats.org/markup-compatibility/2006" xmlns:o="urn:schemas-microsoft-com:office:office" xmlns:r="http://schemas.openxmlformats.org/officeDocument/2006/relationships" xmlns:m="http://schemas.openxmlformats.org/officeDocument/2006/math" xmlns:v="urn:schemas-microsoft-com:vml" xmlns:wp14="http://schemas.microsoft.com/office/word/2010/wordprocessingDrawing" xmlns:wp="http://schemas.openxmlformats.org/drawingml/2006/wordprocessingDrawing" xmlns:w10="urn:schemas-microsoft-com:office:word" xmlns:w="http://schemas.openxmlformats.org/wordprocessingml/2006/main" xmlns:w14="http://schemas.microsoft.com/office/word/2010/wordml" xmlns:w15="http://schemas.microsoft.com/office/word/2012/wordml" xmlns:w16se="http://schemas.microsoft.com/office/word/2015/wordml/symex" xmlns:wpg="http://schemas.microsoft.com/office/word/2010/wordprocessingGroup" xmlns:wpi="http://schemas.microsoft.com/office/word/2010/wordprocessingInk" xmlns:wne="http://schemas.microsoft.com/office/word/2006/wordml" xmlns:wps="http://schemas.microsoft.com/office/word/2010/wordprocessingShape" mc:Ignorable="w14 w15 w16se wp14">
+<w:hdr xmlns:wpc="http://schemas.microsoft.com/office/word/2010/wordprocessingCanvas" xmlns:cx="http://schemas.microsoft.com/office/drawing/2014/chartex" xmlns:cx1="http://schemas.microsoft.com/office/drawing/2015/9/8/chartex" xmlns:cx2="http://schemas.microsoft.com/office/drawing/2015/10/21/chartex" xmlns:cx3="http://schemas.microsoft.com/office/drawing/2016/5/9/chartex" xmlns:cx4="http://schemas.microsoft.com/office/drawing/2016/5/10/chartex" xmlns:cx5="http://schemas.microsoft.com/office/drawing/2016/5/11/chartex" xmlns:cx6="http://schemas.microsoft.com/office/drawing/2016/5/12/chartex" xmlns:cx7="http://schemas.microsoft.com/office/drawing/2016/5/13/chartex" xmlns:cx8="http://schemas.microsoft.com/office/drawing/2016/5/14/chartex" xmlns:mc="http://schemas.openxmlformats.org/markup-compatibility/2006" xmlns:aink="http://schemas.microsoft.com/office/drawing/2016/ink" xmlns:o="urn:schemas-microsoft-com:office:office" xmlns:r="http://schemas.openxmlformats.org/officeDocument/2006/relationships" xmlns:m="http://schemas.openxmlformats.org/officeDocument/2006/math" xmlns:v="urn:schemas-microsoft-com:vml" xmlns:wp14="http://schemas.microsoft.com/office/word/2010/wordprocessingDrawing" xmlns:wp="http://schemas.openxmlformats.org/drawingml/2006/wordprocessingDrawing" xmlns:w10="urn:schemas-microsoft-com:office:word" xmlns:w="http://schemas.openxmlformats.org/wordprocessingml/2006/main" xmlns:w14="http://schemas.microsoft.com/office/word/2010/wordml" xmlns:w15="http://schemas.microsoft.com/office/word/2012/wordml" xmlns:w16se="http://schemas.microsoft.com/office/word/2015/wordml/symex" xmlns:wpg="http://schemas.microsoft.com/office/word/2010/wordprocessingGroup" xmlns:wpi="http://schemas.microsoft.com/office/word/2010/wordprocessingInk" xmlns:wne="http://schemas.microsoft.com/office/word/2006/wordml" xmlns:wps="http://schemas.microsoft.com/office/word/2010/wordprocessingShape" mc:Ignorable="w14 w15 w16se wp14">
   <w:p>
     <w:pPr>
       <w:pStyle w:val="Header"/>
@@ -8003,7 +9306,7 @@
         <w:rStyle w:val="PageNumber"/>
         <w:noProof/>
       </w:rPr>
-      <w:t>12</w:t>
+      <w:t>19</w:t>
     </w:r>
     <w:r>
       <w:rPr>
@@ -8022,7 +9325,7 @@
 </file>
 
 <file path=word/numbering.xml><?xml version="1.0" encoding="utf-8"?>
-<w:numbering xmlns:wpc="http://schemas.microsoft.com/office/word/2010/wordprocessingCanvas" xmlns:cx="http://schemas.microsoft.com/office/drawing/2014/chartex" xmlns:cx1="http://schemas.microsoft.com/office/drawing/2015/9/8/chartex" xmlns:cx2="http://schemas.microsoft.com/office/drawing/2015/10/21/chartex" xmlns:cx3="http://schemas.microsoft.com/office/drawing/2016/5/9/chartex" xmlns:cx4="http://schemas.microsoft.com/office/drawing/2016/5/10/chartex" xmlns:cx5="http://schemas.microsoft.com/office/drawing/2016/5/11/chartex" xmlns:cx6="http://schemas.microsoft.com/office/drawing/2016/5/12/chartex" xmlns:cx7="http://schemas.microsoft.com/office/drawing/2016/5/13/chartex" xmlns:cx8="http://schemas.microsoft.com/office/drawing/2016/5/14/chartex" xmlns:mc="http://schemas.openxmlformats.org/markup-compatibility/2006" xmlns:o="urn:schemas-microsoft-com:office:office" xmlns:r="http://schemas.openxmlformats.org/officeDocument/2006/relationships" xmlns:m="http://schemas.openxmlformats.org/officeDocument/2006/math" xmlns:v="urn:schemas-microsoft-com:vml" xmlns:wp14="http://schemas.microsoft.com/office/word/2010/wordprocessingDrawing" xmlns:wp="http://schemas.openxmlformats.org/drawingml/2006/wordprocessingDrawing" xmlns:w10="urn:schemas-microsoft-com:office:word" xmlns:w="http://schemas.openxmlformats.org/wordprocessingml/2006/main" xmlns:w14="http://schemas.microsoft.com/office/word/2010/wordml" xmlns:w15="http://schemas.microsoft.com/office/word/2012/wordml" xmlns:w16se="http://schemas.microsoft.com/office/word/2015/wordml/symex" xmlns:wpg="http://schemas.microsoft.com/office/word/2010/wordprocessingGroup" xmlns:wpi="http://schemas.microsoft.com/office/word/2010/wordprocessingInk" xmlns:wne="http://schemas.microsoft.com/office/word/2006/wordml" xmlns:wps="http://schemas.microsoft.com/office/word/2010/wordprocessingShape" mc:Ignorable="w14 w15 w16se wp14">
+<w:numbering xmlns:wpc="http://schemas.microsoft.com/office/word/2010/wordprocessingCanvas" xmlns:cx="http://schemas.microsoft.com/office/drawing/2014/chartex" xmlns:cx1="http://schemas.microsoft.com/office/drawing/2015/9/8/chartex" xmlns:cx2="http://schemas.microsoft.com/office/drawing/2015/10/21/chartex" xmlns:cx3="http://schemas.microsoft.com/office/drawing/2016/5/9/chartex" xmlns:cx4="http://schemas.microsoft.com/office/drawing/2016/5/10/chartex" xmlns:cx5="http://schemas.microsoft.com/office/drawing/2016/5/11/chartex" xmlns:cx6="http://schemas.microsoft.com/office/drawing/2016/5/12/chartex" xmlns:cx7="http://schemas.microsoft.com/office/drawing/2016/5/13/chartex" xmlns:cx8="http://schemas.microsoft.com/office/drawing/2016/5/14/chartex" xmlns:mc="http://schemas.openxmlformats.org/markup-compatibility/2006" xmlns:aink="http://schemas.microsoft.com/office/drawing/2016/ink" xmlns:o="urn:schemas-microsoft-com:office:office" xmlns:r="http://schemas.openxmlformats.org/officeDocument/2006/relationships" xmlns:m="http://schemas.openxmlformats.org/officeDocument/2006/math" xmlns:v="urn:schemas-microsoft-com:vml" xmlns:wp14="http://schemas.microsoft.com/office/word/2010/wordprocessingDrawing" xmlns:wp="http://schemas.openxmlformats.org/drawingml/2006/wordprocessingDrawing" xmlns:w10="urn:schemas-microsoft-com:office:word" xmlns:w="http://schemas.openxmlformats.org/wordprocessingml/2006/main" xmlns:w14="http://schemas.microsoft.com/office/word/2010/wordml" xmlns:w15="http://schemas.microsoft.com/office/word/2012/wordml" xmlns:w16se="http://schemas.microsoft.com/office/word/2015/wordml/symex" xmlns:wpg="http://schemas.microsoft.com/office/word/2010/wordprocessingGroup" xmlns:wpi="http://schemas.microsoft.com/office/word/2010/wordprocessingInk" xmlns:wne="http://schemas.microsoft.com/office/word/2006/wordml" xmlns:wps="http://schemas.microsoft.com/office/word/2010/wordprocessingShape" mc:Ignorable="w14 w15 w16se wp14">
   <w:abstractNum w:abstractNumId="0" w15:restartNumberingAfterBreak="0">
     <w:nsid w:val="032F48A2"/>
     <w:multiLevelType w:val="hybridMultilevel"/>
@@ -9752,6 +11055,7 @@
   <w:style w:type="character" w:default="1" w:styleId="DefaultParagraphFont">
     <w:name w:val="Default Paragraph Font"/>
     <w:uiPriority w:val="1"/>
+    <w:semiHidden/>
     <w:unhideWhenUsed/>
   </w:style>
   <w:style w:type="table" w:default="1" w:styleId="TableNormal">
@@ -10649,7 +11953,7 @@
 </file>
 
 <file path=customXml/itemProps1.xml><?xml version="1.0" encoding="utf-8"?>
-<ds:datastoreItem xmlns:ds="http://schemas.openxmlformats.org/officeDocument/2006/customXml" ds:itemID="{B8F56A3E-841B-42D8-B8E3-4A7E82241C9A}">
+<ds:datastoreItem xmlns:ds="http://schemas.openxmlformats.org/officeDocument/2006/customXml" ds:itemID="{89E4DE6D-812A-4871-AB0E-6419869D153B}">
   <ds:schemaRefs>
     <ds:schemaRef ds:uri="http://schemas.openxmlformats.org/officeDocument/2006/bibliography"/>
   </ds:schemaRefs>

</xml_diff>

<commit_message>
More revisions based on reviewers.
</commit_message>
<xml_diff>
--- a/Current Draft/Ungulate paper main document_revised from reviews_May2017.docx
+++ b/Current Draft/Ungulate paper main document_revised from reviews_May2017.docx
@@ -422,22 +422,13 @@
         <w:t xml:space="preserve"> </w:t>
       </w:r>
       <w:r>
-        <w:t>on</w:t>
-      </w:r>
-      <w:r>
-        <w:t xml:space="preserve"> seedling survival, seed dispersa</w:t>
-      </w:r>
-      <w:r>
-        <w:t xml:space="preserve">l, and </w:t>
-      </w:r>
-      <w:r>
-        <w:t>plant community structure in limestone</w:t>
-      </w:r>
-      <w:r>
-        <w:t xml:space="preserve"> karst forests</w:t>
-      </w:r>
-      <w:r>
-        <w:t>.</w:t>
+        <w:t xml:space="preserve">on seedling survival, seed dispersal, and </w:t>
+      </w:r>
+      <w:r>
+        <w:t>plant community composition</w:t>
+      </w:r>
+      <w:r>
+        <w:t xml:space="preserve"> in limestone karst forests.</w:t>
       </w:r>
       <w:r>
         <w:t xml:space="preserve"> </w:t>
@@ -458,7 +449,13 @@
         <w:t>, had pronou</w:t>
       </w:r>
       <w:r>
-        <w:t xml:space="preserve">nced negative impacts on </w:t>
+        <w:t xml:space="preserve">nced negative </w:t>
+      </w:r>
+      <w:r>
+        <w:t>effects</w:t>
+      </w:r>
+      <w:r>
+        <w:t xml:space="preserve"> on </w:t>
       </w:r>
       <w:r>
         <w:t>forest communities</w:t>
@@ -918,16 +915,7 @@
         <w:t xml:space="preserve"> </w:t>
       </w:r>
       <w:r>
-        <w:t>Deer alter forest structure by browsing</w:t>
-      </w:r>
-      <w:r>
-        <w:t xml:space="preserve"> on seedlings and saplings,</w:t>
-      </w:r>
-      <w:r>
-        <w:t xml:space="preserve"> and</w:t>
-      </w:r>
-      <w:r>
-        <w:t xml:space="preserve"> suppressing forest regeneration </w:t>
+        <w:t xml:space="preserve">Deer alter forest structure by browsing on seedlings and saplings, and suppressing forest regeneration </w:t>
       </w:r>
       <w:r>
         <w:fldChar w:fldCharType="begin" w:fldLock="1"/>
@@ -945,10 +933,7 @@
         <w:fldChar w:fldCharType="end"/>
       </w:r>
       <w:r>
-        <w:t xml:space="preserve">. </w:t>
-      </w:r>
-      <w:r>
-        <w:t>Introduced deer in New Zealand had effects on understory and forest composition that persisted even after control of deer</w:t>
+        <w:t>. Introduced deer in New Zealand had effects on understory and forest composition that persisted even after control of deer</w:t>
       </w:r>
       <w:r>
         <w:t xml:space="preserve"> (</w:t>
@@ -1010,10 +995,7 @@
         <w:t xml:space="preserve"> damaging, p</w:t>
       </w:r>
       <w:r>
-        <w:t xml:space="preserve">igs </w:t>
-      </w:r>
-      <w:r>
-        <w:t xml:space="preserve">are known to affect regeneration and recruitment in a number of forest systems. For example, feral pigs have a pronounced effect on regeneration in lowland forests of Malaysia, by direct predation on seeds and by soil-rooting </w:t>
+        <w:t xml:space="preserve">igs are known to affect regeneration and recruitment in a number of forest systems. For example, feral pigs have a pronounced effect on regeneration in lowland forests of Malaysia, by direct predation on seeds and by soil-rooting </w:t>
       </w:r>
       <w:r>
         <w:fldChar w:fldCharType="begin" w:fldLock="1"/>
@@ -1031,51 +1013,36 @@
         <w:fldChar w:fldCharType="end"/>
       </w:r>
       <w:r>
+        <w:t>. Rooting kills or physically damages seedlings and can alter soil properties</w:t>
+      </w:r>
+      <w:r>
+        <w:t xml:space="preserve"> </w:t>
+      </w:r>
+      <w:r>
+        <w:fldChar w:fldCharType="begin" w:fldLock="1"/>
+      </w:r>
+      <w:r>
+        <w:instrText xml:space="preserve"> ADDIN PAPERS2_CITATIONS &lt;citation&gt;&lt;uuid&gt;23B0DE6F-13BF-4FA9-846D-DB7ED3B08264&lt;/uuid&gt;&lt;priority&gt;0&lt;/priority&gt;&lt;publications&gt;&lt;publication&gt;&lt;doi&gt;10.1007/s10530-012-0229-6&lt;/doi&gt;&lt;number&gt;11&lt;/number&gt;&lt;publication_date&gt;99201200000000000000200000&lt;/publication_date&gt;&lt;startpage&gt;2283&lt;/startpage&gt;&lt;subtype&gt;400&lt;/subtype&gt;&lt;title&gt;Impact of wild boar (Sus scrofa) in its introduced and native range: a review&lt;/title&gt;&lt;type&gt;400&lt;/type&gt;&lt;volume&gt;14&lt;/volume&gt;&lt;uuid&gt;92a5557d-9b0e-4a84-9478-8dfacb5e916f&lt;/uuid&gt;&lt;authors&gt;&lt;author&gt;&lt;lastName&gt;Barrios&lt;/lastName&gt;&lt;firstName&gt;M&lt;/firstName&gt;&lt;middleNames&gt;N&lt;/middleNames&gt;&lt;/author&gt;&lt;/authors&gt;&lt;editors /&gt;&lt;translators /&gt;&lt;photographers /&gt;&lt;livfe_id /&gt;&lt;citekey&gt;Barrios:2012de&lt;/citekey&gt;&lt;subtitle p4:nil="true" xmlns:p4="http://www.w3.org/2001/XMLSchema-instance" /&gt;&lt;submission_date /&gt;&lt;revision_date /&gt;&lt;accepted_date /&gt;&lt;is_bundle&gt;0&lt;/is_bundle&gt;&lt;bundle&gt;&lt;type&gt;-100&lt;/type&gt;&lt;subtype&gt;-100&lt;/subtype&gt;&lt;livfeID /&gt;&lt;citekey&gt;:0uz&lt;/citekey&gt;&lt;title&gt;Biological Invasions&lt;/title&gt;&lt;/bundle&gt;&lt;url&gt;http://dx.doi.org/10.1007/s10530-012-0229-6&lt;/url&gt;&lt;/publication&gt;&lt;publication&gt;&lt;doi&gt;10.2307/3801179&lt;/doi&gt;&lt;number&gt;2&lt;/number&gt;&lt;publication_date&gt;99198400000000000000200000&lt;/publication_date&gt;&lt;startpage&gt;464&lt;/startpage&gt;&lt;subtype&gt;400&lt;/subtype&gt;&lt;title&gt;Effects of wild pig rooting in a deciduous forest&lt;/title&gt;&lt;type&gt;400&lt;/type&gt;&lt;volume&gt;48&lt;/volume&gt;&lt;uuid&gt;d40a53e2-ebff-40f8-aeb0-7ef201d8135c&lt;/uuid&gt;&lt;authors&gt;&lt;author&gt;&lt;lastName&gt;Singer&lt;/lastName&gt;&lt;firstName&gt;F&lt;/firstName&gt;&lt;middleNames&gt;J&lt;/middleNames&gt;&lt;/author&gt;&lt;author&gt;&lt;lastName&gt;Swank&lt;/lastName&gt;&lt;firstName&gt;W&lt;/firstName&gt;&lt;middleNames&gt;T&lt;/middleNames&gt;&lt;/author&gt;&lt;author&gt;&lt;lastName&gt;Clebsch&lt;/lastName&gt;&lt;firstName&gt;EEC&lt;/firstName&gt;&lt;/author&gt;&lt;/authors&gt;&lt;editors /&gt;&lt;translators /&gt;&lt;photographers /&gt;&lt;livfe_id /&gt;&lt;citekey&gt;Singer:1984ga&lt;/citekey&gt;&lt;subtitle p4:nil="true" xmlns:p4="http://www.w3.org/2001/XMLSchema-instance" /&gt;&lt;submission_date /&gt;&lt;revision_date /&gt;&lt;accepted_date /&gt;&lt;is_bundle&gt;0&lt;/is_bundle&gt;&lt;bundle&gt;&lt;type&gt;-100&lt;/type&gt;&lt;subtype&gt;-100&lt;/subtype&gt;&lt;livfeID /&gt;&lt;citekey&gt;:0ui&lt;/citekey&gt;&lt;title&gt;The Journal of Wildlife Management&lt;/title&gt;&lt;/bundle&gt;&lt;url&gt;http://www.jstor.org/stable/3801179&lt;/url&gt;&lt;/publication&gt;&lt;/publications&gt;&lt;cites /&gt;&lt;/citation&gt;</w:instrText>
+      </w:r>
+      <w:r>
+        <w:fldChar w:fldCharType="separate"/>
+      </w:r>
+      <w:r>
+        <w:t>[18,19]</w:t>
+      </w:r>
+      <w:r>
+        <w:fldChar w:fldCharType="end"/>
+      </w:r>
+      <w:r>
         <w:t xml:space="preserve">. </w:t>
       </w:r>
       <w:r>
-        <w:t>Rooting</w:t>
-      </w:r>
-      <w:r>
-        <w:t xml:space="preserve"> kills or physically damages seedlings and can alter soil properties</w:t>
-      </w:r>
-      <w:r>
-        <w:t xml:space="preserve"> </w:t>
-      </w:r>
-      <w:r>
-        <w:fldChar w:fldCharType="begin" w:fldLock="1"/>
-      </w:r>
-      <w:r>
-        <w:instrText xml:space="preserve"> ADDIN PAPERS2_CITATIONS &lt;citation&gt;&lt;uuid&gt;23B0DE6F-13BF-4FA9-846D-DB7ED3B08264&lt;/uuid&gt;&lt;priority&gt;0&lt;/priority&gt;&lt;publications&gt;&lt;publication&gt;&lt;doi&gt;10.1007/s10530-012-0229-6&lt;/doi&gt;&lt;number&gt;11&lt;/number&gt;&lt;publication_date&gt;99201200000000000000200000&lt;/publication_date&gt;&lt;startpage&gt;2283&lt;/startpage&gt;&lt;subtype&gt;400&lt;/subtype&gt;&lt;title&gt;Impact of wild boar (Sus scrofa) in its introduced and native range: a review&lt;/title&gt;&lt;type&gt;400&lt;/type&gt;&lt;volume&gt;14&lt;/volume&gt;&lt;uuid&gt;92a5557d-9b0e-4a84-9478-8dfacb5e916f&lt;/uuid&gt;&lt;authors&gt;&lt;author&gt;&lt;lastName&gt;Barrios&lt;/lastName&gt;&lt;firstName&gt;M&lt;/firstName&gt;&lt;middleNames&gt;N&lt;/middleNames&gt;&lt;/author&gt;&lt;/authors&gt;&lt;editors /&gt;&lt;translators /&gt;&lt;photographers /&gt;&lt;livfe_id /&gt;&lt;citekey&gt;Barrios:2012de&lt;/citekey&gt;&lt;subtitle p4:nil="true" xmlns:p4="http://www.w3.org/2001/XMLSchema-instance" /&gt;&lt;submission_date /&gt;&lt;revision_date /&gt;&lt;accepted_date /&gt;&lt;is_bundle&gt;0&lt;/is_bundle&gt;&lt;bundle&gt;&lt;type&gt;-100&lt;/type&gt;&lt;subtype&gt;-100&lt;/subtype&gt;&lt;livfeID /&gt;&lt;citekey&gt;:0uz&lt;/citekey&gt;&lt;title&gt;Biological Invasions&lt;/title&gt;&lt;/bundle&gt;&lt;url&gt;http://dx.doi.org/10.1007/s10530-012-0229-6&lt;/url&gt;&lt;/publication&gt;&lt;publication&gt;&lt;doi&gt;10.2307/3801179&lt;/doi&gt;&lt;number&gt;2&lt;/number&gt;&lt;publication_date&gt;99198400000000000000200000&lt;/publication_date&gt;&lt;startpage&gt;464&lt;/startpage&gt;&lt;subtype&gt;400&lt;/subtype&gt;&lt;title&gt;Effects of wild pig rooting in a deciduous forest&lt;/title&gt;&lt;type&gt;400&lt;/type&gt;&lt;volume&gt;48&lt;/volume&gt;&lt;uuid&gt;d40a53e2-ebff-40f8-aeb0-7ef201d8135c&lt;/uuid&gt;&lt;authors&gt;&lt;author&gt;&lt;lastName&gt;Singer&lt;/lastName&gt;&lt;firstName&gt;F&lt;/firstName&gt;&lt;middleNames&gt;J&lt;/middleNames&gt;&lt;/author&gt;&lt;author&gt;&lt;lastName&gt;Swank&lt;/lastName&gt;&lt;firstName&gt;W&lt;/firstName&gt;&lt;middleNames&gt;T&lt;/middleNames&gt;&lt;/author&gt;&lt;author&gt;&lt;lastName&gt;Clebsch&lt;/lastName&gt;&lt;firstName&gt;EEC&lt;/firstName&gt;&lt;/author&gt;&lt;/authors&gt;&lt;editors /&gt;&lt;translators /&gt;&lt;photographers /&gt;&lt;livfe_id /&gt;&lt;citekey&gt;Singer:1984ga&lt;/citekey&gt;&lt;subtitle p4:nil="true" xmlns:p4="http://www.w3.org/2001/XMLSchema-instance" /&gt;&lt;submission_date /&gt;&lt;revision_date /&gt;&lt;accepted_date /&gt;&lt;is_bundle&gt;0&lt;/is_bundle&gt;&lt;bundle&gt;&lt;type&gt;-100&lt;/type&gt;&lt;subtype&gt;-100&lt;/subtype&gt;&lt;livfeID /&gt;&lt;citekey&gt;:0ui&lt;/citekey&gt;&lt;title&gt;The Journal of Wildlife Management&lt;/title&gt;&lt;/bundle&gt;&lt;url&gt;http://www.jstor.org/stable/3801179&lt;/url&gt;&lt;/publication&gt;&lt;/publications&gt;&lt;cites /&gt;&lt;/citation&gt;</w:instrText>
-      </w:r>
-      <w:r>
-        <w:fldChar w:fldCharType="separate"/>
-      </w:r>
-      <w:r>
-        <w:t>[18,19]</w:t>
-      </w:r>
-      <w:r>
-        <w:fldChar w:fldCharType="end"/>
-      </w:r>
-      <w:r>
-        <w:t xml:space="preserve">. </w:t>
-      </w:r>
-      <w:r>
-        <w:rPr>
-          <w:highlight w:val="yellow"/>
-        </w:rPr>
         <w:t xml:space="preserve">Like ungulates in other systems, both deer and pigs are </w:t>
       </w:r>
       <w:r>
-        <w:rPr>
-          <w:highlight w:val="yellow"/>
-        </w:rPr>
         <w:t xml:space="preserve">thought to have negative effects on plant communities in </w:t>
       </w:r>
       <w:r>
-        <w:rPr>
-          <w:highlight w:val="yellow"/>
-        </w:rPr>
         <w:t>Guam</w:t>
       </w:r>
       <w:r>
@@ -1115,428 +1082,389 @@
         <w:t xml:space="preserve"> of the</w:t>
       </w:r>
       <w:r>
-        <w:t xml:space="preserve"> Mariana Archipelago</w:t>
+        <w:t xml:space="preserve"> Mariana Archipelago, </w:t>
+      </w:r>
+      <w:r>
+        <w:t>Guam</w:t>
       </w:r>
       <w:r>
         <w:t xml:space="preserve">, </w:t>
       </w:r>
       <w:r>
+        <w:t>as with man</w:t>
+      </w:r>
+      <w:r>
+        <w:t>y islands around the world, has</w:t>
+      </w:r>
+      <w:r>
+        <w:t xml:space="preserve"> had a long history of species introductions </w:t>
+      </w:r>
+      <w:r>
+        <w:fldChar w:fldCharType="begin" w:fldLock="1"/>
+      </w:r>
+      <w:r>
+        <w:instrText xml:space="preserve"> ADDIN PAPERS2_CITATIONS &lt;citation&gt;&lt;uuid&gt;8513EA67-7A33-4F99-9796-4BCA539C5D3B&lt;/uuid&gt;&lt;priority&gt;0&lt;/priority&gt;&lt;publications&gt;&lt;publication&gt;&lt;publication_date&gt;99199800000000000000200000&lt;/publication_date&gt;&lt;subtype&gt;400&lt;/subtype&gt;&lt;title&gt;The role of introduced species in the degradation of island ecosystems: a case history of Guam&lt;/title&gt;&lt;type&gt;400&lt;/type&gt;&lt;uuid&gt;7efc07c0-2519-4b2b-93fd-39451a7b241a&lt;/uuid&gt;&lt;authors&gt;&lt;author&gt;&lt;lastName&gt;Fritts&lt;/lastName&gt;&lt;firstName&gt;T&lt;/firstName&gt;&lt;middleNames&gt;H&lt;/middleNames&gt;&lt;/author&gt;&lt;author&gt;&lt;lastName&gt;Rodda&lt;/lastName&gt;&lt;firstName&gt;G&lt;/firstName&gt;&lt;middleNames&gt;H&lt;/middleNames&gt;&lt;/author&gt;&lt;/authors&gt;&lt;editors /&gt;&lt;translators /&gt;&lt;photographers /&gt;&lt;livfe_id /&gt;&lt;citekey&gt;Fritts:1998vw&lt;/citekey&gt;&lt;subtitle p4:nil="true" xmlns:p4="http://www.w3.org/2001/XMLSchema-instance" /&gt;&lt;submission_date /&gt;&lt;revision_date /&gt;&lt;accepted_date /&gt;&lt;is_bundle&gt;0&lt;/is_bundle&gt;&lt;bundle&gt;&lt;type&gt;-100&lt;/type&gt;&lt;subtype&gt;-100&lt;/subtype&gt;&lt;livfeID /&gt;&lt;citekey&gt;:0va&lt;/citekey&gt;&lt;title&gt;Annual review of Ecology and Systematics&lt;/title&gt;&lt;/bundle&gt;&lt;url&gt;http://www.jstor.org/stable/221704&lt;/url&gt;&lt;/publication&gt;&lt;/publications&gt;&lt;cites /&gt;&lt;/citation&gt;</w:instrText>
+      </w:r>
+      <w:r>
+        <w:fldChar w:fldCharType="separate"/>
+      </w:r>
+      <w:r>
+        <w:t>[23]</w:t>
+      </w:r>
+      <w:r>
+        <w:fldChar w:fldCharType="end"/>
+      </w:r>
+      <w:r>
+        <w:t>,</w:t>
+      </w:r>
+      <w:r>
+        <w:t xml:space="preserve"> making its forest</w:t>
+      </w:r>
+      <w:r>
+        <w:t>s</w:t>
+      </w:r>
+      <w:r>
+        <w:t xml:space="preserve"> prime examples of novel ecosystems</w:t>
+      </w:r>
+      <w:r>
+        <w:t>, albeit</w:t>
+      </w:r>
+      <w:r>
+        <w:t xml:space="preserve"> with unique challenges</w:t>
+      </w:r>
+      <w:r>
+        <w:t xml:space="preserve">. </w:t>
+      </w:r>
+      <w:r>
+        <w:t>One of t</w:t>
+      </w:r>
+      <w:r>
+        <w:t>he</w:t>
+      </w:r>
+      <w:r>
+        <w:t xml:space="preserve"> world’s</w:t>
+      </w:r>
+      <w:r>
+        <w:t xml:space="preserve"> most </w:t>
+      </w:r>
+      <w:r>
+        <w:t>in</w:t>
+      </w:r>
+      <w:r>
+        <w:t>famous invasive species</w:t>
+      </w:r>
+      <w:r>
+        <w:t xml:space="preserve"> is</w:t>
+      </w:r>
+      <w:r>
+        <w:t xml:space="preserve"> </w:t>
+      </w:r>
+      <w:r>
+        <w:t xml:space="preserve">the brown </w:t>
+      </w:r>
+      <w:proofErr w:type="spellStart"/>
+      <w:r>
+        <w:t>treesnake</w:t>
+      </w:r>
+      <w:proofErr w:type="spellEnd"/>
+      <w:r>
+        <w:t xml:space="preserve"> (</w:t>
+      </w:r>
+      <w:proofErr w:type="spellStart"/>
+      <w:r>
+        <w:rPr>
+          <w:i/>
+          <w:iCs/>
+        </w:rPr>
+        <w:t>Boiga</w:t>
+      </w:r>
+      <w:proofErr w:type="spellEnd"/>
+      <w:r>
+        <w:rPr>
+          <w:i/>
+          <w:iCs/>
+        </w:rPr>
+        <w:t xml:space="preserve"> </w:t>
+      </w:r>
+      <w:proofErr w:type="spellStart"/>
+      <w:r>
+        <w:rPr>
+          <w:i/>
+          <w:iCs/>
+        </w:rPr>
+        <w:t>irregularis</w:t>
+      </w:r>
+      <w:proofErr w:type="spellEnd"/>
+      <w:r>
+        <w:t xml:space="preserve">), which was unintentionally introduced </w:t>
+      </w:r>
+      <w:r>
+        <w:t xml:space="preserve">to Guam </w:t>
+      </w:r>
+      <w:r>
+        <w:t>on military cargo at the end of World War II</w:t>
+      </w:r>
+      <w:r>
+        <w:t xml:space="preserve"> </w:t>
+      </w:r>
+      <w:r>
+        <w:fldChar w:fldCharType="begin" w:fldLock="1"/>
+      </w:r>
+      <w:r>
+        <w:instrText xml:space="preserve"> ADDIN PAPERS2_CITATIONS &lt;citation&gt;&lt;uuid&gt;D2E3B431-7BEB-44A5-80D9-371635681303&lt;/uuid&gt;&lt;priority&gt;0&lt;/priority&gt;&lt;publications&gt;&lt;publication&gt;&lt;publication_date&gt;99199200000000000000200000&lt;/publication_date&gt;&lt;publisher&gt;University of Hawai'i Press&lt;/publisher&gt;&lt;subtype&gt;0&lt;/subtype&gt;&lt;title&gt;Origin and population growth of the brown tree snake, Boiga irregularis, on Guam&lt;/title&gt;&lt;type&gt;0&lt;/type&gt;&lt;uuid&gt;8ba63bd6-23ef-40a2-b336-423483585d8a&lt;/uuid&gt;&lt;authors&gt;&lt;author&gt;&lt;lastName&gt;Rodda&lt;/lastName&gt;&lt;firstName&gt;G&lt;/firstName&gt;&lt;middleNames&gt;H&lt;/middleNames&gt;&lt;/author&gt;&lt;author&gt;&lt;lastName&gt;Fritts&lt;/lastName&gt;&lt;firstName&gt;T&lt;/firstName&gt;&lt;middleNames&gt;H&lt;/middleNames&gt;&lt;/author&gt;&lt;author&gt;&lt;lastName&gt;Conry&lt;/lastName&gt;&lt;firstName&gt;P&lt;/firstName&gt;&lt;middleNames&gt;J&lt;/middleNames&gt;&lt;/author&gt;&lt;/authors&gt;&lt;editors /&gt;&lt;translators /&gt;&lt;photographers /&gt;&lt;livfe_id /&gt;&lt;citekey&gt;Rodda:1992ua&lt;/citekey&gt;&lt;subtitle p4:nil="true" xmlns:p4="http://www.w3.org/2001/XMLSchema-instance" /&gt;&lt;submission_date /&gt;&lt;revision_date /&gt;&lt;accepted_date /&gt;&lt;is_bundle&gt;0&lt;/is_bundle&gt;&lt;bundle p4:nil="true" xmlns:p4="http://www.w3.org/2001/XMLSchema-instance" /&gt;&lt;url&gt;http://scholarspace.manoa.hawaii.edu/handle/10125/1672&lt;/url&gt;&lt;/publication&gt;&lt;/publications&gt;&lt;cites /&gt;&lt;/citation&gt;</w:instrText>
+      </w:r>
+      <w:r>
+        <w:fldChar w:fldCharType="separate"/>
+      </w:r>
+      <w:r>
+        <w:t>[24]</w:t>
+      </w:r>
+      <w:r>
+        <w:fldChar w:fldCharType="end"/>
+      </w:r>
+      <w:r>
+        <w:t>. It is responsible for the extinction of</w:t>
+      </w:r>
+      <w:r>
+        <w:t xml:space="preserve"> </w:t>
+      </w:r>
+      <w:r>
+        <w:t xml:space="preserve">most of Guam’s native birds between 1945 and 1985 </w:t>
+      </w:r>
+      <w:r>
+        <w:fldChar w:fldCharType="begin" w:fldLock="1"/>
+      </w:r>
+      <w:r>
+        <w:instrText xml:space="preserve"> ADDIN PAPERS2_CITATIONS &lt;citation&gt;&lt;uuid&gt;DD808176-5CCD-40FF-BA0F-9658FF42D73C&lt;/uuid&gt;&lt;priority&gt;0&lt;/priority&gt;&lt;publications&gt;&lt;publication&gt;&lt;doi&gt;10.1046/j.1523-1739.2003.01526.x&lt;/doi&gt;&lt;number&gt;5&lt;/number&gt;&lt;publication_date&gt;99200300000000000000200000&lt;/publication_date&gt;&lt;startpage&gt;1350&lt;/startpage&gt;&lt;subtype&gt;400&lt;/subtype&gt;&lt;title&gt;Impacts of the brown tree snake: patterns of decline and species persistence in Guam's avifauna&lt;/title&gt;&lt;type&gt;400&lt;/type&gt;&lt;volume&gt;17&lt;/volume&gt;&lt;uuid&gt;5bde8286-ad84-4c44-b528-77e92ad1ed3a&lt;/uuid&gt;&lt;authors&gt;&lt;author&gt;&lt;lastName&gt;Wiles&lt;/lastName&gt;&lt;firstName&gt;G&lt;/firstName&gt;&lt;middleNames&gt;J&lt;/middleNames&gt;&lt;/author&gt;&lt;author&gt;&lt;lastName&gt;Bart&lt;/lastName&gt;&lt;firstName&gt;J&lt;/firstName&gt;&lt;/author&gt;&lt;author&gt;&lt;lastName&gt;Beck&lt;/lastName&gt;&lt;firstName&gt;R&lt;/firstName&gt;&lt;middleNames&gt;E&lt;/middleNames&gt;&lt;/author&gt;&lt;author&gt;&lt;lastName&gt;Aguon&lt;/lastName&gt;&lt;firstName&gt;C&lt;/firstName&gt;&lt;middleNames&gt;F&lt;/middleNames&gt;&lt;/author&gt;&lt;/authors&gt;&lt;editors /&gt;&lt;translators /&gt;&lt;photographers /&gt;&lt;livfe_id /&gt;&lt;citekey&gt;Wiles:2003hr&lt;/citekey&gt;&lt;subtitle p4:nil="true" xmlns:p4="http://www.w3.org/2001/XMLSchema-instance" /&gt;&lt;submission_date /&gt;&lt;revision_date /&gt;&lt;accepted_date /&gt;&lt;is_bundle&gt;0&lt;/is_bundle&gt;&lt;bundle&gt;&lt;type&gt;-100&lt;/type&gt;&lt;subtype&gt;-100&lt;/subtype&gt;&lt;livfeID /&gt;&lt;citekey&gt;:0ulba&lt;/citekey&gt;&lt;title&gt;Conservation Biology&lt;/title&gt;&lt;/bundle&gt;&lt;url&gt;http://dx.doi.org/10.1046/j.1523-1739.2003.01526.x&lt;/url&gt;&lt;/publication&gt;&lt;publication&gt;&lt;doi&gt;10.2307/1938471&lt;/doi&gt;&lt;number&gt;3&lt;/number&gt;&lt;publication_date&gt;99198700000000000000200000&lt;/publication_date&gt;&lt;startpage&gt;660&lt;/startpage&gt;&lt;subtype&gt;400&lt;/subtype&gt;&lt;title&gt;Extinction of an island forest avifauna by an introduced snake&lt;/title&gt;&lt;type&gt;400&lt;/type&gt;&lt;volume&gt;68&lt;/volume&gt;&lt;uuid&gt;6108b238-6509-4614-873c-4587967ec095&lt;/uuid&gt;&lt;authors&gt;&lt;author&gt;&lt;lastName&gt;Savidge&lt;/lastName&gt;&lt;firstName&gt;J&lt;/firstName&gt;&lt;middleNames&gt;A&lt;/middleNames&gt;&lt;/author&gt;&lt;/authors&gt;&lt;editors /&gt;&lt;translators /&gt;&lt;photographers /&gt;&lt;livfe_id /&gt;&lt;citekey&gt;Savidge:1987kl&lt;/citekey&gt;&lt;subtitle p4:nil="true" xmlns:p4="http://www.w3.org/2001/XMLSchema-instance" /&gt;&lt;submission_date /&gt;&lt;revision_date /&gt;&lt;accepted_date /&gt;&lt;is_bundle&gt;0&lt;/is_bundle&gt;&lt;bundle&gt;&lt;type&gt;-100&lt;/type&gt;&lt;subtype&gt;-100&lt;/subtype&gt;&lt;livfeID /&gt;&lt;citekey&gt;:0we&lt;/citekey&gt;&lt;title&gt;Ecology&lt;/title&gt;&lt;/bundle&gt;&lt;url&gt;http://dx.doi.org/10.2307/1938471&lt;/url&gt;&lt;/publication&gt;&lt;/publications&gt;&lt;cites /&gt;&lt;/citation&gt;</w:instrText>
+      </w:r>
+      <w:r>
+        <w:fldChar w:fldCharType="separate"/>
+      </w:r>
+      <w:r>
+        <w:t>[25,26]</w:t>
+      </w:r>
+      <w:r>
+        <w:fldChar w:fldCharType="end"/>
+      </w:r>
+      <w:r>
+        <w:t>, functio</w:t>
+      </w:r>
+      <w:r>
+        <w:t>nally leaving the island bereft of</w:t>
+      </w:r>
+      <w:r>
+        <w:t xml:space="preserve"> native vertebrate nectarivores, frugivores, or insectivores </w:t>
+      </w:r>
+      <w:r>
+        <w:fldChar w:fldCharType="begin" w:fldLock="1"/>
+      </w:r>
+      <w:r>
+        <w:instrText xml:space="preserve"> ADDIN PAPERS2_CITATIONS &lt;citation&gt;&lt;uuid&gt;E2196694-D19F-4648-9207-84015267ABC9&lt;/uuid&gt;&lt;priority&gt;0&lt;/priority&gt;&lt;publications&gt;&lt;publication&gt;&lt;publication_date&gt;99199800000000000000200000&lt;/publication_date&gt;&lt;subtype&gt;400&lt;/subtype&gt;&lt;title&gt;The role of introduced species in the degradation of island ecosystems: a case history of Guam&lt;/title&gt;&lt;type&gt;400&lt;/type&gt;&lt;uuid&gt;7efc07c0-2519-4b2b-93fd-39451a7b241a&lt;/uuid&gt;&lt;authors&gt;&lt;author&gt;&lt;lastName&gt;Fritts&lt;/lastName&gt;&lt;firstName&gt;T&lt;/firstName&gt;&lt;middleNames&gt;H&lt;/middleNames&gt;&lt;/author&gt;&lt;author&gt;&lt;lastName&gt;Rodda&lt;/lastName&gt;&lt;firstName&gt;G&lt;/firstName&gt;&lt;middleNames&gt;H&lt;/middleNames&gt;&lt;/author&gt;&lt;/authors&gt;&lt;editors /&gt;&lt;translators /&gt;&lt;photographers /&gt;&lt;livfe_id /&gt;&lt;citekey&gt;Fritts:1998vw&lt;/citekey&gt;&lt;subtitle p4:nil="true" xmlns:p4="http://www.w3.org/2001/XMLSchema-instance" /&gt;&lt;submission_date /&gt;&lt;revision_date /&gt;&lt;accepted_date /&gt;&lt;is_bundle&gt;0&lt;/is_bundle&gt;&lt;bundle&gt;&lt;type&gt;-100&lt;/type&gt;&lt;subtype&gt;-100&lt;/subtype&gt;&lt;livfeID /&gt;&lt;citekey&gt;:0va&lt;/citekey&gt;&lt;title&gt;Annual review of Ecology and Systematics&lt;/title&gt;&lt;/bundle&gt;&lt;url&gt;http://www.jstor.org/stable/221704&lt;/url&gt;&lt;/publication&gt;&lt;/publications&gt;&lt;cites /&gt;&lt;/citation&gt;</w:instrText>
+      </w:r>
+      <w:r>
+        <w:fldChar w:fldCharType="separate"/>
+      </w:r>
+      <w:r>
+        <w:t>[23]</w:t>
+      </w:r>
+      <w:r>
+        <w:fldChar w:fldCharType="end"/>
+      </w:r>
+      <w:r>
+        <w:t>.</w:t>
+      </w:r>
+      <w:r>
+        <w:t xml:space="preserve"> While snakes are a relatively recent introduction, Philippine deer (</w:t>
+      </w:r>
+      <w:proofErr w:type="spellStart"/>
+      <w:r>
+        <w:rPr>
+          <w:i/>
+          <w:iCs/>
+        </w:rPr>
+        <w:t>Rusa</w:t>
+      </w:r>
+      <w:proofErr w:type="spellEnd"/>
+      <w:r>
+        <w:rPr>
+          <w:i/>
+          <w:iCs/>
+        </w:rPr>
+        <w:t xml:space="preserve"> </w:t>
+      </w:r>
+      <w:proofErr w:type="spellStart"/>
+      <w:r>
+        <w:rPr>
+          <w:i/>
+          <w:iCs/>
+        </w:rPr>
+        <w:t>marianna</w:t>
+      </w:r>
+      <w:proofErr w:type="spellEnd"/>
+      <w:r>
+        <w:t>)</w:t>
+      </w:r>
+      <w:r>
+        <w:t xml:space="preserve"> (referred to as </w:t>
+      </w:r>
+      <w:r>
+        <w:t>d</w:t>
+      </w:r>
+      <w:r>
+        <w:t>eer</w:t>
+      </w:r>
+      <w:r>
+        <w:t xml:space="preserve"> from here on)</w:t>
+      </w:r>
+      <w:r>
+        <w:t xml:space="preserve"> and </w:t>
+      </w:r>
+      <w:r>
+        <w:t>f</w:t>
+      </w:r>
+      <w:r>
+        <w:t>eral pigs (</w:t>
+      </w:r>
+      <w:proofErr w:type="spellStart"/>
+      <w:r>
+        <w:rPr>
+          <w:i/>
+          <w:iCs/>
+        </w:rPr>
+        <w:t>Sus</w:t>
+      </w:r>
+      <w:proofErr w:type="spellEnd"/>
+      <w:r>
+        <w:rPr>
+          <w:i/>
+          <w:iCs/>
+        </w:rPr>
+        <w:t xml:space="preserve"> </w:t>
+      </w:r>
+      <w:proofErr w:type="spellStart"/>
+      <w:r>
+        <w:rPr>
+          <w:i/>
+          <w:iCs/>
+        </w:rPr>
+        <w:t>scrofa</w:t>
+      </w:r>
+      <w:proofErr w:type="spellEnd"/>
+      <w:r>
+        <w:t xml:space="preserve">) (referred to as </w:t>
+      </w:r>
+      <w:r>
+        <w:t>pigs</w:t>
+      </w:r>
+      <w:r>
+        <w:t xml:space="preserve"> from here on)</w:t>
+      </w:r>
+      <w:r>
+        <w:t xml:space="preserve"> have been established for centuries </w:t>
+      </w:r>
+      <w:r>
+        <w:t>in</w:t>
+      </w:r>
+      <w:r>
+        <w:t xml:space="preserve"> </w:t>
+      </w:r>
+      <w:r>
         <w:t>Guam</w:t>
       </w:r>
       <w:r>
-        <w:t xml:space="preserve">, </w:t>
-      </w:r>
-      <w:r>
-        <w:t>as with man</w:t>
-      </w:r>
-      <w:r>
-        <w:t>y islands around the world, has</w:t>
-      </w:r>
-      <w:r>
-        <w:t xml:space="preserve"> had a long history of species introductions </w:t>
+        <w:t xml:space="preserve"> </w:t>
       </w:r>
       <w:r>
         <w:fldChar w:fldCharType="begin" w:fldLock="1"/>
       </w:r>
       <w:r>
-        <w:instrText xml:space="preserve"> ADDIN PAPERS2_CITATIONS &lt;citation&gt;&lt;uuid&gt;8513EA67-7A33-4F99-9796-4BCA539C5D3B&lt;/uuid&gt;&lt;priority&gt;0&lt;/priority&gt;&lt;publications&gt;&lt;publication&gt;&lt;publication_date&gt;99199800000000000000200000&lt;/publication_date&gt;&lt;subtype&gt;400&lt;/subtype&gt;&lt;title&gt;The role of introduced species in the degradation of island ecosystems: a case history of Guam&lt;/title&gt;&lt;type&gt;400&lt;/type&gt;&lt;uuid&gt;7efc07c0-2519-4b2b-93fd-39451a7b241a&lt;/uuid&gt;&lt;authors&gt;&lt;author&gt;&lt;lastName&gt;Fritts&lt;/lastName&gt;&lt;firstName&gt;T&lt;/firstName&gt;&lt;middleNames&gt;H&lt;/middleNames&gt;&lt;/author&gt;&lt;author&gt;&lt;lastName&gt;Rodda&lt;/lastName&gt;&lt;firstName&gt;G&lt;/firstName&gt;&lt;middleNames&gt;H&lt;/middleNames&gt;&lt;/author&gt;&lt;/authors&gt;&lt;editors /&gt;&lt;translators /&gt;&lt;photographers /&gt;&lt;livfe_id /&gt;&lt;citekey&gt;Fritts:1998vw&lt;/citekey&gt;&lt;subtitle p4:nil="true" xmlns:p4="http://www.w3.org/2001/XMLSchema-instance" /&gt;&lt;submission_date /&gt;&lt;revision_date /&gt;&lt;accepted_date /&gt;&lt;is_bundle&gt;0&lt;/is_bundle&gt;&lt;bundle&gt;&lt;type&gt;-100&lt;/type&gt;&lt;subtype&gt;-100&lt;/subtype&gt;&lt;livfeID /&gt;&lt;citekey&gt;:0va&lt;/citekey&gt;&lt;title&gt;Annual review of Ecology and Systematics&lt;/title&gt;&lt;/bundle&gt;&lt;url&gt;http://www.jstor.org/stable/221704&lt;/url&gt;&lt;/publication&gt;&lt;/publications&gt;&lt;cites /&gt;&lt;/citation&gt;</w:instrText>
+        <w:instrText xml:space="preserve"> ADDIN PAPERS2_CITATIONS &lt;citation&gt;&lt;uuid&gt;604AA2E2-2753-42F4-AB09-71FFDCF1F1A1&lt;/uuid&gt;&lt;priority&gt;0&lt;/priority&gt;&lt;publications&gt;&lt;publication&gt;&lt;doi&gt;10.5962/bhl.title.61837&lt;/doi&gt;&lt;publication_date&gt;99190500000000000000200000&lt;/publication_date&gt;&lt;subtype&gt;0&lt;/subtype&gt;&lt;title&gt;The useful plants of the island of Guam: with an introductory account of the physical features and natural history of the island, of the character and history of its  …&lt;/title&gt;&lt;type&gt;0&lt;/type&gt;&lt;uuid&gt;9af74bf1-86b3-4aee-867b-9ccc0b549ad7&lt;/uuid&gt;&lt;authors&gt;&lt;author&gt;&lt;lastName&gt;Safford&lt;/lastName&gt;&lt;firstName&gt;W&lt;/firstName&gt;&lt;middleNames&gt;E&lt;/middleNames&gt;&lt;/author&gt;&lt;/authors&gt;&lt;editors /&gt;&lt;translators /&gt;&lt;photographers /&gt;&lt;livfe_id /&gt;&lt;citekey&gt;Safford:1905ez&lt;/citekey&gt;&lt;subtitle p4:nil="true" xmlns:p4="http://www.w3.org/2001/XMLSchema-instance" /&gt;&lt;submission_date /&gt;&lt;revision_date /&gt;&lt;accepted_date /&gt;&lt;is_bundle&gt;0&lt;/is_bundle&gt;&lt;bundle p4:nil="true" xmlns:p4="http://www.w3.org/2001/XMLSchema-instance" /&gt;&lt;url&gt;http://books.google.com/books?hl=en&amp;amp;amp;lr=&amp;amp;amp;id=xxMmAQAAMAAJ&amp;amp;amp;oi=fnd&amp;amp;amp;pg=PA8&amp;amp;amp;dq=safford+1905+useful+plants+of+guam&amp;amp;amp;ots=8nVJeMVRJy&amp;amp;amp;sig=-TvZEXdoDb-YNwqsgJlNRNlFNbo&lt;/url&gt;&lt;/publication&gt;&lt;publication&gt;&lt;doi&gt;10.2527/jas1984.582482x&lt;/doi&gt;&lt;number&gt;2&lt;/number&gt;&lt;publication_date&gt;99198900000000000000200000&lt;/publication_date&gt;&lt;startpage&gt;482&lt;/startpage&gt;&lt;subtype&gt;0&lt;/subtype&gt;&lt;title&gt;Ecology of the wild (feral) pig (Sus scrofa) on Guam&lt;/title&gt;&lt;type&gt;0&lt;/type&gt;&lt;volume&gt;58&lt;/volume&gt;&lt;uuid&gt;9ce48b3a-2a80-470b-81e6-4b2afdddefe9&lt;/uuid&gt;&lt;authors&gt;&lt;author&gt;&lt;lastName&gt;Conry&lt;/lastName&gt;&lt;firstName&gt;P&lt;/firstName&gt;&lt;middleNames&gt;J&lt;/middleNames&gt;&lt;/author&gt;&lt;/authors&gt;&lt;editors /&gt;&lt;translators /&gt;&lt;photographers /&gt;&lt;livfe_id /&gt;&lt;citekey&gt;Conry:1989jo&lt;/citekey&gt;&lt;subtitle p4:nil="true" xmlns:p4="http://www.w3.org/2001/XMLSchema-instance" /&gt;&lt;submission_date /&gt;&lt;revision_date /&gt;&lt;accepted_date /&gt;&lt;is_bundle&gt;0&lt;/is_bundle&gt;&lt;bundle p4:nil="true" xmlns:p4="http://www.w3.org/2001/XMLSchema-instance" /&gt;&lt;url p4:nil="true" xmlns:p4="http://www.w3.org/2001/XMLSchema-instance" /&gt;&lt;/publication&gt;&lt;publication&gt;&lt;doi&gt;10.1515/mamm.1999.63.2.193&lt;/doi&gt;&lt;number&gt;2&lt;/number&gt;&lt;publication_date&gt;99199900000000000000200000&lt;/publication_date&gt;&lt;subtype&gt;400&lt;/subtype&gt;&lt;title&gt;History of introduction, population status, and management of Philippine deer (Cervus mariannus) on Micronesian Islands&lt;/title&gt;&lt;type&gt;400&lt;/type&gt;&lt;volume&gt;63&lt;/volume&gt;&lt;uuid&gt;f12d544a-1ee8-4155-9502-d3d11ba4a639&lt;/uuid&gt;&lt;authors&gt;&lt;author&gt;&lt;lastName&gt;Wiles&lt;/lastName&gt;&lt;firstName&gt;G&lt;/firstName&gt;&lt;middleNames&gt;J&lt;/middleNames&gt;&lt;/author&gt;&lt;author&gt;&lt;lastName&gt;Buden&lt;/lastName&gt;&lt;firstName&gt;D&lt;/firstName&gt;&lt;middleNames&gt;W&lt;/middleNames&gt;&lt;/author&gt;&lt;author&gt;&lt;lastName&gt;Worthington&lt;/lastName&gt;&lt;firstName&gt;D&lt;/firstName&gt;&lt;middleNames&gt;J&lt;/middleNames&gt;&lt;/author&gt;&lt;/authors&gt;&lt;editors /&gt;&lt;translators /&gt;&lt;photographers /&gt;&lt;livfe_id /&gt;&lt;citekey&gt;Wiles:1999gw&lt;/citekey&gt;&lt;subtitle p4:nil="true" xmlns:p4="http://www.w3.org/2001/XMLSchema-instance" /&gt;&lt;submission_date /&gt;&lt;revision_date /&gt;&lt;accepted_date /&gt;&lt;is_bundle&gt;0&lt;/is_bundle&gt;&lt;bundle&gt;&lt;type&gt;-100&lt;/type&gt;&lt;subtype&gt;-100&lt;/subtype&gt;&lt;livfeID /&gt;&lt;citekey&gt;:0vm&lt;/citekey&gt;&lt;title&gt;Mammalia&lt;/title&gt;&lt;/bundle&gt;&lt;url&gt;http://dx.doi.org/10.1515/mamm.1999.63.2.193&lt;/url&gt;&lt;/publication&gt;&lt;/publications&gt;&lt;cites /&gt;&lt;/citation&gt;</w:instrText>
       </w:r>
       <w:r>
         <w:fldChar w:fldCharType="separate"/>
       </w:r>
       <w:r>
-        <w:t>[23]</w:t>
+        <w:t>[20,22,27]</w:t>
       </w:r>
       <w:r>
         <w:fldChar w:fldCharType="end"/>
       </w:r>
       <w:r>
-        <w:t>,</w:t>
-      </w:r>
-      <w:r>
-        <w:t xml:space="preserve"> making its forest</w:t>
-      </w:r>
-      <w:r>
-        <w:rPr>
-          <w:highlight w:val="yellow"/>
-        </w:rPr>
-        <w:t>s</w:t>
-      </w:r>
-      <w:r>
-        <w:t xml:space="preserve"> prime examples of novel ecosystems</w:t>
-      </w:r>
-      <w:r>
-        <w:t>, albeit</w:t>
-      </w:r>
-      <w:r>
-        <w:t xml:space="preserve"> with unique challenges</w:t>
-      </w:r>
-      <w:r>
-        <w:t xml:space="preserve">. </w:t>
-      </w:r>
-      <w:r>
-        <w:t>One of t</w:t>
-      </w:r>
-      <w:r>
-        <w:t>he</w:t>
-      </w:r>
-      <w:r>
-        <w:t xml:space="preserve"> world’s</w:t>
-      </w:r>
-      <w:r>
-        <w:t xml:space="preserve"> most </w:t>
-      </w:r>
-      <w:r>
-        <w:t>in</w:t>
-      </w:r>
-      <w:r>
-        <w:t>famous invasive species</w:t>
-      </w:r>
-      <w:r>
-        <w:t xml:space="preserve"> is</w:t>
-      </w:r>
-      <w:r>
-        <w:t xml:space="preserve"> </w:t>
-      </w:r>
-      <w:r>
-        <w:t xml:space="preserve">the brown </w:t>
-      </w:r>
-      <w:proofErr w:type="spellStart"/>
-      <w:r>
-        <w:t>treesnake</w:t>
-      </w:r>
-      <w:proofErr w:type="spellEnd"/>
-      <w:r>
-        <w:t xml:space="preserve"> (</w:t>
-      </w:r>
-      <w:proofErr w:type="spellStart"/>
-      <w:r>
-        <w:rPr>
-          <w:i/>
-          <w:iCs/>
-        </w:rPr>
-        <w:t>Boiga</w:t>
-      </w:r>
-      <w:proofErr w:type="spellEnd"/>
-      <w:r>
-        <w:rPr>
-          <w:i/>
-          <w:iCs/>
-        </w:rPr>
-        <w:t xml:space="preserve"> </w:t>
-      </w:r>
-      <w:proofErr w:type="spellStart"/>
-      <w:r>
-        <w:rPr>
-          <w:i/>
-          <w:iCs/>
-        </w:rPr>
-        <w:t>irregularis</w:t>
-      </w:r>
-      <w:proofErr w:type="spellEnd"/>
-      <w:r>
-        <w:t>), which</w:t>
-      </w:r>
-      <w:r>
-        <w:t xml:space="preserve"> was unintentionally introduced </w:t>
-      </w:r>
-      <w:r>
-        <w:t xml:space="preserve">to Guam </w:t>
-      </w:r>
-      <w:r>
-        <w:t>on military cargo at the end of World War II</w:t>
-      </w:r>
-      <w:r>
-        <w:t xml:space="preserve"> </w:t>
+        <w:t>.</w:t>
+      </w:r>
+      <w:r>
+        <w:t xml:space="preserve"> </w:t>
+      </w:r>
+      <w:bookmarkStart w:id="0" w:name="_Hlk484092908"/>
+      <w:r>
+        <w:t>Deer were introduced by a co</w:t>
+      </w:r>
+      <w:r>
+        <w:t>lonial Spanish governor in 1772, and feral pigs are believed to be descended from livestock first brought on Spanish ships in the mid-1600’s [20,27].</w:t>
+      </w:r>
+      <w:bookmarkEnd w:id="0"/>
+      <w:r>
+        <w:t xml:space="preserve"> </w:t>
+      </w:r>
+      <w:r>
+        <w:t>D</w:t>
+      </w:r>
+      <w:r>
+        <w:t xml:space="preserve">eer density in Guam has been correlated with reduced seedling recruitment in some species of native trees </w:t>
       </w:r>
       <w:r>
         <w:fldChar w:fldCharType="begin" w:fldLock="1"/>
       </w:r>
       <w:r>
-        <w:instrText xml:space="preserve"> ADDIN PAPERS2_CITATIONS &lt;citation&gt;&lt;uuid&gt;D2E3B431-7BEB-44A5-80D9-371635681303&lt;/uuid&gt;&lt;priority&gt;0&lt;/priority&gt;&lt;publications&gt;&lt;publication&gt;&lt;publication_date&gt;99199200000000000000200000&lt;/publication_date&gt;&lt;publisher&gt;University of Hawai'i Press&lt;/publisher&gt;&lt;subtype&gt;0&lt;/subtype&gt;&lt;title&gt;Origin and population growth of the brown tree snake, Boiga irregularis, on Guam&lt;/title&gt;&lt;type&gt;0&lt;/type&gt;&lt;uuid&gt;8ba63bd6-23ef-40a2-b336-423483585d8a&lt;/uuid&gt;&lt;authors&gt;&lt;author&gt;&lt;lastName&gt;Rodda&lt;/lastName&gt;&lt;firstName&gt;G&lt;/firstName&gt;&lt;middleNames&gt;H&lt;/middleNames&gt;&lt;/author&gt;&lt;author&gt;&lt;lastName&gt;Fritts&lt;/lastName&gt;&lt;firstName&gt;T&lt;/firstName&gt;&lt;middleNames&gt;H&lt;/middleNames&gt;&lt;/author&gt;&lt;author&gt;&lt;lastName&gt;Conry&lt;/lastName&gt;&lt;firstName&gt;P&lt;/firstName&gt;&lt;middleNames&gt;J&lt;/middleNames&gt;&lt;/author&gt;&lt;/authors&gt;&lt;editors /&gt;&lt;translators /&gt;&lt;photographers /&gt;&lt;livfe_id /&gt;&lt;citekey&gt;Rodda:1992ua&lt;/citekey&gt;&lt;subtitle p4:nil="true" xmlns:p4="http://www.w3.org/2001/XMLSchema-instance" /&gt;&lt;submission_date /&gt;&lt;revision_date /&gt;&lt;accepted_date /&gt;&lt;is_bundle&gt;0&lt;/is_bundle&gt;&lt;bundle p4:nil="true" xmlns:p4="http://www.w3.org/2001/XMLSchema-instance" /&gt;&lt;url&gt;http://scholarspace.manoa.hawaii.edu/handle/10125/1672&lt;/url&gt;&lt;/publication&gt;&lt;/publications&gt;&lt;cites /&gt;&lt;/citation&gt;</w:instrText>
+        <w:instrText xml:space="preserve"> ADDIN PAPERS2_CITATIONS &lt;citation&gt;&lt;uuid&gt;80331480-0943-4078-8451-B77BFC865650&lt;/uuid&gt;&lt;priority&gt;0&lt;/priority&gt;&lt;publications&gt;&lt;publication&gt;&lt;doi&gt;10.1353/psc.2005.0052&lt;/doi&gt;&lt;number&gt;4&lt;/number&gt;&lt;publication_date&gt;99200500000000000000200000&lt;/publication_date&gt;&lt;startpage&gt;509&lt;/startpage&gt;&lt;subtype&gt;400&lt;/subtype&gt;&lt;title&gt;Decline of a population of wild seeded breadfruit (Artocarpus mariannensis) on Guam, Mariana Islands&lt;/title&gt;&lt;type&gt;400&lt;/type&gt;&lt;volume&gt;59&lt;/volume&gt;&lt;uuid&gt;328e932f-5668-49d9-9e82-227189d4d7af&lt;/uuid&gt;&lt;authors&gt;&lt;author&gt;&lt;lastName&gt;Wiles&lt;/lastName&gt;&lt;firstName&gt;G&lt;/firstName&gt;&lt;middleNames&gt;J&lt;/middleNames&gt;&lt;/author&gt;&lt;/authors&gt;&lt;editors /&gt;&lt;translators /&gt;&lt;photographers /&gt;&lt;livfe_id /&gt;&lt;citekey&gt;Wiles:2005fn&lt;/citekey&gt;&lt;subtitle p4:nil="true" xmlns:p4="http://www.w3.org/2001/XMLSchema-instance" /&gt;&lt;submission_date /&gt;&lt;revision_date /&gt;&lt;accepted_date /&gt;&lt;is_bundle&gt;0&lt;/is_bundle&gt;&lt;bundle&gt;&lt;type&gt;-100&lt;/type&gt;&lt;subtype&gt;-100&lt;/subtype&gt;&lt;livfeID /&gt;&lt;citekey&gt;:0ut&lt;/citekey&gt;&lt;title&gt;Pacific Science&lt;/title&gt;&lt;/bundle&gt;&lt;url p4:nil="true" xmlns:p4="http://www.w3.org/2001/XMLSchema-instance" /&gt;&lt;/publication&gt;&lt;publication&gt;&lt;publication_date&gt;99199700000000000000200000&lt;/publication_date&gt;&lt;subtype&gt;0&lt;/subtype&gt;&lt;title&gt;Demography and recruitment of selected trees in the limestone forest of Guam in relation to introduced ungulates&lt;/title&gt;&lt;type&gt;0&lt;/type&gt;&lt;uuid&gt;b6f903fb-067e-4040-b018-6bfc3a7ca3cd&lt;/uuid&gt;&lt;authors&gt;&lt;author&gt;&lt;lastName&gt;Schreiner&lt;/lastName&gt;&lt;firstName&gt;I&lt;/firstName&gt;&lt;/author&gt;&lt;/authors&gt;&lt;editors /&gt;&lt;translators /&gt;&lt;photographers /&gt;&lt;livfe_id /&gt;&lt;citekey&gt;Schreiner:1997tk&lt;/citekey&gt;&lt;subtitle p4:nil="true" xmlns:p4="http://www.w3.org/2001/XMLSchema-instance" /&gt;&lt;submission_date /&gt;&lt;revision_date /&gt;&lt;accepted_date /&gt;&lt;is_bundle&gt;0&lt;/is_bundle&gt;&lt;bundle p4:nil="true" xmlns:p4="http://www.w3.org/2001/XMLSchema-instance" /&gt;&lt;url p4:nil="true" xmlns:p4="http://www.w3.org/2001/XMLSchema-instance" /&gt;&lt;/publication&gt;&lt;/publications&gt;&lt;cites /&gt;&lt;/citation&gt;</w:instrText>
       </w:r>
       <w:r>
         <w:fldChar w:fldCharType="separate"/>
       </w:r>
       <w:r>
-        <w:t>[24]</w:t>
+        <w:t>[21,28]</w:t>
       </w:r>
       <w:r>
         <w:fldChar w:fldCharType="end"/>
       </w:r>
       <w:r>
-        <w:t>. It is responsible for the extinction of</w:t>
-      </w:r>
-      <w:r>
-        <w:t xml:space="preserve"> </w:t>
-      </w:r>
-      <w:r>
-        <w:t>most of Guam’s native bird</w:t>
-      </w:r>
-      <w:r>
-        <w:t>s</w:t>
-      </w:r>
-      <w:r>
-        <w:t xml:space="preserve"> between 1945 and 1985</w:t>
-      </w:r>
-      <w:r>
-        <w:t xml:space="preserve"> </w:t>
+        <w:t>.</w:t>
+      </w:r>
+      <w:r>
+        <w:t xml:space="preserve"> </w:t>
+      </w:r>
+      <w:r>
+        <w:t>Pigs</w:t>
+      </w:r>
+      <w:r>
+        <w:t xml:space="preserve"> in Guam, similar to pigs in other systems, </w:t>
+      </w:r>
+      <w:r>
+        <w:t xml:space="preserve">alter habitats by rooting and wallowing </w:t>
       </w:r>
       <w:r>
         <w:fldChar w:fldCharType="begin" w:fldLock="1"/>
       </w:r>
       <w:r>
-        <w:instrText xml:space="preserve"> ADDIN PAPERS2_CITATIONS &lt;citation&gt;&lt;uuid&gt;DD808176-5CCD-40FF-BA0F-9658FF42D73C&lt;/uuid&gt;&lt;priority&gt;0&lt;/priority&gt;&lt;publications&gt;&lt;publication&gt;&lt;doi&gt;10.1046/j.1523-1739.2003.01526.x&lt;/doi&gt;&lt;number&gt;5&lt;/number&gt;&lt;publication_date&gt;99200300000000000000200000&lt;/publication_date&gt;&lt;startpage&gt;1350&lt;/startpage&gt;&lt;subtype&gt;400&lt;/subtype&gt;&lt;title&gt;Impacts of the brown tree snake: patterns of decline and species persistence in Guam's avifauna&lt;/title&gt;&lt;type&gt;400&lt;/type&gt;&lt;volume&gt;17&lt;/volume&gt;&lt;uuid&gt;5bde8286-ad84-4c44-b528-77e92ad1ed3a&lt;/uuid&gt;&lt;authors&gt;&lt;author&gt;&lt;lastName&gt;Wiles&lt;/lastName&gt;&lt;firstName&gt;G&lt;/firstName&gt;&lt;middleNames&gt;J&lt;/middleNames&gt;&lt;/author&gt;&lt;author&gt;&lt;lastName&gt;Bart&lt;/lastName&gt;&lt;firstName&gt;J&lt;/firstName&gt;&lt;/author&gt;&lt;author&gt;&lt;lastName&gt;Beck&lt;/lastName&gt;&lt;firstName&gt;R&lt;/firstName&gt;&lt;middleNames&gt;E&lt;/middleNames&gt;&lt;/author&gt;&lt;author&gt;&lt;lastName&gt;Aguon&lt;/lastName&gt;&lt;firstName&gt;C&lt;/firstName&gt;&lt;middleNames&gt;F&lt;/middleNames&gt;&lt;/author&gt;&lt;/authors&gt;&lt;editors /&gt;&lt;translators /&gt;&lt;photographers /&gt;&lt;livfe_id /&gt;&lt;citekey&gt;Wiles:2003hr&lt;/citekey&gt;&lt;subtitle p4:nil="true" xmlns:p4="http://www.w3.org/2001/XMLSchema-instance" /&gt;&lt;submission_date /&gt;&lt;revision_date /&gt;&lt;accepted_date /&gt;&lt;is_bundle&gt;0&lt;/is_bundle&gt;&lt;bundle&gt;&lt;type&gt;-100&lt;/type&gt;&lt;subtype&gt;-100&lt;/subtype&gt;&lt;livfeID /&gt;&lt;citekey&gt;:0ulba&lt;/citekey&gt;&lt;title&gt;Conservation Biology&lt;/title&gt;&lt;/bundle&gt;&lt;url&gt;http://dx.doi.org/10.1046/j.1523-1739.2003.01526.x&lt;/url&gt;&lt;/publication&gt;&lt;publication&gt;&lt;doi&gt;10.2307/1938471&lt;/doi&gt;&lt;number&gt;3&lt;/number&gt;&lt;publication_date&gt;99198700000000000000200000&lt;/publication_date&gt;&lt;startpage&gt;660&lt;/startpage&gt;&lt;subtype&gt;400&lt;/subtype&gt;&lt;title&gt;Extinction of an island forest avifauna by an introduced snake&lt;/title&gt;&lt;type&gt;400&lt;/type&gt;&lt;volume&gt;68&lt;/volume&gt;&lt;uuid&gt;6108b238-6509-4614-873c-4587967ec095&lt;/uuid&gt;&lt;authors&gt;&lt;author&gt;&lt;lastName&gt;Savidge&lt;/lastName&gt;&lt;firstName&gt;J&lt;/firstName&gt;&lt;middleNames&gt;A&lt;/middleNames&gt;&lt;/author&gt;&lt;/authors&gt;&lt;editors /&gt;&lt;translators /&gt;&lt;photographers /&gt;&lt;livfe_id /&gt;&lt;citekey&gt;Savidge:1987kl&lt;/citekey&gt;&lt;subtitle p4:nil="true" xmlns:p4="http://www.w3.org/2001/XMLSchema-instance" /&gt;&lt;submission_date /&gt;&lt;revision_date /&gt;&lt;accepted_date /&gt;&lt;is_bundle&gt;0&lt;/is_bundle&gt;&lt;bundle&gt;&lt;type&gt;-100&lt;/type&gt;&lt;subtype&gt;-100&lt;/subtype&gt;&lt;livfeID /&gt;&lt;citekey&gt;:0we&lt;/citekey&gt;&lt;title&gt;Ecology&lt;/title&gt;&lt;/bundle&gt;&lt;url&gt;http://dx.doi.org/10.2307/1938471&lt;/url&gt;&lt;/publication&gt;&lt;/publications&gt;&lt;cites /&gt;&lt;/citation&gt;</w:instrText>
+        <w:instrText xml:space="preserve"> ADDIN PAPERS2_CITATIONS &lt;citation&gt;&lt;uuid&gt;5BB2F6FA-78FD-4EFD-A218-841319DD1DE3&lt;/uuid&gt;&lt;priority&gt;0&lt;/priority&gt;&lt;publications&gt;&lt;publication&gt;&lt;doi&gt;10.2527/jas1984.582482x&lt;/doi&gt;&lt;number&gt;2&lt;/number&gt;&lt;publication_date&gt;99198900000000000000200000&lt;/publication_date&gt;&lt;startpage&gt;482&lt;/startpage&gt;&lt;subtype&gt;0&lt;/subtype&gt;&lt;title&gt;Ecology of the wild (feral) pig (Sus scrofa) on Guam&lt;/title&gt;&lt;type&gt;0&lt;/type&gt;&lt;volume&gt;58&lt;/volume&gt;&lt;uuid&gt;9ce48b3a-2a80-470b-81e6-4b2afdddefe9&lt;/uuid&gt;&lt;authors&gt;&lt;author&gt;&lt;lastName&gt;Conry&lt;/lastName&gt;&lt;firstName&gt;P&lt;/firstName&gt;&lt;middleNames&gt;J&lt;/middleNames&gt;&lt;/author&gt;&lt;/authors&gt;&lt;editors /&gt;&lt;translators /&gt;&lt;photographers /&gt;&lt;livfe_id /&gt;&lt;citekey&gt;Conry:1989jo&lt;/citekey&gt;&lt;subtitle p4:nil="true" xmlns:p4="http://www.w3.org/2001/XMLSchema-instance" /&gt;&lt;submission_date /&gt;&lt;revision_date /&gt;&lt;accepted_date /&gt;&lt;is_bundle&gt;0&lt;/is_bundle&gt;&lt;bundle p4:nil="true" xmlns:p4="http://www.w3.org/2001/XMLSchema-instance" /&gt;&lt;url p4:nil="true" xmlns:p4="http://www.w3.org/2001/XMLSchema-instance" /&gt;&lt;/publication&gt;&lt;/publications&gt;&lt;cites /&gt;&lt;/citation&gt;</w:instrText>
       </w:r>
       <w:r>
         <w:fldChar w:fldCharType="separate"/>
       </w:r>
       <w:r>
-        <w:t>[25,26]</w:t>
+        <w:t>[20]</w:t>
       </w:r>
       <w:r>
         <w:fldChar w:fldCharType="end"/>
       </w:r>
       <w:r>
-        <w:t>, functio</w:t>
-      </w:r>
-      <w:r>
-        <w:t>nally leaving the island bereft of</w:t>
-      </w:r>
-      <w:r>
-        <w:t xml:space="preserve"> native vertebrate nectarivores, frugivores, or insectivores </w:t>
-      </w:r>
-      <w:r>
-        <w:fldChar w:fldCharType="begin" w:fldLock="1"/>
-      </w:r>
-      <w:r>
-        <w:instrText xml:space="preserve"> ADDIN PAPERS2_CITATIONS &lt;citation&gt;&lt;uuid&gt;E2196694-D19F-4648-9207-84015267ABC9&lt;/uuid&gt;&lt;priority&gt;0&lt;/priority&gt;&lt;publications&gt;&lt;publication&gt;&lt;publication_date&gt;99199800000000000000200000&lt;/publication_date&gt;&lt;subtype&gt;400&lt;/subtype&gt;&lt;title&gt;The role of introduced species in the degradation of island ecosystems: a case history of Guam&lt;/title&gt;&lt;type&gt;400&lt;/type&gt;&lt;uuid&gt;7efc07c0-2519-4b2b-93fd-39451a7b241a&lt;/uuid&gt;&lt;authors&gt;&lt;author&gt;&lt;lastName&gt;Fritts&lt;/lastName&gt;&lt;firstName&gt;T&lt;/firstName&gt;&lt;middleNames&gt;H&lt;/middleNames&gt;&lt;/author&gt;&lt;author&gt;&lt;lastName&gt;Rodda&lt;/lastName&gt;&lt;firstName&gt;G&lt;/firstName&gt;&lt;middleNames&gt;H&lt;/middleNames&gt;&lt;/author&gt;&lt;/authors&gt;&lt;editors /&gt;&lt;translators /&gt;&lt;photographers /&gt;&lt;livfe_id /&gt;&lt;citekey&gt;Fritts:1998vw&lt;/citekey&gt;&lt;subtitle p4:nil="true" xmlns:p4="http://www.w3.org/2001/XMLSchema-instance" /&gt;&lt;submission_date /&gt;&lt;revision_date /&gt;&lt;accepted_date /&gt;&lt;is_bundle&gt;0&lt;/is_bundle&gt;&lt;bundle&gt;&lt;type&gt;-100&lt;/type&gt;&lt;subtype&gt;-100&lt;/subtype&gt;&lt;livfeID /&gt;&lt;citekey&gt;:0va&lt;/citekey&gt;&lt;title&gt;Annual review of Ecology and Systematics&lt;/title&gt;&lt;/bundle&gt;&lt;url&gt;http://www.jstor.org/stable/221704&lt;/url&gt;&lt;/publication&gt;&lt;/publications&gt;&lt;cites /&gt;&lt;/citation&gt;</w:instrText>
-      </w:r>
-      <w:r>
-        <w:fldChar w:fldCharType="separate"/>
-      </w:r>
-      <w:r>
-        <w:t>[23]</w:t>
-      </w:r>
-      <w:r>
-        <w:fldChar w:fldCharType="end"/>
-      </w:r>
-      <w:r>
-        <w:t>.</w:t>
-      </w:r>
-      <w:r>
-        <w:t xml:space="preserve"> While snakes are a relatively recent introduction, Philippine </w:t>
-      </w:r>
-      <w:r>
-        <w:t>deer</w:t>
-      </w:r>
-      <w:r>
-        <w:t xml:space="preserve"> (</w:t>
-      </w:r>
-      <w:proofErr w:type="spellStart"/>
-      <w:r>
-        <w:rPr>
-          <w:i/>
-          <w:iCs/>
-        </w:rPr>
-        <w:t>Rusa</w:t>
-      </w:r>
-      <w:proofErr w:type="spellEnd"/>
-      <w:r>
-        <w:rPr>
-          <w:i/>
-          <w:iCs/>
-        </w:rPr>
-        <w:t xml:space="preserve"> </w:t>
-      </w:r>
-      <w:proofErr w:type="spellStart"/>
-      <w:r>
-        <w:rPr>
-          <w:i/>
-          <w:iCs/>
-        </w:rPr>
-        <w:t>marianna</w:t>
-      </w:r>
-      <w:proofErr w:type="spellEnd"/>
-      <w:r>
-        <w:t>)</w:t>
-      </w:r>
-      <w:r>
-        <w:t xml:space="preserve"> (referred to as </w:t>
-      </w:r>
-      <w:r>
-        <w:t>d</w:t>
-      </w:r>
-      <w:r>
-        <w:t>eer</w:t>
-      </w:r>
-      <w:r>
-        <w:t xml:space="preserve"> from here on)</w:t>
-      </w:r>
-      <w:r>
-        <w:t xml:space="preserve"> and </w:t>
-      </w:r>
-      <w:r>
-        <w:t>f</w:t>
-      </w:r>
-      <w:r>
-        <w:t>eral pigs (</w:t>
-      </w:r>
-      <w:proofErr w:type="spellStart"/>
-      <w:r>
-        <w:rPr>
-          <w:i/>
-          <w:iCs/>
-        </w:rPr>
-        <w:t>Sus</w:t>
-      </w:r>
-      <w:proofErr w:type="spellEnd"/>
-      <w:r>
-        <w:rPr>
-          <w:i/>
-          <w:iCs/>
-        </w:rPr>
-        <w:t xml:space="preserve"> </w:t>
-      </w:r>
-      <w:proofErr w:type="spellStart"/>
-      <w:r>
-        <w:rPr>
-          <w:i/>
-          <w:iCs/>
-        </w:rPr>
-        <w:t>scrofa</w:t>
-      </w:r>
-      <w:proofErr w:type="spellEnd"/>
-      <w:r>
-        <w:t xml:space="preserve">) (referred to as </w:t>
-      </w:r>
-      <w:r>
-        <w:t>pigs</w:t>
-      </w:r>
-      <w:r>
-        <w:t xml:space="preserve"> from here on)</w:t>
-      </w:r>
-      <w:r>
-        <w:t xml:space="preserve"> have been established for centuries </w:t>
-      </w:r>
-      <w:r>
-        <w:t>in</w:t>
-      </w:r>
-      <w:r>
-        <w:t xml:space="preserve"> </w:t>
-      </w:r>
-      <w:r>
-        <w:t>Guam</w:t>
-      </w:r>
-      <w:r>
-        <w:t xml:space="preserve"> </w:t>
-      </w:r>
-      <w:r>
-        <w:fldChar w:fldCharType="begin" w:fldLock="1"/>
-      </w:r>
-      <w:r>
-        <w:instrText xml:space="preserve"> ADDIN PAPERS2_CITATIONS &lt;citation&gt;&lt;uuid&gt;604AA2E2-2753-42F4-AB09-71FFDCF1F1A1&lt;/uuid&gt;&lt;priority&gt;0&lt;/priority&gt;&lt;publications&gt;&lt;publication&gt;&lt;doi&gt;10.5962/bhl.title.61837&lt;/doi&gt;&lt;publication_date&gt;99190500000000000000200000&lt;/publication_date&gt;&lt;subtype&gt;0&lt;/subtype&gt;&lt;title&gt;The useful plants of the island of Guam: with an introductory account of the physical features and natural history of the island, of the character and history of its  …&lt;/title&gt;&lt;type&gt;0&lt;/type&gt;&lt;uuid&gt;9af74bf1-86b3-4aee-867b-9ccc0b549ad7&lt;/uuid&gt;&lt;authors&gt;&lt;author&gt;&lt;lastName&gt;Safford&lt;/lastName&gt;&lt;firstName&gt;W&lt;/firstName&gt;&lt;middleNames&gt;E&lt;/middleNames&gt;&lt;/author&gt;&lt;/authors&gt;&lt;editors /&gt;&lt;translators /&gt;&lt;photographers /&gt;&lt;livfe_id /&gt;&lt;citekey&gt;Safford:1905ez&lt;/citekey&gt;&lt;subtitle p4:nil="true" xmlns:p4="http://www.w3.org/2001/XMLSchema-instance" /&gt;&lt;submission_date /&gt;&lt;revision_date /&gt;&lt;accepted_date /&gt;&lt;is_bundle&gt;0&lt;/is_bundle&gt;&lt;bundle p4:nil="true" xmlns:p4="http://www.w3.org/2001/XMLSchema-instance" /&gt;&lt;url&gt;http://books.google.com/books?hl=en&amp;amp;amp;lr=&amp;amp;amp;id=xxMmAQAAMAAJ&amp;amp;amp;oi=fnd&amp;amp;amp;pg=PA8&amp;amp;amp;dq=safford+1905+useful+plants+of+guam&amp;amp;amp;ots=8nVJeMVRJy&amp;amp;amp;sig=-TvZEXdoDb-YNwqsgJlNRNlFNbo&lt;/url&gt;&lt;/publication&gt;&lt;publication&gt;&lt;doi&gt;10.2527/jas1984.582482x&lt;/doi&gt;&lt;number&gt;2&lt;/number&gt;&lt;publication_date&gt;99198900000000000000200000&lt;/publication_date&gt;&lt;startpage&gt;482&lt;/startpage&gt;&lt;subtype&gt;0&lt;/subtype&gt;&lt;title&gt;Ecology of the wild (feral) pig (Sus scrofa) on Guam&lt;/title&gt;&lt;type&gt;0&lt;/type&gt;&lt;volume&gt;58&lt;/volume&gt;&lt;uuid&gt;9ce48b3a-2a80-470b-81e6-4b2afdddefe9&lt;/uuid&gt;&lt;authors&gt;&lt;author&gt;&lt;lastName&gt;Conry&lt;/lastName&gt;&lt;firstName&gt;P&lt;/firstName&gt;&lt;middleNames&gt;J&lt;/middleNames&gt;&lt;/author&gt;&lt;/authors&gt;&lt;editors /&gt;&lt;translators /&gt;&lt;photographers /&gt;&lt;livfe_id /&gt;&lt;citekey&gt;Conry:1989jo&lt;/citekey&gt;&lt;subtitle p4:nil="true" xmlns:p4="http://www.w3.org/2001/XMLSchema-instance" /&gt;&lt;submission_date /&gt;&lt;revision_date /&gt;&lt;accepted_date /&gt;&lt;is_bundle&gt;0&lt;/is_bundle&gt;&lt;bundle p4:nil="true" xmlns:p4="http://www.w3.org/2001/XMLSchema-instance" /&gt;&lt;url p4:nil="true" xmlns:p4="http://www.w3.org/2001/XMLSchema-instance" /&gt;&lt;/publication&gt;&lt;publication&gt;&lt;doi&gt;10.1515/mamm.1999.63.2.193&lt;/doi&gt;&lt;number&gt;2&lt;/number&gt;&lt;publication_date&gt;99199900000000000000200000&lt;/publication_date&gt;&lt;subtype&gt;400&lt;/subtype&gt;&lt;title&gt;History of introduction, population status, and management of Philippine deer (Cervus mariannus) on Micronesian Islands&lt;/title&gt;&lt;type&gt;400&lt;/type&gt;&lt;volume&gt;63&lt;/volume&gt;&lt;uuid&gt;f12d544a-1ee8-4155-9502-d3d11ba4a639&lt;/uuid&gt;&lt;authors&gt;&lt;author&gt;&lt;lastName&gt;Wiles&lt;/lastName&gt;&lt;firstName&gt;G&lt;/firstName&gt;&lt;middleNames&gt;J&lt;/middleNames&gt;&lt;/author&gt;&lt;author&gt;&lt;lastName&gt;Buden&lt;/lastName&gt;&lt;firstName&gt;D&lt;/firstName&gt;&lt;middleNames&gt;W&lt;/middleNames&gt;&lt;/author&gt;&lt;author&gt;&lt;lastName&gt;Worthington&lt;/lastName&gt;&lt;firstName&gt;D&lt;/firstName&gt;&lt;middleNames&gt;J&lt;/middleNames&gt;&lt;/author&gt;&lt;/authors&gt;&lt;editors /&gt;&lt;translators /&gt;&lt;photographers /&gt;&lt;livfe_id /&gt;&lt;citekey&gt;Wiles:1999gw&lt;/citekey&gt;&lt;subtitle p4:nil="true" xmlns:p4="http://www.w3.org/2001/XMLSchema-instance" /&gt;&lt;submission_date /&gt;&lt;revision_date /&gt;&lt;accepted_date /&gt;&lt;is_bundle&gt;0&lt;/is_bundle&gt;&lt;bundle&gt;&lt;type&gt;-100&lt;/type&gt;&lt;subtype&gt;-100&lt;/subtype&gt;&lt;livfeID /&gt;&lt;citekey&gt;:0vm&lt;/citekey&gt;&lt;title&gt;Mammalia&lt;/title&gt;&lt;/bundle&gt;&lt;url&gt;http://dx.doi.org/10.1515/mamm.1999.63.2.193&lt;/url&gt;&lt;/publication&gt;&lt;/publications&gt;&lt;cites /&gt;&lt;/citation&gt;</w:instrText>
-      </w:r>
-      <w:r>
-        <w:fldChar w:fldCharType="separate"/>
-      </w:r>
-      <w:r>
-        <w:t>[20,22,27]</w:t>
-      </w:r>
-      <w:r>
-        <w:fldChar w:fldCharType="end"/>
-      </w:r>
-      <w:r>
-        <w:t>.</w:t>
-      </w:r>
-      <w:r>
-        <w:t xml:space="preserve"> </w:t>
-      </w:r>
-      <w:bookmarkStart w:id="0" w:name="_Hlk484092908"/>
-      <w:r>
-        <w:rPr>
-          <w:highlight w:val="yellow"/>
-        </w:rPr>
-        <w:t>Deer were introduced by a co</w:t>
-      </w:r>
-      <w:r>
-        <w:rPr>
-          <w:highlight w:val="yellow"/>
-        </w:rPr>
-        <w:t>lonial Spanish governor in 1772, and feral pigs are believed to be descended from livestock first brought on Spanish ships in the mid-1600’s [20,27].</w:t>
-      </w:r>
-      <w:bookmarkEnd w:id="0"/>
-      <w:r>
-        <w:t xml:space="preserve"> </w:t>
-      </w:r>
-      <w:r>
-        <w:t>D</w:t>
-      </w:r>
-      <w:r>
-        <w:t>eer</w:t>
-      </w:r>
-      <w:r>
-        <w:t xml:space="preserve"> density in Guam has been correlated with reduced seedling recruitment in some species of native trees </w:t>
-      </w:r>
-      <w:r>
-        <w:fldChar w:fldCharType="begin" w:fldLock="1"/>
-      </w:r>
-      <w:r>
-        <w:instrText xml:space="preserve"> ADDIN PAPERS2_CITATIONS &lt;citation&gt;&lt;uuid&gt;80331480-0943-4078-8451-B77BFC865650&lt;/uuid&gt;&lt;priority&gt;0&lt;/priority&gt;&lt;publications&gt;&lt;publication&gt;&lt;doi&gt;10.1353/psc.2005.0052&lt;/doi&gt;&lt;number&gt;4&lt;/number&gt;&lt;publication_date&gt;99200500000000000000200000&lt;/publication_date&gt;&lt;startpage&gt;509&lt;/startpage&gt;&lt;subtype&gt;400&lt;/subtype&gt;&lt;title&gt;Decline of a population of wild seeded breadfruit (Artocarpus mariannensis) on Guam, Mariana Islands&lt;/title&gt;&lt;type&gt;400&lt;/type&gt;&lt;volume&gt;59&lt;/volume&gt;&lt;uuid&gt;328e932f-5668-49d9-9e82-227189d4d7af&lt;/uuid&gt;&lt;authors&gt;&lt;author&gt;&lt;lastName&gt;Wiles&lt;/lastName&gt;&lt;firstName&gt;G&lt;/firstName&gt;&lt;middleNames&gt;J&lt;/middleNames&gt;&lt;/author&gt;&lt;/authors&gt;&lt;editors /&gt;&lt;translators /&gt;&lt;photographers /&gt;&lt;livfe_id /&gt;&lt;citekey&gt;Wiles:2005fn&lt;/citekey&gt;&lt;subtitle p4:nil="true" xmlns:p4="http://www.w3.org/2001/XMLSchema-instance" /&gt;&lt;submission_date /&gt;&lt;revision_date /&gt;&lt;accepted_date /&gt;&lt;is_bundle&gt;0&lt;/is_bundle&gt;&lt;bundle&gt;&lt;type&gt;-100&lt;/type&gt;&lt;subtype&gt;-100&lt;/subtype&gt;&lt;livfeID /&gt;&lt;citekey&gt;:0ut&lt;/citekey&gt;&lt;title&gt;Pacific Science&lt;/title&gt;&lt;/bundle&gt;&lt;url p4:nil="true" xmlns:p4="http://www.w3.org/2001/XMLSchema-instance" /&gt;&lt;/publication&gt;&lt;publication&gt;&lt;publication_date&gt;99199700000000000000200000&lt;/publication_date&gt;&lt;subtype&gt;0&lt;/subtype&gt;&lt;title&gt;Demography and recruitment of selected trees in the limestone forest of Guam in relation to introduced ungulates&lt;/title&gt;&lt;type&gt;0&lt;/type&gt;&lt;uuid&gt;b6f903fb-067e-4040-b018-6bfc3a7ca3cd&lt;/uuid&gt;&lt;authors&gt;&lt;author&gt;&lt;lastName&gt;Schreiner&lt;/lastName&gt;&lt;firstName&gt;I&lt;/firstName&gt;&lt;/author&gt;&lt;/authors&gt;&lt;editors /&gt;&lt;translators /&gt;&lt;photographers /&gt;&lt;livfe_id /&gt;&lt;citekey&gt;Schreiner:1997tk&lt;/citekey&gt;&lt;subtitle p4:nil="true" xmlns:p4="http://www.w3.org/2001/XMLSchema-instance" /&gt;&lt;submission_date /&gt;&lt;revision_date /&gt;&lt;accepted_date /&gt;&lt;is_bundle&gt;0&lt;/is_bundle&gt;&lt;bundle p4:nil="true" xmlns:p4="http://www.w3.org/2001/XMLSchema-instance" /&gt;&lt;url p4:nil="true" xmlns:p4="http://www.w3.org/2001/XMLSchema-instance" /&gt;&lt;/publication&gt;&lt;/publications&gt;&lt;cites /&gt;&lt;/citation&gt;</w:instrText>
-      </w:r>
-      <w:r>
-        <w:fldChar w:fldCharType="separate"/>
-      </w:r>
-      <w:r>
-        <w:t>[21,28]</w:t>
-      </w:r>
-      <w:r>
-        <w:fldChar w:fldCharType="end"/>
-      </w:r>
-      <w:r>
-        <w:t>.</w:t>
-      </w:r>
-      <w:r>
-        <w:t xml:space="preserve"> </w:t>
-      </w:r>
-      <w:r>
-        <w:t>Pigs</w:t>
-      </w:r>
-      <w:r>
-        <w:t xml:space="preserve"> in Guam, similar to pigs in other systems, </w:t>
-      </w:r>
-      <w:r>
-        <w:t xml:space="preserve">alter habitats by rooting and wallowing </w:t>
-      </w:r>
-      <w:r>
-        <w:fldChar w:fldCharType="begin" w:fldLock="1"/>
-      </w:r>
-      <w:r>
-        <w:instrText xml:space="preserve"> ADDIN PAPERS2_CITATIONS &lt;citation&gt;&lt;uuid&gt;5BB2F6FA-78FD-4EFD-A218-841319DD1DE3&lt;/uuid&gt;&lt;priority&gt;0&lt;/priority&gt;&lt;publications&gt;&lt;publication&gt;&lt;doi&gt;10.2527/jas1984.582482x&lt;/doi&gt;&lt;number&gt;2&lt;/number&gt;&lt;publication_date&gt;99198900000000000000200000&lt;/publication_date&gt;&lt;startpage&gt;482&lt;/startpage&gt;&lt;subtype&gt;0&lt;/subtype&gt;&lt;title&gt;Ecology of the wild (feral) pig (Sus scrofa) on Guam&lt;/title&gt;&lt;type&gt;0&lt;/type&gt;&lt;volume&gt;58&lt;/volume&gt;&lt;uuid&gt;9ce48b3a-2a80-470b-81e6-4b2afdddefe9&lt;/uuid&gt;&lt;authors&gt;&lt;author&gt;&lt;lastName&gt;Conry&lt;/lastName&gt;&lt;firstName&gt;P&lt;/firstName&gt;&lt;middleNames&gt;J&lt;/middleNames&gt;&lt;/author&gt;&lt;/authors&gt;&lt;editors /&gt;&lt;translators /&gt;&lt;photographers /&gt;&lt;livfe_id /&gt;&lt;citekey&gt;Conry:1989jo&lt;/citekey&gt;&lt;subtitle p4:nil="true" xmlns:p4="http://www.w3.org/2001/XMLSchema-instance" /&gt;&lt;submission_date /&gt;&lt;revision_date /&gt;&lt;accepted_date /&gt;&lt;is_bundle&gt;0&lt;/is_bundle&gt;&lt;bundle p4:nil="true" xmlns:p4="http://www.w3.org/2001/XMLSchema-instance" /&gt;&lt;url p4:nil="true" xmlns:p4="http://www.w3.org/2001/XMLSchema-instance" /&gt;&lt;/publication&gt;&lt;/publications&gt;&lt;cites /&gt;&lt;/citation&gt;</w:instrText>
-      </w:r>
-      <w:r>
-        <w:fldChar w:fldCharType="separate"/>
-      </w:r>
-      <w:r>
-        <w:t>[20]</w:t>
-      </w:r>
-      <w:r>
-        <w:fldChar w:fldCharType="end"/>
-      </w:r>
-      <w:r>
-        <w:t xml:space="preserve">, which can disrupt forest regeneration. </w:t>
-      </w:r>
-      <w:r>
-        <w:t xml:space="preserve">However, </w:t>
+        <w:t xml:space="preserve">, which can disrupt forest regeneration. However, </w:t>
       </w:r>
       <w:r>
         <w:t>the effects from deer and pigs</w:t>
       </w:r>
       <w:r>
-        <w:t xml:space="preserve"> are occurring within novel rather than pristine ecosystems, therefore a more thorough examination of the role of each species within the larger ecological context is needed to make appropriate management decisions</w:t>
-      </w:r>
-      <w:r>
-        <w:t>.</w:t>
+        <w:t xml:space="preserve"> are occurring within novel rather than pristine ecosystems, therefore a more thorough examination of the role of each species within the larger ecological context is needed to make appropriate management decisions.</w:t>
       </w:r>
     </w:p>
     <w:p>
@@ -1639,7 +1567,13 @@
         <w:t xml:space="preserve"> </w:t>
       </w:r>
       <w:r>
-        <w:t xml:space="preserve">compared plant community characteristics (e.g. native and non-native seedling abundance, vine abundance) across a range of </w:t>
+        <w:t xml:space="preserve">compared plant community </w:t>
+      </w:r>
+      <w:r>
+        <w:t>composition</w:t>
+      </w:r>
+      <w:r>
+        <w:t xml:space="preserve"> (e.g. native and non-native seedling abundance, vine abundance) across a range of </w:t>
       </w:r>
       <w:r>
         <w:t>relative ungulate densities</w:t>
@@ -1648,19 +1582,10 @@
         <w:t xml:space="preserve"> to assess whether the </w:t>
       </w:r>
       <w:r>
-        <w:rPr>
-          <w:highlight w:val="yellow"/>
-        </w:rPr>
         <w:t>effec</w:t>
       </w:r>
       <w:r>
-        <w:rPr>
-          <w:highlight w:val="yellow"/>
-        </w:rPr>
-        <w:t>ts</w:t>
-      </w:r>
-      <w:r>
-        <w:t xml:space="preserve"> of ungulates as herb</w:t>
+        <w:t>ts of ungulates as herb</w:t>
       </w:r>
       <w:r>
         <w:t>ivores or dispersers is evident in the forest</w:t>
@@ -1709,10 +1634,7 @@
         <w:ind w:firstLine="720"/>
       </w:pPr>
       <w:r>
-        <w:t xml:space="preserve">Guam </w:t>
-      </w:r>
-      <w:r>
-        <w:t>(</w:t>
+        <w:t>Guam (</w:t>
       </w:r>
       <w:r>
         <w:rPr>
@@ -1803,16 +1725,7 @@
         <w:t>Guam contains</w:t>
       </w:r>
       <w:r>
-        <w:t xml:space="preserve"> a variety of habitats, but karst </w:t>
-      </w:r>
-      <w:r>
-        <w:t xml:space="preserve">forests were chosen as the focus </w:t>
-      </w:r>
-      <w:r>
-        <w:t>of</w:t>
-      </w:r>
-      <w:r>
-        <w:t xml:space="preserve"> this study because they contain a larger variety of native and endemic tree species relative to other habitats, such as savannah or ravine forest </w:t>
+        <w:t xml:space="preserve"> a variety of habitats, but karst forests were chosen as the focus of this study because they contain a larger variety of native and endemic tree species relative to other habitats, such as savannah or ravine forest </w:t>
       </w:r>
       <w:r>
         <w:fldChar w:fldCharType="begin" w:fldLock="1"/>
@@ -1835,138 +1748,74 @@
       <w:r>
         <w:t xml:space="preserve"> </w:t>
       </w:r>
-      <w:r>
-        <w:rPr>
-          <w:highlight w:val="yellow"/>
-        </w:rPr>
+      <w:bookmarkStart w:id="1" w:name="_Hlk484257505"/>
+      <w:r>
         <w:t>We chose sites for this project that were considered native limestone karst forest</w:t>
       </w:r>
       <w:r>
-        <w:rPr>
-          <w:highlight w:val="yellow"/>
-        </w:rPr>
         <w:t xml:space="preserve"> in order to maintain similarities between sites and </w:t>
       </w:r>
       <w:r>
-        <w:rPr>
-          <w:highlight w:val="yellow"/>
-        </w:rPr>
         <w:t>maximize the likelihood of discerning differences due to</w:t>
       </w:r>
       <w:r>
-        <w:rPr>
-          <w:highlight w:val="yellow"/>
-        </w:rPr>
         <w:t xml:space="preserve"> pig and deer abundance</w:t>
       </w:r>
       <w:r>
-        <w:rPr>
-          <w:highlight w:val="yellow"/>
-        </w:rPr>
         <w:t xml:space="preserve"> rather than other site characteristics like history of disturbance or species composition</w:t>
       </w:r>
       <w:r>
-        <w:rPr>
-          <w:highlight w:val="yellow"/>
-        </w:rPr>
         <w:t xml:space="preserve">. Native trees </w:t>
       </w:r>
       <w:r>
-        <w:rPr>
-          <w:highlight w:val="yellow"/>
-        </w:rPr>
         <w:t xml:space="preserve">still </w:t>
       </w:r>
       <w:r>
-        <w:rPr>
-          <w:highlight w:val="yellow"/>
-        </w:rPr>
         <w:t xml:space="preserve">dominated these sites. However, </w:t>
       </w:r>
       <w:r>
-        <w:rPr>
-          <w:highlight w:val="yellow"/>
-        </w:rPr>
         <w:t xml:space="preserve">the relative abundances of vegetation </w:t>
       </w:r>
       <w:r>
-        <w:rPr>
-          <w:highlight w:val="yellow"/>
-        </w:rPr>
         <w:t xml:space="preserve">differ from early descriptions of Guam forests </w:t>
       </w:r>
       <w:r>
-        <w:rPr>
-          <w:highlight w:val="yellow"/>
-        </w:rPr>
         <w:fldChar w:fldCharType="begin" w:fldLock="1"/>
       </w:r>
       <w:r>
-        <w:rPr>
-          <w:highlight w:val="yellow"/>
-        </w:rPr>
         <w:instrText xml:space="preserve"> ADDIN PAPERS2_CITATIONS &lt;citation&gt;&lt;uuid&gt;EB7FDE18-4D95-4E20-8F2B-3E946F5CD19A&lt;/uuid&gt;&lt;priority&gt;0&lt;/priority&gt;&lt;publications&gt;&lt;publication&gt;&lt;publication_date&gt;99197000000000000000200000&lt;/publication_date&gt;&lt;publisher&gt;Guam, University of Guam&lt;/publisher&gt;&lt;subtype&gt;0&lt;/subtype&gt;&lt;title&gt;flora of Guam&lt;/title&gt;&lt;type&gt;0&lt;/type&gt;&lt;uuid&gt;cbf83892-9611-4451-b960-61039ebaa2b7&lt;/uuid&gt;&lt;authors&gt;&lt;author&gt;&lt;lastName&gt;Stone&lt;/lastName&gt;&lt;firstName&gt;B&lt;/firstName&gt;&lt;middleNames&gt;C&lt;/middleNames&gt;&lt;/author&gt;&lt;/authors&gt;&lt;editors /&gt;&lt;translators /&gt;&lt;photographers /&gt;&lt;livfe_id /&gt;&lt;citekey&gt;Stone:1970wj&lt;/citekey&gt;&lt;subtitle p4:nil="true" xmlns:p4="http://www.w3.org/2001/XMLSchema-instance" /&gt;&lt;submission_date /&gt;&lt;revision_date /&gt;&lt;accepted_date /&gt;&lt;is_bundle&gt;0&lt;/is_bundle&gt;&lt;bundle p4:nil="true" xmlns:p4="http://www.w3.org/2001/XMLSchema-instance" /&gt;&lt;url&gt;http://agris.fao.org/agris-search/search.do?recordID=US201300485335&lt;/url&gt;&lt;/publication&gt;&lt;publication&gt;&lt;doi&gt;10.2307/1932008&lt;/doi&gt;&lt;number&gt;2&lt;/number&gt;&lt;publication_date&gt;99196000000000000000200000&lt;/publication_date&gt;&lt;startpage&gt;353&lt;/startpage&gt;&lt;subtype&gt;0&lt;/subtype&gt;&lt;title&gt;The vegetation of Micronesia&lt;/title&gt;&lt;type&gt;0&lt;/type&gt;&lt;volume&gt;43&lt;/volume&gt;&lt;uuid&gt;cf62679e-f1cc-43d3-ad18-0a694eb04ad3&lt;/uuid&gt;&lt;authors&gt;&lt;author&gt;&lt;lastName&gt;Fosberg&lt;/lastName&gt;&lt;firstName&gt;F&lt;/firstName&gt;&lt;middleNames&gt;R&lt;/middleNames&gt;&lt;/author&gt;&lt;/authors&gt;&lt;editors /&gt;&lt;translators /&gt;&lt;photographers /&gt;&lt;livfe_id /&gt;&lt;citekey&gt;Fosberg:1960hg&lt;/citekey&gt;&lt;subtitle p4:nil="true" xmlns:p4="http://www.w3.org/2001/XMLSchema-instance" /&gt;&lt;submission_date /&gt;&lt;revision_date /&gt;&lt;accepted_date /&gt;&lt;is_bundle&gt;0&lt;/is_bundle&gt;&lt;bundle p4:nil="true" xmlns:p4="http://www.w3.org/2001/XMLSchema-instance" /&gt;&lt;url&gt;http://university.uog.edu.172-31-22-36.previewmywsisite.com/bi-100/Camacho/Vegetation%20of%20Micronesia.pdf&lt;/url&gt;&lt;/publication&gt;&lt;/publications&gt;&lt;cites /&gt;&lt;/citation&gt;</w:instrText>
       </w:r>
       <w:r>
-        <w:rPr>
-          <w:highlight w:val="yellow"/>
-        </w:rPr>
         <w:fldChar w:fldCharType="separate"/>
       </w:r>
       <w:r>
-        <w:rPr>
-          <w:highlight w:val="yellow"/>
-        </w:rPr>
         <w:t>[30,31]</w:t>
       </w:r>
       <w:r>
-        <w:rPr>
-          <w:highlight w:val="yellow"/>
-        </w:rPr>
         <w:fldChar w:fldCharType="end"/>
       </w:r>
       <w:r>
-        <w:rPr>
-          <w:highlight w:val="yellow"/>
-        </w:rPr>
         <w:t xml:space="preserve">. This, and especially the absence of native avifauna amongst a mixture of other non-native plants, insects, and mammals </w:t>
       </w:r>
       <w:r>
-        <w:rPr>
-          <w:highlight w:val="yellow"/>
-        </w:rPr>
         <w:fldChar w:fldCharType="begin" w:fldLock="1"/>
       </w:r>
       <w:r>
-        <w:rPr>
-          <w:highlight w:val="yellow"/>
-        </w:rPr>
         <w:instrText xml:space="preserve"> ADDIN PAPERS2_CITATIONS &lt;citation&gt;&lt;uuid&gt;ADA0915B-839C-4599-A4A3-65F9BFC1C126&lt;/uuid&gt;&lt;priority&gt;0&lt;/priority&gt;&lt;publications&gt;&lt;publication&gt;&lt;publication_date&gt;99199800000000000000200000&lt;/publication_date&gt;&lt;subtype&gt;400&lt;/subtype&gt;&lt;title&gt;The role of introduced species in the degradation of island ecosystems: a case history of Guam&lt;/title&gt;&lt;type&gt;400&lt;/type&gt;&lt;uuid&gt;7efc07c0-2519-4b2b-93fd-39451a7b241a&lt;/uuid&gt;&lt;authors&gt;&lt;author&gt;&lt;lastName&gt;Fritts&lt;/lastName&gt;&lt;firstName&gt;T&lt;/firstName&gt;&lt;middleNames&gt;H&lt;/middleNames&gt;&lt;/author&gt;&lt;author&gt;&lt;lastName&gt;Rodda&lt;/lastName&gt;&lt;firstName&gt;G&lt;/firstName&gt;&lt;middleNames&gt;H&lt;/middleNames&gt;&lt;/author&gt;&lt;/authors&gt;&lt;editors /&gt;&lt;translators /&gt;&lt;photographers /&gt;&lt;livfe_id /&gt;&lt;citekey&gt;Fritts:1998vw&lt;/citekey&gt;&lt;subtitle p4:nil="true" xmlns:p4="http://www.w3.org/2001/XMLSchema-instance" /&gt;&lt;submission_date /&gt;&lt;revision_date /&gt;&lt;accepted_date /&gt;&lt;is_bundle&gt;0&lt;/is_bundle&gt;&lt;bundle&gt;&lt;type&gt;-100&lt;/type&gt;&lt;subtype&gt;-100&lt;/subtype&gt;&lt;livfeID /&gt;&lt;citekey&gt;:0va&lt;/citekey&gt;&lt;title&gt;Annual review of Ecology and Systematics&lt;/title&gt;&lt;/bundle&gt;&lt;url&gt;http://www.jstor.org/stable/221704&lt;/url&gt;&lt;/publication&gt;&lt;/publications&gt;&lt;cites /&gt;&lt;/citation&gt;</w:instrText>
       </w:r>
       <w:r>
-        <w:rPr>
-          <w:highlight w:val="yellow"/>
-        </w:rPr>
         <w:fldChar w:fldCharType="separate"/>
       </w:r>
       <w:r>
-        <w:rPr>
-          <w:highlight w:val="yellow"/>
-        </w:rPr>
         <w:t>[23]</w:t>
       </w:r>
       <w:r>
-        <w:rPr>
-          <w:highlight w:val="yellow"/>
-        </w:rPr>
         <w:fldChar w:fldCharType="end"/>
       </w:r>
       <w:r>
-        <w:rPr>
-          <w:highlight w:val="yellow"/>
-        </w:rPr>
         <w:t xml:space="preserve"> provided an ideal setting for investigating roles in a novel ecosystem.</w:t>
       </w:r>
+      <w:bookmarkEnd w:id="1"/>
     </w:p>
     <w:p>
       <w:pPr>
@@ -2021,60 +1870,30 @@
         <w:t xml:space="preserve"> plots were placed so that individual pairs had similar canopy cover, rockiness, and forest structure. Each seedling plot covered an area of about 3.5 m x 5.5 m.</w:t>
       </w:r>
       <w:r>
-        <w:t xml:space="preserve"> </w:t>
-      </w:r>
-      <w:r>
-        <w:rPr>
-          <w:highlight w:val="yellow"/>
-        </w:rPr>
-        <w:t xml:space="preserve">Since the </w:t>
-      </w:r>
-      <w:r>
-        <w:rPr>
-          <w:highlight w:val="yellow"/>
-        </w:rPr>
+        <w:t xml:space="preserve"> Since the </w:t>
+      </w:r>
+      <w:r>
         <w:t xml:space="preserve">paired </w:t>
       </w:r>
       <w:r>
-        <w:rPr>
-          <w:highlight w:val="yellow"/>
-        </w:rPr>
         <w:t xml:space="preserve">plots were adjacent, very little differed between them in canopy composition and cover. </w:t>
       </w:r>
       <w:r>
-        <w:rPr>
-          <w:highlight w:val="yellow"/>
-        </w:rPr>
         <w:t>We also</w:t>
       </w:r>
       <w:r>
-        <w:rPr>
-          <w:highlight w:val="yellow"/>
-        </w:rPr>
         <w:t xml:space="preserve"> consciously avoid</w:t>
       </w:r>
       <w:r>
-        <w:rPr>
-          <w:highlight w:val="yellow"/>
-        </w:rPr>
         <w:t>ed large gaps in canopy cover,</w:t>
       </w:r>
       <w:r>
-        <w:rPr>
-          <w:highlight w:val="yellow"/>
-        </w:rPr>
         <w:t xml:space="preserve"> depressions in the substrate</w:t>
       </w:r>
       <w:r>
-        <w:rPr>
-          <w:highlight w:val="yellow"/>
-        </w:rPr>
         <w:t xml:space="preserve">, or any other feathers that might have caused a difference between </w:t>
       </w:r>
       <w:r>
-        <w:rPr>
-          <w:highlight w:val="yellow"/>
-        </w:rPr>
         <w:t>the paired plots outside of our treatments.</w:t>
       </w:r>
       <w:r>
@@ -2087,34 +1906,13 @@
         <w:ind w:firstLine="720"/>
       </w:pPr>
       <w:r>
-        <w:t>We selected s</w:t>
-      </w:r>
-      <w:r>
-        <w:t xml:space="preserve">ix species </w:t>
-      </w:r>
-      <w:r>
-        <w:t>for</w:t>
-      </w:r>
-      <w:r>
-        <w:t xml:space="preserve"> this experiment</w:t>
-      </w:r>
-      <w:r>
-        <w:t xml:space="preserve"> </w:t>
-      </w:r>
-      <w:r>
-        <w:t>encompass</w:t>
-      </w:r>
-      <w:r>
-        <w:t>ing</w:t>
-      </w:r>
-      <w:r>
-        <w:t xml:space="preserve"> a variety of </w:t>
-      </w:r>
-      <w:r>
-        <w:t xml:space="preserve">common </w:t>
-      </w:r>
-      <w:r>
-        <w:t xml:space="preserve">native </w:t>
+        <w:t>We selected six species for this experiment</w:t>
+      </w:r>
+      <w:r>
+        <w:t xml:space="preserve"> </w:t>
+      </w:r>
+      <w:r>
+        <w:t xml:space="preserve">encompassing a variety of common native </w:t>
       </w:r>
       <w:r>
         <w:t>and one introduced tree</w:t>
@@ -2334,29 +2132,22 @@
       <w:r>
         <w:t xml:space="preserve">. </w:t>
       </w:r>
-      <w:r>
-        <w:rPr>
-          <w:highlight w:val="yellow"/>
-        </w:rPr>
+      <w:bookmarkStart w:id="2" w:name="_Hlk484254572"/>
+      <w:r>
         <w:t xml:space="preserve">All are common components of Guam’s limestone karst forests, although the non-native </w:t>
       </w:r>
       <w:r>
         <w:rPr>
           <w:i/>
-          <w:highlight w:val="yellow"/>
         </w:rPr>
         <w:t>C. papaya</w:t>
       </w:r>
       <w:r>
-        <w:rPr>
-          <w:highlight w:val="yellow"/>
-        </w:rPr>
         <w:t xml:space="preserve"> tends to favor edges, and </w:t>
       </w:r>
       <w:r>
         <w:rPr>
           <w:i/>
-          <w:highlight w:val="yellow"/>
         </w:rPr>
         <w:t xml:space="preserve">P. </w:t>
       </w:r>
@@ -2364,26 +2155,17 @@
       <w:r>
         <w:rPr>
           <w:i/>
-          <w:highlight w:val="yellow"/>
         </w:rPr>
         <w:t>mariannensis</w:t>
       </w:r>
       <w:proofErr w:type="spellEnd"/>
       <w:r>
-        <w:rPr>
-          <w:highlight w:val="yellow"/>
-        </w:rPr>
         <w:t xml:space="preserve"> is less common than the other</w:t>
       </w:r>
       <w:r>
-        <w:rPr>
-          <w:highlight w:val="yellow"/>
-        </w:rPr>
-        <w:t xml:space="preserve"> species.</w:t>
-      </w:r>
-      <w:r>
-        <w:t xml:space="preserve"> </w:t>
-      </w:r>
+        <w:t xml:space="preserve"> species. </w:t>
+      </w:r>
+      <w:bookmarkEnd w:id="2"/>
       <w:r>
         <w:t xml:space="preserve">For each </w:t>
       </w:r>
@@ -2391,22 +2173,7 @@
         <w:t>species,</w:t>
       </w:r>
       <w:r>
-        <w:t xml:space="preserve"> </w:t>
-      </w:r>
-      <w:r>
-        <w:t xml:space="preserve">we </w:t>
-      </w:r>
-      <w:r>
-        <w:t>collected</w:t>
-      </w:r>
-      <w:r>
-        <w:t xml:space="preserve"> seeds</w:t>
-      </w:r>
-      <w:r>
-        <w:t xml:space="preserve"> from at least five trees and at least four different sites to minimize maternal effects and effects of local adaptation. </w:t>
-      </w:r>
-      <w:r>
-        <w:t>The date of seed collection and subsequent out-planting was st</w:t>
+        <w:t xml:space="preserve"> we collected seeds from at least five trees and at least four different sites to minimize maternal effects and effects of local adaptation. The date of seed collection and subsequent out-planting was st</w:t>
       </w:r>
       <w:r>
         <w:t>aggered by species due</w:t>
@@ -2415,37 +2182,7 @@
         <w:t xml:space="preserve"> to differences in fruiting phenology. </w:t>
       </w:r>
       <w:r>
-        <w:t xml:space="preserve">Seeds were planted </w:t>
-      </w:r>
-      <w:r>
-        <w:rPr>
-          <w:highlight w:val="yellow"/>
-        </w:rPr>
-        <w:t>(</w:t>
-      </w:r>
-      <w:r>
-        <w:rPr>
-          <w:highlight w:val="yellow"/>
-        </w:rPr>
-        <w:t xml:space="preserve">DELETED: </w:t>
-      </w:r>
-      <w:r>
-        <w:rPr>
-          <w:highlight w:val="yellow"/>
-        </w:rPr>
-        <w:t>on the island from which they were collected)</w:t>
-      </w:r>
-      <w:r>
-        <w:t xml:space="preserve"> </w:t>
-      </w:r>
-      <w:r>
-        <w:t xml:space="preserve">under </w:t>
-      </w:r>
-      <w:r>
-        <w:t>60%</w:t>
-      </w:r>
-      <w:r>
-        <w:t xml:space="preserve"> </w:t>
+        <w:t xml:space="preserve">Seeds were planted under 60% </w:t>
       </w:r>
       <w:proofErr w:type="spellStart"/>
       <w:r>
@@ -2459,10 +2196,7 @@
         <w:t xml:space="preserve"> and allowed to grow in these conditions until they had fully rooted and grown their first true leaves. </w:t>
       </w:r>
       <w:r>
-        <w:t>At this point, t</w:t>
-      </w:r>
-      <w:r>
-        <w:t xml:space="preserve">he seedlings were transported to the </w:t>
+        <w:t xml:space="preserve">At this point, the seedlings were transported to the </w:t>
       </w:r>
       <w:proofErr w:type="spellStart"/>
       <w:r>
@@ -2470,10 +2204,7 @@
       </w:r>
       <w:proofErr w:type="spellEnd"/>
       <w:r>
-        <w:t xml:space="preserve"> sites </w:t>
-      </w:r>
-      <w:r>
-        <w:t>for out-planting.</w:t>
+        <w:t xml:space="preserve"> sites for out-planting.</w:t>
       </w:r>
     </w:p>
     <w:p>
@@ -2482,66 +2213,109 @@
         <w:ind w:firstLine="720"/>
       </w:pPr>
       <w:r>
-        <w:t>Seedlings of each species were out-</w:t>
-      </w:r>
-      <w:r>
-        <w:t xml:space="preserve">planted in the control and </w:t>
-      </w:r>
-      <w:r>
-        <w:t>treatment areas at each site on the same day.</w:t>
-      </w:r>
-      <w:r>
-        <w:t xml:space="preserve"> </w:t>
-      </w:r>
-      <w:r>
-        <w:t>Seedlings</w:t>
-      </w:r>
-      <w:r>
-        <w:t xml:space="preserve"> were </w:t>
-      </w:r>
-      <w:r>
-        <w:t>placed</w:t>
-      </w:r>
-      <w:r>
-        <w:t xml:space="preserve"> at least 0.3 m apart from each other, and at leas</w:t>
-      </w:r>
-      <w:r>
-        <w:t xml:space="preserve">t 0.5 m </w:t>
+        <w:t>Seedlings of each species were out-planted in the control and treatment areas at each site on the same day.</w:t>
+      </w:r>
+      <w:r>
+        <w:t xml:space="preserve"> </w:t>
+      </w:r>
+      <w:r>
+        <w:t>Seedlings were placed at least 0.3 m apart from each other, and at least 0.5 m away from the fences in fenced treatments. Fourteen seedlings of each species</w:t>
+      </w:r>
+      <w:r>
+        <w:t xml:space="preserve"> </w:t>
+      </w:r>
+      <w:r>
+        <w:t xml:space="preserve">were planted in </w:t>
       </w:r>
       <w:r>
         <w:lastRenderedPageBreak/>
-        <w:t>away from the fences in fenced treatments</w:t>
-      </w:r>
-      <w:r>
+        <w:t xml:space="preserve">each treatment at each site, except for </w:t>
+      </w:r>
+      <w:r>
+        <w:rPr>
+          <w:i/>
+          <w:iCs/>
+        </w:rPr>
+        <w:t>O</w:t>
+      </w:r>
+      <w:r>
+        <w:rPr>
+          <w:i/>
+          <w:iCs/>
+        </w:rPr>
         <w:t xml:space="preserve">. </w:t>
       </w:r>
-      <w:r>
-        <w:t>Fourteen</w:t>
-      </w:r>
-      <w:r>
-        <w:t xml:space="preserve"> seedlings of </w:t>
-      </w:r>
-      <w:r>
-        <w:t xml:space="preserve">each </w:t>
-      </w:r>
-      <w:r>
-        <w:t>species</w:t>
-      </w:r>
-      <w:r>
-        <w:t xml:space="preserve"> </w:t>
-      </w:r>
-      <w:r>
-        <w:t>were planted in each treatment at each site</w:t>
-      </w:r>
-      <w:r>
-        <w:t xml:space="preserve">, except for </w:t>
-      </w:r>
-      <w:r>
-        <w:rPr>
-          <w:i/>
-          <w:iCs/>
-        </w:rPr>
-        <w:t>O</w:t>
+      <w:proofErr w:type="spellStart"/>
+      <w:r>
+        <w:rPr>
+          <w:i/>
+          <w:iCs/>
+        </w:rPr>
+        <w:t>oppositifolia</w:t>
+      </w:r>
+      <w:proofErr w:type="spellEnd"/>
+      <w:r>
+        <w:t>,</w:t>
+      </w:r>
+      <w:r>
+        <w:t xml:space="preserve"> a tree with large fruits and seeds,</w:t>
+      </w:r>
+      <w:r>
+        <w:t xml:space="preserve"> which had only </w:t>
+      </w:r>
+      <w:r>
+        <w:t>nine</w:t>
+      </w:r>
+      <w:r>
+        <w:t xml:space="preserve"> seedlings </w:t>
+      </w:r>
+      <w:r>
+        <w:t xml:space="preserve">planted </w:t>
+      </w:r>
+      <w:r>
+        <w:t>per treatment. The seedlings planted during drier months</w:t>
+      </w:r>
+      <w:r>
+        <w:t xml:space="preserve"> of Decem</w:t>
+      </w:r>
+      <w:r>
+        <w:t>ber to May</w:t>
+      </w:r>
+      <w:r>
+        <w:t xml:space="preserve"> (</w:t>
+      </w:r>
+      <w:r>
+        <w:rPr>
+          <w:i/>
+          <w:iCs/>
+        </w:rPr>
+        <w:t xml:space="preserve">C. papaya, M. </w:t>
+      </w:r>
+      <w:proofErr w:type="spellStart"/>
+      <w:r>
+        <w:rPr>
+          <w:i/>
+          <w:iCs/>
+        </w:rPr>
+        <w:t>citrifolia</w:t>
+      </w:r>
+      <w:proofErr w:type="spellEnd"/>
+      <w:r>
+        <w:rPr>
+          <w:i/>
+          <w:iCs/>
+        </w:rPr>
+        <w:t xml:space="preserve">, </w:t>
+      </w:r>
+      <w:r>
+        <w:t>and</w:t>
+      </w:r>
+      <w:r>
+        <w:rPr>
+          <w:i/>
+          <w:iCs/>
+        </w:rPr>
+        <w:t xml:space="preserve"> O</w:t>
       </w:r>
       <w:r>
         <w:rPr>
@@ -2560,167 +2334,55 @@
       </w:r>
       <w:proofErr w:type="spellEnd"/>
       <w:r>
-        <w:t>,</w:t>
-      </w:r>
-      <w:r>
-        <w:t xml:space="preserve"> a tree with large fruits and seeds,</w:t>
-      </w:r>
-      <w:r>
-        <w:t xml:space="preserve"> which had only </w:t>
-      </w:r>
-      <w:r>
-        <w:t>nine</w:t>
-      </w:r>
-      <w:r>
-        <w:t xml:space="preserve"> seedlings </w:t>
-      </w:r>
-      <w:r>
-        <w:t xml:space="preserve">planted </w:t>
-      </w:r>
-      <w:r>
-        <w:t xml:space="preserve">per treatment. </w:t>
-      </w:r>
-      <w:r>
-        <w:t>The seedlings planted during drier months (</w:t>
-      </w:r>
-      <w:r>
-        <w:rPr>
-          <w:i/>
-          <w:iCs/>
-        </w:rPr>
-        <w:t xml:space="preserve">C. papaya, M. </w:t>
-      </w:r>
-      <w:proofErr w:type="spellStart"/>
-      <w:r>
-        <w:rPr>
-          <w:i/>
-          <w:iCs/>
-        </w:rPr>
-        <w:t>citrifolia</w:t>
-      </w:r>
-      <w:proofErr w:type="spellEnd"/>
-      <w:r>
-        <w:rPr>
-          <w:i/>
-          <w:iCs/>
-        </w:rPr>
-        <w:t xml:space="preserve">, </w:t>
-      </w:r>
-      <w:r>
-        <w:t>and</w:t>
-      </w:r>
-      <w:r>
-        <w:rPr>
-          <w:i/>
-          <w:iCs/>
-        </w:rPr>
-        <w:t xml:space="preserve"> O</w:t>
-      </w:r>
-      <w:r>
-        <w:rPr>
-          <w:i/>
-          <w:iCs/>
-        </w:rPr>
+        <w:t>) were watered about every other day</w:t>
+      </w:r>
+      <w:r>
+        <w:t xml:space="preserve"> during the first few weeks following</w:t>
+      </w:r>
+      <w:r>
+        <w:t xml:space="preserve"> </w:t>
+      </w:r>
+      <w:r>
+        <w:t xml:space="preserve">transplanting to ensure they successfully established. </w:t>
+      </w:r>
+      <w:r>
+        <w:t>We monitored s</w:t>
+      </w:r>
+      <w:r>
+        <w:t>eedling</w:t>
+      </w:r>
+      <w:r>
+        <w:t xml:space="preserve"> mortality monthly, but final counts used in analysis</w:t>
+      </w:r>
+      <w:r>
+        <w:t xml:space="preserve"> </w:t>
+      </w:r>
+      <w:r>
+        <w:t>were</w:t>
+      </w:r>
+      <w:r>
+        <w:t xml:space="preserve"> recorded in July 2011</w:t>
+      </w:r>
+      <w:r>
+        <w:t>, or</w:t>
+      </w:r>
+      <w:r>
+        <w:t xml:space="preserve"> 15 months after the first species was transplanted and four months after </w:t>
+      </w:r>
+      <w:r>
+        <w:t>the last</w:t>
+      </w:r>
+      <w:r>
         <w:t xml:space="preserve">. </w:t>
       </w:r>
-      <w:proofErr w:type="spellStart"/>
-      <w:r>
-        <w:rPr>
-          <w:i/>
-          <w:iCs/>
-        </w:rPr>
-        <w:t>oppositifolia</w:t>
-      </w:r>
-      <w:proofErr w:type="spellEnd"/>
-      <w:r>
-        <w:t>) were watered about every other day</w:t>
-      </w:r>
-      <w:r>
-        <w:t xml:space="preserve"> </w:t>
-      </w:r>
-      <w:r>
-        <w:t xml:space="preserve">during </w:t>
-      </w:r>
-      <w:r>
-        <w:t xml:space="preserve">the first few weeks </w:t>
-      </w:r>
-      <w:r>
-        <w:t>following</w:t>
-      </w:r>
-      <w:r>
-        <w:t xml:space="preserve"> </w:t>
-      </w:r>
-      <w:r>
-        <w:t>transplant</w:t>
-      </w:r>
-      <w:r>
-        <w:t>ing to ensure they successfully established</w:t>
-      </w:r>
-      <w:r>
-        <w:t>.</w:t>
-      </w:r>
-      <w:r>
-        <w:t xml:space="preserve"> </w:t>
-      </w:r>
-      <w:r>
-        <w:t>We monitored s</w:t>
-      </w:r>
-      <w:r>
-        <w:t>eedling</w:t>
-      </w:r>
-      <w:r>
-        <w:t xml:space="preserve"> mortality monthly, but final counts used in analysis</w:t>
-      </w:r>
-      <w:r>
-        <w:t xml:space="preserve"> </w:t>
-      </w:r>
-      <w:r>
-        <w:t>were</w:t>
-      </w:r>
-      <w:r>
-        <w:t xml:space="preserve"> </w:t>
-      </w:r>
-      <w:r>
-        <w:t>recorded</w:t>
-      </w:r>
-      <w:r>
-        <w:t xml:space="preserve"> </w:t>
-      </w:r>
-      <w:r>
-        <w:t>in July 2011</w:t>
-      </w:r>
-      <w:r>
-        <w:t>, or</w:t>
-      </w:r>
-      <w:r>
-        <w:t xml:space="preserve"> 15 months after the first species was transplanted and four months after </w:t>
-      </w:r>
-      <w:r>
-        <w:t>the last</w:t>
-      </w:r>
-      <w:r>
-        <w:t xml:space="preserve">. </w:t>
-      </w:r>
-      <w:r>
-        <w:rPr>
-          <w:highlight w:val="yellow"/>
-        </w:rPr>
+      <w:r>
         <w:t>Mortality was not significantly different for seedlings that had been in seedling plots for a longer time, so final counts were used even though some seedlings had been in the ground for longer (see Results</w:t>
       </w:r>
       <w:r>
-        <w:rPr>
-          <w:highlight w:val="yellow"/>
-        </w:rPr>
         <w:t xml:space="preserve"> section</w:t>
       </w:r>
       <w:r>
-        <w:rPr>
-          <w:highlight w:val="yellow"/>
-        </w:rPr>
-        <w:t>).</w:t>
-      </w:r>
-      <w:r>
-        <w:t xml:space="preserve"> </w:t>
+        <w:t xml:space="preserve">). </w:t>
       </w:r>
     </w:p>
     <w:p>
@@ -2729,40 +2391,7 @@
         <w:ind w:firstLine="720"/>
       </w:pPr>
       <w:r>
-        <w:t xml:space="preserve">Seedling survival was compared for each </w:t>
-      </w:r>
-      <w:r>
-        <w:t xml:space="preserve">planted species </w:t>
-      </w:r>
-      <w:r>
-        <w:t>between</w:t>
-      </w:r>
-      <w:r>
-        <w:t xml:space="preserve"> </w:t>
-      </w:r>
-      <w:r>
-        <w:t>fenced and unfenced plots</w:t>
-      </w:r>
-      <w:r>
-        <w:t xml:space="preserve">, </w:t>
-      </w:r>
-      <w:r>
-        <w:t>using generalized linear</w:t>
-      </w:r>
-      <w:r>
-        <w:t xml:space="preserve"> </w:t>
-      </w:r>
-      <w:r>
-        <w:t>mixed ef</w:t>
-      </w:r>
-      <w:r>
-        <w:t>fects</w:t>
-      </w:r>
-      <w:r>
-        <w:t xml:space="preserve"> models </w:t>
-      </w:r>
-      <w:r>
-        <w:t>(lme4 package</w:t>
+        <w:t>Seedling survival was compared for each planted species between fenced and unfenced plots, using generalized linear mixed effects models (lme4 package</w:t>
       </w:r>
       <w:r>
         <w:t>) in R</w:t>
@@ -2794,13 +2423,7 @@
       </w:r>
       <w:proofErr w:type="spellEnd"/>
       <w:r>
-        <w:t xml:space="preserve"> seedling survival for each species separately. </w:t>
-      </w:r>
-      <w:r>
-        <w:t xml:space="preserve">Factors were </w:t>
-      </w:r>
-      <w:r>
-        <w:t>considered to have a significant effect on seedling survival if they reduced Akaike Information Criterion, corrected for smaller sample sizes (</w:t>
+        <w:t xml:space="preserve"> seedling survival for each species separately. Factors were considered to have a significant effect on seedling survival if they reduced Akaike Information Criterion, corrected for smaller sample sizes (</w:t>
       </w:r>
       <w:proofErr w:type="spellStart"/>
       <w:r>
@@ -2865,8 +2488,6 @@
       </w:pPr>
       <w:r>
         <w:tab/>
-      </w:r>
-      <w:r>
         <w:t xml:space="preserve">We collected </w:t>
       </w:r>
       <w:r>
@@ -2882,13 +2503,7 @@
         <w:t>deer and pigs</w:t>
       </w:r>
       <w:r>
-        <w:t xml:space="preserve"> from limestone </w:t>
-      </w:r>
-      <w:r>
-        <w:t xml:space="preserve">karst </w:t>
-      </w:r>
-      <w:r>
-        <w:t xml:space="preserve">forest sites to determine if either </w:t>
+        <w:t xml:space="preserve"> from limestone karst forest sites to determine if either </w:t>
       </w:r>
       <w:r>
         <w:t xml:space="preserve">species </w:t>
@@ -2902,170 +2517,107 @@
       </w:r>
       <w:proofErr w:type="spellEnd"/>
       <w:r>
+        <w:t>. We collected throughout the year, through both rainy and dry seasons from</w:t>
+      </w:r>
+      <w:r>
+        <w:t xml:space="preserve"> </w:t>
+      </w:r>
+      <w:r>
+        <w:t>four</w:t>
+      </w:r>
+      <w:r>
+        <w:t xml:space="preserve"> sites in northern Guam. </w:t>
+      </w:r>
+      <w:r>
+        <w:t>Scats</w:t>
+      </w:r>
+      <w:r>
+        <w:t xml:space="preserve"> were layered on top of a 50% perlite and 50% peat moss soil mix in germination trays. The trays were kept outdoors at a nursery under shade</w:t>
+      </w:r>
+      <w:r>
+        <w:t xml:space="preserve"> </w:t>
+      </w:r>
+      <w:r>
+        <w:t xml:space="preserve">cloth. </w:t>
+      </w:r>
+      <w:r>
+        <w:t xml:space="preserve">Deer </w:t>
+      </w:r>
+      <w:r>
+        <w:t xml:space="preserve">pellets were </w:t>
+      </w:r>
+      <w:r>
+        <w:t xml:space="preserve">admixed </w:t>
+      </w:r>
+      <w:r>
+        <w:t xml:space="preserve">at the surface, </w:t>
+      </w:r>
+      <w:r>
+        <w:t xml:space="preserve">pig </w:t>
+      </w:r>
+      <w:r>
+        <w:t>scats</w:t>
+      </w:r>
+      <w:r>
+        <w:t xml:space="preserve"> </w:t>
+      </w:r>
+      <w:r>
+        <w:t>were broken up and</w:t>
+      </w:r>
+      <w:r>
+        <w:t xml:space="preserve"> </w:t>
+      </w:r>
+      <w:r>
+        <w:t xml:space="preserve">mixed at the surface.  Trays were watered regularly before and after seedlings emerged from </w:t>
+      </w:r>
+      <w:r>
+        <w:t>scats</w:t>
+      </w:r>
+      <w:r>
+        <w:t xml:space="preserve">. Seedlings were then identified and counted. Because the nursery was open air, </w:t>
+      </w:r>
+      <w:r>
+        <w:lastRenderedPageBreak/>
+        <w:t xml:space="preserve">species that were known to be wind-dispersed and that germinated </w:t>
+      </w:r>
+      <w:r>
+        <w:t>across all</w:t>
+      </w:r>
+      <w:r>
+        <w:t xml:space="preserve"> seedling trays</w:t>
+      </w:r>
+      <w:r>
+        <w:t>,</w:t>
+      </w:r>
+      <w:r>
+        <w:t xml:space="preserve"> including adjacent experiments</w:t>
+      </w:r>
+      <w:r>
+        <w:t xml:space="preserve"> at the nursery</w:t>
+      </w:r>
+      <w:r>
+        <w:t>,</w:t>
+      </w:r>
+      <w:r>
+        <w:t xml:space="preserve"> were not counted.</w:t>
+      </w:r>
+      <w:r>
+        <w:t xml:space="preserve"> </w:t>
+      </w:r>
+      <w:r>
+        <w:t xml:space="preserve">We </w:t>
+      </w:r>
+      <w:r>
+        <w:t xml:space="preserve">then </w:t>
+      </w:r>
+      <w:r>
+        <w:t xml:space="preserve">compared the </w:t>
+      </w:r>
+      <w:r>
+        <w:t>abundance of species germinating in scats to their natural abundances in nature, using our vegetation transect data</w:t>
+      </w:r>
+      <w:r>
         <w:t xml:space="preserve">. </w:t>
-      </w:r>
-      <w:r>
-        <w:t xml:space="preserve">We </w:t>
-      </w:r>
-      <w:r>
-        <w:t>collected throughout the year</w:t>
-      </w:r>
-      <w:r>
-        <w:t>, through both rainy and dry seasons from</w:t>
-      </w:r>
-      <w:r>
-        <w:t xml:space="preserve"> </w:t>
-      </w:r>
-      <w:r>
-        <w:t>four</w:t>
-      </w:r>
-      <w:r>
-        <w:t xml:space="preserve"> sites in northern Guam. </w:t>
-      </w:r>
-      <w:r>
-        <w:t>Scats</w:t>
-      </w:r>
-      <w:r>
-        <w:t xml:space="preserve"> were layered on top of a 50% perlite and 50% peat moss soil mix in germination trays. The trays were </w:t>
-      </w:r>
-      <w:r>
-        <w:t xml:space="preserve">kept </w:t>
-      </w:r>
-      <w:r>
-        <w:t>outdoors at a nursery under shade</w:t>
-      </w:r>
-      <w:r>
-        <w:t xml:space="preserve"> </w:t>
-      </w:r>
-      <w:r>
-        <w:t xml:space="preserve">cloth. </w:t>
-      </w:r>
-      <w:r>
-        <w:t xml:space="preserve">Deer </w:t>
-      </w:r>
-      <w:r>
-        <w:t xml:space="preserve">pellets </w:t>
-      </w:r>
-      <w:r>
-        <w:t>were</w:t>
-      </w:r>
-      <w:r>
-        <w:t xml:space="preserve"> </w:t>
-      </w:r>
-      <w:r>
-        <w:t xml:space="preserve">admixed </w:t>
-      </w:r>
-      <w:r>
-        <w:t xml:space="preserve">at the surface, </w:t>
-      </w:r>
-      <w:r>
-        <w:t xml:space="preserve">pig </w:t>
-      </w:r>
-      <w:r>
-        <w:t>scats</w:t>
-      </w:r>
-      <w:r>
-        <w:t xml:space="preserve"> </w:t>
-      </w:r>
-      <w:r>
-        <w:t>were</w:t>
-      </w:r>
-      <w:r>
-        <w:t xml:space="preserve"> broken up </w:t>
-      </w:r>
-      <w:r>
-        <w:t>and</w:t>
-      </w:r>
-      <w:r>
-        <w:t xml:space="preserve"> </w:t>
-      </w:r>
-      <w:r>
-        <w:t>mix</w:t>
-      </w:r>
-      <w:r>
-        <w:t xml:space="preserve">ed </w:t>
-      </w:r>
-      <w:r>
-        <w:t>at the surface.  Trays were watered regularly before and af</w:t>
-      </w:r>
-      <w:r>
-        <w:t xml:space="preserve">ter seedlings emerged </w:t>
-      </w:r>
-      <w:r>
-        <w:lastRenderedPageBreak/>
-        <w:t xml:space="preserve">from </w:t>
-      </w:r>
-      <w:r>
-        <w:t>scats</w:t>
-      </w:r>
-      <w:r>
-        <w:t>.</w:t>
-      </w:r>
-      <w:r>
-        <w:t xml:space="preserve"> Seedlings were </w:t>
-      </w:r>
-      <w:r>
-        <w:t xml:space="preserve">then </w:t>
-      </w:r>
-      <w:r>
-        <w:t xml:space="preserve">identified and counted. </w:t>
-      </w:r>
-      <w:r>
-        <w:t xml:space="preserve">Because the nursery was open air, species that were known to be wind-dispersed and that germinated </w:t>
-      </w:r>
-      <w:r>
-        <w:t>across all</w:t>
-      </w:r>
-      <w:r>
-        <w:t xml:space="preserve"> seedling trays</w:t>
-      </w:r>
-      <w:r>
-        <w:t>,</w:t>
-      </w:r>
-      <w:r>
-        <w:t xml:space="preserve"> including adjacent experiments</w:t>
-      </w:r>
-      <w:r>
-        <w:t xml:space="preserve"> at the nursery</w:t>
-      </w:r>
-      <w:r>
-        <w:t>,</w:t>
-      </w:r>
-      <w:r>
-        <w:t xml:space="preserve"> were not counted.</w:t>
-      </w:r>
-      <w:r>
-        <w:t xml:space="preserve"> </w:t>
-      </w:r>
-      <w:r>
-        <w:t xml:space="preserve">We </w:t>
-      </w:r>
-      <w:r>
-        <w:t xml:space="preserve">then </w:t>
-      </w:r>
-      <w:r>
-        <w:t xml:space="preserve">compared the </w:t>
-      </w:r>
-      <w:r>
-        <w:rPr>
-          <w:highlight w:val="yellow"/>
-        </w:rPr>
-        <w:t>abundance of species germinating in scats to their natural abundances in nature, using our vegetation transect data</w:t>
-      </w:r>
-      <w:r>
-        <w:rPr>
-          <w:highlight w:val="yellow"/>
-        </w:rPr>
-        <w:t xml:space="preserve"> (DELETED: the occurrence of species germinating from scat to their presence in vegetation surveys from those same sites</w:t>
-      </w:r>
-      <w:r>
-        <w:rPr>
-          <w:highlight w:val="yellow"/>
-        </w:rPr>
-        <w:t>.</w:t>
-      </w:r>
-      <w:r>
-        <w:t xml:space="preserve"> </w:t>
       </w:r>
     </w:p>
     <w:p>
@@ -3103,10 +2655,7 @@
         <w:t>of</w:t>
       </w:r>
       <w:r>
-        <w:t xml:space="preserve"> </w:t>
-      </w:r>
-      <w:r>
-        <w:t>karst</w:t>
+        <w:t xml:space="preserve"> karst</w:t>
       </w:r>
       <w:r>
         <w:t xml:space="preserve"> forest sites </w:t>
@@ -3115,16 +2664,7 @@
         <w:t xml:space="preserve">by </w:t>
       </w:r>
       <w:r>
-        <w:t xml:space="preserve">using </w:t>
-      </w:r>
-      <w:r>
-        <w:t>100-</w:t>
-      </w:r>
-      <w:r>
-        <w:t>m</w:t>
-      </w:r>
-      <w:r>
-        <w:t xml:space="preserve"> by 1-m </w:t>
+        <w:t xml:space="preserve">using 100-m by 1-m </w:t>
       </w:r>
       <w:r>
         <w:t xml:space="preserve">belt </w:t>
@@ -3133,25 +2673,7 @@
         <w:t>transects</w:t>
       </w:r>
       <w:r>
-        <w:t xml:space="preserve"> </w:t>
-      </w:r>
-      <w:r>
-        <w:rPr>
-          <w:highlight w:val="yellow"/>
-        </w:rPr>
-        <w:t>at 14 different sites across northern Guam,</w:t>
-      </w:r>
-      <w:r>
-        <w:t xml:space="preserve"> </w:t>
-      </w:r>
-      <w:r>
-        <w:rPr>
-          <w:highlight w:val="yellow"/>
-        </w:rPr>
-        <w:t>where limestone karst dominates the forest types.</w:t>
-      </w:r>
-      <w:r>
-        <w:t xml:space="preserve"> </w:t>
+        <w:t xml:space="preserve"> at 14 different sites across northern Guam, where limestone karst dominates the forest types. </w:t>
       </w:r>
       <w:r>
         <w:t>All plants within the</w:t>
@@ -3208,177 +2730,104 @@
         <w:ind w:firstLine="720"/>
       </w:pPr>
       <w:r>
-        <w:rPr>
-          <w:highlight w:val="yellow"/>
-        </w:rPr>
         <w:t>S</w:t>
       </w:r>
       <w:r>
-        <w:rPr>
-          <w:highlight w:val="yellow"/>
-        </w:rPr>
         <w:t>cats from pigs</w:t>
       </w:r>
       <w:r>
         <w:rPr>
           <w:i/>
           <w:iCs/>
-          <w:highlight w:val="yellow"/>
-        </w:rPr>
-        <w:t xml:space="preserve"> </w:t>
-      </w:r>
-      <w:r>
-        <w:rPr>
-          <w:highlight w:val="yellow"/>
-        </w:rPr>
+        </w:rPr>
+        <w:t xml:space="preserve"> </w:t>
+      </w:r>
+      <w:r>
         <w:t xml:space="preserve">and </w:t>
       </w:r>
       <w:r>
         <w:rPr>
           <w:iCs/>
-          <w:highlight w:val="yellow"/>
         </w:rPr>
         <w:t>deer</w:t>
       </w:r>
       <w:r>
-        <w:rPr>
-          <w:highlight w:val="yellow"/>
-        </w:rPr>
         <w:t xml:space="preserve"> were counted along the vegetation transects</w:t>
       </w:r>
       <w:r>
-        <w:rPr>
-          <w:highlight w:val="yellow"/>
-        </w:rPr>
         <w:t xml:space="preserve"> described above</w:t>
       </w:r>
       <w:r>
-        <w:rPr>
-          <w:highlight w:val="yellow"/>
-        </w:rPr>
         <w:t>.</w:t>
       </w:r>
       <w:r>
-        <w:rPr>
-          <w:highlight w:val="yellow"/>
-        </w:rPr>
         <w:t xml:space="preserve"> To detect a range of scat abundances, w</w:t>
       </w:r>
       <w:r>
-        <w:rPr>
-          <w:highlight w:val="yellow"/>
-        </w:rPr>
         <w:t>e</w:t>
       </w:r>
       <w:r>
-        <w:rPr>
-          <w:highlight w:val="yellow"/>
-        </w:rPr>
         <w:t xml:space="preserve"> also</w:t>
       </w:r>
       <w:r>
-        <w:rPr>
-          <w:highlight w:val="yellow"/>
-        </w:rPr>
         <w:t xml:space="preserve"> surveyed a g</w:t>
       </w:r>
       <w:r>
-        <w:rPr>
-          <w:highlight w:val="yellow"/>
-        </w:rPr>
         <w:t>reater area at each site by</w:t>
       </w:r>
       <w:r>
-        <w:rPr>
-          <w:highlight w:val="yellow"/>
-        </w:rPr>
         <w:t xml:space="preserve"> including </w:t>
       </w:r>
       <w:r>
-        <w:rPr>
-          <w:highlight w:val="yellow"/>
-        </w:rPr>
         <w:t>2-m-wide belt transects encircling the vegetation transects</w:t>
       </w:r>
       <w:r>
-        <w:rPr>
-          <w:highlight w:val="yellow"/>
-        </w:rPr>
         <w:t xml:space="preserve"> (see Figure 1)</w:t>
       </w:r>
       <w:r>
-        <w:rPr>
-          <w:highlight w:val="yellow"/>
-        </w:rPr>
         <w:t>. These were walked and length estimated using GPS, with total area surveyed amounting to approximately</w:t>
       </w:r>
       <w:r>
-        <w:rPr>
-          <w:highlight w:val="yellow"/>
-        </w:rPr>
-        <w:t xml:space="preserve"> </w:t>
-      </w:r>
-      <w:r>
-        <w:rPr>
-          <w:highlight w:val="yellow"/>
-        </w:rPr>
+        <w:t xml:space="preserve"> </w:t>
+      </w:r>
+      <w:r>
         <w:t>800 m</w:t>
       </w:r>
       <w:r>
         <w:rPr>
-          <w:highlight w:val="yellow"/>
           <w:vertAlign w:val="superscript"/>
         </w:rPr>
         <w:t>2</w:t>
       </w:r>
       <w:r>
-        <w:rPr>
-          <w:highlight w:val="yellow"/>
-        </w:rPr>
         <w:t xml:space="preserve">. However, since transect lengths used to count scats differed slightly from site to site, </w:t>
       </w:r>
       <w:r>
-        <w:rPr>
-          <w:highlight w:val="yellow"/>
-        </w:rPr>
         <w:t>scat abundances used in analysis were number of scats per 100 m</w:t>
       </w:r>
       <w:r>
         <w:rPr>
-          <w:highlight w:val="yellow"/>
           <w:vertAlign w:val="superscript"/>
         </w:rPr>
         <w:t>2</w:t>
       </w:r>
       <w:r>
-        <w:rPr>
-          <w:highlight w:val="yellow"/>
-        </w:rPr>
         <w:t>.</w:t>
       </w:r>
       <w:r>
         <w:t xml:space="preserve"> </w:t>
       </w:r>
-      <w:bookmarkStart w:id="1" w:name="_Hlk484092141"/>
-      <w:r>
-        <w:rPr>
-          <w:highlight w:val="yellow"/>
-        </w:rPr>
+      <w:bookmarkStart w:id="3" w:name="_Hlk484092141"/>
+      <w:r>
         <w:t>Actual ungulate den</w:t>
       </w:r>
       <w:r>
-        <w:rPr>
-          <w:highlight w:val="yellow"/>
-        </w:rPr>
         <w:t>sities in any habitat in Guam are unknown and estimates have</w:t>
       </w:r>
       <w:r>
-        <w:rPr>
-          <w:highlight w:val="yellow"/>
-        </w:rPr>
         <w:t xml:space="preserve"> rarely ever been attempted because common methods such as spotlighting, visual counts on transects, and aerial counts are challenging in dense tropical forests.</w:t>
       </w:r>
-      <w:bookmarkEnd w:id="1"/>
+      <w:bookmarkEnd w:id="3"/>
       <w:r>
         <w:t xml:space="preserve"> </w:t>
       </w:r>
@@ -3413,65 +2862,41 @@
         <w:t xml:space="preserve"> </w:t>
       </w:r>
       <w:r>
-        <w:t>used scat as an</w:t>
-      </w:r>
-      <w:r>
-        <w:t xml:space="preserve"> </w:t>
+        <w:t>used scat as an indicator of ungulate</w:t>
+      </w:r>
+      <w:r>
+        <w:t xml:space="preserve"> </w:t>
+      </w:r>
+      <w:r>
+        <w:t>a</w:t>
+      </w:r>
+      <w:r>
+        <w:t>bundance because o</w:t>
+      </w:r>
+      <w:r>
+        <w:t>ther sign</w:t>
+      </w:r>
+      <w:r>
+        <w:t>,</w:t>
+      </w:r>
+      <w:r>
+        <w:t xml:space="preserve"> such as animal tracks</w:t>
+      </w:r>
+      <w:r>
+        <w:t>,</w:t>
+      </w:r>
+      <w:r>
+        <w:t xml:space="preserve"> are rarely visible in </w:t>
       </w:r>
       <w:r>
         <w:lastRenderedPageBreak/>
-        <w:t>indicator of ungulate</w:t>
-      </w:r>
-      <w:r>
-        <w:t xml:space="preserve"> </w:t>
-      </w:r>
-      <w:r>
-        <w:t>a</w:t>
-      </w:r>
-      <w:r>
-        <w:t>bundance because o</w:t>
-      </w:r>
-      <w:r>
-        <w:t>ther sign</w:t>
-      </w:r>
-      <w:r>
-        <w:t>,</w:t>
-      </w:r>
-      <w:r>
-        <w:t xml:space="preserve"> such as animal </w:t>
-      </w:r>
-      <w:r>
-        <w:t>tracks</w:t>
-      </w:r>
-      <w:r>
-        <w:t>,</w:t>
-      </w:r>
-      <w:r>
-        <w:t xml:space="preserve"> are </w:t>
-      </w:r>
-      <w:r>
-        <w:t>rarely visible</w:t>
-      </w:r>
-      <w:r>
-        <w:t xml:space="preserve"> in </w:t>
-      </w:r>
-      <w:r>
-        <w:t xml:space="preserve">karst </w:t>
-      </w:r>
-      <w:r>
-        <w:t xml:space="preserve">forest terrain and the detectability of other sign such as trails and </w:t>
+        <w:t xml:space="preserve">karst forest terrain and the detectability of other sign such as trails and </w:t>
       </w:r>
       <w:r>
         <w:t>browsing sign</w:t>
       </w:r>
       <w:r>
-        <w:t xml:space="preserve"> var</w:t>
-      </w:r>
-      <w:r>
-        <w:t>ies</w:t>
-      </w:r>
-      <w:r>
-        <w:t xml:space="preserve"> widely even in similar habitats </w:t>
+        <w:t xml:space="preserve"> varies widely even in similar habitats </w:t>
       </w:r>
       <w:r>
         <w:fldChar w:fldCharType="begin" w:fldLock="1"/>
@@ -3662,144 +3087,78 @@
       </w:pPr>
       <w:r>
         <w:tab/>
-        <w:t xml:space="preserve">Seedling survival </w:t>
-      </w:r>
-      <w:r>
-        <w:t>in seedling plots varied depending on species</w:t>
-      </w:r>
-      <w:r>
-        <w:t xml:space="preserve"> </w:t>
-      </w:r>
-      <w:r>
-        <w:t xml:space="preserve">and </w:t>
-      </w:r>
-      <w:r>
-        <w:t>fencing treatment.</w:t>
-      </w:r>
-      <w:r>
-        <w:t xml:space="preserve"> </w:t>
-      </w:r>
-      <w:r>
-        <w:rPr>
-          <w:highlight w:val="yellow"/>
-        </w:rPr>
+        <w:t>Seedling survival in seedling plots varied depending on species</w:t>
+      </w:r>
+      <w:r>
+        <w:t xml:space="preserve"> </w:t>
+      </w:r>
+      <w:r>
+        <w:t xml:space="preserve">and fencing treatment. </w:t>
+      </w:r>
+      <w:r>
         <w:t>Since planting dates were staggered, we included length of time in plots in a full model for predicting survival: treatment, species, and length of time i</w:t>
       </w:r>
       <w:r>
-        <w:rPr>
-          <w:highlight w:val="yellow"/>
-        </w:rPr>
-        <w:t xml:space="preserve">n plots as predictive variables, with </w:t>
-      </w:r>
-      <w:r>
-        <w:rPr>
-          <w:highlight w:val="yellow"/>
-        </w:rPr>
+        <w:t>n plots as predictive variables, with interactions. However, t</w:t>
+      </w:r>
+      <w:r>
+        <w:t xml:space="preserve">he full </w:t>
+      </w:r>
+      <w:r>
+        <w:t xml:space="preserve">three-way </w:t>
+      </w:r>
+      <w:r>
+        <w:t>model was not a better fit</w:t>
+      </w:r>
+      <w:r>
+        <w:t xml:space="preserve"> than the model with species </w:t>
+      </w:r>
+      <w:r>
         <w:lastRenderedPageBreak/>
-        <w:t>interactions. However, t</w:t>
-      </w:r>
-      <w:r>
-        <w:rPr>
-          <w:highlight w:val="yellow"/>
-        </w:rPr>
-        <w:t xml:space="preserve">he full </w:t>
-      </w:r>
-      <w:r>
-        <w:rPr>
-          <w:highlight w:val="yellow"/>
-        </w:rPr>
-        <w:t xml:space="preserve">three-way </w:t>
-      </w:r>
-      <w:r>
-        <w:rPr>
-          <w:highlight w:val="yellow"/>
-        </w:rPr>
-        <w:t>model was not a better fit</w:t>
-      </w:r>
-      <w:r>
-        <w:rPr>
-          <w:highlight w:val="yellow"/>
-        </w:rPr>
-        <w:t xml:space="preserve"> than the model with species and treatment with interaction</w:t>
-      </w:r>
-      <w:r>
-        <w:rPr>
-          <w:highlight w:val="yellow"/>
-        </w:rPr>
+        <w:t>and treatment with interaction</w:t>
+      </w:r>
+      <w:r>
         <w:t>, indicating that length of time did not contribute to explaining survival</w:t>
       </w:r>
       <w:r>
-        <w:rPr>
-          <w:highlight w:val="yellow"/>
-        </w:rPr>
         <w:t xml:space="preserve">. </w:t>
       </w:r>
-      <w:bookmarkStart w:id="2" w:name="_Hlk484161930"/>
+      <w:bookmarkStart w:id="4" w:name="_Hlk484161930"/>
       <w:proofErr w:type="spellStart"/>
       <w:r>
-        <w:rPr>
-          <w:highlight w:val="yellow"/>
-        </w:rPr>
         <w:t>AICc</w:t>
       </w:r>
       <w:proofErr w:type="spellEnd"/>
       <w:r>
-        <w:rPr>
-          <w:highlight w:val="yellow"/>
-        </w:rPr>
         <w:t xml:space="preserve"> for the </w:t>
       </w:r>
       <w:r>
-        <w:rPr>
-          <w:highlight w:val="yellow"/>
-        </w:rPr>
         <w:t>model with the three-way interaction</w:t>
       </w:r>
       <w:r>
-        <w:rPr>
-          <w:highlight w:val="yellow"/>
-        </w:rPr>
         <w:t xml:space="preserve"> was 672.12, higher than </w:t>
       </w:r>
       <w:proofErr w:type="spellStart"/>
       <w:r>
-        <w:rPr>
-          <w:highlight w:val="yellow"/>
-        </w:rPr>
         <w:t>AICc</w:t>
       </w:r>
       <w:proofErr w:type="spellEnd"/>
       <w:r>
-        <w:rPr>
-          <w:highlight w:val="yellow"/>
-        </w:rPr>
         <w:t xml:space="preserve"> of 612.89 for </w:t>
       </w:r>
       <w:r>
-        <w:rPr>
-          <w:highlight w:val="yellow"/>
-        </w:rPr>
         <w:t xml:space="preserve">just the </w:t>
       </w:r>
       <w:r>
-        <w:rPr>
-          <w:highlight w:val="yellow"/>
-        </w:rPr>
         <w:t>species and treatment</w:t>
       </w:r>
       <w:r>
-        <w:rPr>
-          <w:highlight w:val="yellow"/>
-        </w:rPr>
         <w:t xml:space="preserve"> interaction</w:t>
       </w:r>
       <w:r>
-        <w:rPr>
-          <w:highlight w:val="yellow"/>
-        </w:rPr>
         <w:t>.</w:t>
       </w:r>
-      <w:bookmarkEnd w:id="2"/>
+      <w:bookmarkEnd w:id="4"/>
       <w:r>
         <w:t xml:space="preserve"> </w:t>
       </w:r>
@@ -3977,10 +3336,10 @@
         <w:t>se</w:t>
       </w:r>
       <w:r>
-        <w:t xml:space="preserve"> two species </w:t>
-      </w:r>
-      <w:r>
-        <w:t>did not did not benefit from protection from ungulates</w:t>
+        <w:t xml:space="preserve"> two species</w:t>
+      </w:r>
+      <w:r>
+        <w:t xml:space="preserve"> did not benefit from protection from ungulates</w:t>
       </w:r>
       <w:r>
         <w:t>.</w:t>
@@ -4015,25 +3374,13 @@
         <w:t>from a</w:t>
       </w:r>
       <w:r>
-        <w:t xml:space="preserve"> total of 20</w:t>
-      </w:r>
-      <w:r>
-        <w:t xml:space="preserve"> deer </w:t>
+        <w:t xml:space="preserve"> total of 20 deer </w:t>
       </w:r>
       <w:r>
         <w:t>scats</w:t>
       </w:r>
       <w:r>
-        <w:t xml:space="preserve">. </w:t>
-      </w:r>
-      <w:r>
-        <w:t>O</w:t>
-      </w:r>
-      <w:r>
-        <w:t>nly four of the 20</w:t>
-      </w:r>
-      <w:r>
-        <w:t xml:space="preserve"> deer</w:t>
+        <w:t>. Only four of the 20 deer</w:t>
       </w:r>
       <w:r>
         <w:t xml:space="preserve"> </w:t>
@@ -4042,13 +3389,7 @@
         <w:t>scats</w:t>
       </w:r>
       <w:r>
-        <w:t xml:space="preserve"> </w:t>
-      </w:r>
-      <w:r>
-        <w:t xml:space="preserve">collected </w:t>
-      </w:r>
-      <w:r>
-        <w:t xml:space="preserve">produced seedlings (20%). </w:t>
+        <w:t xml:space="preserve"> collected produced seedlings (20%). </w:t>
       </w:r>
       <w:r>
         <w:t>Only 13 individual seedlings, from four different species of non-native plants and two unknown species germinated from 2</w:t>
@@ -4060,10 +3401,7 @@
         <w:t xml:space="preserve">). </w:t>
       </w:r>
       <w:r>
-        <w:t>E</w:t>
-      </w:r>
-      <w:r>
-        <w:t xml:space="preserve">ight </w:t>
+        <w:t xml:space="preserve">Eight </w:t>
       </w:r>
       <w:proofErr w:type="spellStart"/>
       <w:r>
@@ -4094,24 +3432,14 @@
         <w:t xml:space="preserve"> </w:t>
       </w:r>
       <w:r>
-        <w:t>seedlings germinated from one pellet group. In addition, o</w:t>
-      </w:r>
-      <w:r>
-        <w:t xml:space="preserve">ne </w:t>
-      </w:r>
-      <w:r>
-        <w:rPr>
-          <w:i/>
-          <w:iCs/>
-        </w:rPr>
-        <w:t>C.</w:t>
-      </w:r>
-      <w:r>
-        <w:rPr>
-          <w:i/>
-          <w:iCs/>
-        </w:rPr>
-        <w:t xml:space="preserve"> papaya</w:t>
+        <w:t xml:space="preserve">seedlings germinated from one pellet group. In addition, one </w:t>
+      </w:r>
+      <w:r>
+        <w:rPr>
+          <w:i/>
+          <w:iCs/>
+        </w:rPr>
+        <w:t>C. papaya</w:t>
       </w:r>
       <w:r>
         <w:t xml:space="preserve">, one </w:t>
@@ -4153,10 +3481,7 @@
         <w:t xml:space="preserve"> </w:t>
       </w:r>
       <w:r>
-        <w:t>o</w:t>
-      </w:r>
-      <w:r>
-        <w:t xml:space="preserve">ne </w:t>
+        <w:t xml:space="preserve">one </w:t>
       </w:r>
       <w:r>
         <w:rPr>
@@ -4241,17 +3566,13 @@
       <w:r>
         <w:t xml:space="preserve"> The wind-dispersed species that were common to many trays in the nursery were excluded from this count, and all germinated in the soil around the deer pellets. </w:t>
       </w:r>
-      <w:bookmarkStart w:id="3" w:name="_Hlk484162069"/>
-      <w:r>
-        <w:rPr>
-          <w:highlight w:val="yellow"/>
-        </w:rPr>
+      <w:bookmarkStart w:id="5" w:name="_Hlk484162069"/>
+      <w:r>
         <w:t xml:space="preserve">The </w:t>
       </w:r>
       <w:r>
         <w:rPr>
           <w:i/>
-          <w:highlight w:val="yellow"/>
         </w:rPr>
         <w:t xml:space="preserve">M. </w:t>
       </w:r>
@@ -4259,91 +3580,55 @@
       <w:r>
         <w:rPr>
           <w:i/>
-          <w:highlight w:val="yellow"/>
         </w:rPr>
         <w:t>micrantha</w:t>
       </w:r>
       <w:proofErr w:type="spellEnd"/>
       <w:r>
-        <w:rPr>
-          <w:highlight w:val="yellow"/>
-        </w:rPr>
         <w:t xml:space="preserve"> seedling,</w:t>
       </w:r>
       <w:r>
-        <w:rPr>
-          <w:highlight w:val="yellow"/>
-        </w:rPr>
         <w:t xml:space="preserve"> however, was </w:t>
       </w:r>
       <w:r>
-        <w:rPr>
-          <w:highlight w:val="yellow"/>
-        </w:rPr>
         <w:t>only found in one</w:t>
       </w:r>
       <w:r>
-        <w:rPr>
-          <w:highlight w:val="yellow"/>
-        </w:rPr>
         <w:t xml:space="preserve"> tray and sprouting directly </w:t>
       </w:r>
       <w:r>
-        <w:rPr>
-          <w:highlight w:val="yellow"/>
-        </w:rPr>
         <w:t>from one of the deer pellets</w:t>
       </w:r>
       <w:r>
-        <w:rPr>
-          <w:highlight w:val="yellow"/>
-        </w:rPr>
         <w:t xml:space="preserve"> and so was included.</w:t>
       </w:r>
-      <w:bookmarkStart w:id="4" w:name="_GoBack"/>
-      <w:bookmarkEnd w:id="3"/>
-      <w:bookmarkEnd w:id="4"/>
+      <w:bookmarkEnd w:id="5"/>
     </w:p>
     <w:p>
       <w:pPr>
         <w:spacing w:line="480" w:lineRule="auto"/>
       </w:pPr>
       <w:r>
+        <w:tab/>
+      </w:r>
+      <w:r>
+        <w:t>Many more seedlings emerged from the 31 pig scats that we collected from four different sites. Of these, 25 scats had seedlings (80.6%), with a tota</w:t>
+      </w:r>
+      <w:r>
+        <w:t>l of 1658</w:t>
+      </w:r>
+      <w:r>
+        <w:t xml:space="preserve"> seedlings germinating</w:t>
+      </w:r>
+      <w:r>
+        <w:t xml:space="preserve"> (Table </w:t>
+      </w:r>
+      <w:r>
         <w:lastRenderedPageBreak/>
-        <w:tab/>
-      </w:r>
-      <w:r>
-        <w:t xml:space="preserve">Many more </w:t>
-      </w:r>
-      <w:r>
-        <w:t xml:space="preserve">seedlings emerged from </w:t>
-      </w:r>
-      <w:r>
-        <w:t>the 31 pig scats that we collected from four different sites. Of these, 25 scats</w:t>
-      </w:r>
-      <w:r>
-        <w:t xml:space="preserve"> had seedlings (80.6%), with a tota</w:t>
-      </w:r>
-      <w:r>
-        <w:t>l of 1658</w:t>
-      </w:r>
-      <w:r>
-        <w:t xml:space="preserve"> seedlings</w:t>
-      </w:r>
-      <w:r>
-        <w:t xml:space="preserve"> germinating</w:t>
-      </w:r>
-      <w:r>
-        <w:t xml:space="preserve"> (Table 2)</w:t>
-      </w:r>
-      <w:r>
-        <w:t xml:space="preserve">. The species that germinated from pig scats were </w:t>
-      </w:r>
-      <w:r>
-        <w:t>comprised of the</w:t>
-      </w:r>
-      <w:r>
-        <w:t xml:space="preserve"> native trees </w:t>
+        <w:t>2)</w:t>
+      </w:r>
+      <w:r>
+        <w:t xml:space="preserve">. The species that germinated from pig scats were comprised of the native trees </w:t>
       </w:r>
       <w:r>
         <w:rPr>
@@ -4362,10 +3647,7 @@
       </w:r>
       <w:proofErr w:type="spellEnd"/>
       <w:r>
-        <w:t>, and</w:t>
-      </w:r>
-      <w:r>
-        <w:t xml:space="preserve"> </w:t>
+        <w:t xml:space="preserve">, and </w:t>
       </w:r>
       <w:proofErr w:type="spellStart"/>
       <w:r>
@@ -4400,10 +3682,7 @@
         <w:t>,</w:t>
       </w:r>
       <w:r>
-        <w:t xml:space="preserve"> the non-native</w:t>
-      </w:r>
-      <w:r>
-        <w:t xml:space="preserve"> trees </w:t>
+        <w:t xml:space="preserve"> the non-native trees </w:t>
       </w:r>
       <w:r>
         <w:rPr>
@@ -4441,10 +3720,7 @@
       </w:r>
       <w:proofErr w:type="spellEnd"/>
       <w:r>
-        <w:t>, the non-native vines</w:t>
-      </w:r>
-      <w:r>
-        <w:t xml:space="preserve"> </w:t>
+        <w:t xml:space="preserve">, the non-native vines </w:t>
       </w:r>
       <w:proofErr w:type="spellStart"/>
       <w:r>
@@ -4498,10 +3774,7 @@
       </w:r>
       <w:proofErr w:type="spellEnd"/>
       <w:r>
-        <w:t>, and the non-native</w:t>
-      </w:r>
-      <w:r>
-        <w:t xml:space="preserve"> herb </w:t>
+        <w:t xml:space="preserve">, and the non-native herb </w:t>
       </w:r>
       <w:proofErr w:type="spellStart"/>
       <w:r>
@@ -4526,10 +3799,7 @@
       </w:r>
       <w:proofErr w:type="spellEnd"/>
       <w:r>
-        <w:t xml:space="preserve">. </w:t>
-      </w:r>
-      <w:r>
-        <w:t xml:space="preserve">All of these except for </w:t>
+        <w:t xml:space="preserve">. All of these except for </w:t>
       </w:r>
       <w:r>
         <w:rPr>
@@ -4603,98 +3873,52 @@
       <w:r>
         <w:t xml:space="preserve">. </w:t>
       </w:r>
-      <w:r>
-        <w:rPr>
-          <w:highlight w:val="yellow"/>
-        </w:rPr>
+      <w:bookmarkStart w:id="6" w:name="_Hlk484260236"/>
+      <w:r>
         <w:t>Proportional abundance in nature (left hand panel, Figure 3) for each species was calculated by dividing the total count of adults of that species across our fourteen sites</w:t>
       </w:r>
       <w:r>
-        <w:rPr>
-          <w:highlight w:val="yellow"/>
-        </w:rPr>
-        <w:t xml:space="preserve"> </w:t>
-      </w:r>
-      <w:r>
-        <w:rPr>
-          <w:highlight w:val="yellow"/>
-        </w:rPr>
+        <w:t xml:space="preserve"> </w:t>
+      </w:r>
+      <w:r>
         <w:t>and dividing that by the total number of adult tree</w:t>
       </w:r>
       <w:r>
-        <w:rPr>
-          <w:highlight w:val="yellow"/>
-        </w:rPr>
         <w:t xml:space="preserve">s across all sites. </w:t>
       </w:r>
       <w:r>
-        <w:rPr>
-          <w:highlight w:val="yellow"/>
-        </w:rPr>
         <w:t>(Total adult count of one species</w:t>
       </w:r>
       <w:r>
-        <w:rPr>
-          <w:highlight w:val="yellow"/>
-        </w:rPr>
         <w:t xml:space="preserve"> /</w:t>
       </w:r>
       <w:r>
-        <w:rPr>
-          <w:highlight w:val="yellow"/>
-        </w:rPr>
         <w:t xml:space="preserve"> total adult count of all species</w:t>
       </w:r>
       <w:r>
-        <w:rPr>
-          <w:highlight w:val="yellow"/>
-        </w:rPr>
         <w:t xml:space="preserve"> counted on vegetation transects). </w:t>
       </w:r>
-      <w:r>
-        <w:rPr>
-          <w:highlight w:val="yellow"/>
-        </w:rPr>
+      <w:bookmarkEnd w:id="6"/>
+      <w:r>
         <w:t>We</w:t>
       </w:r>
       <w:r>
-        <w:rPr>
-          <w:highlight w:val="yellow"/>
-        </w:rPr>
         <w:t xml:space="preserve"> count</w:t>
       </w:r>
       <w:r>
-        <w:rPr>
-          <w:highlight w:val="yellow"/>
-        </w:rPr>
         <w:t>ed</w:t>
       </w:r>
       <w:r>
-        <w:rPr>
-          <w:highlight w:val="yellow"/>
-        </w:rPr>
         <w:t xml:space="preserve"> only adult trees</w:t>
       </w:r>
       <w:r>
-        <w:rPr>
-          <w:highlight w:val="yellow"/>
-        </w:rPr>
         <w:t xml:space="preserve"> in calculations</w:t>
       </w:r>
       <w:r>
-        <w:rPr>
-          <w:highlight w:val="yellow"/>
-        </w:rPr>
         <w:t xml:space="preserve"> to represent </w:t>
       </w:r>
       <w:r>
-        <w:rPr>
-          <w:highlight w:val="yellow"/>
-        </w:rPr>
-        <w:t>potentially fruiting trees.</w:t>
-      </w:r>
-      <w:r>
-        <w:t xml:space="preserve"> We used a similar approach to calculate the proportional abundance of seedling species found</w:t>
+        <w:t>potentially fruiting trees. We used a similar approach to calculate the proportional abundance of seedling species found</w:t>
       </w:r>
       <w:r>
         <w:t xml:space="preserve"> in pigs scats and deer pellets: the total number of seedlings that germinated from pig scat for a given species was divided by the total number of seedlings of all species that germinated from pig scats. </w:t>
@@ -4712,15 +3936,9 @@
         <w:t xml:space="preserve">most abundant species in nature, suggesting </w:t>
       </w:r>
       <w:r>
-        <w:rPr>
-          <w:highlight w:val="yellow"/>
-        </w:rPr>
         <w:t>some selection for</w:t>
       </w:r>
       <w:r>
-        <w:rPr>
-          <w:highlight w:val="yellow"/>
-        </w:rPr>
         <w:t xml:space="preserve"> certain species.</w:t>
       </w:r>
       <w:r>
@@ -4754,10 +3972,13 @@
         <w:ind w:firstLine="720"/>
       </w:pPr>
       <w:r>
-        <w:t>Strong negative loglinear relationships were detected between the following forest ch</w:t>
-      </w:r>
-      <w:r>
-        <w:t>aracteristics and deer abundance</w:t>
+        <w:t xml:space="preserve">Strong negative loglinear relationships were detected between the following forest </w:t>
+      </w:r>
+      <w:r>
+        <w:t>community abundances</w:t>
+      </w:r>
+      <w:r>
+        <w:t xml:space="preserve"> and deer scat abundance</w:t>
       </w:r>
       <w:r>
         <w:t>:</w:t>
@@ -4766,144 +3987,88 @@
         <w:t xml:space="preserve"> </w:t>
       </w:r>
       <w:r>
-        <w:rPr>
-          <w:highlight w:val="yellow"/>
-        </w:rPr>
         <w:t>total seedling abundance (r</w:t>
       </w:r>
       <w:r>
         <w:rPr>
-          <w:highlight w:val="yellow"/>
           <w:vertAlign w:val="superscript"/>
         </w:rPr>
         <w:t>2</w:t>
       </w:r>
       <w:r>
-        <w:rPr>
-          <w:highlight w:val="yellow"/>
-        </w:rPr>
         <w:t xml:space="preserve"> = 0.707</w:t>
       </w:r>
       <w:r>
-        <w:rPr>
-          <w:highlight w:val="yellow"/>
-        </w:rPr>
         <w:t>, P &lt; 0.001), native seedling abundance (r</w:t>
       </w:r>
       <w:r>
         <w:rPr>
-          <w:highlight w:val="yellow"/>
           <w:vertAlign w:val="superscript"/>
         </w:rPr>
         <w:t>2</w:t>
       </w:r>
       <w:r>
-        <w:rPr>
-          <w:highlight w:val="yellow"/>
-        </w:rPr>
         <w:t xml:space="preserve"> = 0.649</w:t>
       </w:r>
       <w:r>
-        <w:rPr>
-          <w:highlight w:val="yellow"/>
-        </w:rPr>
         <w:t xml:space="preserve">, P &lt; 0.001), </w:t>
       </w:r>
       <w:r>
-        <w:rPr>
-          <w:highlight w:val="yellow"/>
-        </w:rPr>
         <w:t>non-native</w:t>
       </w:r>
       <w:r>
-        <w:rPr>
-          <w:highlight w:val="yellow"/>
-        </w:rPr>
         <w:t xml:space="preserve"> seedling abundance (r</w:t>
       </w:r>
       <w:r>
         <w:rPr>
-          <w:highlight w:val="yellow"/>
           <w:vertAlign w:val="superscript"/>
         </w:rPr>
         <w:t>2</w:t>
       </w:r>
       <w:r>
-        <w:rPr>
-          <w:highlight w:val="yellow"/>
-        </w:rPr>
         <w:t xml:space="preserve"> = 0.792</w:t>
       </w:r>
       <w:r>
-        <w:rPr>
-          <w:highlight w:val="yellow"/>
-        </w:rPr>
         <w:t>, P &lt; 0.001)</w:t>
       </w:r>
       <w:r>
-        <w:rPr>
-          <w:highlight w:val="yellow"/>
-        </w:rPr>
         <w:t>, and</w:t>
       </w:r>
       <w:r>
-        <w:rPr>
-          <w:highlight w:val="yellow"/>
-        </w:rPr>
         <w:t xml:space="preserve"> vine abundance (r</w:t>
       </w:r>
       <w:r>
         <w:rPr>
-          <w:highlight w:val="yellow"/>
           <w:vertAlign w:val="superscript"/>
         </w:rPr>
         <w:t>2</w:t>
       </w:r>
       <w:r>
-        <w:rPr>
-          <w:highlight w:val="yellow"/>
-        </w:rPr>
         <w:t xml:space="preserve"> = 0.792</w:t>
       </w:r>
       <w:r>
-        <w:rPr>
-          <w:highlight w:val="yellow"/>
-        </w:rPr>
         <w:t>, P &lt;0.001) (</w:t>
       </w:r>
       <w:r>
-        <w:rPr>
-          <w:highlight w:val="yellow"/>
-        </w:rPr>
         <w:t>Figure 4</w:t>
       </w:r>
       <w:r>
-        <w:rPr>
-          <w:highlight w:val="yellow"/>
-        </w:rPr>
-        <w:t>).</w:t>
-      </w:r>
-      <w:r>
-        <w:t xml:space="preserve"> </w:t>
+        <w:t xml:space="preserve">). </w:t>
       </w:r>
       <w:r>
         <w:t>In contrast, n</w:t>
       </w:r>
       <w:r>
-        <w:t xml:space="preserve">o </w:t>
-      </w:r>
-      <w:r>
-        <w:t>correlations</w:t>
-      </w:r>
-      <w:r>
-        <w:t xml:space="preserve"> were </w:t>
-      </w:r>
-      <w:r>
-        <w:lastRenderedPageBreak/>
-        <w:t xml:space="preserve">detected between </w:t>
-      </w:r>
-      <w:r>
-        <w:t>these characteristics and pig abundance</w:t>
+        <w:t xml:space="preserve">o correlations were detected between </w:t>
+      </w:r>
+      <w:r>
+        <w:t>vegetation survey results</w:t>
+      </w:r>
+      <w:r>
+        <w:t xml:space="preserve"> and </w:t>
+      </w:r>
+      <w:r>
+        <w:t>pig scat abundance</w:t>
       </w:r>
       <w:r>
         <w:t>.</w:t>
@@ -4940,7 +4105,11 @@
       </w:r>
       <w:proofErr w:type="spellEnd"/>
       <w:r>
-        <w:t xml:space="preserve"> treatment in the</w:t>
+        <w:t xml:space="preserve"> </w:t>
+      </w:r>
+      <w:r>
+        <w:lastRenderedPageBreak/>
+        <w:t>treatment in the</w:t>
       </w:r>
       <w:r>
         <w:t xml:space="preserve"> experiment above, </w:t>
@@ -5068,13 +4237,7 @@
         <w:t xml:space="preserve"> accounting for over 30% of adult tree species surveyed for this study</w:t>
       </w:r>
       <w:r>
-        <w:t xml:space="preserve"> (</w:t>
-      </w:r>
-      <w:r>
-        <w:rPr>
-          <w:highlight w:val="yellow"/>
-        </w:rPr>
-        <w:t>Figure 3</w:t>
+        <w:t xml:space="preserve"> (Figure 3</w:t>
       </w:r>
       <w:r>
         <w:t>, top panel</w:t>
@@ -5154,31 +4317,16 @@
         <w:t xml:space="preserve"> </w:t>
       </w:r>
       <w:r>
-        <w:rPr>
-          <w:highlight w:val="yellow"/>
-        </w:rPr>
         <w:t>Deer</w:t>
       </w:r>
       <w:r>
         <w:t xml:space="preserve"> selectively browse four of the six species tested while </w:t>
       </w:r>
       <w:r>
-        <w:t>avoiding the other two (</w:t>
-      </w:r>
-      <w:r>
-        <w:rPr>
-          <w:highlight w:val="yellow"/>
-        </w:rPr>
-        <w:t>Figure 2</w:t>
-      </w:r>
-      <w:r>
-        <w:rPr>
-          <w:highlight w:val="yellow"/>
-        </w:rPr>
-        <w:t>)</w:t>
-      </w:r>
-      <w:r>
-        <w:t xml:space="preserve">, and as a result, </w:t>
+        <w:t>avoiding the other two (Figure 2</w:t>
+      </w:r>
+      <w:r>
+        <w:t xml:space="preserve">), and as a result, </w:t>
       </w:r>
       <w:r>
         <w:t xml:space="preserve">have potential to </w:t>
@@ -5208,42 +4356,26 @@
         <w:t xml:space="preserve">. </w:t>
       </w:r>
       <w:r>
-        <w:rPr>
-          <w:highlight w:val="yellow"/>
-        </w:rPr>
         <w:t xml:space="preserve">However, </w:t>
       </w:r>
       <w:r>
-        <w:rPr>
-          <w:highlight w:val="yellow"/>
-        </w:rPr>
         <w:t xml:space="preserve">the sheer number of native seeds counted germinating from pig scats came primarily from </w:t>
       </w:r>
       <w:proofErr w:type="spellStart"/>
       <w:r>
-        <w:rPr>
-          <w:highlight w:val="yellow"/>
-        </w:rPr>
         <w:t>two man</w:t>
       </w:r>
       <w:r>
-        <w:rPr>
-          <w:highlight w:val="yellow"/>
-        </w:rPr>
         <w:t>y</w:t>
       </w:r>
       <w:proofErr w:type="spellEnd"/>
       <w:r>
-        <w:rPr>
-          <w:highlight w:val="yellow"/>
-        </w:rPr>
         <w:t xml:space="preserve">-seeded species of fruits: </w:t>
       </w:r>
       <w:proofErr w:type="spellStart"/>
       <w:r>
         <w:rPr>
           <w:i/>
-          <w:highlight w:val="yellow"/>
         </w:rPr>
         <w:t>Morinda</w:t>
       </w:r>
@@ -5251,7 +4383,6 @@
       <w:r>
         <w:rPr>
           <w:i/>
-          <w:highlight w:val="yellow"/>
         </w:rPr>
         <w:t xml:space="preserve"> </w:t>
       </w:r>
@@ -5259,22 +4390,17 @@
       <w:r>
         <w:rPr>
           <w:i/>
-          <w:highlight w:val="yellow"/>
         </w:rPr>
         <w:t>citrifolia</w:t>
       </w:r>
       <w:proofErr w:type="spellEnd"/>
       <w:r>
-        <w:rPr>
-          <w:highlight w:val="yellow"/>
-        </w:rPr>
         <w:t xml:space="preserve"> and </w:t>
       </w:r>
       <w:proofErr w:type="spellStart"/>
       <w:r>
         <w:rPr>
           <w:i/>
-          <w:highlight w:val="yellow"/>
         </w:rPr>
         <w:t>Ficus</w:t>
       </w:r>
@@ -5282,7 +4408,6 @@
       <w:r>
         <w:rPr>
           <w:i/>
-          <w:highlight w:val="yellow"/>
         </w:rPr>
         <w:t xml:space="preserve"> </w:t>
       </w:r>
@@ -5290,19 +4415,12 @@
       <w:r>
         <w:rPr>
           <w:i/>
-          <w:highlight w:val="yellow"/>
         </w:rPr>
         <w:t>prolixa</w:t>
       </w:r>
       <w:proofErr w:type="spellEnd"/>
       <w:r>
-        <w:rPr>
-          <w:highlight w:val="yellow"/>
-        </w:rPr>
-        <w:t>.</w:t>
-      </w:r>
-      <w:r>
-        <w:t xml:space="preserve"> T</w:t>
+        <w:t>. T</w:t>
       </w:r>
       <w:r>
         <w:t>he negative effects of deer were evident across the forest, as there were far more seedlings in areas with few d</w:t>
@@ -5326,10 +4444,7 @@
         <w:t>ted with pig abundance (Figure 4</w:t>
       </w:r>
       <w:r>
-        <w:t>).</w:t>
-      </w:r>
-      <w:r>
-        <w:t xml:space="preserve"> This, in combination with the observation that most mortality in the </w:t>
+        <w:t xml:space="preserve">). This, in combination with the observation that most mortality in the </w:t>
       </w:r>
       <w:proofErr w:type="spellStart"/>
       <w:r>
@@ -5343,17 +4458,7 @@
         <w:t xml:space="preserve"> While the benefits of pigs as seed dispersers were not evident in the seedling community, neither was a negative role for pigs; herbivory by deer is likely to mask any benefits provided via dispersal by pigs. </w:t>
       </w:r>
       <w:r>
-        <w:rPr>
-          <w:highlight w:val="yellow"/>
-        </w:rPr>
-        <w:t xml:space="preserve">Even in a system completely </w:t>
-      </w:r>
-      <w:r>
-        <w:rPr>
-          <w:highlight w:val="yellow"/>
-        </w:rPr>
-        <w:lastRenderedPageBreak/>
-        <w:t>lacking native seed dispersers, the negative effects of deer on seedling presence and abundance was striking.</w:t>
+        <w:t>Even in a system completely lacking native seed dispersers, the negative effects of deer on seedling presence and abundance was striking.</w:t>
       </w:r>
     </w:p>
     <w:p>
@@ -5371,7 +4476,22 @@
           <w:sz w:val="24"/>
           <w:szCs w:val="24"/>
         </w:rPr>
-        <w:t xml:space="preserve">Both native and non-native species germinated from pig scats, while a smaller number and diversity of seedlings that only included non-native species germinated from deer scats. The most abundant seedlings in pig scats were from many-seeded fruit species with small seeds. The high number of seeds per fruit in a given </w:t>
+        <w:lastRenderedPageBreak/>
+        <w:t xml:space="preserve">Both native and non-native species germinated from pig scats, while a smaller number and </w:t>
+      </w:r>
+      <w:r>
+        <w:rPr>
+          <w:sz w:val="24"/>
+          <w:szCs w:val="24"/>
+        </w:rPr>
+        <w:t>species richness</w:t>
+      </w:r>
+      <w:r>
+        <w:rPr>
+          <w:sz w:val="24"/>
+          <w:szCs w:val="24"/>
+        </w:rPr>
+        <w:t xml:space="preserve"> of seedlings that only included non-native species germinated from deer scats. The most abundant seedlings in pig scats were from many-seeded fruit species with small seeds. The high number of seeds per fruit in a given </w:t>
       </w:r>
       <w:r>
         <w:rPr>
@@ -5422,22 +4542,30 @@
           <w:sz w:val="24"/>
           <w:szCs w:val="24"/>
         </w:rPr>
-        <w:t>C.</w:t>
-      </w:r>
-      <w:r>
-        <w:rPr>
-          <w:i/>
-          <w:sz w:val="24"/>
-          <w:szCs w:val="24"/>
-        </w:rPr>
-        <w:t xml:space="preserve"> papaya </w:t>
-      </w:r>
-      <w:r>
-        <w:rPr>
-          <w:sz w:val="24"/>
-          <w:szCs w:val="24"/>
-        </w:rPr>
-        <w:t xml:space="preserve">fruit contributes to the likelihood of germinating from scat once the fruit is encountered by a pig in the forest. Both </w:t>
+        <w:t xml:space="preserve">C. papaya </w:t>
+      </w:r>
+      <w:r>
+        <w:rPr>
+          <w:sz w:val="24"/>
+          <w:szCs w:val="24"/>
+        </w:rPr>
+        <w:t>fruit contributes to the likelihood of germin</w:t>
+      </w:r>
+      <w:bookmarkStart w:id="7" w:name="_GoBack"/>
+      <w:bookmarkEnd w:id="7"/>
+      <w:r>
+        <w:rPr>
+          <w:sz w:val="24"/>
+          <w:szCs w:val="24"/>
+        </w:rPr>
+        <w:t xml:space="preserve">ating from scat once the fruit is encountered by a pig in the forest. </w:t>
+      </w:r>
+      <w:r>
+        <w:rPr>
+          <w:sz w:val="24"/>
+          <w:szCs w:val="24"/>
+        </w:rPr>
+        <w:t xml:space="preserve">We know from unpublished data from a related project that </w:t>
       </w:r>
       <w:r>
         <w:rPr>
@@ -5462,6 +4590,70 @@
           <w:sz w:val="24"/>
           <w:szCs w:val="24"/>
         </w:rPr>
+        <w:t xml:space="preserve"> has an average of 115 seeds per fruit and </w:t>
+      </w:r>
+      <w:proofErr w:type="spellStart"/>
+      <w:r>
+        <w:rPr>
+          <w:i/>
+          <w:sz w:val="24"/>
+          <w:szCs w:val="24"/>
+        </w:rPr>
+        <w:t>Ficus</w:t>
+      </w:r>
+      <w:proofErr w:type="spellEnd"/>
+      <w:r>
+        <w:rPr>
+          <w:sz w:val="24"/>
+          <w:szCs w:val="24"/>
+        </w:rPr>
+        <w:t xml:space="preserve"> sp. And </w:t>
+      </w:r>
+      <w:r>
+        <w:rPr>
+          <w:i/>
+          <w:sz w:val="24"/>
+          <w:szCs w:val="24"/>
+        </w:rPr>
+        <w:t>C. papaya</w:t>
+      </w:r>
+      <w:r>
+        <w:rPr>
+          <w:sz w:val="24"/>
+          <w:szCs w:val="24"/>
+        </w:rPr>
+        <w:t xml:space="preserve"> both have well over 200 seeds per fruit. </w:t>
+      </w:r>
+      <w:r>
+        <w:rPr>
+          <w:sz w:val="24"/>
+          <w:szCs w:val="24"/>
+        </w:rPr>
+        <w:t xml:space="preserve">Both </w:t>
+      </w:r>
+      <w:r>
+        <w:rPr>
+          <w:i/>
+          <w:sz w:val="24"/>
+          <w:szCs w:val="24"/>
+        </w:rPr>
+        <w:t xml:space="preserve">M. </w:t>
+      </w:r>
+      <w:proofErr w:type="spellStart"/>
+      <w:r>
+        <w:rPr>
+          <w:i/>
+          <w:sz w:val="24"/>
+          <w:szCs w:val="24"/>
+        </w:rPr>
+        <w:t>citrifolia</w:t>
+      </w:r>
+      <w:proofErr w:type="spellEnd"/>
+      <w:r>
+        <w:rPr>
+          <w:sz w:val="24"/>
+          <w:szCs w:val="24"/>
+        </w:rPr>
         <w:t xml:space="preserve"> and </w:t>
       </w:r>
       <w:r>
@@ -5709,28 +4901,18 @@
         </w:rPr>
         <w:t xml:space="preserve"> </w:t>
       </w:r>
-      <w:bookmarkStart w:id="5" w:name="_Hlk484093451"/>
-      <w:r>
-        <w:rPr>
-          <w:sz w:val="24"/>
-          <w:szCs w:val="24"/>
-          <w:highlight w:val="yellow"/>
-        </w:rPr>
-        <w:t>Further studies would be needed</w:t>
-      </w:r>
-      <w:r>
-        <w:rPr>
-          <w:sz w:val="24"/>
-          <w:szCs w:val="24"/>
-          <w:highlight w:val="yellow"/>
-        </w:rPr>
-        <w:t xml:space="preserve"> to determine if pigs are actually dispersing these species in to disturbed edges and gaps, but both tree species are very common in secondary forests </w:t>
-      </w:r>
-      <w:r>
-        <w:rPr>
-          <w:sz w:val="24"/>
-          <w:szCs w:val="24"/>
-          <w:highlight w:val="yellow"/>
+      <w:bookmarkStart w:id="8" w:name="_Hlk484093451"/>
+      <w:r>
+        <w:rPr>
+          <w:sz w:val="24"/>
+          <w:szCs w:val="24"/>
+        </w:rPr>
+        <w:t xml:space="preserve">Further studies would be needed to determine if pigs are actually dispersing these species in to disturbed edges and gaps, but both tree species are very common in secondary forests </w:t>
+      </w:r>
+      <w:r>
+        <w:rPr>
+          <w:sz w:val="24"/>
+          <w:szCs w:val="24"/>
         </w:rPr>
         <w:t xml:space="preserve">in Guam </w:t>
       </w:r>
@@ -5738,18 +4920,10 @@
         <w:rPr>
           <w:sz w:val="24"/>
           <w:szCs w:val="24"/>
-          <w:highlight w:val="yellow"/>
-        </w:rPr>
-        <w:t>that were formerly cleared land (which were not surveyed for this study) that also have evidence of pig presence like scat, wallows, and rooting.</w:t>
-      </w:r>
-      <w:r>
-        <w:rPr>
-          <w:sz w:val="24"/>
-          <w:szCs w:val="24"/>
-        </w:rPr>
-        <w:t xml:space="preserve"> </w:t>
-      </w:r>
-      <w:bookmarkEnd w:id="5"/>
+        </w:rPr>
+        <w:t xml:space="preserve">that were formerly cleared land (which were not surveyed for this study) that also have evidence of pig presence like scat, wallows, and rooting. </w:t>
+      </w:r>
+      <w:bookmarkEnd w:id="8"/>
     </w:p>
     <w:p>
       <w:pPr>
@@ -5766,14 +4940,7 @@
           <w:sz w:val="24"/>
           <w:szCs w:val="24"/>
         </w:rPr>
-        <w:t>Because</w:t>
-      </w:r>
-      <w:r>
-        <w:rPr>
-          <w:sz w:val="24"/>
-          <w:szCs w:val="24"/>
-        </w:rPr>
-        <w:t xml:space="preserve"> </w:t>
+        <w:t xml:space="preserve">Because </w:t>
       </w:r>
       <w:r>
         <w:rPr>
@@ -5829,28 +4996,7 @@
           <w:sz w:val="24"/>
           <w:szCs w:val="24"/>
         </w:rPr>
-        <w:t>eer are</w:t>
-      </w:r>
-      <w:r>
-        <w:rPr>
-          <w:sz w:val="24"/>
-          <w:szCs w:val="24"/>
-        </w:rPr>
-        <w:t xml:space="preserve"> not replacing a lost ecol</w:t>
-      </w:r>
-      <w:r>
-        <w:rPr>
-          <w:sz w:val="24"/>
-          <w:szCs w:val="24"/>
-        </w:rPr>
-        <w:t>ogical function, but instead have</w:t>
-      </w:r>
-      <w:r>
-        <w:rPr>
-          <w:sz w:val="24"/>
-          <w:szCs w:val="24"/>
-        </w:rPr>
-        <w:t xml:space="preserve"> a strongly negative impact on </w:t>
+        <w:t xml:space="preserve">eer are not replacing a lost ecological function, but instead have a strongly negative impact on </w:t>
       </w:r>
       <w:r>
         <w:rPr>
@@ -5864,7 +5010,15 @@
           <w:sz w:val="24"/>
           <w:szCs w:val="24"/>
         </w:rPr>
-        <w:t>ng forest regeneration (Figure 4</w:t>
+        <w:t xml:space="preserve">ng forest regeneration (Figure </w:t>
+      </w:r>
+      <w:r>
+        <w:rPr>
+          <w:sz w:val="24"/>
+          <w:szCs w:val="24"/>
+        </w:rPr>
+        <w:lastRenderedPageBreak/>
+        <w:t>4</w:t>
       </w:r>
       <w:r>
         <w:rPr>
@@ -5892,15 +5046,7 @@
           <w:sz w:val="24"/>
           <w:szCs w:val="24"/>
         </w:rPr>
-        <w:t xml:space="preserve">and two of the most </w:t>
-      </w:r>
-      <w:r>
-        <w:rPr>
-          <w:sz w:val="24"/>
-          <w:szCs w:val="24"/>
-        </w:rPr>
-        <w:lastRenderedPageBreak/>
-        <w:t>common adult species in the forests on Guam</w:t>
+        <w:t>and two of the most common adult species in the forests on Guam</w:t>
       </w:r>
       <w:r>
         <w:rPr>
@@ -6078,14 +5224,7 @@
           <w:sz w:val="24"/>
           <w:szCs w:val="24"/>
         </w:rPr>
-        <w:t>.</w:t>
-      </w:r>
-      <w:r>
-        <w:rPr>
-          <w:sz w:val="24"/>
-          <w:szCs w:val="24"/>
-        </w:rPr>
-        <w:t xml:space="preserve"> </w:t>
+        <w:t xml:space="preserve">. </w:t>
       </w:r>
       <w:r>
         <w:rPr>
@@ -6253,14 +5392,7 @@
           <w:sz w:val="24"/>
           <w:szCs w:val="24"/>
         </w:rPr>
-        <w:t>.</w:t>
-      </w:r>
-      <w:r>
-        <w:rPr>
-          <w:sz w:val="24"/>
-          <w:szCs w:val="24"/>
-        </w:rPr>
-        <w:t xml:space="preserve"> </w:t>
+        <w:t xml:space="preserve">. </w:t>
       </w:r>
     </w:p>
     <w:p>
@@ -6336,20 +5468,25 @@
         </w:rPr>
         <w:t xml:space="preserve"> </w:t>
       </w:r>
-      <w:bookmarkStart w:id="6" w:name="_Hlk484092348"/>
-      <w:r>
-        <w:rPr>
-          <w:sz w:val="24"/>
-          <w:szCs w:val="24"/>
-          <w:highlight w:val="yellow"/>
-        </w:rPr>
-        <w:t>We acknowledge that pig scat may not be a good proxy for abundance in these forest types, and this may have played a role in our inability to detect correlations between pig scat abundance and plant community characteristics</w:t>
-      </w:r>
-      <w:r>
-        <w:rPr>
-          <w:sz w:val="24"/>
-          <w:szCs w:val="24"/>
-          <w:highlight w:val="yellow"/>
+      <w:bookmarkStart w:id="9" w:name="_Hlk484092348"/>
+      <w:r>
+        <w:rPr>
+          <w:sz w:val="24"/>
+          <w:szCs w:val="24"/>
+        </w:rPr>
+        <w:t xml:space="preserve">We acknowledge that pig scat may not be a good proxy for abundance in these forest types, and this may have played a role in our inability to detect correlations between pig scat abundance and plant community </w:t>
+      </w:r>
+      <w:r>
+        <w:rPr>
+          <w:sz w:val="24"/>
+          <w:szCs w:val="24"/>
+        </w:rPr>
+        <w:t>composition</w:t>
+      </w:r>
+      <w:r>
+        <w:rPr>
+          <w:sz w:val="24"/>
+          <w:szCs w:val="24"/>
         </w:rPr>
         <w:t xml:space="preserve">. </w:t>
       </w:r>
@@ -6357,7 +5494,6 @@
         <w:rPr>
           <w:sz w:val="24"/>
           <w:szCs w:val="24"/>
-          <w:highlight w:val="yellow"/>
         </w:rPr>
         <w:t>Still, u</w:t>
       </w:r>
@@ -6365,7 +5501,6 @@
         <w:rPr>
           <w:sz w:val="24"/>
           <w:szCs w:val="24"/>
-          <w:highlight w:val="yellow"/>
         </w:rPr>
         <w:t xml:space="preserve">nlike </w:t>
       </w:r>
@@ -6373,7 +5508,6 @@
         <w:rPr>
           <w:sz w:val="24"/>
           <w:szCs w:val="24"/>
-          <w:highlight w:val="yellow"/>
         </w:rPr>
         <w:t>other forest types</w:t>
       </w:r>
@@ -6381,7 +5515,6 @@
         <w:rPr>
           <w:sz w:val="24"/>
           <w:szCs w:val="24"/>
-          <w:highlight w:val="yellow"/>
         </w:rPr>
         <w:t xml:space="preserve">, </w:t>
       </w:r>
@@ -6389,7 +5522,6 @@
         <w:rPr>
           <w:sz w:val="24"/>
           <w:szCs w:val="24"/>
-          <w:highlight w:val="yellow"/>
         </w:rPr>
         <w:t>t</w:t>
       </w:r>
@@ -6397,7 +5529,6 @@
         <w:rPr>
           <w:sz w:val="24"/>
           <w:szCs w:val="24"/>
-          <w:highlight w:val="yellow"/>
         </w:rPr>
         <w:t>he forest floor in a limestone karst forest is rocky and rigid</w:t>
       </w:r>
@@ -6405,15 +5536,13 @@
         <w:rPr>
           <w:sz w:val="24"/>
           <w:szCs w:val="24"/>
-          <w:highlight w:val="yellow"/>
-        </w:rPr>
-        <w:t xml:space="preserve"> </w:t>
-      </w:r>
-      <w:r>
-        <w:rPr>
-          <w:sz w:val="24"/>
-          <w:szCs w:val="24"/>
-          <w:highlight w:val="yellow"/>
+        </w:rPr>
+        <w:t xml:space="preserve"> </w:t>
+      </w:r>
+      <w:r>
+        <w:rPr>
+          <w:sz w:val="24"/>
+          <w:szCs w:val="24"/>
         </w:rPr>
         <w:fldChar w:fldCharType="begin" w:fldLock="1"/>
       </w:r>
@@ -6421,7 +5550,6 @@
         <w:rPr>
           <w:sz w:val="24"/>
           <w:szCs w:val="24"/>
-          <w:highlight w:val="yellow"/>
         </w:rPr>
         <w:instrText xml:space="preserve"> ADDIN PAPERS2_CITATIONS &lt;citation&gt;&lt;uuid&gt;BB099632-1066-4EB1-8B83-99723DCA5A8E&lt;/uuid&gt;&lt;priority&gt;0&lt;/priority&gt;&lt;publications&gt;&lt;publication&gt;&lt;doi&gt;10.5962/bhl.title.100395&lt;/doi&gt;&lt;publication_date&gt;99199100000000000000200000&lt;/publication_date&gt;&lt;subtype&gt;0&lt;/subtype&gt;&lt;title&gt;Trees and shrubs of the Northern Mariana Islands&lt;/title&gt;&lt;type&gt;0&lt;/type&gt;&lt;uuid&gt;10332b99-0997-422d-b5ea-29711346a44d&lt;/uuid&gt;&lt;authors&gt;&lt;author&gt;&lt;lastName&gt;Raulerson&lt;/lastName&gt;&lt;firstName&gt;L&lt;/firstName&gt;&lt;/author&gt;&lt;author&gt;&lt;lastName&gt;Rinehart&lt;/lastName&gt;&lt;firstName&gt;A&lt;/firstName&gt;&lt;middleNames&gt;F&lt;/middleNames&gt;&lt;/author&gt;&lt;/authors&gt;&lt;editors /&gt;&lt;translators /&gt;&lt;photographers /&gt;&lt;livfe_id /&gt;&lt;citekey&gt;Raulerson:1991bf&lt;/citekey&gt;&lt;subtitle p4:nil="true" xmlns:p4="http://www.w3.org/2001/XMLSchema-instance" /&gt;&lt;submission_date /&gt;&lt;revision_date /&gt;&lt;accepted_date /&gt;&lt;is_bundle&gt;0&lt;/is_bundle&gt;&lt;bundle p4:nil="true" xmlns:p4="http://www.w3.org/2001/XMLSchema-instance" /&gt;&lt;url p4:nil="true" xmlns:p4="http://www.w3.org/2001/XMLSchema-instance" /&gt;&lt;/publication&gt;&lt;publication&gt;&lt;publication_date&gt;99197000000000000000200000&lt;/publication_date&gt;&lt;publisher&gt;Guam, University of Guam&lt;/publisher&gt;&lt;subtype&gt;0&lt;/subtype&gt;&lt;title&gt;flora of Guam&lt;/title&gt;&lt;type&gt;0&lt;/type&gt;&lt;uuid&gt;cbf83892-9611-4451-b960-61039ebaa2b7&lt;/uuid&gt;&lt;authors&gt;&lt;author&gt;&lt;lastName&gt;Stone&lt;/lastName&gt;&lt;firstName&gt;B&lt;/firstName&gt;&lt;middleNames&gt;C&lt;/middleNames&gt;&lt;/author&gt;&lt;/authors&gt;&lt;editors /&gt;&lt;translators /&gt;&lt;photographers /&gt;&lt;livfe_id /&gt;&lt;citekey&gt;Stone:1970wj&lt;/citekey&gt;&lt;subtitle p4:nil="true" xmlns:p4="http://www.w3.org/2001/XMLSchema-instance" /&gt;&lt;submission_date /&gt;&lt;revision_date /&gt;&lt;accepted_date /&gt;&lt;is_bundle&gt;0&lt;/is_bundle&gt;&lt;bundle p4:nil="true" xmlns:p4="http://www.w3.org/2001/XMLSchema-instance" /&gt;&lt;url&gt;http://agris.fao.org/agris-search/search.do?recordID=US201300485335&lt;/url&gt;&lt;/publication&gt;&lt;/publications&gt;&lt;cites /&gt;&lt;/citation&gt;</w:instrText>
       </w:r>
@@ -6429,7 +5557,6 @@
         <w:rPr>
           <w:sz w:val="24"/>
           <w:szCs w:val="24"/>
-          <w:highlight w:val="yellow"/>
         </w:rPr>
         <w:fldChar w:fldCharType="separate"/>
       </w:r>
@@ -6437,7 +5564,6 @@
         <w:rPr>
           <w:sz w:val="24"/>
           <w:szCs w:val="24"/>
-          <w:highlight w:val="yellow"/>
         </w:rPr>
         <w:t>[29,31]</w:t>
       </w:r>
@@ -6445,7 +5571,6 @@
         <w:rPr>
           <w:sz w:val="24"/>
           <w:szCs w:val="24"/>
-          <w:highlight w:val="yellow"/>
         </w:rPr>
         <w:fldChar w:fldCharType="end"/>
       </w:r>
@@ -6453,23 +5578,21 @@
         <w:rPr>
           <w:sz w:val="24"/>
           <w:szCs w:val="24"/>
-          <w:highlight w:val="yellow"/>
         </w:rPr>
         <w:t>, which would be difficult for pigs to root and wallow in, thereby limiting the extent of their damage to seedlings.</w:t>
       </w:r>
-      <w:bookmarkEnd w:id="6"/>
-      <w:r>
-        <w:rPr>
-          <w:sz w:val="24"/>
-          <w:szCs w:val="24"/>
-        </w:rPr>
-        <w:t xml:space="preserve"> </w:t>
-      </w:r>
-      <w:r>
-        <w:rPr>
-          <w:sz w:val="24"/>
-          <w:szCs w:val="24"/>
-          <w:highlight w:val="yellow"/>
+      <w:bookmarkEnd w:id="9"/>
+      <w:r>
+        <w:rPr>
+          <w:sz w:val="24"/>
+          <w:szCs w:val="24"/>
+        </w:rPr>
+        <w:t xml:space="preserve"> </w:t>
+      </w:r>
+      <w:r>
+        <w:rPr>
+          <w:sz w:val="24"/>
+          <w:szCs w:val="24"/>
         </w:rPr>
         <w:t xml:space="preserve">In contrast, feral pigs in Hawaii and Malaysia cause seedling mortality, increase erosion, affect biogeochemical cycling, and spread invasive plants </w:t>
       </w:r>
@@ -6477,7 +5600,6 @@
         <w:rPr>
           <w:sz w:val="24"/>
           <w:szCs w:val="24"/>
-          <w:highlight w:val="yellow"/>
         </w:rPr>
         <w:fldChar w:fldCharType="begin" w:fldLock="1"/>
       </w:r>
@@ -6485,7 +5607,6 @@
         <w:rPr>
           <w:sz w:val="24"/>
           <w:szCs w:val="24"/>
-          <w:highlight w:val="yellow"/>
         </w:rPr>
         <w:instrText xml:space="preserve"> ADDIN PAPERS2_CITATIONS &lt;citation&gt;&lt;uuid&gt;83BDCDBA-6F7A-423C-8054-E52D67D66A85&lt;/uuid&gt;&lt;priority&gt;0&lt;/priority&gt;&lt;publications&gt;&lt;publication&gt;&lt;doi&gt;10.1007/bf00124953&lt;/doi&gt;&lt;number&gt;1&lt;/number&gt;&lt;publication_date&gt;99199100000000000000200000&lt;/publication_date&gt;&lt;startpage&gt;55&lt;/startpage&gt;&lt;subtype&gt;400&lt;/subtype&gt;&lt;title&gt;Association between feral pig disturbance and the composition of some alien plant assemblages in Hawaii Volcanoes National Park&lt;/title&gt;&lt;type&gt;400&lt;/type&gt;&lt;volume&gt;95&lt;/volume&gt;&lt;uuid&gt;ccfa905d-d806-4928-972a-4fc22edad6c3&lt;/uuid&gt;&lt;authors&gt;&lt;author&gt;&lt;lastName&gt;Aplet&lt;/lastName&gt;&lt;firstName&gt;G&lt;/firstName&gt;&lt;middleNames&gt;H&lt;/middleNames&gt;&lt;/author&gt;&lt;author&gt;&lt;lastName&gt;Anderson&lt;/lastName&gt;&lt;firstName&gt;S&lt;/firstName&gt;&lt;middleNames&gt;J&lt;/middleNames&gt;&lt;/author&gt;&lt;author&gt;&lt;lastName&gt;Stone&lt;/lastName&gt;&lt;firstName&gt;C&lt;/firstName&gt;&lt;middleNames&gt;P&lt;/middleNames&gt;&lt;/author&gt;&lt;/authors&gt;&lt;editors /&gt;&lt;translators /&gt;&lt;photographers /&gt;&lt;livfe_id /&gt;&lt;citekey&gt;Aplet:1991dw&lt;/citekey&gt;&lt;subtitle p4:nil="true" xmlns:p4="http://www.w3.org/2001/XMLSchema-instance" /&gt;&lt;submission_date /&gt;&lt;revision_date /&gt;&lt;accepted_date /&gt;&lt;is_bundle&gt;0&lt;/is_bundle&gt;&lt;bundle&gt;&lt;type&gt;-100&lt;/type&gt;&lt;subtype&gt;-100&lt;/subtype&gt;&lt;livfeID /&gt;&lt;citekey&gt;:0tw&lt;/citekey&gt;&lt;title&gt;Vegetatio&lt;/title&gt;&lt;/bundle&gt;&lt;url&gt;http://dx.doi.org/10.1007/bf00124953&lt;/url&gt;&lt;/publication&gt;&lt;publication&gt;&lt;doi&gt;10.1007/s10530-013-0508-x&lt;/doi&gt;&lt;number&gt;1&lt;/number&gt;&lt;publication_date&gt;99201400000000000000200000&lt;/publication_date&gt;&lt;startpage&gt;125&lt;/startpage&gt;&lt;subtype&gt;400&lt;/subtype&gt;&lt;title&gt;Vegetation response to removal of non-native feral pigs from Hawaiian tropical montane wet forest&lt;/title&gt;&lt;type&gt;400&lt;/type&gt;&lt;volume&gt;16&lt;/volume&gt;&lt;uuid&gt;7cc719fd-ef69-4cd6-86b2-3c1c7c949126&lt;/uuid&gt;&lt;authors&gt;&lt;author&gt;&lt;lastName&gt;Cole&lt;/lastName&gt;&lt;firstName&gt;R&lt;/firstName&gt;&lt;middleNames&gt;J&lt;/middleNames&gt;&lt;/author&gt;&lt;author&gt;&lt;lastName&gt;Litton&lt;/lastName&gt;&lt;firstName&gt;C&lt;/firstName&gt;&lt;middleNames&gt;M&lt;/middleNames&gt;&lt;/author&gt;&lt;/authors&gt;&lt;editors /&gt;&lt;translators /&gt;&lt;photographers /&gt;&lt;livfe_id /&gt;&lt;citekey&gt;Cole:2014dz&lt;/citekey&gt;&lt;subtitle p4:nil="true" xmlns:p4="http://www.w3.org/2001/XMLSchema-instance" /&gt;&lt;submission_date /&gt;&lt;revision_date /&gt;&lt;accepted_date /&gt;&lt;is_bundle&gt;0&lt;/is_bundle&gt;&lt;bundle&gt;&lt;type&gt;-100&lt;/type&gt;&lt;subtype&gt;-100&lt;/subtype&gt;&lt;livfeID /&gt;&lt;citekey&gt;:0uz&lt;/citekey&gt;&lt;title&gt;Biological Invasions&lt;/title&gt;&lt;/bundle&gt;&lt;url&gt;http://dx.doi.org/10.1007/s10530-013-0508-x&lt;/url&gt;&lt;/publication&gt;&lt;publication&gt;&lt;doi&gt;10.1007/s10530-013-0503-2&lt;/doi&gt;&lt;number&gt;1&lt;/number&gt;&lt;publication_date&gt;99201400000000000000200000&lt;/publication_date&gt;&lt;startpage&gt;63&lt;/startpage&gt;&lt;subtype&gt;400&lt;/subtype&gt;&lt;title&gt;Invasive feral pigs impact native tree ferns and woody seedlings in Hawaiian forest&lt;/title&gt;&lt;type&gt;400&lt;/type&gt;&lt;volume&gt;16&lt;/volume&gt;&lt;uuid&gt;90e99e2e-5114-45f9-93b8-742c198bf84a&lt;/uuid&gt;&lt;authors&gt;&lt;author&gt;&lt;lastName&gt;Murphy&lt;/lastName&gt;&lt;firstName&gt;M&lt;/firstName&gt;&lt;middleNames&gt;J&lt;/middleNames&gt;&lt;/author&gt;&lt;author&gt;&lt;lastName&gt;Inman&lt;/lastName&gt;&lt;firstName&gt;F&lt;/firstName&gt;&lt;/author&gt;&lt;/authors&gt;&lt;editors /&gt;&lt;translators /&gt;&lt;photographers /&gt;&lt;livfe_id /&gt;&lt;citekey&gt;Murphy:2014eqba&lt;/citekey&gt;&lt;subtitle p4:nil="true" xmlns:p4="http://www.w3.org/2001/XMLSchema-instance" /&gt;&lt;submission_date /&gt;&lt;revision_date /&gt;&lt;accepted_date /&gt;&lt;is_bundle&gt;0&lt;/is_bundle&gt;&lt;bundle&gt;&lt;type&gt;-100&lt;/type&gt;&lt;subtype&gt;-100&lt;/subtype&gt;&lt;livfeID /&gt;&lt;citekey&gt;:0uz&lt;/citekey&gt;&lt;title&gt;Biological Invasions&lt;/title&gt;&lt;/bundle&gt;&lt;url&gt;http://dx.doi.org/10.1007/s10530-013-0503-2&lt;/url&gt;&lt;/publication&gt;&lt;publication&gt;&lt;publication_date&gt;99200100000000000000200000&lt;/publication_date&gt;&lt;subtype&gt;400&lt;/subtype&gt;&lt;title&gt;Hyper-abundance of Native Wild Pigs (Sus scrofa) in a Lowland Dipterocarp Rain Forest of Peninsular Malaysia 1&lt;/title&gt;&lt;type&gt;400&lt;/type&gt;&lt;uuid&gt;aba330d6-6658-4b59-97a6-01d4720b2ca2&lt;/uuid&gt;&lt;authors&gt;&lt;author&gt;&lt;lastName&gt;Ickes&lt;/lastName&gt;&lt;firstName&gt;K&lt;/firstName&gt;&lt;/author&gt;&lt;/authors&gt;&lt;editors /&gt;&lt;translators /&gt;&lt;photographers /&gt;&lt;livfe_id /&gt;&lt;citekey&gt;Ickes:2001tq&lt;/citekey&gt;&lt;subtitle p4:nil="true" xmlns:p4="http://www.w3.org/2001/XMLSchema-instance" /&gt;&lt;submission_date /&gt;&lt;revision_date /&gt;&lt;accepted_date /&gt;&lt;is_bundle&gt;0&lt;/is_bundle&gt;&lt;bundle&gt;&lt;type&gt;-100&lt;/type&gt;&lt;subtype&gt;-100&lt;/subtype&gt;&lt;livfeID /&gt;&lt;citekey&gt;:0wg&lt;/citekey&gt;&lt;title&gt;Biotropica&lt;/title&gt;&lt;/bundle&gt;&lt;url&gt;http://www.bioone.org/doi/abs/10.1646/0006-3606(2001)033%5B0682:HAONWP%5D2.0.CO%3B2&lt;/url&gt;&lt;/publication&gt;&lt;/publications&gt;&lt;cites /&gt;&lt;/citation&gt;</w:instrText>
       </w:r>
@@ -6493,7 +5614,6 @@
         <w:rPr>
           <w:sz w:val="24"/>
           <w:szCs w:val="24"/>
-          <w:highlight w:val="yellow"/>
         </w:rPr>
         <w:fldChar w:fldCharType="separate"/>
       </w:r>
@@ -6501,7 +5621,6 @@
         <w:rPr>
           <w:sz w:val="24"/>
           <w:szCs w:val="24"/>
-          <w:highlight w:val="yellow"/>
         </w:rPr>
         <w:t>[17,37-39]</w:t>
       </w:r>
@@ -6509,7 +5628,6 @@
         <w:rPr>
           <w:sz w:val="24"/>
           <w:szCs w:val="24"/>
-          <w:highlight w:val="yellow"/>
         </w:rPr>
         <w:fldChar w:fldCharType="end"/>
       </w:r>
@@ -6517,7 +5635,6 @@
         <w:rPr>
           <w:sz w:val="24"/>
           <w:szCs w:val="24"/>
-          <w:highlight w:val="yellow"/>
         </w:rPr>
         <w:t>. These damaging proces</w:t>
       </w:r>
@@ -6525,7 +5642,6 @@
         <w:rPr>
           <w:sz w:val="24"/>
           <w:szCs w:val="24"/>
-          <w:highlight w:val="yellow"/>
         </w:rPr>
         <w:t>ses are unlikely to impact</w:t>
       </w:r>
@@ -6533,7 +5649,6 @@
         <w:rPr>
           <w:sz w:val="24"/>
           <w:szCs w:val="24"/>
-          <w:highlight w:val="yellow"/>
         </w:rPr>
         <w:t xml:space="preserve"> the rocky substrates in</w:t>
       </w:r>
@@ -6541,7 +5656,6 @@
         <w:rPr>
           <w:sz w:val="24"/>
           <w:szCs w:val="24"/>
-          <w:highlight w:val="yellow"/>
         </w:rPr>
         <w:t xml:space="preserve"> limestone k</w:t>
       </w:r>
@@ -6549,7 +5663,6 @@
         <w:rPr>
           <w:sz w:val="24"/>
           <w:szCs w:val="24"/>
-          <w:highlight w:val="yellow"/>
         </w:rPr>
         <w:t>arst forests</w:t>
       </w:r>
@@ -6718,7 +5831,6 @@
         <w:rPr>
           <w:sz w:val="24"/>
           <w:szCs w:val="24"/>
-          <w:highlight w:val="yellow"/>
         </w:rPr>
         <w:t>We encourage more studies into the distribution, abundance, and potential seed dispersal capabilities of pigs in Guam.</w:t>
       </w:r>
@@ -6859,10 +5971,7 @@
         <w:fldChar w:fldCharType="end"/>
       </w:r>
       <w:r>
-        <w:t xml:space="preserve">. </w:t>
-      </w:r>
-      <w:r>
-        <w:t>Natural resource managers would be aided by discerning which non-native species serve important functions</w:t>
+        <w:t>. Natural resource managers would be aided by discerning which non-native species serve important functions</w:t>
       </w:r>
       <w:r>
         <w:t xml:space="preserve"> </w:t>
@@ -6871,13 +5980,7 @@
         <w:t xml:space="preserve">and </w:t>
       </w:r>
       <w:r>
-        <w:t xml:space="preserve">which species are </w:t>
-      </w:r>
-      <w:r>
-        <w:t>especially</w:t>
-      </w:r>
-      <w:r>
-        <w:t xml:space="preserve"> destructive </w:t>
+        <w:t xml:space="preserve">which species are especially destructive </w:t>
       </w:r>
       <w:r>
         <w:t xml:space="preserve">in </w:t>
@@ -6952,10 +6055,7 @@
         <w:t xml:space="preserve"> act as</w:t>
       </w:r>
       <w:r>
-        <w:t xml:space="preserve"> a temporary placeholder until species reintroductions can occur.</w:t>
-      </w:r>
-      <w:r>
-        <w:t xml:space="preserve"> Restoring a functioning ecosystem rather than the exact original complement of species, or considering restoration an iterative process with strategic and temporary use of non-natives, may be more feasible for highly degraded ecosystems </w:t>
+        <w:t xml:space="preserve"> a temporary placeholder until species reintroductions can occur. Restoring a functioning ecosystem rather than the exact original complement of species, or considering restoration an iterative process with strategic and temporary use of non-natives, may be more feasible for highly degraded ecosystems </w:t>
       </w:r>
       <w:r>
         <w:fldChar w:fldCharType="begin" w:fldLock="1"/>
@@ -7317,26 +6417,14 @@
         <w:t>24</w:t>
       </w:r>
       <w:r>
-        <w:t>,</w:t>
-      </w:r>
-      <w:r>
-        <w:t xml:space="preserve"> 599-605.</w:t>
-      </w:r>
-      <w:r>
-        <w:t xml:space="preserve"> (</w:t>
+        <w:t>, 599-605. (</w:t>
       </w:r>
       <w:hyperlink r:id="rId16" w:history="1">
         <w:r>
           <w:rPr>
             <w:rStyle w:val="Hyperlink"/>
           </w:rPr>
-          <w:t xml:space="preserve">doi: </w:t>
-        </w:r>
-        <w:r>
-          <w:rPr>
-            <w:rStyle w:val="Hyperlink"/>
-          </w:rPr>
-          <w:t>10.1016/j.tree.2009.05.012</w:t>
+          <w:t>doi: 10.1016/j.tree.2009.05.012</w:t>
         </w:r>
       </w:hyperlink>
       <w:r>
@@ -7408,26 +6496,14 @@
         <w:t>2</w:t>
       </w:r>
       <w:r>
-        <w:t>,</w:t>
-      </w:r>
-      <w:r>
-        <w:t xml:space="preserve"> 354-360.</w:t>
-      </w:r>
-      <w:r>
-        <w:t xml:space="preserve"> (</w:t>
+        <w:t>, 354-360. (</w:t>
       </w:r>
       <w:hyperlink r:id="rId17" w:history="1">
         <w:r>
           <w:rPr>
             <w:rStyle w:val="Hyperlink"/>
           </w:rPr>
-          <w:t xml:space="preserve">doi: </w:t>
-        </w:r>
-        <w:r>
-          <w:rPr>
-            <w:rStyle w:val="Hyperlink"/>
-          </w:rPr>
-          <w:t>10.1890/1540-9295(2004)002[0354:apfasi]2.0.co;2</w:t>
+          <w:t>doi: 10.1890/1540-9295(2004)002[0354:apfasi]2.0.co;2</w:t>
         </w:r>
       </w:hyperlink>
       <w:r>
@@ -7456,26 +6532,14 @@
         <w:t>99</w:t>
       </w:r>
       <w:r>
-        <w:t>,</w:t>
-      </w:r>
-      <w:r>
-        <w:t xml:space="preserve"> 9-19.</w:t>
-      </w:r>
-      <w:r>
-        <w:t xml:space="preserve"> (</w:t>
+        <w:t>, 9-19. (</w:t>
       </w:r>
       <w:hyperlink r:id="rId18" w:history="1">
         <w:r>
           <w:rPr>
             <w:rStyle w:val="Hyperlink"/>
           </w:rPr>
-          <w:t xml:space="preserve">doi: </w:t>
-        </w:r>
-        <w:r>
-          <w:rPr>
-            <w:rStyle w:val="Hyperlink"/>
-          </w:rPr>
-          <w:t>10.1016/s0378-1127(97)00191-6</w:t>
+          <w:t>doi: 10.1016/s0378-1127(97)00191-6</w:t>
         </w:r>
       </w:hyperlink>
       <w:r>
@@ -7507,26 +6571,14 @@
         <w:t>11</w:t>
       </w:r>
       <w:r>
-        <w:t xml:space="preserve">, </w:t>
-      </w:r>
-      <w:r>
-        <w:t>13-21.</w:t>
-      </w:r>
-      <w:r>
-        <w:t xml:space="preserve"> (</w:t>
+        <w:t>, 13-21. (</w:t>
       </w:r>
       <w:hyperlink r:id="rId19" w:history="1">
         <w:r>
           <w:rPr>
             <w:rStyle w:val="Hyperlink"/>
           </w:rPr>
-          <w:t xml:space="preserve">doi: </w:t>
-        </w:r>
-        <w:r>
-          <w:rPr>
-            <w:rStyle w:val="Hyperlink"/>
-          </w:rPr>
-          <w:t>10.1556/comec.11.2010.1.3</w:t>
+          <w:t>doi: 10.1556/comec.11.2010.1.3</w:t>
         </w:r>
       </w:hyperlink>
       <w:r>
@@ -7576,16 +6628,7 @@
         <w:t>94</w:t>
       </w:r>
       <w:r>
-        <w:t>,</w:t>
-      </w:r>
-      <w:r>
-        <w:t xml:space="preserve"> 1937-1943.</w:t>
-      </w:r>
-      <w:r>
-        <w:t xml:space="preserve"> </w:t>
-      </w:r>
-      <w:r>
-        <w:t>(</w:t>
+        <w:t>, 1937-1943. (</w:t>
       </w:r>
       <w:hyperlink r:id="rId20" w:history="1">
         <w:r>
@@ -7776,13 +6819,7 @@
         <w:t>17</w:t>
       </w:r>
       <w:r>
-        <w:t xml:space="preserve">, </w:t>
-      </w:r>
-      <w:r>
-        <w:t>450-459</w:t>
-      </w:r>
-      <w:r>
-        <w:t>. (doi:10.1046/j.1523-1739.2003.15099.x)</w:t>
+        <w:t>, 450-459. (doi:10.1046/j.1523-1739.2003.15099.x)</w:t>
       </w:r>
     </w:p>
     <w:p>
@@ -7814,13 +6851,7 @@
         <w:t>17</w:t>
       </w:r>
       <w:r>
-        <w:t xml:space="preserve">, </w:t>
-      </w:r>
-      <w:r>
-        <w:t>191-206</w:t>
-      </w:r>
-      <w:r>
-        <w:t>. (doi:10.1017/s0266467401001134)</w:t>
+        <w:t>, 191-206. (doi:10.1017/s0266467401001134)</w:t>
       </w:r>
     </w:p>
     <w:p>
@@ -7849,13 +6880,7 @@
         <w:t>33</w:t>
       </w:r>
       <w:r>
-        <w:t xml:space="preserve">, 682-690. (doi: </w:t>
-      </w:r>
-      <w:r>
-        <w:t>10.1111/j.1744-7429.2001.tb00225.x</w:t>
-      </w:r>
-      <w:r>
-        <w:t>)</w:t>
+        <w:t>, 682-690. (doi: 10.1111/j.1744-7429.2001.tb00225.x)</w:t>
       </w:r>
     </w:p>
     <w:p>
@@ -7911,21 +6936,12 @@
         <w:t>48</w:t>
       </w:r>
       <w:r>
-        <w:t xml:space="preserve">, </w:t>
-      </w:r>
-      <w:r>
-        <w:t>464-473</w:t>
-      </w:r>
-      <w:r>
-        <w:t>. (doi:10.2307/3801179)</w:t>
-      </w:r>
-    </w:p>
-    <w:p>
-      <w:r>
-        <w:t xml:space="preserve">20. Conry, P. J. 1989 </w:t>
-      </w:r>
-      <w:r>
-        <w:t>Ecology of the wild (feral) pig (</w:t>
+        <w:t>, 464-473. (doi:10.2307/3801179)</w:t>
+      </w:r>
+    </w:p>
+    <w:p>
+      <w:r>
+        <w:t>20. Conry, P. J. 1989 Ecology of the wild (feral) pig (</w:t>
       </w:r>
       <w:r>
         <w:rPr>
@@ -7934,21 +6950,12 @@
         <w:t>Sus scrofa</w:t>
       </w:r>
       <w:r>
-        <w:t>) on Guam</w:t>
-      </w:r>
-      <w:r>
-        <w:t>. Guam Division of Aquatic and Wildlife Resources. (doi:10.2527/jas1984.582482x)</w:t>
-      </w:r>
-    </w:p>
-    <w:p>
-      <w:r>
-        <w:t xml:space="preserve">21. Schreiner, I. 1997 </w:t>
-      </w:r>
-      <w:r>
-        <w:t>Demography and recruitment of selected trees in the limestone forest of Guam in relation to introduced ungulates.</w:t>
-      </w:r>
-      <w:r>
-        <w:t xml:space="preserve"> </w:t>
+        <w:t>) on Guam. Guam Division of Aquatic and Wildlife Resources. (doi:10.2527/jas1984.582482x)</w:t>
+      </w:r>
+    </w:p>
+    <w:p>
+      <w:r>
+        <w:t xml:space="preserve">21. Schreiner, I. 1997 Demography and recruitment of selected trees in the limestone forest of Guam in relation to introduced ungulates. </w:t>
       </w:r>
       <w:r>
         <w:rPr>
@@ -7966,10 +6973,7 @@
         <w:t>30</w:t>
       </w:r>
       <w:r>
-        <w:t>,</w:t>
-      </w:r>
-      <w:r>
-        <w:t xml:space="preserve"> 169-181</w:t>
+        <w:t>, 169-181</w:t>
       </w:r>
     </w:p>
     <w:p>
@@ -8001,13 +7005,7 @@
         <w:t>63,</w:t>
       </w:r>
       <w:r>
-        <w:t xml:space="preserve"> </w:t>
-      </w:r>
-      <w:r>
-        <w:t>193-215</w:t>
-      </w:r>
-      <w:r>
-        <w:t>. (doi:10.1515/mamm.1999.63.2.193)</w:t>
+        <w:t xml:space="preserve"> 193-215. (doi:10.1515/mamm.1999.63.2.193)</w:t>
       </w:r>
     </w:p>
     <w:p>
@@ -8023,37 +7021,13 @@
     </w:p>
     <w:p>
       <w:r>
-        <w:t xml:space="preserve">24. Rodda, G. H., Fritts, T. H. &amp; Conry, P. J. 1992 </w:t>
-      </w:r>
-      <w:r>
-        <w:t>Origin and population growth of the brown tree snake, Boiga irregularis, on Guam</w:t>
-      </w:r>
-      <w:r>
-        <w:t xml:space="preserve">. </w:t>
-      </w:r>
-      <w:r>
-        <w:rPr>
-          <w:i/>
-        </w:rPr>
-        <w:t>Pac</w:t>
-      </w:r>
-      <w:r>
-        <w:rPr>
-          <w:i/>
-        </w:rPr>
-        <w:t>ific</w:t>
-      </w:r>
-      <w:r>
-        <w:rPr>
-          <w:i/>
-        </w:rPr>
-        <w:t xml:space="preserve"> Sci</w:t>
-      </w:r>
-      <w:r>
-        <w:rPr>
-          <w:i/>
-        </w:rPr>
-        <w:t>ence</w:t>
+        <w:t xml:space="preserve">24. Rodda, G. H., Fritts, T. H. &amp; Conry, P. J. 1992 Origin and population growth of the brown tree snake, Boiga irregularis, on Guam. </w:t>
+      </w:r>
+      <w:r>
+        <w:rPr>
+          <w:i/>
+        </w:rPr>
+        <w:t>Pacific Science</w:t>
       </w:r>
       <w:r>
         <w:t xml:space="preserve"> </w:t>
@@ -8065,13 +7039,7 @@
         <w:t>46</w:t>
       </w:r>
       <w:r>
-        <w:t>,</w:t>
-      </w:r>
-      <w:r>
-        <w:t xml:space="preserve"> 46-57</w:t>
-      </w:r>
-      <w:r>
-        <w:t>.</w:t>
+        <w:t>, 46-57.</w:t>
       </w:r>
     </w:p>
     <w:p>
@@ -8094,13 +7062,7 @@
         <w:t>17</w:t>
       </w:r>
       <w:r>
-        <w:t xml:space="preserve">, </w:t>
-      </w:r>
-      <w:r>
-        <w:t>1350-1360</w:t>
-      </w:r>
-      <w:r>
-        <w:t>. (doi:10.1046/j.1523-1739.2003.01526.x)</w:t>
+        <w:t>, 1350-1360. (doi:10.1046/j.1523-1739.2003.01526.x)</w:t>
       </w:r>
     </w:p>
     <w:p>
@@ -8123,30 +7085,12 @@
         <w:t>68</w:t>
       </w:r>
       <w:r>
-        <w:t xml:space="preserve">, </w:t>
-      </w:r>
-      <w:r>
-        <w:t>660-668</w:t>
-      </w:r>
-      <w:r>
-        <w:t>. (doi:10.2307/1938471)</w:t>
-      </w:r>
-    </w:p>
-    <w:p>
-      <w:r>
-        <w:t xml:space="preserve">27. Safford, W. E. 1905 </w:t>
-      </w:r>
-      <w:r>
-        <w:t>Useful Plants of Guam (Facsimile Edition Reprint).</w:t>
-      </w:r>
-      <w:r>
-        <w:t xml:space="preserve"> 566pp</w:t>
-      </w:r>
-      <w:r>
-        <w:t>. Guam: Jillette Leon Guerrero / Guamology Publishing.</w:t>
-      </w:r>
-      <w:r>
-        <w:t xml:space="preserve"> (</w:t>
+        <w:t>, 660-668. (doi:10.2307/1938471)</w:t>
+      </w:r>
+    </w:p>
+    <w:p>
+      <w:r>
+        <w:t>27. Safford, W. E. 1905 Useful Plants of Guam (Facsimile Edition Reprint). 566pp. Guam: Jillette Leon Guerrero / Guamology Publishing. (</w:t>
       </w:r>
       <w:hyperlink r:id="rId23" w:history="1">
         <w:r>
@@ -8196,66 +7140,18 @@
     </w:p>
     <w:p>
       <w:r>
-        <w:t xml:space="preserve">29. Raulerson, L. &amp; Rinehart, A. F. 1991 </w:t>
-      </w:r>
-      <w:r>
-        <w:t>Trees and Shrubs of the Northern Mariana Islands. Coastal Resources Management, Saipan, Northern Mariana Islands. 120 pp</w:t>
-      </w:r>
-      <w:r>
-        <w:t>. (doi:10.5962/bhl.title.100395)</w:t>
-      </w:r>
-    </w:p>
-    <w:p>
-      <w:r>
-        <w:t xml:space="preserve">30. Fosberg, F. R. 1960 </w:t>
-      </w:r>
-      <w:r>
-        <w:t xml:space="preserve">The Vegetation of Micronesia, 1: General Descriptions, the Vegetation of the Mariana Islands, and a Detailed Consideration of the Vegetation of Guam. </w:t>
-      </w:r>
-      <w:r>
-        <w:t xml:space="preserve">B. </w:t>
-      </w:r>
-      <w:r>
-        <w:rPr>
-          <w:i/>
-        </w:rPr>
-        <w:t>Am</w:t>
-      </w:r>
-      <w:r>
-        <w:rPr>
-          <w:i/>
-        </w:rPr>
-        <w:t>erican</w:t>
-      </w:r>
-      <w:r>
-        <w:rPr>
-          <w:i/>
-        </w:rPr>
-        <w:t xml:space="preserve"> Mus</w:t>
-      </w:r>
-      <w:r>
-        <w:rPr>
-          <w:i/>
-        </w:rPr>
-        <w:t>eum of Natural</w:t>
-      </w:r>
-      <w:r>
-        <w:rPr>
-          <w:i/>
-        </w:rPr>
-        <w:t xml:space="preserve"> Hist</w:t>
-      </w:r>
-      <w:r>
-        <w:rPr>
-          <w:i/>
-        </w:rPr>
-        <w:t>ory</w:t>
-      </w:r>
-      <w:r>
-        <w:rPr>
-          <w:i/>
-        </w:rPr>
-        <w:t>.</w:t>
+        <w:t>29. Raulerson, L. &amp; Rinehart, A. F. 1991 Trees and Shrubs of the Northern Mariana Islands. Coastal Resources Management, Saipan, Northern Mariana Islands. 120 pp. (doi:10.5962/bhl.title.100395)</w:t>
+      </w:r>
+    </w:p>
+    <w:p>
+      <w:r>
+        <w:t xml:space="preserve">30. Fosberg, F. R. 1960 The Vegetation of Micronesia, 1: General Descriptions, the Vegetation of the Mariana Islands, and a Detailed Consideration of the Vegetation of Guam. B. </w:t>
+      </w:r>
+      <w:r>
+        <w:rPr>
+          <w:i/>
+        </w:rPr>
+        <w:t>American Museum of Natural History.</w:t>
       </w:r>
       <w:r>
         <w:t xml:space="preserve"> </w:t>
@@ -8271,30 +7167,15 @@
         <w:rPr>
           <w:bCs/>
         </w:rPr>
-        <w:t>,</w:t>
-      </w:r>
-      <w:r>
-        <w:rPr>
-          <w:bCs/>
-        </w:rPr>
-        <w:t xml:space="preserve"> </w:t>
-      </w:r>
-      <w:r>
-        <w:t>53-75</w:t>
-      </w:r>
-      <w:r>
-        <w:t>. (doi:10.2307/1932008)</w:t>
-      </w:r>
-    </w:p>
-    <w:p>
-      <w:r>
-        <w:t xml:space="preserve">31. Stone, B. C. 1970 </w:t>
-      </w:r>
-      <w:r>
-        <w:t>Flora of Guam</w:t>
-      </w:r>
-      <w:r>
-        <w:t xml:space="preserve">. </w:t>
+        <w:t xml:space="preserve">, </w:t>
+      </w:r>
+      <w:r>
+        <w:t>53-75. (doi:10.2307/1932008)</w:t>
+      </w:r>
+    </w:p>
+    <w:p>
+      <w:r>
+        <w:t xml:space="preserve">31. Stone, B. C. 1970 Flora of Guam. </w:t>
       </w:r>
       <w:r>
         <w:rPr>
@@ -8540,13 +7421,7 @@
         <w:rPr>
           <w:i/>
         </w:rPr>
-        <w:t>Biodiversity and Conservation</w:t>
-      </w:r>
-      <w:r>
-        <w:rPr>
-          <w:i/>
-        </w:rPr>
-        <w:t xml:space="preserve"> </w:t>
+        <w:t xml:space="preserve">Biodiversity and Conservation </w:t>
       </w:r>
       <w:r>
         <w:rPr>
@@ -8561,10 +7436,7 @@
         <w:t xml:space="preserve">, </w:t>
       </w:r>
       <w:r>
-        <w:t>3677</w:t>
-      </w:r>
-      <w:r>
-        <w:t>.</w:t>
+        <w:t>3677.</w:t>
       </w:r>
     </w:p>
     <w:p>
@@ -8629,22 +7501,7 @@
         <w:t>279</w:t>
       </w:r>
       <w:r>
-        <w:t>,</w:t>
-      </w:r>
-      <w:r>
-        <w:t xml:space="preserve"> 1-17</w:t>
-      </w:r>
-      <w:r>
-        <w:t xml:space="preserve">. </w:t>
-      </w:r>
-      <w:r>
-        <w:t>(doi: 1</w:t>
-      </w:r>
-      <w:r>
-        <w:t>0.1111/j.1469-7998.2009.00604.x</w:t>
-      </w:r>
-      <w:r>
-        <w:t>)</w:t>
+        <w:t>, 1-17. (doi: 10.1111/j.1469-7998.2009.00604.x)</w:t>
       </w:r>
     </w:p>
     <w:p>
@@ -8694,13 +7551,7 @@
         <w:t>36</w:t>
       </w:r>
       <w:r>
-        <w:t>,</w:t>
-      </w:r>
-      <w:r>
-        <w:t xml:space="preserve"> 228-231</w:t>
-      </w:r>
-      <w:r>
-        <w:t>.</w:t>
+        <w:t>, 228-231.</w:t>
       </w:r>
     </w:p>
     <w:p>
@@ -8738,21 +7589,7 @@
           <w:rStyle w:val="Emphasis"/>
           <w:i w:val="0"/>
         </w:rPr>
-        <w:t xml:space="preserve">, </w:t>
-      </w:r>
-      <w:r>
-        <w:rPr>
-          <w:rStyle w:val="Emphasis"/>
-          <w:i w:val="0"/>
-        </w:rPr>
-        <w:t>78-83.</w:t>
-      </w:r>
-      <w:r>
-        <w:rPr>
-          <w:rStyle w:val="Emphasis"/>
-          <w:i w:val="0"/>
-        </w:rPr>
-        <w:t xml:space="preserve"> (</w:t>
+        <w:t>, 78-83. (</w:t>
       </w:r>
       <w:hyperlink r:id="rId24" w:history="1">
         <w:r>
@@ -8805,28 +7642,7 @@
           <w:i/>
           <w:lang w:val="en-GB"/>
         </w:rPr>
-        <w:t>Pacific Conserv</w:t>
-      </w:r>
-      <w:r>
-        <w:rPr>
-          <w:i/>
-          <w:lang w:val="en-GB"/>
-        </w:rPr>
-        <w:t>atin</w:t>
-      </w:r>
-      <w:r>
-        <w:rPr>
-          <w:i/>
-          <w:lang w:val="en-GB"/>
-        </w:rPr>
-        <w:t xml:space="preserve"> Biol</w:t>
-      </w:r>
-      <w:r>
-        <w:rPr>
-          <w:i/>
-          <w:lang w:val="en-GB"/>
-        </w:rPr>
-        <w:t>ogy</w:t>
+        <w:t>Pacific Conservatin Biology</w:t>
       </w:r>
       <w:r>
         <w:rPr>
@@ -8869,10 +7685,7 @@
         <w:t xml:space="preserve"> </w:t>
       </w:r>
       <w:r>
-        <w:t xml:space="preserve">Klinger, R. C. &amp; Schuyler, P. T. 1994 </w:t>
-      </w:r>
-      <w:r>
-        <w:t>Vegetation response to the removal of feral sheep from Santa Cruz Island.</w:t>
+        <w:t>Klinger, R. C. &amp; Schuyler, P. T. 1994 Vegetation response to the removal of feral sheep from Santa Cruz Island.</w:t>
       </w:r>
       <w:r>
         <w:rPr>
@@ -8902,25 +7715,7 @@
         <w:t xml:space="preserve">Kessler, C. C. 2002 Eradication of feral goats and pigs and consequences for other biota on Sarigan Island, Commonwealth of the Northern Mariana Islands. </w:t>
       </w:r>
       <w:r>
-        <w:t>In Veitch, C.R. and Clout, M.N. (eds</w:t>
-      </w:r>
-      <w:r>
-        <w:t>.</w:t>
-      </w:r>
-      <w:r>
-        <w:t>). Turning the tide: eradication of invasive species.</w:t>
-      </w:r>
-      <w:r>
-        <w:t xml:space="preserve"> </w:t>
-      </w:r>
-      <w:r>
-        <w:t>IUCN SSC Invasive Species Specialist Group.</w:t>
-      </w:r>
-      <w:r>
-        <w:t xml:space="preserve"> </w:t>
-      </w:r>
-      <w:r>
-        <w:t>IUCN, Gland, Switzerland and Cambridge, UK.</w:t>
+        <w:t>In Veitch, C.R. and Clout, M.N. (eds.). Turning the tide: eradication of invasive species. IUCN SSC Invasive Species Specialist Group. IUCN, Gland, Switzerland and Cambridge, UK.</w:t>
       </w:r>
     </w:p>
     <w:p>
@@ -8937,25 +7732,7 @@
         <w:rPr>
           <w:i/>
         </w:rPr>
-        <w:t>Conserv</w:t>
-      </w:r>
-      <w:r>
-        <w:rPr>
-          <w:i/>
-        </w:rPr>
-        <w:t>ation</w:t>
-      </w:r>
-      <w:r>
-        <w:rPr>
-          <w:i/>
-        </w:rPr>
-        <w:t xml:space="preserve"> Biol</w:t>
-      </w:r>
-      <w:r>
-        <w:rPr>
-          <w:i/>
-        </w:rPr>
-        <w:t>ogy</w:t>
+        <w:t>Conservation Biology</w:t>
       </w:r>
       <w:r>
         <w:t xml:space="preserve"> </w:t>
@@ -8968,13 +7745,7 @@
         <w:t>14</w:t>
       </w:r>
       <w:r>
-        <w:t>,</w:t>
-      </w:r>
-      <w:r>
-        <w:t xml:space="preserve"> 439-453.</w:t>
-      </w:r>
-      <w:r>
-        <w:t xml:space="preserve"> (</w:t>
+        <w:t>, 439-453. (</w:t>
       </w:r>
       <w:hyperlink r:id="rId26" w:history="1">
         <w:r>
@@ -9004,13 +7775,7 @@
         <w:rPr>
           <w:i/>
         </w:rPr>
-        <w:t xml:space="preserve">Trends in </w:t>
-      </w:r>
-      <w:r>
-        <w:rPr>
-          <w:i/>
-        </w:rPr>
-        <w:t xml:space="preserve">Ecology &amp; Evolution </w:t>
+        <w:t xml:space="preserve">Trends in Ecology &amp; Evolution </w:t>
       </w:r>
       <w:r>
         <w:rPr>
@@ -9019,16 +7784,7 @@
         <w:t>16</w:t>
       </w:r>
       <w:r>
-        <w:t>, 454-459</w:t>
-      </w:r>
-      <w:r>
-        <w:t xml:space="preserve"> (doi:</w:t>
-      </w:r>
-      <w:r>
-        <w:t>10.1016/S0169-5347(01)02194-2</w:t>
-      </w:r>
-      <w:r>
-        <w:t>)</w:t>
+        <w:t>, 454-459 (doi:10.1016/S0169-5347(01)02194-2)</w:t>
       </w:r>
     </w:p>
     <w:p>
@@ -9054,13 +7810,7 @@
         <w:rPr>
           <w:i/>
         </w:rPr>
-        <w:t>Biolo</w:t>
-      </w:r>
-      <w:r>
-        <w:rPr>
-          <w:i/>
-        </w:rPr>
-        <w:t xml:space="preserve">gical Conservation </w:t>
+        <w:t xml:space="preserve">Biological Conservation </w:t>
       </w:r>
       <w:r>
         <w:rPr>
@@ -9069,19 +7819,7 @@
         <w:t>138</w:t>
       </w:r>
       <w:r>
-        <w:t>,</w:t>
-      </w:r>
-      <w:r>
-        <w:t xml:space="preserve"> 520-524</w:t>
-      </w:r>
-      <w:r>
-        <w:t>. (doi:</w:t>
-      </w:r>
-      <w:r>
-        <w:t>10.1016/j.biocon.2007.05.013</w:t>
-      </w:r>
-      <w:r>
-        <w:t>)</w:t>
+        <w:t>, 520-524. (doi:10.1016/j.biocon.2007.05.013)</w:t>
       </w:r>
     </w:p>
     <w:p>
@@ -9089,58 +7827,7 @@
         <w:t>51.</w:t>
       </w:r>
       <w:r>
-        <w:t xml:space="preserve"> </w:t>
-      </w:r>
-      <w:r>
-        <w:t>Hobbs R</w:t>
-      </w:r>
-      <w:r>
-        <w:t>.</w:t>
-      </w:r>
-      <w:r>
-        <w:t>J</w:t>
-      </w:r>
-      <w:r>
-        <w:t>.</w:t>
-      </w:r>
-      <w:r>
-        <w:t>, Hallett L</w:t>
-      </w:r>
-      <w:r>
-        <w:t>.</w:t>
-      </w:r>
-      <w:r>
-        <w:t>M</w:t>
-      </w:r>
-      <w:r>
-        <w:t>.</w:t>
-      </w:r>
-      <w:r>
-        <w:t>, Ehrlich P</w:t>
-      </w:r>
-      <w:r>
-        <w:t>.</w:t>
-      </w:r>
-      <w:r>
-        <w:t>R</w:t>
-      </w:r>
-      <w:r>
-        <w:t>.</w:t>
-      </w:r>
-      <w:r>
-        <w:t>, Mooney H</w:t>
-      </w:r>
-      <w:r>
-        <w:t>.</w:t>
-      </w:r>
-      <w:r>
-        <w:t xml:space="preserve">A. </w:t>
-      </w:r>
-      <w:r>
-        <w:t xml:space="preserve">2011 </w:t>
-      </w:r>
-      <w:r>
-        <w:t xml:space="preserve">Intervention ecology: applying ecological science in the twenty-first century. </w:t>
+        <w:t xml:space="preserve"> Hobbs R.J., Hallett L.M., Ehrlich P.R., Mooney H.A. 2011 Intervention ecology: applying ecological science in the twenty-first century. </w:t>
       </w:r>
       <w:r>
         <w:rPr>
@@ -9158,10 +7845,7 @@
         <w:t>61</w:t>
       </w:r>
       <w:r>
-        <w:t xml:space="preserve">, </w:t>
-      </w:r>
-      <w:r>
-        <w:t>442-50.</w:t>
+        <w:t>, 442-50.</w:t>
       </w:r>
       <w:r>
         <w:t xml:space="preserve"> (doi:10.1525/bio.2011.61.6.6)</w:t>
@@ -9196,13 +7880,7 @@
         <w:t>23</w:t>
       </w:r>
       <w:r>
-        <w:t>,</w:t>
-      </w:r>
-      <w:r>
-        <w:t xml:space="preserve"> 20-25</w:t>
-      </w:r>
-      <w:r>
-        <w:t>. (</w:t>
+        <w:t>, 20-25. (</w:t>
       </w:r>
       <w:proofErr w:type="spellStart"/>
       <w:r>
@@ -9210,13 +7888,7 @@
       </w:r>
       <w:proofErr w:type="spellEnd"/>
       <w:r>
-        <w:t>:</w:t>
-      </w:r>
-      <w:r>
-        <w:t xml:space="preserve"> 10.1016/j.tree.2007.10.003</w:t>
-      </w:r>
-      <w:r>
-        <w:t>)</w:t>
+        <w:t>: 10.1016/j.tree.2007.10.003)</w:t>
       </w:r>
     </w:p>
     <w:p/>
@@ -9306,7 +7978,7 @@
         <w:rStyle w:val="PageNumber"/>
         <w:noProof/>
       </w:rPr>
-      <w:t>19</w:t>
+      <w:t>7</w:t>
     </w:r>
     <w:r>
       <w:rPr>
@@ -11953,7 +10625,7 @@
 </file>
 
 <file path=customXml/itemProps1.xml><?xml version="1.0" encoding="utf-8"?>
-<ds:datastoreItem xmlns:ds="http://schemas.openxmlformats.org/officeDocument/2006/customXml" ds:itemID="{89E4DE6D-812A-4871-AB0E-6419869D153B}">
+<ds:datastoreItem xmlns:ds="http://schemas.openxmlformats.org/officeDocument/2006/customXml" ds:itemID="{45BC9651-A0C3-41B5-B0AE-9D82198138C3}">
   <ds:schemaRefs>
     <ds:schemaRef ds:uri="http://schemas.openxmlformats.org/officeDocument/2006/bibliography"/>
   </ds:schemaRefs>

</xml_diff>